<commit_message>
Sea short summary - with Nir's comments
</commit_message>
<xml_diff>
--- a/short_summary.docx
+++ b/short_summary.docx
@@ -1,6 +1,6 @@
 
 <file path=word/document.xml><?xml version="1.0" encoding="utf-8"?>
-<w:document xmlns:wpc="http://schemas.microsoft.com/office/word/2010/wordprocessingCanvas" xmlns:mo="http://schemas.microsoft.com/office/mac/office/2008/main" xmlns:mc="http://schemas.openxmlformats.org/markup-compatibility/2006" xmlns:mv="urn:schemas-microsoft-com:mac:vml" xmlns:o="urn:schemas-microsoft-com:office:office" xmlns:r="http://schemas.openxmlformats.org/officeDocument/2006/relationships" xmlns:m="http://schemas.openxmlformats.org/officeDocument/2006/math" xmlns:v="urn:schemas-microsoft-com:vml" xmlns:wp14="http://schemas.microsoft.com/office/word/2010/wordprocessingDrawing" xmlns:wp="http://schemas.openxmlformats.org/drawingml/2006/wordprocessingDrawing" xmlns:w10="urn:schemas-microsoft-com:office:word" xmlns:w="http://schemas.openxmlformats.org/wordprocessingml/2006/main" xmlns:w14="http://schemas.microsoft.com/office/word/2010/wordml" xmlns:w15="http://schemas.microsoft.com/office/word/2012/wordml" xmlns:wpg="http://schemas.microsoft.com/office/word/2010/wordprocessingGroup" xmlns:wpi="http://schemas.microsoft.com/office/word/2010/wordprocessingInk" xmlns:wne="http://schemas.microsoft.com/office/word/2006/wordml" xmlns:wps="http://schemas.microsoft.com/office/word/2010/wordprocessingShape" mc:Ignorable="w14 w15 wp14">
+<w:document xmlns:wpc="http://schemas.microsoft.com/office/word/2010/wordprocessingCanvas" xmlns:mc="http://schemas.openxmlformats.org/markup-compatibility/2006" xmlns:o="urn:schemas-microsoft-com:office:office" xmlns:r="http://schemas.openxmlformats.org/officeDocument/2006/relationships" xmlns:m="http://schemas.openxmlformats.org/officeDocument/2006/math" xmlns:v="urn:schemas-microsoft-com:vml" xmlns:wp14="http://schemas.microsoft.com/office/word/2010/wordprocessingDrawing" xmlns:wp="http://schemas.openxmlformats.org/drawingml/2006/wordprocessingDrawing" xmlns:w10="urn:schemas-microsoft-com:office:word" xmlns:w="http://schemas.openxmlformats.org/wordprocessingml/2006/main" xmlns:w14="http://schemas.microsoft.com/office/word/2010/wordml" xmlns:w15="http://schemas.microsoft.com/office/word/2012/wordml" xmlns:wpg="http://schemas.microsoft.com/office/word/2010/wordprocessingGroup" xmlns:wpi="http://schemas.microsoft.com/office/word/2010/wordprocessingInk" xmlns:wne="http://schemas.microsoft.com/office/word/2006/wordml" xmlns:wps="http://schemas.microsoft.com/office/word/2010/wordprocessingShape" mc:Ignorable="w14 w15 wp14">
   <w:body>
     <w:p>
       <w:r>
@@ -15,7 +15,15 @@
         <w:t>Keiser</w:t>
       </w:r>
       <w:r>
-        <w:t xml:space="preserve"> et al. (2007) describing the </w:t>
+        <w:t xml:space="preserve"> et al. (2007)</w:t>
+      </w:r>
+      <w:ins w:id="0" w:author="BenTal" w:date="2016-10-30T18:33:00Z">
+        <w:r>
+          <w:t xml:space="preserve"> [please give the full citation in Bibliography at the end of the summary.]</w:t>
+        </w:r>
+      </w:ins>
+      <w:r>
+        <w:t xml:space="preserve"> describing the </w:t>
       </w:r>
       <w:r>
         <w:t>Similarity ensemble approach (SEA)</w:t>
@@ -27,7 +35,67 @@
         <w:t>that in the process of</w:t>
       </w:r>
       <w:r>
-        <w:t xml:space="preserve"> creating the statistical model a few steps were made for which the reasoning behind was lacking or not provided. This drove us to try and recreate a new model.</w:t>
+        <w:t xml:space="preserve"> creating the statistical model</w:t>
+      </w:r>
+      <w:ins w:id="1" w:author="BenTal" w:date="2016-10-30T18:17:00Z">
+        <w:r>
+          <w:t>,</w:t>
+        </w:r>
+      </w:ins>
+      <w:r>
+        <w:t xml:space="preserve"> </w:t>
+      </w:r>
+      <w:ins w:id="2" w:author="BenTal" w:date="2016-10-30T18:18:00Z">
+        <w:r>
+          <w:t xml:space="preserve">the reasoning behind </w:t>
+        </w:r>
+      </w:ins>
+      <w:del w:id="3" w:author="BenTal" w:date="2016-10-30T18:18:00Z">
+        <w:r>
+          <w:delText>a few</w:delText>
+        </w:r>
+      </w:del>
+      <w:ins w:id="4" w:author="BenTal" w:date="2016-10-30T18:18:00Z">
+        <w:r>
+          <w:t>some of the</w:t>
+        </w:r>
+      </w:ins>
+      <w:r>
+        <w:t xml:space="preserve"> steps </w:t>
+      </w:r>
+      <w:del w:id="5" w:author="BenTal" w:date="2016-10-30T18:18:00Z">
+        <w:r>
+          <w:delText xml:space="preserve">were made for which the reasoning behind </w:delText>
+        </w:r>
+      </w:del>
+      <w:r>
+        <w:t xml:space="preserve">was lacking or not provided. </w:t>
+      </w:r>
+      <w:del w:id="6" w:author="BenTal" w:date="2016-10-30T18:19:00Z">
+        <w:r>
+          <w:delText>This drove us to try and</w:delText>
+        </w:r>
+      </w:del>
+      <w:ins w:id="7" w:author="BenTal" w:date="2016-10-30T18:19:00Z">
+        <w:r>
+          <w:t>Thus, we decided</w:t>
+        </w:r>
+      </w:ins>
+      <w:r>
+        <w:t xml:space="preserve"> </w:t>
+      </w:r>
+      <w:del w:id="8" w:author="BenTal" w:date="2016-10-30T18:19:00Z">
+        <w:r>
+          <w:delText>recreate a new model</w:delText>
+        </w:r>
+      </w:del>
+      <w:ins w:id="9" w:author="BenTal" w:date="2016-10-30T18:19:00Z">
+        <w:r>
+          <w:t>to derive a statistically robust model</w:t>
+        </w:r>
+      </w:ins>
+      <w:r>
+        <w:t>.</w:t>
       </w:r>
     </w:p>
     <w:p/>
@@ -47,10 +115,66 @@
         <w:t xml:space="preserve">drugs </w:t>
       </w:r>
       <w:r>
-        <w:t xml:space="preserve">fingerprints, </w:t>
-      </w:r>
-      <w:r>
-        <w:t xml:space="preserve">target (protein) ligand groups were provided by </w:t>
+        <w:t>fingerprints</w:t>
+      </w:r>
+      <w:ins w:id="10" w:author="BenTal" w:date="2016-10-30T18:21:00Z">
+        <w:r>
+          <w:t xml:space="preserve"> [please define</w:t>
+        </w:r>
+      </w:ins>
+      <w:ins w:id="11" w:author="BenTal" w:date="2016-10-30T18:22:00Z">
+        <w:r>
+          <w:t xml:space="preserve"> ligand,</w:t>
+        </w:r>
+      </w:ins>
+      <w:ins w:id="12" w:author="BenTal" w:date="2016-10-30T18:21:00Z">
+        <w:r>
+          <w:t xml:space="preserve"> drug fingerprint</w:t>
+        </w:r>
+      </w:ins>
+      <w:ins w:id="13" w:author="BenTal" w:date="2016-10-30T18:22:00Z">
+        <w:r>
+          <w:t xml:space="preserve"> and the difference between them</w:t>
+        </w:r>
+      </w:ins>
+      <w:ins w:id="14" w:author="BenTal" w:date="2016-10-30T18:21:00Z">
+        <w:r>
+          <w:t>.</w:t>
+        </w:r>
+      </w:ins>
+      <w:ins w:id="15" w:author="BenTal" w:date="2016-10-30T18:22:00Z">
+        <w:r>
+          <w:t xml:space="preserve"> Maybe give an example.</w:t>
+        </w:r>
+      </w:ins>
+      <w:ins w:id="16" w:author="BenTal" w:date="2016-10-30T18:21:00Z">
+        <w:r>
+          <w:t>]</w:t>
+        </w:r>
+      </w:ins>
+      <w:r>
+        <w:t xml:space="preserve">, </w:t>
+      </w:r>
+      <w:r>
+        <w:t>target (protein) ligand</w:t>
+      </w:r>
+      <w:ins w:id="17" w:author="BenTal" w:date="2016-10-30T18:22:00Z">
+        <w:r>
+          <w:t xml:space="preserve"> [what is </w:t>
+        </w:r>
+      </w:ins>
+      <w:ins w:id="18" w:author="BenTal" w:date="2016-10-30T18:23:00Z">
+        <w:r>
+          <w:t>“target ligand”?</w:t>
+        </w:r>
+      </w:ins>
+      <w:ins w:id="19" w:author="BenTal" w:date="2016-10-30T18:22:00Z">
+        <w:r>
+          <w:t>]</w:t>
+        </w:r>
+      </w:ins>
+      <w:r>
+        <w:t xml:space="preserve"> groups were provided by </w:t>
       </w:r>
       <w:r>
         <w:t>Keiser</w:t>
@@ -109,16 +233,113 @@
           <w:numId w:val="1"/>
         </w:numPr>
       </w:pPr>
-      <w:r>
-        <w:t xml:space="preserve">For each two ligand sets, A and B, the </w:t>
-      </w:r>
-      <w:proofErr w:type="spellStart"/>
-      <w:r>
-        <w:t>Tanimoto</w:t>
-      </w:r>
-      <w:proofErr w:type="spellEnd"/>
-      <w:r>
-        <w:t xml:space="preserve"> coefficient score (Tc) was calculated for each pair of ligands one from set A and the second from set B. The sum of Tc was saved so a tuple was created : (</w:t>
+      <w:ins w:id="20" w:author="BenTal" w:date="2016-10-30T18:26:00Z">
+        <w:r>
+          <w:t>For all p</w:t>
+        </w:r>
+        <w:r>
+          <w:t>air</w:t>
+        </w:r>
+        <w:r>
+          <w:t>s</w:t>
+        </w:r>
+        <w:r>
+          <w:t xml:space="preserve"> of ligands, </w:t>
+        </w:r>
+        <w:r>
+          <w:t xml:space="preserve">where </w:t>
+        </w:r>
+        <w:r>
+          <w:t xml:space="preserve">one </w:t>
+        </w:r>
+        <w:r>
+          <w:t xml:space="preserve">is </w:t>
+        </w:r>
+        <w:r>
+          <w:t xml:space="preserve">from set A and the </w:t>
+        </w:r>
+      </w:ins>
+      <w:ins w:id="21" w:author="BenTal" w:date="2016-10-30T18:27:00Z">
+        <w:r>
+          <w:t>other</w:t>
+        </w:r>
+      </w:ins>
+      <w:ins w:id="22" w:author="BenTal" w:date="2016-10-30T18:26:00Z">
+        <w:r>
+          <w:t xml:space="preserve"> from set B</w:t>
+        </w:r>
+      </w:ins>
+      <w:ins w:id="23" w:author="BenTal" w:date="2016-10-30T18:27:00Z">
+        <w:r>
+          <w:t>,</w:t>
+        </w:r>
+      </w:ins>
+      <w:ins w:id="24" w:author="BenTal" w:date="2016-10-30T18:26:00Z">
+        <w:r>
+          <w:t xml:space="preserve"> </w:t>
+        </w:r>
+      </w:ins>
+      <w:del w:id="25" w:author="BenTal" w:date="2016-10-30T18:27:00Z">
+        <w:r>
+          <w:delText xml:space="preserve">For each two ligand sets, A and B, </w:delText>
+        </w:r>
+      </w:del>
+      <w:r>
+        <w:t>the Tanimoto coefficient score (Tc</w:t>
+      </w:r>
+      <w:ins w:id="26" w:author="BenTal" w:date="2016-10-30T18:24:00Z">
+        <w:r>
+          <w:t>; a measure of the chemical similarity between A and B</w:t>
+        </w:r>
+      </w:ins>
+      <w:ins w:id="27" w:author="BenTal" w:date="2016-10-30T19:14:00Z">
+        <w:r>
+          <w:t xml:space="preserve">. [Please give the range. What </w:t>
+        </w:r>
+      </w:ins>
+      <w:ins w:id="28" w:author="BenTal" w:date="2016-10-30T19:15:00Z">
+        <w:r>
+          <w:t>are the values with</w:t>
+        </w:r>
+      </w:ins>
+      <w:ins w:id="29" w:author="BenTal" w:date="2016-10-30T19:14:00Z">
+        <w:r>
+          <w:t xml:space="preserve"> maximal and minimal</w:t>
+        </w:r>
+      </w:ins>
+      <w:ins w:id="30" w:author="BenTal" w:date="2016-10-30T19:15:00Z">
+        <w:r>
+          <w:t xml:space="preserve"> similarity.</w:t>
+        </w:r>
+      </w:ins>
+      <w:ins w:id="31" w:author="BenTal" w:date="2016-10-30T19:14:00Z">
+        <w:r>
+          <w:t>]</w:t>
+        </w:r>
+      </w:ins>
+      <w:r>
+        <w:t>) was calculated</w:t>
+      </w:r>
+      <w:del w:id="32" w:author="BenTal" w:date="2016-10-30T18:27:00Z">
+        <w:r>
+          <w:delText xml:space="preserve"> for each</w:delText>
+        </w:r>
+      </w:del>
+      <w:del w:id="33" w:author="BenTal" w:date="2016-10-30T18:26:00Z">
+        <w:r>
+          <w:delText xml:space="preserve"> pair of ligands one from set A and the second from set B</w:delText>
+        </w:r>
+      </w:del>
+      <w:r>
+        <w:t>. The sum of Tc was saved</w:t>
+      </w:r>
+      <w:ins w:id="34" w:author="BenTal" w:date="2016-10-30T18:28:00Z">
+        <w:r>
+          <w:t>,</w:t>
+        </w:r>
+      </w:ins>
+      <w:r>
+        <w:t xml:space="preserve"> so a tuple was created : (</w:t>
       </w:r>
       <m:oMath>
         <m:d>
@@ -222,29 +443,142 @@
     </w:p>
     <w:p/>
     <w:p>
-      <w:r>
-        <w:t xml:space="preserve">First since SEA sampling was done using “across logarithmic set size intervals in the range of 10 to 1,000 molecules” </w:t>
-      </w:r>
-      <w:r>
-        <w:t>(it is worth noting th</w:t>
-      </w:r>
-      <w:r>
-        <w:t>at although there were no</w:t>
+      <w:del w:id="35" w:author="BenTal" w:date="2016-10-30T18:30:00Z">
+        <w:r>
+          <w:delText>First since</w:delText>
+        </w:r>
+      </w:del>
+      <w:ins w:id="36" w:author="BenTal" w:date="2016-10-30T18:30:00Z">
+        <w:r>
+          <w:t>In</w:t>
+        </w:r>
+      </w:ins>
+      <w:r>
+        <w:t xml:space="preserve"> SEA</w:t>
+      </w:r>
+      <w:ins w:id="37" w:author="BenTal" w:date="2016-10-30T18:30:00Z">
+        <w:r>
+          <w:t xml:space="preserve"> (</w:t>
+        </w:r>
+        <w:r>
+          <w:t>Keiser</w:t>
+        </w:r>
+        <w:r>
+          <w:t xml:space="preserve"> et al. </w:t>
+        </w:r>
+        <w:r>
+          <w:t>2007</w:t>
+        </w:r>
+        <w:r>
+          <w:t>)</w:t>
+        </w:r>
+      </w:ins>
+      <w:r>
+        <w:t xml:space="preserve"> sampling was done using “across logarithmic set size intervals in the range of 10 to 1,000 molecules”</w:t>
+      </w:r>
+      <w:ins w:id="38" w:author="BenTal" w:date="2016-10-30T18:31:00Z">
+        <w:r>
+          <w:t>.</w:t>
+        </w:r>
+      </w:ins>
+      <w:r>
+        <w:t xml:space="preserve"> </w:t>
+      </w:r>
+      <w:del w:id="39" w:author="BenTal" w:date="2016-10-30T18:31:00Z">
+        <w:r>
+          <w:delText>(it is worth noting th</w:delText>
+        </w:r>
+        <w:r>
+          <w:delText>at although</w:delText>
+        </w:r>
+      </w:del>
+      <w:ins w:id="40" w:author="BenTal" w:date="2016-10-30T18:31:00Z">
+        <w:r>
+          <w:t>In that paper</w:t>
+        </w:r>
+      </w:ins>
+      <w:r>
+        <w:t xml:space="preserve"> there were no</w:t>
       </w:r>
       <w:r>
         <w:t xml:space="preserve"> sets of a single ligand </w:t>
       </w:r>
       <w:r>
-        <w:t>in the sampling process,</w:t>
-      </w:r>
-      <w:r>
-        <w:t xml:space="preserve"> the statistical model is being used in </w:t>
-      </w:r>
+        <w:t>in the sampling process</w:t>
+      </w:r>
+      <w:ins w:id="41" w:author="BenTal" w:date="2016-10-30T18:31:00Z">
+        <w:r>
+          <w:t>. However,</w:t>
+        </w:r>
+      </w:ins>
+      <w:del w:id="42" w:author="BenTal" w:date="2016-10-30T18:31:00Z">
+        <w:r>
+          <w:delText>,</w:delText>
+        </w:r>
+      </w:del>
+      <w:r>
+        <w:t xml:space="preserve"> the</w:t>
+      </w:r>
+      <w:ins w:id="43" w:author="BenTal" w:date="2016-10-30T18:32:00Z">
+        <w:r>
+          <w:t xml:space="preserve"> same</w:t>
+        </w:r>
+      </w:ins>
+      <w:r>
+        <w:t xml:space="preserve"> statistical model </w:t>
+      </w:r>
+      <w:del w:id="44" w:author="BenTal" w:date="2016-10-30T18:31:00Z">
+        <w:r>
+          <w:delText>is being</w:delText>
+        </w:r>
+      </w:del>
+      <w:ins w:id="45" w:author="BenTal" w:date="2016-10-30T18:31:00Z">
+        <w:r>
+          <w:t xml:space="preserve">was </w:t>
+        </w:r>
+      </w:ins>
+      <w:ins w:id="46" w:author="BenTal" w:date="2016-10-30T18:32:00Z">
+        <w:r>
+          <w:t>also</w:t>
+        </w:r>
+      </w:ins>
+      <w:r>
+        <w:t xml:space="preserve"> used in</w:t>
+      </w:r>
+      <w:ins w:id="47" w:author="BenTal" w:date="2016-10-30T18:32:00Z">
+        <w:r>
+          <w:t xml:space="preserve"> the next publication</w:t>
+        </w:r>
+      </w:ins>
+      <w:r>
+        <w:t xml:space="preserve"> </w:t>
+      </w:r>
+      <w:ins w:id="48" w:author="BenTal" w:date="2016-10-30T18:32:00Z">
+        <w:r>
+          <w:t>(</w:t>
+        </w:r>
+      </w:ins>
       <w:r>
         <w:t>Keiser</w:t>
       </w:r>
       <w:r>
-        <w:t xml:space="preserve"> et al. (2012) to predict the statistical significance </w:t>
+        <w:t xml:space="preserve"> et al. </w:t>
+      </w:r>
+      <w:del w:id="49" w:author="BenTal" w:date="2016-10-30T18:32:00Z">
+        <w:r>
+          <w:delText>(</w:delText>
+        </w:r>
+      </w:del>
+      <w:r>
+        <w:t>2012)</w:t>
+      </w:r>
+      <w:ins w:id="50" w:author="BenTal" w:date="2016-10-30T18:34:00Z">
+        <w:r>
+          <w:t xml:space="preserve"> [add to bibliography]</w:t>
+        </w:r>
+      </w:ins>
+      <w:r>
+        <w:t xml:space="preserve"> to predict the statistical significance </w:t>
       </w:r>
       <w:r>
         <w:t>when</w:t>
@@ -261,11 +595,36 @@
       <w:r>
         <w:t xml:space="preserve"> which sometimes results in a comparison size less than 100</w:t>
       </w:r>
-      <w:r>
-        <w:t xml:space="preserve">). </w:t>
-      </w:r>
-      <w:r>
-        <w:t>It was interesting to see if the same results would be achieved when using set sizes ranging from 1 to 1,000</w:t>
+      <w:ins w:id="51" w:author="BenTal" w:date="2016-10-30T18:35:00Z">
+        <w:r>
+          <w:t xml:space="preserve"> [please define ‘comparison size’.]</w:t>
+        </w:r>
+      </w:ins>
+      <w:del w:id="52" w:author="BenTal" w:date="2016-10-30T18:34:00Z">
+        <w:r>
+          <w:delText>)</w:delText>
+        </w:r>
+      </w:del>
+      <w:r>
+        <w:t xml:space="preserve">. </w:t>
+      </w:r>
+      <w:del w:id="53" w:author="BenTal" w:date="2016-10-30T18:36:00Z">
+        <w:r>
+          <w:delText>It was interesting to see</w:delText>
+        </w:r>
+      </w:del>
+      <w:ins w:id="54" w:author="BenTal" w:date="2016-10-30T18:36:00Z">
+        <w:r>
+          <w:t xml:space="preserve"> Thus, we examined </w:t>
+        </w:r>
+      </w:ins>
+      <w:del w:id="55" w:author="BenTal" w:date="2016-10-30T18:36:00Z">
+        <w:r>
+          <w:delText xml:space="preserve"> </w:delText>
+        </w:r>
+      </w:del>
+      <w:r>
+        <w:t>if the same results would be achieved when using set sizes ranging from 1 to 1,000</w:t>
       </w:r>
       <w:r>
         <w:t xml:space="preserve"> (using set size interval of </w:t>
@@ -276,8 +635,41 @@
     </w:p>
     <w:p/>
     <w:p>
-      <w:r>
-        <w:t xml:space="preserve">Using the data sampled a mapping between </w:t>
+      <w:ins w:id="56" w:author="BenTal" w:date="2016-10-30T18:37:00Z">
+        <w:r>
+          <w:t xml:space="preserve">[Please use active voice when describing your work. </w:t>
+        </w:r>
+      </w:ins>
+      <w:ins w:id="57" w:author="BenTal" w:date="2016-10-30T18:38:00Z">
+        <w:r>
+          <w:t>“We calculated”, etc. It is much more simple to write and read</w:t>
+        </w:r>
+      </w:ins>
+      <w:ins w:id="58" w:author="BenTal" w:date="2016-10-30T18:39:00Z">
+        <w:r>
+          <w:t xml:space="preserve"> in active voice</w:t>
+        </w:r>
+      </w:ins>
+      <w:ins w:id="59" w:author="BenTal" w:date="2016-10-30T18:38:00Z">
+        <w:r>
+          <w:t>.</w:t>
+        </w:r>
+      </w:ins>
+      <w:ins w:id="60" w:author="BenTal" w:date="2016-10-30T18:37:00Z">
+        <w:r>
+          <w:t xml:space="preserve">] </w:t>
+        </w:r>
+      </w:ins>
+      <w:r>
+        <w:t>Using the data sampled</w:t>
+      </w:r>
+      <w:ins w:id="61" w:author="BenTal" w:date="2016-10-30T18:35:00Z">
+        <w:r>
+          <w:t>,</w:t>
+        </w:r>
+      </w:ins>
+      <w:r>
+        <w:t xml:space="preserve"> a mapping between </w:t>
       </w:r>
       <m:oMath>
         <m:d>
@@ -408,11 +800,31 @@
     <w:p/>
     <w:p>
       <w:r>
-        <w:t>The results are shown in the following two figures:</w:t>
+        <w:lastRenderedPageBreak/>
+        <w:t>The results are shown in the following two figures</w:t>
+      </w:r>
+      <w:ins w:id="62" w:author="BenTal" w:date="2016-10-30T18:39:00Z">
+        <w:r>
+          <w:t xml:space="preserve"> [Please number the figures and refer to them in the text using the numbers.</w:t>
+        </w:r>
+      </w:ins>
+      <w:ins w:id="63" w:author="BenTal" w:date="2016-10-30T18:40:00Z">
+        <w:r>
+          <w:t xml:space="preserve"> This would be Figure 1.</w:t>
+        </w:r>
+      </w:ins>
+      <w:ins w:id="64" w:author="BenTal" w:date="2016-10-30T18:39:00Z">
+        <w:r>
+          <w:t>]</w:t>
+        </w:r>
+      </w:ins>
+      <w:r>
+        <w:t>:</w:t>
       </w:r>
       <w:r>
         <w:rPr>
           <w:noProof/>
+          <w:lang w:bidi="he-IL"/>
         </w:rPr>
         <w:drawing>
           <wp:inline distT="0" distB="0" distL="0" distR="0" wp14:anchorId="2B557E3D" wp14:editId="09D8C128">
@@ -465,6 +877,7 @@
       <w:r>
         <w:rPr>
           <w:noProof/>
+          <w:lang w:bidi="he-IL"/>
         </w:rPr>
         <w:drawing>
           <wp:inline distT="0" distB="0" distL="0" distR="0" wp14:anchorId="5B76CA96" wp14:editId="7746B907">
@@ -654,7 +1067,6 @@
         <w:rPr>
           <w:rFonts w:eastAsiaTheme="minorEastAsia"/>
         </w:rPr>
-        <w:lastRenderedPageBreak/>
         <w:t>To the right is a plot show</w:t>
       </w:r>
       <w:r>
@@ -742,10 +1154,36 @@
         <w:t xml:space="preserve"> It is easy to see that trying to fit any model to that data wo</w:t>
       </w:r>
       <w:r>
-        <w:t>uld not produce usable results (</w:t>
-      </w:r>
-      <w:r>
-        <w:t xml:space="preserve">In the paper describing SEA a nonlinear fit was </w:t>
+        <w:t>uld not produce usable results</w:t>
+      </w:r>
+      <w:ins w:id="65" w:author="BenTal" w:date="2016-10-30T19:16:00Z">
+        <w:r>
+          <w:t>.</w:t>
+        </w:r>
+      </w:ins>
+      <w:r>
+        <w:t xml:space="preserve"> (</w:t>
+      </w:r>
+      <w:r>
+        <w:t>In the paper describing SEA</w:t>
+      </w:r>
+      <w:ins w:id="66" w:author="BenTal" w:date="2016-10-30T19:17:00Z">
+        <w:r>
+          <w:t xml:space="preserve"> [K</w:t>
+        </w:r>
+      </w:ins>
+      <w:ins w:id="67" w:author="BenTal" w:date="2016-10-30T19:28:00Z">
+        <w:r>
+          <w:t>e</w:t>
+        </w:r>
+      </w:ins>
+      <w:ins w:id="68" w:author="BenTal" w:date="2016-10-30T19:17:00Z">
+        <w:r>
+          <w:t>iser 2007?]</w:t>
+        </w:r>
+      </w:ins>
+      <w:r>
+        <w:t xml:space="preserve"> a nonlinear fit was </w:t>
       </w:r>
       <w:r>
         <w:t>computed</w:t>
@@ -756,6 +1194,31 @@
       <w:r>
         <w:t xml:space="preserve">. </w:t>
       </w:r>
+      <w:ins w:id="69" w:author="BenTal" w:date="2016-10-30T19:17:00Z">
+        <w:r>
+          <w:t>[The plot shows multiple linear lines. Co</w:t>
+        </w:r>
+      </w:ins>
+      <w:ins w:id="70" w:author="BenTal" w:date="2016-10-30T19:18:00Z">
+        <w:r>
+          <w:t>u</w:t>
+        </w:r>
+      </w:ins>
+      <w:ins w:id="71" w:author="BenTal" w:date="2016-10-30T19:17:00Z">
+        <w:r>
+          <w:t>ld</w:t>
+        </w:r>
+      </w:ins>
+      <w:ins w:id="72" w:author="BenTal" w:date="2016-10-30T19:18:00Z">
+        <w:r>
+          <w:t xml:space="preserve"> you suggest why? If not, please report this observation and leave it as open question.</w:t>
+        </w:r>
+      </w:ins>
+      <w:ins w:id="73" w:author="BenTal" w:date="2016-10-30T19:17:00Z">
+        <w:r>
+          <w:t>]</w:t>
+        </w:r>
+      </w:ins>
     </w:p>
     <w:p/>
     <w:p>
@@ -763,28 +1226,211 @@
         <w:tabs>
           <w:tab w:val="left" w:pos="1820"/>
         </w:tabs>
+        <w:rPr>
+          <w:del w:id="74" w:author="BenTal" w:date="2016-10-30T19:23:00Z"/>
+        </w:rPr>
       </w:pPr>
-      <w:r>
-        <w:t xml:space="preserve">The idea proposed was that </w:t>
+      <w:del w:id="75" w:author="BenTal" w:date="2016-10-30T19:17:00Z">
+        <w:r>
+          <w:delText>The idea proposed</w:delText>
+        </w:r>
+      </w:del>
+      <w:ins w:id="76" w:author="BenTal" w:date="2016-10-30T19:17:00Z">
+        <w:r>
+          <w:t>We examine the possibility</w:t>
+        </w:r>
+      </w:ins>
+      <w:r>
+        <w:t xml:space="preserve"> </w:t>
+      </w:r>
+      <w:del w:id="77" w:author="BenTal" w:date="2016-10-30T19:19:00Z">
+        <w:r>
+          <w:delText xml:space="preserve">was </w:delText>
+        </w:r>
+      </w:del>
+      <w:ins w:id="78" w:author="BenTal" w:date="2016-10-30T19:19:00Z">
+        <w:r>
+          <w:t>that the data above corresponds to a mixture. Specifically,</w:t>
+        </w:r>
+        <w:r>
+          <w:t xml:space="preserve"> </w:t>
+        </w:r>
+      </w:ins>
+      <w:r>
+        <w:t xml:space="preserve">that </w:t>
       </w:r>
       <w:r>
         <w:t xml:space="preserve">the </w:t>
       </w:r>
       <w:r>
-        <w:t>results of the same comparison size differ based on the sizes of the sets used in the comparison. For example, when comparing two sets one of one ligand and the other of 400 ligands the results would differ from the results we would receive when comparing two sets of 20 ligands although the number of comparisons is equal.</w:t>
-      </w:r>
+        <w:t xml:space="preserve">results of </w:t>
+      </w:r>
+      <w:ins w:id="79" w:author="BenTal" w:date="2016-10-30T19:19:00Z">
+        <w:r>
+          <w:t>comp</w:t>
+        </w:r>
+      </w:ins>
+      <w:ins w:id="80" w:author="BenTal" w:date="2016-10-30T19:20:00Z">
+        <w:r>
+          <w:t>a</w:t>
+        </w:r>
+      </w:ins>
+      <w:ins w:id="81" w:author="BenTal" w:date="2016-10-30T19:19:00Z">
+        <w:r>
+          <w:t xml:space="preserve">risons of </w:t>
+        </w:r>
+      </w:ins>
+      <w:r>
+        <w:t xml:space="preserve">the same </w:t>
+      </w:r>
+      <w:del w:id="82" w:author="BenTal" w:date="2016-10-30T19:20:00Z">
+        <w:r>
+          <w:delText xml:space="preserve">comparison </w:delText>
+        </w:r>
+      </w:del>
+      <w:r>
+        <w:t xml:space="preserve">size </w:t>
+      </w:r>
+      <w:ins w:id="83" w:author="BenTal" w:date="2016-10-30T19:20:00Z">
+        <w:r>
+          <w:t xml:space="preserve">may </w:t>
+        </w:r>
+      </w:ins>
+      <w:r>
+        <w:t>differ based on the sizes of the sets used</w:t>
+      </w:r>
+      <w:del w:id="84" w:author="BenTal" w:date="2016-10-30T19:20:00Z">
+        <w:r>
+          <w:delText xml:space="preserve"> in the comparison</w:delText>
+        </w:r>
+      </w:del>
+      <w:r>
+        <w:t xml:space="preserve">. For example, </w:t>
+      </w:r>
+      <w:ins w:id="85" w:author="BenTal" w:date="2016-10-30T19:21:00Z">
+        <w:r>
+          <w:t xml:space="preserve">a comparison of size 400 can be obtained </w:t>
+        </w:r>
+      </w:ins>
+      <w:del w:id="86" w:author="BenTal" w:date="2016-10-30T19:21:00Z">
+        <w:r>
+          <w:delText xml:space="preserve">when </w:delText>
+        </w:r>
+      </w:del>
+      <w:ins w:id="87" w:author="BenTal" w:date="2016-10-30T19:21:00Z">
+        <w:r>
+          <w:t>by</w:t>
+        </w:r>
+        <w:r>
+          <w:t xml:space="preserve"> </w:t>
+        </w:r>
+      </w:ins>
+      <w:r>
+        <w:t xml:space="preserve">comparing </w:t>
+      </w:r>
+      <w:del w:id="88" w:author="BenTal" w:date="2016-10-30T19:21:00Z">
+        <w:r>
+          <w:delText xml:space="preserve">two sets one of </w:delText>
+        </w:r>
+      </w:del>
+      <w:r>
+        <w:t xml:space="preserve">one ligand </w:t>
+      </w:r>
+      <w:del w:id="89" w:author="BenTal" w:date="2016-10-30T19:22:00Z">
+        <w:r>
+          <w:delText xml:space="preserve">and </w:delText>
+        </w:r>
+      </w:del>
+      <w:ins w:id="90" w:author="BenTal" w:date="2016-10-30T19:22:00Z">
+        <w:r>
+          <w:t xml:space="preserve">to a set </w:t>
+        </w:r>
+      </w:ins>
+      <w:del w:id="91" w:author="BenTal" w:date="2016-10-30T19:22:00Z">
+        <w:r>
+          <w:delText xml:space="preserve">the other </w:delText>
+        </w:r>
+      </w:del>
+      <w:r>
+        <w:t>of 400 ligands</w:t>
+      </w:r>
+      <w:ins w:id="92" w:author="BenTal" w:date="2016-10-30T19:22:00Z">
+        <w:r>
+          <w:t xml:space="preserve">, as well as by </w:t>
+        </w:r>
+      </w:ins>
+      <w:del w:id="93" w:author="BenTal" w:date="2016-10-30T19:22:00Z">
+        <w:r>
+          <w:delText xml:space="preserve"> the results would differ from the results we would receive when </w:delText>
+        </w:r>
+      </w:del>
+      <w:r>
+        <w:t xml:space="preserve">comparing two sets of 20 ligands </w:t>
+      </w:r>
+      <w:del w:id="94" w:author="BenTal" w:date="2016-10-30T19:23:00Z">
+        <w:r>
+          <w:delText>although the number of comparisons is equal</w:delText>
+        </w:r>
+      </w:del>
+      <w:ins w:id="95" w:author="BenTal" w:date="2016-10-30T19:23:00Z">
+        <w:r>
+          <w:t>in each</w:t>
+        </w:r>
+      </w:ins>
+      <w:r>
+        <w:t>.</w:t>
+      </w:r>
+      <w:ins w:id="96" w:author="BenTal" w:date="2016-10-30T19:23:00Z">
+        <w:r>
+          <w:t xml:space="preserve"> We examine</w:t>
+        </w:r>
+      </w:ins>
     </w:p>
     <w:p>
       <w:pPr>
         <w:tabs>
           <w:tab w:val="left" w:pos="1820"/>
         </w:tabs>
+        <w:rPr>
+          <w:del w:id="97" w:author="BenTal" w:date="2016-10-30T19:24:00Z"/>
+        </w:rPr>
       </w:pPr>
-      <w:r>
-        <w:t>We can look at it as if the results of the model are based on the size of smaller of the two sets.</w:t>
-      </w:r>
-    </w:p>
-    <w:p>
+      <w:del w:id="98" w:author="BenTal" w:date="2016-10-30T19:23:00Z">
+        <w:r>
+          <w:delText xml:space="preserve">We can look at it as </w:delText>
+        </w:r>
+      </w:del>
+      <w:ins w:id="99" w:author="BenTal" w:date="2016-10-30T19:23:00Z">
+        <w:r>
+          <w:t xml:space="preserve"> </w:t>
+        </w:r>
+      </w:ins>
+      <w:r>
+        <w:t xml:space="preserve">if the results of the model are based on the size of </w:t>
+      </w:r>
+      <w:ins w:id="100" w:author="BenTal" w:date="2016-10-30T19:24:00Z">
+        <w:r>
+          <w:t xml:space="preserve">the </w:t>
+        </w:r>
+      </w:ins>
+      <w:r>
+        <w:t>smaller of the two sets.</w:t>
+      </w:r>
+      <w:ins w:id="101" w:author="BenTal" w:date="2016-10-30T19:24:00Z">
+        <w:r>
+          <w:t xml:space="preserve"> </w:t>
+        </w:r>
+      </w:ins>
+    </w:p>
+    <w:p>
+      <w:pPr>
+        <w:tabs>
+          <w:tab w:val="left" w:pos="1820"/>
+        </w:tabs>
+        <w:pPrChange w:id="102" w:author="BenTal" w:date="2016-10-30T19:24:00Z">
+          <w:pPr/>
+        </w:pPrChange>
+      </w:pPr>
       <w:r>
         <w:t>To test this</w:t>
       </w:r>
@@ -937,13 +1583,7 @@
           <w:rPr>
             <w:rFonts w:ascii="Cambria Math" w:eastAsiaTheme="minorEastAsia" w:hAnsi="Cambria Math"/>
           </w:rPr>
-          <m:t xml:space="preserve"> =1</m:t>
-        </m:r>
-        <m:r>
-          <w:rPr>
-            <w:rFonts w:ascii="Cambria Math" w:eastAsiaTheme="minorEastAsia" w:hAnsi="Cambria Math"/>
-          </w:rPr>
-          <m:t>)</m:t>
+          <m:t xml:space="preserve"> =1)</m:t>
         </m:r>
       </m:oMath>
       <w:r>
@@ -960,7 +1600,9 @@
       <w:r>
         <w:rPr>
           <w:noProof/>
-        </w:rPr>
+          <w:lang w:bidi="he-IL"/>
+        </w:rPr>
+        <w:lastRenderedPageBreak/>
         <w:drawing>
           <wp:inline distT="0" distB="0" distL="0" distR="0" wp14:anchorId="6F3527E4" wp14:editId="65485AD3">
             <wp:extent cx="5727700" cy="4529455"/>
@@ -1012,6 +1654,7 @@
     <w:p/>
     <w:p>
       <w:r>
+        <w:lastRenderedPageBreak/>
         <w:t xml:space="preserve">The following figure shows the relation between the SD of </w:t>
       </w:r>
       <m:oMath>
@@ -1135,13 +1778,7 @@
           <w:rPr>
             <w:rFonts w:ascii="Cambria Math" w:eastAsiaTheme="minorEastAsia" w:hAnsi="Cambria Math"/>
           </w:rPr>
-          <m:t xml:space="preserve"> =1</m:t>
-        </m:r>
-        <m:r>
-          <w:rPr>
-            <w:rFonts w:ascii="Cambria Math" w:eastAsiaTheme="minorEastAsia" w:hAnsi="Cambria Math"/>
-          </w:rPr>
-          <m:t>)</m:t>
+          <m:t xml:space="preserve"> =1)</m:t>
         </m:r>
       </m:oMath>
       <w:r>
@@ -1153,6 +1790,7 @@
       <w:r>
         <w:rPr>
           <w:noProof/>
+          <w:lang w:bidi="he-IL"/>
         </w:rPr>
         <w:drawing>
           <wp:inline distT="0" distB="0" distL="0" distR="0" wp14:anchorId="40AF3D00" wp14:editId="1DC400AB">
@@ -1217,9 +1855,42 @@
     <w:p>
       <w:pPr>
         <w:rPr>
-          <w:rFonts w:eastAsiaTheme="minorEastAsia"/>
+          <w:ins w:id="103" w:author="BenTal" w:date="2016-10-30T19:30:00Z"/>
         </w:rPr>
       </w:pPr>
+      <w:ins w:id="104" w:author="BenTal" w:date="2016-10-30T19:30:00Z">
+        <w:r>
+          <w:lastRenderedPageBreak/>
+          <w:t xml:space="preserve">[Please explain why you are doing it. </w:t>
+        </w:r>
+      </w:ins>
+      <w:ins w:id="105" w:author="BenTal" w:date="2016-10-30T19:31:00Z">
+        <w:r>
+          <w:t xml:space="preserve">Do you suspect that their results are inaccurate? Can you correct them? The main theme so far was about the influence of the size of the smallest set. </w:t>
+        </w:r>
+      </w:ins>
+      <w:ins w:id="106" w:author="BenTal" w:date="2016-10-30T19:32:00Z">
+        <w:r>
+          <w:t xml:space="preserve">No you compare </w:t>
+        </w:r>
+        <w:bookmarkStart w:id="107" w:name="_GoBack"/>
+        <w:bookmarkEnd w:id="107"/>
+        <w:r>
+          <w:t>data with human only to all. How is it related? Please revise your summary accordingly.</w:t>
+        </w:r>
+      </w:ins>
+      <w:ins w:id="108" w:author="BenTal" w:date="2016-10-30T19:30:00Z">
+        <w:r>
+          <w:t>]</w:t>
+        </w:r>
+      </w:ins>
+    </w:p>
+    <w:p>
+      <w:pPr>
+        <w:rPr>
+          <w:rFonts w:eastAsiaTheme="minorEastAsia"/>
+        </w:rPr>
+      </w:pPr>
       <w:r>
         <w:t xml:space="preserve">In </w:t>
       </w:r>
@@ -1227,16 +1898,31 @@
         <w:t>Keiser</w:t>
       </w:r>
       <w:r>
-        <w:t xml:space="preserve"> et al. (2012)</w:t>
-      </w:r>
-      <w:r>
-        <w:t xml:space="preserve"> SEA predictions were tested across a number of ligands and proteins. In order t</w:t>
+        <w:t xml:space="preserve"> et al. (2012) SEA predictions were tested across a number of ligands and proteins. In order t</w:t>
       </w:r>
       <w:r>
         <w:t xml:space="preserve">o check if we are on the right track </w:t>
       </w:r>
-      <w:r>
-        <w:t xml:space="preserve">I’ve decided to calculate </w:t>
+      <w:del w:id="109" w:author="BenTal" w:date="2016-10-30T19:26:00Z">
+        <w:r>
+          <w:delText>I’ve decided to</w:delText>
+        </w:r>
+      </w:del>
+      <w:ins w:id="110" w:author="BenTal" w:date="2016-10-30T19:26:00Z">
+        <w:r>
+          <w:t>I</w:t>
+        </w:r>
+      </w:ins>
+      <w:r>
+        <w:t xml:space="preserve"> calculate</w:t>
+      </w:r>
+      <w:ins w:id="111" w:author="BenTal" w:date="2016-10-30T19:26:00Z">
+        <w:r>
+          <w:t>d</w:t>
+        </w:r>
+      </w:ins>
+      <w:r>
+        <w:t xml:space="preserve"> </w:t>
       </w:r>
       <w:r>
         <w:t>normalized z-scores</w:t>
@@ -1254,19 +1940,44 @@
         <w:t>Keiser</w:t>
       </w:r>
       <w:r>
-        <w:t xml:space="preserve"> et al. (</w:t>
-      </w:r>
-      <w:r>
-        <w:t>2007</w:t>
-      </w:r>
-      <w:r>
-        <w:t>)</w:t>
-      </w:r>
-      <w:r>
-        <w:t xml:space="preserve">, </w:t>
-      </w:r>
-      <w:r>
-        <w:t>plot a histogram of the values and mark in vertical lines the ZS for positive SEA predictions</w:t>
+        <w:t xml:space="preserve"> et al. (2007)</w:t>
+      </w:r>
+      <w:ins w:id="112" w:author="BenTal" w:date="2016-10-30T19:27:00Z">
+        <w:r>
+          <w:t>. I then</w:t>
+        </w:r>
+      </w:ins>
+      <w:del w:id="113" w:author="BenTal" w:date="2016-10-30T19:27:00Z">
+        <w:r>
+          <w:delText>,</w:delText>
+        </w:r>
+      </w:del>
+      <w:r>
+        <w:t xml:space="preserve"> </w:t>
+      </w:r>
+      <w:r>
+        <w:t>plot</w:t>
+      </w:r>
+      <w:ins w:id="114" w:author="BenTal" w:date="2016-10-30T19:30:00Z">
+        <w:r>
+          <w:t>t</w:t>
+        </w:r>
+      </w:ins>
+      <w:ins w:id="115" w:author="BenTal" w:date="2016-10-30T19:27:00Z">
+        <w:r>
+          <w:t>ed</w:t>
+        </w:r>
+      </w:ins>
+      <w:r>
+        <w:t xml:space="preserve"> a histogram of the values and mark</w:t>
+      </w:r>
+      <w:ins w:id="116" w:author="BenTal" w:date="2016-10-30T19:27:00Z">
+        <w:r>
+          <w:t>ed</w:t>
+        </w:r>
+      </w:ins>
+      <w:r>
+        <w:t xml:space="preserve"> in vertical lines the ZS for positive SEA predictions</w:t>
       </w:r>
       <w:r>
         <w:rPr>
@@ -1274,6 +1985,46 @@
         </w:rPr>
         <w:t xml:space="preserve">. </w:t>
       </w:r>
+      <w:ins w:id="117" w:author="BenTal" w:date="2016-10-30T19:27:00Z">
+        <w:r>
+          <w:rPr>
+            <w:rFonts w:eastAsiaTheme="minorEastAsia"/>
+          </w:rPr>
+          <w:t xml:space="preserve">[maybe you mean specific positive predictions that </w:t>
+        </w:r>
+      </w:ins>
+      <w:ins w:id="118" w:author="BenTal" w:date="2016-10-30T19:28:00Z">
+        <w:r>
+          <w:rPr>
+            <w:rFonts w:eastAsiaTheme="minorEastAsia"/>
+          </w:rPr>
+          <w:t>Keiser</w:t>
+        </w:r>
+      </w:ins>
+      <w:ins w:id="119" w:author="BenTal" w:date="2016-10-30T19:27:00Z">
+        <w:r>
+          <w:rPr>
+            <w:rFonts w:eastAsiaTheme="minorEastAsia"/>
+          </w:rPr>
+          <w:t xml:space="preserve"> </w:t>
+        </w:r>
+      </w:ins>
+      <w:ins w:id="120" w:author="BenTal" w:date="2016-10-30T19:28:00Z">
+        <w:r>
+          <w:rPr>
+            <w:rFonts w:eastAsiaTheme="minorEastAsia"/>
+          </w:rPr>
+          <w:t xml:space="preserve">has </w:t>
+        </w:r>
+      </w:ins>
+      <w:ins w:id="121" w:author="BenTal" w:date="2016-10-30T19:27:00Z">
+        <w:r>
+          <w:rPr>
+            <w:rFonts w:eastAsiaTheme="minorEastAsia"/>
+          </w:rPr>
+          <w:t>tested?]</w:t>
+        </w:r>
+      </w:ins>
     </w:p>
     <w:p>
       <w:pPr>
@@ -1304,7 +2055,21 @@
         <w:rPr>
           <w:rFonts w:eastAsiaTheme="minorEastAsia"/>
         </w:rPr>
-        <w:t xml:space="preserve"> against two target proteins groups, the first is human only and the second is all organisms for which binding information is available.</w:t>
+        <w:t xml:space="preserve"> against two target proteins groups, the first is human only</w:t>
+      </w:r>
+      <w:ins w:id="122" w:author="BenTal" w:date="2016-10-30T19:29:00Z">
+        <w:r>
+          <w:rPr>
+            <w:rFonts w:eastAsiaTheme="minorEastAsia"/>
+          </w:rPr>
+          <w:t>,</w:t>
+        </w:r>
+      </w:ins>
+      <w:r>
+        <w:rPr>
+          <w:rFonts w:eastAsiaTheme="minorEastAsia"/>
+        </w:rPr>
+        <w:t xml:space="preserve"> and the second is all organisms for which binding information is available.</w:t>
       </w:r>
     </w:p>
     <w:p>
@@ -1336,37 +2101,7 @@
         <w:rPr>
           <w:rFonts w:eastAsiaTheme="minorEastAsia"/>
         </w:rPr>
-        <w:t xml:space="preserve"> targets and the left most </w:t>
-      </w:r>
-      <w:r>
-        <w:rPr>
-          <w:rFonts w:eastAsiaTheme="minorEastAsia"/>
-        </w:rPr>
-        <w:t xml:space="preserve">with </w:t>
-      </w:r>
-      <w:r>
-        <w:rPr>
-          <w:rFonts w:eastAsiaTheme="minorEastAsia"/>
-        </w:rPr>
-        <w:t xml:space="preserve">of ZS </w:t>
-      </w:r>
-      <w:r>
-        <w:rPr>
-          <w:rFonts w:eastAsiaTheme="minorEastAsia"/>
-        </w:rPr>
-        <w:t xml:space="preserve">which belongs to ligands that will </w:t>
-      </w:r>
-      <w:r>
-        <w:rPr>
-          <w:rFonts w:eastAsiaTheme="minorEastAsia"/>
-        </w:rPr>
-        <w:t xml:space="preserve">not </w:t>
-      </w:r>
-      <w:r>
-        <w:rPr>
-          <w:rFonts w:eastAsiaTheme="minorEastAsia"/>
-        </w:rPr>
-        <w:t xml:space="preserve">bind to </w:t>
+        <w:t xml:space="preserve"> targets and the left most with of ZS which belongs to ligands that will not bind to </w:t>
       </w:r>
       <w:r>
         <w:rPr>
@@ -1378,16 +2113,8 @@
         <w:rPr>
           <w:rFonts w:eastAsiaTheme="minorEastAsia"/>
         </w:rPr>
-        <w:t>targets</w:t>
-      </w:r>
-      <w:r>
-        <w:rPr>
-          <w:rFonts w:eastAsiaTheme="minorEastAsia"/>
-        </w:rPr>
-        <w:t>.</w:t>
-      </w:r>
-      <w:bookmarkStart w:id="0" w:name="_GoBack"/>
-      <w:bookmarkEnd w:id="0"/>
+        <w:t>targets.</w:t>
+      </w:r>
     </w:p>
     <w:p/>
     <w:p>
@@ -1397,6 +2124,7 @@
       <w:r>
         <w:rPr>
           <w:noProof/>
+          <w:lang w:bidi="he-IL"/>
         </w:rPr>
         <w:drawing>
           <wp:inline distT="0" distB="0" distL="0" distR="0" wp14:anchorId="5DBFA09F" wp14:editId="1B81EB0D">
@@ -1452,7 +2180,7 @@
 </file>
 
 <file path=word/endnotes.xml><?xml version="1.0" encoding="utf-8"?>
-<w:endnotes xmlns:wpc="http://schemas.microsoft.com/office/word/2010/wordprocessingCanvas" xmlns:mo="http://schemas.microsoft.com/office/mac/office/2008/main" xmlns:mc="http://schemas.openxmlformats.org/markup-compatibility/2006" xmlns:mv="urn:schemas-microsoft-com:mac:vml" xmlns:o="urn:schemas-microsoft-com:office:office" xmlns:r="http://schemas.openxmlformats.org/officeDocument/2006/relationships" xmlns:m="http://schemas.openxmlformats.org/officeDocument/2006/math" xmlns:v="urn:schemas-microsoft-com:vml" xmlns:wp14="http://schemas.microsoft.com/office/word/2010/wordprocessingDrawing" xmlns:wp="http://schemas.openxmlformats.org/drawingml/2006/wordprocessingDrawing" xmlns:w10="urn:schemas-microsoft-com:office:word" xmlns:w="http://schemas.openxmlformats.org/wordprocessingml/2006/main" xmlns:w14="http://schemas.microsoft.com/office/word/2010/wordml" xmlns:w15="http://schemas.microsoft.com/office/word/2012/wordml" xmlns:wpg="http://schemas.microsoft.com/office/word/2010/wordprocessingGroup" xmlns:wpi="http://schemas.microsoft.com/office/word/2010/wordprocessingInk" xmlns:wne="http://schemas.microsoft.com/office/word/2006/wordml" xmlns:wps="http://schemas.microsoft.com/office/word/2010/wordprocessingShape" mc:Ignorable="w14 w15 wp14">
+<w:endnotes xmlns:wpc="http://schemas.microsoft.com/office/word/2010/wordprocessingCanvas" xmlns:mc="http://schemas.openxmlformats.org/markup-compatibility/2006" xmlns:o="urn:schemas-microsoft-com:office:office" xmlns:r="http://schemas.openxmlformats.org/officeDocument/2006/relationships" xmlns:m="http://schemas.openxmlformats.org/officeDocument/2006/math" xmlns:v="urn:schemas-microsoft-com:vml" xmlns:wp14="http://schemas.microsoft.com/office/word/2010/wordprocessingDrawing" xmlns:wp="http://schemas.openxmlformats.org/drawingml/2006/wordprocessingDrawing" xmlns:w10="urn:schemas-microsoft-com:office:word" xmlns:w="http://schemas.openxmlformats.org/wordprocessingml/2006/main" xmlns:w14="http://schemas.microsoft.com/office/word/2010/wordml" xmlns:w15="http://schemas.microsoft.com/office/word/2012/wordml" xmlns:wpg="http://schemas.microsoft.com/office/word/2010/wordprocessingGroup" xmlns:wpi="http://schemas.microsoft.com/office/word/2010/wordprocessingInk" xmlns:wne="http://schemas.microsoft.com/office/word/2006/wordml" xmlns:wps="http://schemas.microsoft.com/office/word/2010/wordprocessingShape" mc:Ignorable="w14 w15 wp14">
   <w:endnote w:type="separator" w:id="-1">
     <w:p>
       <w:r>
@@ -1471,7 +2199,7 @@
 </file>
 
 <file path=word/footnotes.xml><?xml version="1.0" encoding="utf-8"?>
-<w:footnotes xmlns:wpc="http://schemas.microsoft.com/office/word/2010/wordprocessingCanvas" xmlns:mo="http://schemas.microsoft.com/office/mac/office/2008/main" xmlns:mc="http://schemas.openxmlformats.org/markup-compatibility/2006" xmlns:mv="urn:schemas-microsoft-com:mac:vml" xmlns:o="urn:schemas-microsoft-com:office:office" xmlns:r="http://schemas.openxmlformats.org/officeDocument/2006/relationships" xmlns:m="http://schemas.openxmlformats.org/officeDocument/2006/math" xmlns:v="urn:schemas-microsoft-com:vml" xmlns:wp14="http://schemas.microsoft.com/office/word/2010/wordprocessingDrawing" xmlns:wp="http://schemas.openxmlformats.org/drawingml/2006/wordprocessingDrawing" xmlns:w10="urn:schemas-microsoft-com:office:word" xmlns:w="http://schemas.openxmlformats.org/wordprocessingml/2006/main" xmlns:w14="http://schemas.microsoft.com/office/word/2010/wordml" xmlns:w15="http://schemas.microsoft.com/office/word/2012/wordml" xmlns:wpg="http://schemas.microsoft.com/office/word/2010/wordprocessingGroup" xmlns:wpi="http://schemas.microsoft.com/office/word/2010/wordprocessingInk" xmlns:wne="http://schemas.microsoft.com/office/word/2006/wordml" xmlns:wps="http://schemas.microsoft.com/office/word/2010/wordprocessingShape" mc:Ignorable="w14 w15 wp14">
+<w:footnotes xmlns:wpc="http://schemas.microsoft.com/office/word/2010/wordprocessingCanvas" xmlns:mc="http://schemas.openxmlformats.org/markup-compatibility/2006" xmlns:o="urn:schemas-microsoft-com:office:office" xmlns:r="http://schemas.openxmlformats.org/officeDocument/2006/relationships" xmlns:m="http://schemas.openxmlformats.org/officeDocument/2006/math" xmlns:v="urn:schemas-microsoft-com:vml" xmlns:wp14="http://schemas.microsoft.com/office/word/2010/wordprocessingDrawing" xmlns:wp="http://schemas.openxmlformats.org/drawingml/2006/wordprocessingDrawing" xmlns:w10="urn:schemas-microsoft-com:office:word" xmlns:w="http://schemas.openxmlformats.org/wordprocessingml/2006/main" xmlns:w14="http://schemas.microsoft.com/office/word/2010/wordml" xmlns:w15="http://schemas.microsoft.com/office/word/2012/wordml" xmlns:wpg="http://schemas.microsoft.com/office/word/2010/wordprocessingGroup" xmlns:wpi="http://schemas.microsoft.com/office/word/2010/wordprocessingInk" xmlns:wne="http://schemas.microsoft.com/office/word/2006/wordml" xmlns:wps="http://schemas.microsoft.com/office/word/2010/wordprocessingShape" mc:Ignorable="w14 w15 wp14">
   <w:footnote w:type="separator" w:id="-1">
     <w:p>
       <w:r>
@@ -1490,8 +2218,8 @@
 </file>
 
 <file path=word/numbering.xml><?xml version="1.0" encoding="utf-8"?>
-<w:numbering xmlns:wpc="http://schemas.microsoft.com/office/word/2010/wordprocessingCanvas" xmlns:mo="http://schemas.microsoft.com/office/mac/office/2008/main" xmlns:mc="http://schemas.openxmlformats.org/markup-compatibility/2006" xmlns:mv="urn:schemas-microsoft-com:mac:vml" xmlns:o="urn:schemas-microsoft-com:office:office" xmlns:r="http://schemas.openxmlformats.org/officeDocument/2006/relationships" xmlns:m="http://schemas.openxmlformats.org/officeDocument/2006/math" xmlns:v="urn:schemas-microsoft-com:vml" xmlns:wp14="http://schemas.microsoft.com/office/word/2010/wordprocessingDrawing" xmlns:wp="http://schemas.openxmlformats.org/drawingml/2006/wordprocessingDrawing" xmlns:w10="urn:schemas-microsoft-com:office:word" xmlns:w="http://schemas.openxmlformats.org/wordprocessingml/2006/main" xmlns:w14="http://schemas.microsoft.com/office/word/2010/wordml" xmlns:w15="http://schemas.microsoft.com/office/word/2012/wordml" xmlns:wpg="http://schemas.microsoft.com/office/word/2010/wordprocessingGroup" xmlns:wpi="http://schemas.microsoft.com/office/word/2010/wordprocessingInk" xmlns:wne="http://schemas.microsoft.com/office/word/2006/wordml" xmlns:wps="http://schemas.microsoft.com/office/word/2010/wordprocessingShape" mc:Ignorable="w14 w15 wp14">
-  <w:abstractNum w:abstractNumId="0">
+<w:numbering xmlns:wpc="http://schemas.microsoft.com/office/word/2010/wordprocessingCanvas" xmlns:mc="http://schemas.openxmlformats.org/markup-compatibility/2006" xmlns:o="urn:schemas-microsoft-com:office:office" xmlns:r="http://schemas.openxmlformats.org/officeDocument/2006/relationships" xmlns:m="http://schemas.openxmlformats.org/officeDocument/2006/math" xmlns:v="urn:schemas-microsoft-com:vml" xmlns:wp14="http://schemas.microsoft.com/office/word/2010/wordprocessingDrawing" xmlns:wp="http://schemas.openxmlformats.org/drawingml/2006/wordprocessingDrawing" xmlns:w10="urn:schemas-microsoft-com:office:word" xmlns:w="http://schemas.openxmlformats.org/wordprocessingml/2006/main" xmlns:w14="http://schemas.microsoft.com/office/word/2010/wordml" xmlns:w15="http://schemas.microsoft.com/office/word/2012/wordml" xmlns:wpg="http://schemas.microsoft.com/office/word/2010/wordprocessingGroup" xmlns:wpi="http://schemas.microsoft.com/office/word/2010/wordprocessingInk" xmlns:wne="http://schemas.microsoft.com/office/word/2006/wordml" xmlns:wps="http://schemas.microsoft.com/office/word/2010/wordprocessingShape" mc:Ignorable="w14 w15 wp14">
+  <w:abstractNum w:abstractNumId="0" w15:restartNumberingAfterBreak="0">
     <w:nsid w:val="26DE3C94"/>
     <w:multiLevelType w:val="hybridMultilevel"/>
     <w:tmpl w:val="1ED8942C"/>
@@ -1586,6 +2314,14 @@
 </w:numbering>
 </file>
 
+<file path=word/people.xml><?xml version="1.0" encoding="utf-8"?>
+<w15:people xmlns:wpc="http://schemas.microsoft.com/office/word/2010/wordprocessingCanvas" xmlns:mc="http://schemas.openxmlformats.org/markup-compatibility/2006" xmlns:o="urn:schemas-microsoft-com:office:office" xmlns:r="http://schemas.openxmlformats.org/officeDocument/2006/relationships" xmlns:m="http://schemas.openxmlformats.org/officeDocument/2006/math" xmlns:v="urn:schemas-microsoft-com:vml" xmlns:wp14="http://schemas.microsoft.com/office/word/2010/wordprocessingDrawing" xmlns:wp="http://schemas.openxmlformats.org/drawingml/2006/wordprocessingDrawing" xmlns:w10="urn:schemas-microsoft-com:office:word" xmlns:w="http://schemas.openxmlformats.org/wordprocessingml/2006/main" xmlns:w14="http://schemas.microsoft.com/office/word/2010/wordml" xmlns:w15="http://schemas.microsoft.com/office/word/2012/wordml" xmlns:wpg="http://schemas.microsoft.com/office/word/2010/wordprocessingGroup" xmlns:wpi="http://schemas.microsoft.com/office/word/2010/wordprocessingInk" xmlns:wne="http://schemas.microsoft.com/office/word/2006/wordml" xmlns:wps="http://schemas.microsoft.com/office/word/2010/wordprocessingShape" mc:Ignorable="w14 w15 wp14">
+  <w15:person w15:author="BenTal">
+    <w15:presenceInfo w15:providerId="None" w15:userId="BenTal"/>
+  </w15:person>
+</w15:people>
+</file>
+
 <file path=word/styles.xml><?xml version="1.0" encoding="utf-8"?>
 <w:styles xmlns:mc="http://schemas.openxmlformats.org/markup-compatibility/2006" xmlns:r="http://schemas.openxmlformats.org/officeDocument/2006/relationships" xmlns:w="http://schemas.openxmlformats.org/wordprocessingml/2006/main" xmlns:w14="http://schemas.microsoft.com/office/word/2010/wordml" xmlns:w15="http://schemas.microsoft.com/office/word/2012/wordml" mc:Ignorable="w14 w15">
   <w:docDefaults>
@@ -1599,7 +2335,7 @@
     </w:rPrDefault>
     <w:pPrDefault/>
   </w:docDefaults>
-  <w:latentStyles w:defLockedState="0" w:defUIPriority="99" w:defSemiHidden="0" w:defUnhideWhenUsed="0" w:defQFormat="0" w:count="380">
+  <w:latentStyles w:defLockedState="0" w:defUIPriority="99" w:defSemiHidden="0" w:defUnhideWhenUsed="0" w:defQFormat="0" w:count="371">
     <w:lsdException w:name="Normal" w:uiPriority="0" w:qFormat="1"/>
     <w:lsdException w:name="heading 1" w:uiPriority="9" w:qFormat="1"/>
     <w:lsdException w:name="heading 2" w:semiHidden="1" w:uiPriority="9" w:unhideWhenUsed="1" w:qFormat="1"/>
@@ -1756,15 +2492,6 @@
     <w:lsdException w:name="Balloon Text" w:semiHidden="1" w:unhideWhenUsed="1"/>
     <w:lsdException w:name="Table Grid" w:uiPriority="39"/>
     <w:lsdException w:name="Table Theme" w:semiHidden="1" w:unhideWhenUsed="1"/>
-    <w:lsdException w:name="Note Level 1" w:semiHidden="1" w:unhideWhenUsed="1"/>
-    <w:lsdException w:name="Note Level 2" w:semiHidden="1" w:unhideWhenUsed="1"/>
-    <w:lsdException w:name="Note Level 3" w:semiHidden="1" w:unhideWhenUsed="1"/>
-    <w:lsdException w:name="Note Level 4" w:semiHidden="1" w:unhideWhenUsed="1"/>
-    <w:lsdException w:name="Note Level 5" w:semiHidden="1" w:unhideWhenUsed="1"/>
-    <w:lsdException w:name="Note Level 6" w:semiHidden="1" w:unhideWhenUsed="1"/>
-    <w:lsdException w:name="Note Level 7" w:semiHidden="1" w:unhideWhenUsed="1"/>
-    <w:lsdException w:name="Note Level 8" w:semiHidden="1" w:unhideWhenUsed="1"/>
-    <w:lsdException w:name="Note Level 9" w:semiHidden="1" w:unhideWhenUsed="1"/>
     <w:lsdException w:name="Placeholder Text" w:semiHidden="1"/>
     <w:lsdException w:name="No Spacing" w:uiPriority="1" w:qFormat="1"/>
     <w:lsdException w:name="Light Shading" w:uiPriority="60"/>
@@ -2075,6 +2802,33 @@
       <w:color w:val="808080"/>
     </w:rPr>
   </w:style>
+  <w:style w:type="paragraph" w:styleId="BalloonText">
+    <w:name w:val="Balloon Text"/>
+    <w:basedOn w:val="Normal"/>
+    <w:link w:val="BalloonTextChar"/>
+    <w:uiPriority w:val="99"/>
+    <w:semiHidden/>
+    <w:unhideWhenUsed/>
+    <w:rsid w:val="000246B2"/>
+    <w:rPr>
+      <w:rFonts w:ascii="Segoe UI" w:hAnsi="Segoe UI" w:cs="Segoe UI"/>
+      <w:sz w:val="18"/>
+      <w:szCs w:val="18"/>
+    </w:rPr>
+  </w:style>
+  <w:style w:type="character" w:customStyle="1" w:styleId="BalloonTextChar">
+    <w:name w:val="Balloon Text Char"/>
+    <w:basedOn w:val="DefaultParagraphFont"/>
+    <w:link w:val="BalloonText"/>
+    <w:uiPriority w:val="99"/>
+    <w:semiHidden/>
+    <w:rsid w:val="000246B2"/>
+    <w:rPr>
+      <w:rFonts w:ascii="Segoe UI" w:hAnsi="Segoe UI" w:cs="Segoe UI"/>
+      <w:sz w:val="18"/>
+      <w:szCs w:val="18"/>
+    </w:rPr>
+  </w:style>
 </w:styles>
 </file>
 

</xml_diff>

<commit_message>
Accepted a change in short_summary
</commit_message>
<xml_diff>
--- a/short_summary.docx
+++ b/short_summary.docx
@@ -1,6 +1,6 @@
 
 <file path=word/document.xml><?xml version="1.0" encoding="utf-8"?>
-<w:document xmlns:wpc="http://schemas.microsoft.com/office/word/2010/wordprocessingCanvas" xmlns:mc="http://schemas.openxmlformats.org/markup-compatibility/2006" xmlns:o="urn:schemas-microsoft-com:office:office" xmlns:r="http://schemas.openxmlformats.org/officeDocument/2006/relationships" xmlns:m="http://schemas.openxmlformats.org/officeDocument/2006/math" xmlns:v="urn:schemas-microsoft-com:vml" xmlns:wp14="http://schemas.microsoft.com/office/word/2010/wordprocessingDrawing" xmlns:wp="http://schemas.openxmlformats.org/drawingml/2006/wordprocessingDrawing" xmlns:w10="urn:schemas-microsoft-com:office:word" xmlns:w="http://schemas.openxmlformats.org/wordprocessingml/2006/main" xmlns:w14="http://schemas.microsoft.com/office/word/2010/wordml" xmlns:w15="http://schemas.microsoft.com/office/word/2012/wordml" xmlns:wpg="http://schemas.microsoft.com/office/word/2010/wordprocessingGroup" xmlns:wpi="http://schemas.microsoft.com/office/word/2010/wordprocessingInk" xmlns:wne="http://schemas.microsoft.com/office/word/2006/wordml" xmlns:wps="http://schemas.microsoft.com/office/word/2010/wordprocessingShape" mc:Ignorable="w14 w15 wp14">
+<w:document xmlns:wpc="http://schemas.microsoft.com/office/word/2010/wordprocessingCanvas" xmlns:mo="http://schemas.microsoft.com/office/mac/office/2008/main" xmlns:mc="http://schemas.openxmlformats.org/markup-compatibility/2006" xmlns:mv="urn:schemas-microsoft-com:mac:vml" xmlns:o="urn:schemas-microsoft-com:office:office" xmlns:r="http://schemas.openxmlformats.org/officeDocument/2006/relationships" xmlns:m="http://schemas.openxmlformats.org/officeDocument/2006/math" xmlns:v="urn:schemas-microsoft-com:vml" xmlns:wp14="http://schemas.microsoft.com/office/word/2010/wordprocessingDrawing" xmlns:wp="http://schemas.openxmlformats.org/drawingml/2006/wordprocessingDrawing" xmlns:w10="urn:schemas-microsoft-com:office:word" xmlns:w="http://schemas.openxmlformats.org/wordprocessingml/2006/main" xmlns:w14="http://schemas.microsoft.com/office/word/2010/wordml" xmlns:w15="http://schemas.microsoft.com/office/word/2012/wordml" xmlns:wpg="http://schemas.microsoft.com/office/word/2010/wordprocessingGroup" xmlns:wpi="http://schemas.microsoft.com/office/word/2010/wordprocessingInk" xmlns:wne="http://schemas.microsoft.com/office/word/2006/wordml" xmlns:wps="http://schemas.microsoft.com/office/word/2010/wordprocessingShape" mc:Ignorable="w14 w15 wp14">
   <w:body>
     <w:p>
       <w:r>
@@ -49,47 +49,42 @@
         <w:r>
           <w:t xml:space="preserve">the reasoning behind </w:t>
         </w:r>
-      </w:ins>
-      <w:del w:id="3" w:author="BenTal" w:date="2016-10-30T18:18:00Z">
-        <w:r>
-          <w:delText>a few</w:delText>
+        <w:bookmarkStart w:id="3" w:name="_GoBack"/>
+        <w:bookmarkEnd w:id="3"/>
+        <w:r>
+          <w:t>some of the</w:t>
+        </w:r>
+      </w:ins>
+      <w:r>
+        <w:t xml:space="preserve"> steps </w:t>
+      </w:r>
+      <w:del w:id="4" w:author="BenTal" w:date="2016-10-30T18:18:00Z">
+        <w:r>
+          <w:delText xml:space="preserve">were made for which the reasoning behind </w:delText>
         </w:r>
       </w:del>
-      <w:ins w:id="4" w:author="BenTal" w:date="2016-10-30T18:18:00Z">
-        <w:r>
-          <w:t>some of the</w:t>
-        </w:r>
-      </w:ins>
-      <w:r>
-        <w:t xml:space="preserve"> steps </w:t>
-      </w:r>
-      <w:del w:id="5" w:author="BenTal" w:date="2016-10-30T18:18:00Z">
-        <w:r>
-          <w:delText xml:space="preserve">were made for which the reasoning behind </w:delText>
+      <w:r>
+        <w:t xml:space="preserve">was lacking or not provided. </w:t>
+      </w:r>
+      <w:del w:id="5" w:author="BenTal" w:date="2016-10-30T18:19:00Z">
+        <w:r>
+          <w:delText>This drove us to try and</w:delText>
         </w:r>
       </w:del>
-      <w:r>
-        <w:t xml:space="preserve">was lacking or not provided. </w:t>
-      </w:r>
-      <w:del w:id="6" w:author="BenTal" w:date="2016-10-30T18:19:00Z">
-        <w:r>
-          <w:delText>This drove us to try and</w:delText>
+      <w:ins w:id="6" w:author="BenTal" w:date="2016-10-30T18:19:00Z">
+        <w:r>
+          <w:t>Thus, we decided</w:t>
+        </w:r>
+      </w:ins>
+      <w:r>
+        <w:t xml:space="preserve"> </w:t>
+      </w:r>
+      <w:del w:id="7" w:author="BenTal" w:date="2016-10-30T18:19:00Z">
+        <w:r>
+          <w:delText>recreate a new model</w:delText>
         </w:r>
       </w:del>
-      <w:ins w:id="7" w:author="BenTal" w:date="2016-10-30T18:19:00Z">
-        <w:r>
-          <w:t>Thus, we decided</w:t>
-        </w:r>
-      </w:ins>
-      <w:r>
-        <w:t xml:space="preserve"> </w:t>
-      </w:r>
-      <w:del w:id="8" w:author="BenTal" w:date="2016-10-30T18:19:00Z">
-        <w:r>
-          <w:delText>recreate a new model</w:delText>
-        </w:r>
-      </w:del>
-      <w:ins w:id="9" w:author="BenTal" w:date="2016-10-30T18:19:00Z">
+      <w:ins w:id="8" w:author="BenTal" w:date="2016-10-30T18:19:00Z">
         <w:r>
           <w:t>to derive a statistically robust model</w:t>
         </w:r>
@@ -117,37 +112,37 @@
       <w:r>
         <w:t>fingerprints</w:t>
       </w:r>
-      <w:ins w:id="10" w:author="BenTal" w:date="2016-10-30T18:21:00Z">
+      <w:ins w:id="9" w:author="BenTal" w:date="2016-10-30T18:21:00Z">
         <w:r>
           <w:t xml:space="preserve"> [please define</w:t>
         </w:r>
       </w:ins>
-      <w:ins w:id="11" w:author="BenTal" w:date="2016-10-30T18:22:00Z">
+      <w:ins w:id="10" w:author="BenTal" w:date="2016-10-30T18:22:00Z">
         <w:r>
           <w:t xml:space="preserve"> ligand,</w:t>
         </w:r>
       </w:ins>
-      <w:ins w:id="12" w:author="BenTal" w:date="2016-10-30T18:21:00Z">
+      <w:ins w:id="11" w:author="BenTal" w:date="2016-10-30T18:21:00Z">
         <w:r>
           <w:t xml:space="preserve"> drug fingerprint</w:t>
         </w:r>
       </w:ins>
-      <w:ins w:id="13" w:author="BenTal" w:date="2016-10-30T18:22:00Z">
+      <w:ins w:id="12" w:author="BenTal" w:date="2016-10-30T18:22:00Z">
         <w:r>
           <w:t xml:space="preserve"> and the difference between them</w:t>
         </w:r>
       </w:ins>
-      <w:ins w:id="14" w:author="BenTal" w:date="2016-10-30T18:21:00Z">
+      <w:ins w:id="13" w:author="BenTal" w:date="2016-10-30T18:21:00Z">
         <w:r>
           <w:t>.</w:t>
         </w:r>
       </w:ins>
-      <w:ins w:id="15" w:author="BenTal" w:date="2016-10-30T18:22:00Z">
+      <w:ins w:id="14" w:author="BenTal" w:date="2016-10-30T18:22:00Z">
         <w:r>
           <w:t xml:space="preserve"> Maybe give an example.</w:t>
         </w:r>
       </w:ins>
-      <w:ins w:id="16" w:author="BenTal" w:date="2016-10-30T18:21:00Z">
+      <w:ins w:id="15" w:author="BenTal" w:date="2016-10-30T18:21:00Z">
         <w:r>
           <w:t>]</w:t>
         </w:r>
@@ -158,17 +153,17 @@
       <w:r>
         <w:t>target (protein) ligand</w:t>
       </w:r>
-      <w:ins w:id="17" w:author="BenTal" w:date="2016-10-30T18:22:00Z">
+      <w:ins w:id="16" w:author="BenTal" w:date="2016-10-30T18:22:00Z">
         <w:r>
           <w:t xml:space="preserve"> [what is </w:t>
         </w:r>
       </w:ins>
-      <w:ins w:id="18" w:author="BenTal" w:date="2016-10-30T18:23:00Z">
+      <w:ins w:id="17" w:author="BenTal" w:date="2016-10-30T18:23:00Z">
         <w:r>
           <w:t>“target ligand”?</w:t>
         </w:r>
       </w:ins>
-      <w:ins w:id="19" w:author="BenTal" w:date="2016-10-30T18:22:00Z">
+      <w:ins w:id="18" w:author="BenTal" w:date="2016-10-30T18:22:00Z">
         <w:r>
           <w:t>]</w:t>
         </w:r>
@@ -233,86 +228,73 @@
           <w:numId w:val="1"/>
         </w:numPr>
       </w:pPr>
-      <w:ins w:id="20" w:author="BenTal" w:date="2016-10-30T18:26:00Z">
-        <w:r>
-          <w:t>For all p</w:t>
-        </w:r>
-        <w:r>
-          <w:t>air</w:t>
-        </w:r>
-        <w:r>
-          <w:t>s</w:t>
-        </w:r>
-        <w:r>
-          <w:t xml:space="preserve"> of ligands, </w:t>
-        </w:r>
-        <w:r>
-          <w:t xml:space="preserve">where </w:t>
-        </w:r>
-        <w:r>
-          <w:t xml:space="preserve">one </w:t>
-        </w:r>
-        <w:r>
-          <w:t xml:space="preserve">is </w:t>
-        </w:r>
-        <w:r>
-          <w:t xml:space="preserve">from set A and the </w:t>
-        </w:r>
-      </w:ins>
-      <w:ins w:id="21" w:author="BenTal" w:date="2016-10-30T18:27:00Z">
+      <w:ins w:id="19" w:author="BenTal" w:date="2016-10-30T18:26:00Z">
+        <w:r>
+          <w:t xml:space="preserve">For all pairs of ligands, where one is from set A and the </w:t>
+        </w:r>
+      </w:ins>
+      <w:ins w:id="20" w:author="BenTal" w:date="2016-10-30T18:27:00Z">
         <w:r>
           <w:t>other</w:t>
         </w:r>
       </w:ins>
-      <w:ins w:id="22" w:author="BenTal" w:date="2016-10-30T18:26:00Z">
+      <w:ins w:id="21" w:author="BenTal" w:date="2016-10-30T18:26:00Z">
         <w:r>
           <w:t xml:space="preserve"> from set B</w:t>
         </w:r>
       </w:ins>
-      <w:ins w:id="23" w:author="BenTal" w:date="2016-10-30T18:27:00Z">
+      <w:ins w:id="22" w:author="BenTal" w:date="2016-10-30T18:27:00Z">
         <w:r>
           <w:t>,</w:t>
         </w:r>
       </w:ins>
-      <w:ins w:id="24" w:author="BenTal" w:date="2016-10-30T18:26:00Z">
+      <w:ins w:id="23" w:author="BenTal" w:date="2016-10-30T18:26:00Z">
         <w:r>
           <w:t xml:space="preserve"> </w:t>
         </w:r>
       </w:ins>
-      <w:del w:id="25" w:author="BenTal" w:date="2016-10-30T18:27:00Z">
+      <w:del w:id="24" w:author="BenTal" w:date="2016-10-30T18:27:00Z">
         <w:r>
           <w:delText xml:space="preserve">For each two ligand sets, A and B, </w:delText>
         </w:r>
       </w:del>
       <w:r>
-        <w:t>the Tanimoto coefficient score (Tc</w:t>
-      </w:r>
-      <w:ins w:id="26" w:author="BenTal" w:date="2016-10-30T18:24:00Z">
+        <w:t xml:space="preserve">the </w:t>
+      </w:r>
+      <w:proofErr w:type="spellStart"/>
+      <w:r>
+        <w:t>Tanimoto</w:t>
+      </w:r>
+      <w:proofErr w:type="spellEnd"/>
+      <w:r>
+        <w:t xml:space="preserve"> coefficient score (Tc</w:t>
+      </w:r>
+      <w:ins w:id="25" w:author="BenTal" w:date="2016-10-30T18:24:00Z">
         <w:r>
           <w:t>; a measure of the chemical similarity between A and B</w:t>
         </w:r>
       </w:ins>
-      <w:ins w:id="27" w:author="BenTal" w:date="2016-10-30T19:14:00Z">
+      <w:ins w:id="26" w:author="BenTal" w:date="2016-10-30T19:14:00Z">
         <w:r>
           <w:t xml:space="preserve">. [Please give the range. What </w:t>
         </w:r>
       </w:ins>
-      <w:ins w:id="28" w:author="BenTal" w:date="2016-10-30T19:15:00Z">
+      <w:ins w:id="27" w:author="BenTal" w:date="2016-10-30T19:15:00Z">
         <w:r>
           <w:t>are the values with</w:t>
         </w:r>
       </w:ins>
-      <w:ins w:id="29" w:author="BenTal" w:date="2016-10-30T19:14:00Z">
+      <w:ins w:id="28" w:author="BenTal" w:date="2016-10-30T19:14:00Z">
         <w:r>
           <w:t xml:space="preserve"> maximal and minimal</w:t>
         </w:r>
       </w:ins>
-      <w:ins w:id="30" w:author="BenTal" w:date="2016-10-30T19:15:00Z">
+      <w:ins w:id="29" w:author="BenTal" w:date="2016-10-30T19:15:00Z">
         <w:r>
           <w:t xml:space="preserve"> similarity.</w:t>
         </w:r>
       </w:ins>
-      <w:ins w:id="31" w:author="BenTal" w:date="2016-10-30T19:14:00Z">
+      <w:ins w:id="30" w:author="BenTal" w:date="2016-10-30T19:14:00Z">
         <w:r>
           <w:t>]</w:t>
         </w:r>
@@ -320,12 +302,12 @@
       <w:r>
         <w:t>) was calculated</w:t>
       </w:r>
-      <w:del w:id="32" w:author="BenTal" w:date="2016-10-30T18:27:00Z">
+      <w:del w:id="31" w:author="BenTal" w:date="2016-10-30T18:27:00Z">
         <w:r>
           <w:delText xml:space="preserve"> for each</w:delText>
         </w:r>
       </w:del>
-      <w:del w:id="33" w:author="BenTal" w:date="2016-10-30T18:26:00Z">
+      <w:del w:id="32" w:author="BenTal" w:date="2016-10-30T18:26:00Z">
         <w:r>
           <w:delText xml:space="preserve"> pair of ligands one from set A and the second from set B</w:delText>
         </w:r>
@@ -333,7 +315,7 @@
       <w:r>
         <w:t>. The sum of Tc was saved</w:t>
       </w:r>
-      <w:ins w:id="34" w:author="BenTal" w:date="2016-10-30T18:28:00Z">
+      <w:ins w:id="33" w:author="BenTal" w:date="2016-10-30T18:28:00Z">
         <w:r>
           <w:t>,</w:t>
         </w:r>
@@ -443,40 +425,34 @@
     </w:p>
     <w:p/>
     <w:p>
-      <w:del w:id="35" w:author="BenTal" w:date="2016-10-30T18:30:00Z">
+      <w:del w:id="34" w:author="BenTal" w:date="2016-10-30T18:30:00Z">
         <w:r>
           <w:delText>First since</w:delText>
         </w:r>
       </w:del>
+      <w:ins w:id="35" w:author="BenTal" w:date="2016-10-30T18:30:00Z">
+        <w:r>
+          <w:t>In</w:t>
+        </w:r>
+      </w:ins>
+      <w:r>
+        <w:t xml:space="preserve"> SEA</w:t>
+      </w:r>
       <w:ins w:id="36" w:author="BenTal" w:date="2016-10-30T18:30:00Z">
         <w:r>
-          <w:t>In</w:t>
-        </w:r>
-      </w:ins>
-      <w:r>
-        <w:t xml:space="preserve"> SEA</w:t>
-      </w:r>
-      <w:ins w:id="37" w:author="BenTal" w:date="2016-10-30T18:30:00Z">
-        <w:r>
           <w:t xml:space="preserve"> (</w:t>
         </w:r>
         <w:r>
           <w:t>Keiser</w:t>
         </w:r>
         <w:r>
-          <w:t xml:space="preserve"> et al. </w:t>
-        </w:r>
-        <w:r>
-          <w:t>2007</w:t>
-        </w:r>
-        <w:r>
-          <w:t>)</w:t>
+          <w:t xml:space="preserve"> et al. 2007)</w:t>
         </w:r>
       </w:ins>
       <w:r>
         <w:t xml:space="preserve"> sampling was done using “across logarithmic set size intervals in the range of 10 to 1,000 molecules”</w:t>
       </w:r>
-      <w:ins w:id="38" w:author="BenTal" w:date="2016-10-30T18:31:00Z">
+      <w:ins w:id="37" w:author="BenTal" w:date="2016-10-30T18:31:00Z">
         <w:r>
           <w:t>.</w:t>
         </w:r>
@@ -484,7 +460,7 @@
       <w:r>
         <w:t xml:space="preserve"> </w:t>
       </w:r>
-      <w:del w:id="39" w:author="BenTal" w:date="2016-10-30T18:31:00Z">
+      <w:del w:id="38" w:author="BenTal" w:date="2016-10-30T18:31:00Z">
         <w:r>
           <w:delText>(it is worth noting th</w:delText>
         </w:r>
@@ -492,26 +468,26 @@
           <w:delText>at although</w:delText>
         </w:r>
       </w:del>
+      <w:ins w:id="39" w:author="BenTal" w:date="2016-10-30T18:31:00Z">
+        <w:r>
+          <w:t>In that paper</w:t>
+        </w:r>
+      </w:ins>
+      <w:r>
+        <w:t xml:space="preserve"> there were no</w:t>
+      </w:r>
+      <w:r>
+        <w:t xml:space="preserve"> sets of a single ligand </w:t>
+      </w:r>
+      <w:r>
+        <w:t>in the sampling process</w:t>
+      </w:r>
       <w:ins w:id="40" w:author="BenTal" w:date="2016-10-30T18:31:00Z">
         <w:r>
-          <w:t>In that paper</w:t>
-        </w:r>
-      </w:ins>
-      <w:r>
-        <w:t xml:space="preserve"> there were no</w:t>
-      </w:r>
-      <w:r>
-        <w:t xml:space="preserve"> sets of a single ligand </w:t>
-      </w:r>
-      <w:r>
-        <w:t>in the sampling process</w:t>
-      </w:r>
-      <w:ins w:id="41" w:author="BenTal" w:date="2016-10-30T18:31:00Z">
-        <w:r>
           <w:t>. However,</w:t>
         </w:r>
       </w:ins>
-      <w:del w:id="42" w:author="BenTal" w:date="2016-10-30T18:31:00Z">
+      <w:del w:id="41" w:author="BenTal" w:date="2016-10-30T18:31:00Z">
         <w:r>
           <w:delText>,</w:delText>
         </w:r>
@@ -519,7 +495,7 @@
       <w:r>
         <w:t xml:space="preserve"> the</w:t>
       </w:r>
-      <w:ins w:id="43" w:author="BenTal" w:date="2016-10-30T18:32:00Z">
+      <w:ins w:id="42" w:author="BenTal" w:date="2016-10-30T18:32:00Z">
         <w:r>
           <w:t xml:space="preserve"> same</w:t>
         </w:r>
@@ -527,34 +503,34 @@
       <w:r>
         <w:t xml:space="preserve"> statistical model </w:t>
       </w:r>
-      <w:del w:id="44" w:author="BenTal" w:date="2016-10-30T18:31:00Z">
+      <w:del w:id="43" w:author="BenTal" w:date="2016-10-30T18:31:00Z">
         <w:r>
           <w:delText>is being</w:delText>
         </w:r>
       </w:del>
-      <w:ins w:id="45" w:author="BenTal" w:date="2016-10-30T18:31:00Z">
+      <w:ins w:id="44" w:author="BenTal" w:date="2016-10-30T18:31:00Z">
         <w:r>
           <w:t xml:space="preserve">was </w:t>
         </w:r>
       </w:ins>
+      <w:ins w:id="45" w:author="BenTal" w:date="2016-10-30T18:32:00Z">
+        <w:r>
+          <w:t>also</w:t>
+        </w:r>
+      </w:ins>
+      <w:r>
+        <w:t xml:space="preserve"> used in</w:t>
+      </w:r>
       <w:ins w:id="46" w:author="BenTal" w:date="2016-10-30T18:32:00Z">
         <w:r>
-          <w:t>also</w:t>
-        </w:r>
-      </w:ins>
-      <w:r>
-        <w:t xml:space="preserve"> used in</w:t>
+          <w:t xml:space="preserve"> the next publication</w:t>
+        </w:r>
+      </w:ins>
+      <w:r>
+        <w:t xml:space="preserve"> </w:t>
       </w:r>
       <w:ins w:id="47" w:author="BenTal" w:date="2016-10-30T18:32:00Z">
         <w:r>
-          <w:t xml:space="preserve"> the next publication</w:t>
-        </w:r>
-      </w:ins>
-      <w:r>
-        <w:t xml:space="preserve"> </w:t>
-      </w:r>
-      <w:ins w:id="48" w:author="BenTal" w:date="2016-10-30T18:32:00Z">
-        <w:r>
           <w:t>(</w:t>
         </w:r>
       </w:ins>
@@ -564,7 +540,7 @@
       <w:r>
         <w:t xml:space="preserve"> et al. </w:t>
       </w:r>
-      <w:del w:id="49" w:author="BenTal" w:date="2016-10-30T18:32:00Z">
+      <w:del w:id="48" w:author="BenTal" w:date="2016-10-30T18:32:00Z">
         <w:r>
           <w:delText>(</w:delText>
         </w:r>
@@ -572,7 +548,7 @@
       <w:r>
         <w:t>2012)</w:t>
       </w:r>
-      <w:ins w:id="50" w:author="BenTal" w:date="2016-10-30T18:34:00Z">
+      <w:ins w:id="49" w:author="BenTal" w:date="2016-10-30T18:34:00Z">
         <w:r>
           <w:t xml:space="preserve"> [add to bibliography]</w:t>
         </w:r>
@@ -595,12 +571,12 @@
       <w:r>
         <w:t xml:space="preserve"> which sometimes results in a comparison size less than 100</w:t>
       </w:r>
-      <w:ins w:id="51" w:author="BenTal" w:date="2016-10-30T18:35:00Z">
+      <w:ins w:id="50" w:author="BenTal" w:date="2016-10-30T18:35:00Z">
         <w:r>
           <w:t xml:space="preserve"> [please define ‘comparison size’.]</w:t>
         </w:r>
       </w:ins>
-      <w:del w:id="52" w:author="BenTal" w:date="2016-10-30T18:34:00Z">
+      <w:del w:id="51" w:author="BenTal" w:date="2016-10-30T18:34:00Z">
         <w:r>
           <w:delText>)</w:delText>
         </w:r>
@@ -608,17 +584,17 @@
       <w:r>
         <w:t xml:space="preserve">. </w:t>
       </w:r>
-      <w:del w:id="53" w:author="BenTal" w:date="2016-10-30T18:36:00Z">
+      <w:del w:id="52" w:author="BenTal" w:date="2016-10-30T18:36:00Z">
         <w:r>
           <w:delText>It was interesting to see</w:delText>
         </w:r>
       </w:del>
-      <w:ins w:id="54" w:author="BenTal" w:date="2016-10-30T18:36:00Z">
+      <w:ins w:id="53" w:author="BenTal" w:date="2016-10-30T18:36:00Z">
         <w:r>
           <w:t xml:space="preserve"> Thus, we examined </w:t>
         </w:r>
       </w:ins>
-      <w:del w:id="55" w:author="BenTal" w:date="2016-10-30T18:36:00Z">
+      <w:del w:id="54" w:author="BenTal" w:date="2016-10-30T18:36:00Z">
         <w:r>
           <w:delText xml:space="preserve"> </w:delText>
         </w:r>
@@ -635,27 +611,27 @@
     </w:p>
     <w:p/>
     <w:p>
-      <w:ins w:id="56" w:author="BenTal" w:date="2016-10-30T18:37:00Z">
+      <w:ins w:id="55" w:author="BenTal" w:date="2016-10-30T18:37:00Z">
         <w:r>
           <w:t xml:space="preserve">[Please use active voice when describing your work. </w:t>
         </w:r>
       </w:ins>
-      <w:ins w:id="57" w:author="BenTal" w:date="2016-10-30T18:38:00Z">
+      <w:ins w:id="56" w:author="BenTal" w:date="2016-10-30T18:38:00Z">
         <w:r>
           <w:t>“We calculated”, etc. It is much more simple to write and read</w:t>
         </w:r>
       </w:ins>
-      <w:ins w:id="58" w:author="BenTal" w:date="2016-10-30T18:39:00Z">
+      <w:ins w:id="57" w:author="BenTal" w:date="2016-10-30T18:39:00Z">
         <w:r>
           <w:t xml:space="preserve"> in active voice</w:t>
         </w:r>
       </w:ins>
-      <w:ins w:id="59" w:author="BenTal" w:date="2016-10-30T18:38:00Z">
+      <w:ins w:id="58" w:author="BenTal" w:date="2016-10-30T18:38:00Z">
         <w:r>
           <w:t>.</w:t>
         </w:r>
       </w:ins>
-      <w:ins w:id="60" w:author="BenTal" w:date="2016-10-30T18:37:00Z">
+      <w:ins w:id="59" w:author="BenTal" w:date="2016-10-30T18:37:00Z">
         <w:r>
           <w:t xml:space="preserve">] </w:t>
         </w:r>
@@ -663,7 +639,7 @@
       <w:r>
         <w:t>Using the data sampled</w:t>
       </w:r>
-      <w:ins w:id="61" w:author="BenTal" w:date="2016-10-30T18:35:00Z">
+      <w:ins w:id="60" w:author="BenTal" w:date="2016-10-30T18:35:00Z">
         <w:r>
           <w:t>,</w:t>
         </w:r>
@@ -803,17 +779,17 @@
         <w:lastRenderedPageBreak/>
         <w:t>The results are shown in the following two figures</w:t>
       </w:r>
-      <w:ins w:id="62" w:author="BenTal" w:date="2016-10-30T18:39:00Z">
+      <w:ins w:id="61" w:author="BenTal" w:date="2016-10-30T18:39:00Z">
         <w:r>
           <w:t xml:space="preserve"> [Please number the figures and refer to them in the text using the numbers.</w:t>
         </w:r>
       </w:ins>
-      <w:ins w:id="63" w:author="BenTal" w:date="2016-10-30T18:40:00Z">
+      <w:ins w:id="62" w:author="BenTal" w:date="2016-10-30T18:40:00Z">
         <w:r>
           <w:t xml:space="preserve"> This would be Figure 1.</w:t>
         </w:r>
       </w:ins>
-      <w:ins w:id="64" w:author="BenTal" w:date="2016-10-30T18:39:00Z">
+      <w:ins w:id="63" w:author="BenTal" w:date="2016-10-30T18:39:00Z">
         <w:r>
           <w:t>]</w:t>
         </w:r>
@@ -824,7 +800,6 @@
       <w:r>
         <w:rPr>
           <w:noProof/>
-          <w:lang w:bidi="he-IL"/>
         </w:rPr>
         <w:drawing>
           <wp:inline distT="0" distB="0" distL="0" distR="0" wp14:anchorId="2B557E3D" wp14:editId="09D8C128">
@@ -877,7 +852,6 @@
       <w:r>
         <w:rPr>
           <w:noProof/>
-          <w:lang w:bidi="he-IL"/>
         </w:rPr>
         <w:drawing>
           <wp:inline distT="0" distB="0" distL="0" distR="0" wp14:anchorId="5B76CA96" wp14:editId="7746B907">
@@ -1156,7 +1130,7 @@
       <w:r>
         <w:t>uld not produce usable results</w:t>
       </w:r>
-      <w:ins w:id="65" w:author="BenTal" w:date="2016-10-30T19:16:00Z">
+      <w:ins w:id="64" w:author="BenTal" w:date="2016-10-30T19:16:00Z">
         <w:r>
           <w:t>.</w:t>
         </w:r>
@@ -1167,54 +1141,54 @@
       <w:r>
         <w:t>In the paper describing SEA</w:t>
       </w:r>
-      <w:ins w:id="66" w:author="BenTal" w:date="2016-10-30T19:17:00Z">
+      <w:ins w:id="65" w:author="BenTal" w:date="2016-10-30T19:17:00Z">
         <w:r>
           <w:t xml:space="preserve"> [K</w:t>
         </w:r>
       </w:ins>
-      <w:ins w:id="67" w:author="BenTal" w:date="2016-10-30T19:28:00Z">
+      <w:ins w:id="66" w:author="BenTal" w:date="2016-10-30T19:28:00Z">
         <w:r>
           <w:t>e</w:t>
         </w:r>
       </w:ins>
+      <w:ins w:id="67" w:author="BenTal" w:date="2016-10-30T19:17:00Z">
+        <w:r>
+          <w:t>iser 2007?]</w:t>
+        </w:r>
+      </w:ins>
+      <w:r>
+        <w:t xml:space="preserve"> a nonlinear fit was </w:t>
+      </w:r>
+      <w:r>
+        <w:t>computed</w:t>
+      </w:r>
+      <w:r>
+        <w:t>)</w:t>
+      </w:r>
+      <w:r>
+        <w:t xml:space="preserve">. </w:t>
+      </w:r>
       <w:ins w:id="68" w:author="BenTal" w:date="2016-10-30T19:17:00Z">
         <w:r>
-          <w:t>iser 2007?]</w:t>
-        </w:r>
-      </w:ins>
-      <w:r>
-        <w:t xml:space="preserve"> a nonlinear fit was </w:t>
-      </w:r>
-      <w:r>
-        <w:t>computed</w:t>
-      </w:r>
-      <w:r>
-        <w:t>)</w:t>
-      </w:r>
-      <w:r>
-        <w:t xml:space="preserve">. </w:t>
-      </w:r>
-      <w:ins w:id="69" w:author="BenTal" w:date="2016-10-30T19:17:00Z">
-        <w:r>
           <w:t>[The plot shows multiple linear lines. Co</w:t>
         </w:r>
       </w:ins>
-      <w:ins w:id="70" w:author="BenTal" w:date="2016-10-30T19:18:00Z">
+      <w:ins w:id="69" w:author="BenTal" w:date="2016-10-30T19:18:00Z">
         <w:r>
           <w:t>u</w:t>
         </w:r>
       </w:ins>
-      <w:ins w:id="71" w:author="BenTal" w:date="2016-10-30T19:17:00Z">
+      <w:ins w:id="70" w:author="BenTal" w:date="2016-10-30T19:17:00Z">
         <w:r>
           <w:t>ld</w:t>
         </w:r>
       </w:ins>
-      <w:ins w:id="72" w:author="BenTal" w:date="2016-10-30T19:18:00Z">
+      <w:ins w:id="71" w:author="BenTal" w:date="2016-10-30T19:18:00Z">
         <w:r>
           <w:t xml:space="preserve"> you suggest why? If not, please report this observation and leave it as open question.</w:t>
         </w:r>
       </w:ins>
-      <w:ins w:id="73" w:author="BenTal" w:date="2016-10-30T19:17:00Z">
+      <w:ins w:id="72" w:author="BenTal" w:date="2016-10-30T19:17:00Z">
         <w:r>
           <w:t>]</w:t>
         </w:r>
@@ -1227,15 +1201,15 @@
           <w:tab w:val="left" w:pos="1820"/>
         </w:tabs>
         <w:rPr>
-          <w:del w:id="74" w:author="BenTal" w:date="2016-10-30T19:23:00Z"/>
+          <w:del w:id="73" w:author="BenTal" w:date="2016-10-30T19:23:00Z"/>
         </w:rPr>
       </w:pPr>
-      <w:del w:id="75" w:author="BenTal" w:date="2016-10-30T19:17:00Z">
+      <w:del w:id="74" w:author="BenTal" w:date="2016-10-30T19:17:00Z">
         <w:r>
           <w:delText>The idea proposed</w:delText>
         </w:r>
       </w:del>
-      <w:ins w:id="76" w:author="BenTal" w:date="2016-10-30T19:17:00Z">
+      <w:ins w:id="75" w:author="BenTal" w:date="2016-10-30T19:17:00Z">
         <w:r>
           <w:t>We examine the possibility</w:t>
         </w:r>
@@ -1243,39 +1217,36 @@
       <w:r>
         <w:t xml:space="preserve"> </w:t>
       </w:r>
-      <w:del w:id="77" w:author="BenTal" w:date="2016-10-30T19:19:00Z">
+      <w:del w:id="76" w:author="BenTal" w:date="2016-10-30T19:19:00Z">
         <w:r>
           <w:delText xml:space="preserve">was </w:delText>
         </w:r>
       </w:del>
+      <w:ins w:id="77" w:author="BenTal" w:date="2016-10-30T19:19:00Z">
+        <w:r>
+          <w:t xml:space="preserve">that the data above corresponds to a mixture. Specifically, </w:t>
+        </w:r>
+      </w:ins>
+      <w:r>
+        <w:t xml:space="preserve">that </w:t>
+      </w:r>
+      <w:r>
+        <w:t xml:space="preserve">the </w:t>
+      </w:r>
+      <w:r>
+        <w:t xml:space="preserve">results of </w:t>
+      </w:r>
       <w:ins w:id="78" w:author="BenTal" w:date="2016-10-30T19:19:00Z">
         <w:r>
-          <w:t>that the data above corresponds to a mixture. Specifically,</w:t>
-        </w:r>
-        <w:r>
-          <w:t xml:space="preserve"> </w:t>
-        </w:r>
-      </w:ins>
-      <w:r>
-        <w:t xml:space="preserve">that </w:t>
-      </w:r>
-      <w:r>
-        <w:t xml:space="preserve">the </w:t>
-      </w:r>
-      <w:r>
-        <w:t xml:space="preserve">results of </w:t>
-      </w:r>
-      <w:ins w:id="79" w:author="BenTal" w:date="2016-10-30T19:19:00Z">
-        <w:r>
           <w:t>comp</w:t>
         </w:r>
       </w:ins>
-      <w:ins w:id="80" w:author="BenTal" w:date="2016-10-30T19:20:00Z">
+      <w:ins w:id="79" w:author="BenTal" w:date="2016-10-30T19:20:00Z">
         <w:r>
           <w:t>a</w:t>
         </w:r>
       </w:ins>
-      <w:ins w:id="81" w:author="BenTal" w:date="2016-10-30T19:19:00Z">
+      <w:ins w:id="80" w:author="BenTal" w:date="2016-10-30T19:19:00Z">
         <w:r>
           <w:t xml:space="preserve">risons of </w:t>
         </w:r>
@@ -1283,7 +1254,7 @@
       <w:r>
         <w:t xml:space="preserve">the same </w:t>
       </w:r>
-      <w:del w:id="82" w:author="BenTal" w:date="2016-10-30T19:20:00Z">
+      <w:del w:id="81" w:author="BenTal" w:date="2016-10-30T19:20:00Z">
         <w:r>
           <w:delText xml:space="preserve">comparison </w:delText>
         </w:r>
@@ -1291,7 +1262,7 @@
       <w:r>
         <w:t xml:space="preserve">size </w:t>
       </w:r>
-      <w:ins w:id="83" w:author="BenTal" w:date="2016-10-30T19:20:00Z">
+      <w:ins w:id="82" w:author="BenTal" w:date="2016-10-30T19:20:00Z">
         <w:r>
           <w:t xml:space="preserve">may </w:t>
         </w:r>
@@ -1299,7 +1270,7 @@
       <w:r>
         <w:t>differ based on the sizes of the sets used</w:t>
       </w:r>
-      <w:del w:id="84" w:author="BenTal" w:date="2016-10-30T19:20:00Z">
+      <w:del w:id="83" w:author="BenTal" w:date="2016-10-30T19:20:00Z">
         <w:r>
           <w:delText xml:space="preserve"> in the comparison</w:delText>
         </w:r>
@@ -1307,28 +1278,25 @@
       <w:r>
         <w:t xml:space="preserve">. For example, </w:t>
       </w:r>
-      <w:ins w:id="85" w:author="BenTal" w:date="2016-10-30T19:21:00Z">
+      <w:ins w:id="84" w:author="BenTal" w:date="2016-10-30T19:21:00Z">
         <w:r>
           <w:t xml:space="preserve">a comparison of size 400 can be obtained </w:t>
         </w:r>
       </w:ins>
-      <w:del w:id="86" w:author="BenTal" w:date="2016-10-30T19:21:00Z">
+      <w:del w:id="85" w:author="BenTal" w:date="2016-10-30T19:21:00Z">
         <w:r>
           <w:delText xml:space="preserve">when </w:delText>
         </w:r>
       </w:del>
-      <w:ins w:id="87" w:author="BenTal" w:date="2016-10-30T19:21:00Z">
-        <w:r>
-          <w:t>by</w:t>
-        </w:r>
-        <w:r>
-          <w:t xml:space="preserve"> </w:t>
+      <w:ins w:id="86" w:author="BenTal" w:date="2016-10-30T19:21:00Z">
+        <w:r>
+          <w:t xml:space="preserve">by </w:t>
         </w:r>
       </w:ins>
       <w:r>
         <w:t xml:space="preserve">comparing </w:t>
       </w:r>
-      <w:del w:id="88" w:author="BenTal" w:date="2016-10-30T19:21:00Z">
+      <w:del w:id="87" w:author="BenTal" w:date="2016-10-30T19:21:00Z">
         <w:r>
           <w:delText xml:space="preserve">two sets one of </w:delText>
         </w:r>
@@ -1336,17 +1304,17 @@
       <w:r>
         <w:t xml:space="preserve">one ligand </w:t>
       </w:r>
-      <w:del w:id="89" w:author="BenTal" w:date="2016-10-30T19:22:00Z">
+      <w:del w:id="88" w:author="BenTal" w:date="2016-10-30T19:22:00Z">
         <w:r>
           <w:delText xml:space="preserve">and </w:delText>
         </w:r>
       </w:del>
-      <w:ins w:id="90" w:author="BenTal" w:date="2016-10-30T19:22:00Z">
+      <w:ins w:id="89" w:author="BenTal" w:date="2016-10-30T19:22:00Z">
         <w:r>
           <w:t xml:space="preserve">to a set </w:t>
         </w:r>
       </w:ins>
-      <w:del w:id="91" w:author="BenTal" w:date="2016-10-30T19:22:00Z">
+      <w:del w:id="90" w:author="BenTal" w:date="2016-10-30T19:22:00Z">
         <w:r>
           <w:delText xml:space="preserve">the other </w:delText>
         </w:r>
@@ -1354,12 +1322,12 @@
       <w:r>
         <w:t>of 400 ligands</w:t>
       </w:r>
-      <w:ins w:id="92" w:author="BenTal" w:date="2016-10-30T19:22:00Z">
+      <w:ins w:id="91" w:author="BenTal" w:date="2016-10-30T19:22:00Z">
         <w:r>
           <w:t xml:space="preserve">, as well as by </w:t>
         </w:r>
       </w:ins>
-      <w:del w:id="93" w:author="BenTal" w:date="2016-10-30T19:22:00Z">
+      <w:del w:id="92" w:author="BenTal" w:date="2016-10-30T19:22:00Z">
         <w:r>
           <w:delText xml:space="preserve"> the results would differ from the results we would receive when </w:delText>
         </w:r>
@@ -1367,20 +1335,20 @@
       <w:r>
         <w:t xml:space="preserve">comparing two sets of 20 ligands </w:t>
       </w:r>
-      <w:del w:id="94" w:author="BenTal" w:date="2016-10-30T19:23:00Z">
+      <w:del w:id="93" w:author="BenTal" w:date="2016-10-30T19:23:00Z">
         <w:r>
           <w:delText>although the number of comparisons is equal</w:delText>
         </w:r>
       </w:del>
+      <w:ins w:id="94" w:author="BenTal" w:date="2016-10-30T19:23:00Z">
+        <w:r>
+          <w:t>in each</w:t>
+        </w:r>
+      </w:ins>
+      <w:r>
+        <w:t>.</w:t>
+      </w:r>
       <w:ins w:id="95" w:author="BenTal" w:date="2016-10-30T19:23:00Z">
-        <w:r>
-          <w:t>in each</w:t>
-        </w:r>
-      </w:ins>
-      <w:r>
-        <w:t>.</w:t>
-      </w:r>
-      <w:ins w:id="96" w:author="BenTal" w:date="2016-10-30T19:23:00Z">
         <w:r>
           <w:t xml:space="preserve"> We examine</w:t>
         </w:r>
@@ -1392,15 +1360,15 @@
           <w:tab w:val="left" w:pos="1820"/>
         </w:tabs>
         <w:rPr>
-          <w:del w:id="97" w:author="BenTal" w:date="2016-10-30T19:24:00Z"/>
+          <w:del w:id="96" w:author="BenTal" w:date="2016-10-30T19:24:00Z"/>
         </w:rPr>
       </w:pPr>
-      <w:del w:id="98" w:author="BenTal" w:date="2016-10-30T19:23:00Z">
+      <w:del w:id="97" w:author="BenTal" w:date="2016-10-30T19:23:00Z">
         <w:r>
           <w:delText xml:space="preserve">We can look at it as </w:delText>
         </w:r>
       </w:del>
-      <w:ins w:id="99" w:author="BenTal" w:date="2016-10-30T19:23:00Z">
+      <w:ins w:id="98" w:author="BenTal" w:date="2016-10-30T19:23:00Z">
         <w:r>
           <w:t xml:space="preserve"> </w:t>
         </w:r>
@@ -1408,15 +1376,15 @@
       <w:r>
         <w:t xml:space="preserve">if the results of the model are based on the size of </w:t>
       </w:r>
+      <w:ins w:id="99" w:author="BenTal" w:date="2016-10-30T19:24:00Z">
+        <w:r>
+          <w:t xml:space="preserve">the </w:t>
+        </w:r>
+      </w:ins>
+      <w:r>
+        <w:t>smaller of the two sets.</w:t>
+      </w:r>
       <w:ins w:id="100" w:author="BenTal" w:date="2016-10-30T19:24:00Z">
-        <w:r>
-          <w:t xml:space="preserve">the </w:t>
-        </w:r>
-      </w:ins>
-      <w:r>
-        <w:t>smaller of the two sets.</w:t>
-      </w:r>
-      <w:ins w:id="101" w:author="BenTal" w:date="2016-10-30T19:24:00Z">
         <w:r>
           <w:t xml:space="preserve"> </w:t>
         </w:r>
@@ -1427,7 +1395,7 @@
         <w:tabs>
           <w:tab w:val="left" w:pos="1820"/>
         </w:tabs>
-        <w:pPrChange w:id="102" w:author="BenTal" w:date="2016-10-30T19:24:00Z">
+        <w:pPrChange w:id="101" w:author="BenTal" w:date="2016-10-30T19:24:00Z">
           <w:pPr/>
         </w:pPrChange>
       </w:pPr>
@@ -1600,7 +1568,6 @@
       <w:r>
         <w:rPr>
           <w:noProof/>
-          <w:lang w:bidi="he-IL"/>
         </w:rPr>
         <w:lastRenderedPageBreak/>
         <w:drawing>
@@ -1790,7 +1757,6 @@
       <w:r>
         <w:rPr>
           <w:noProof/>
-          <w:lang w:bidi="he-IL"/>
         </w:rPr>
         <w:drawing>
           <wp:inline distT="0" distB="0" distL="0" distR="0" wp14:anchorId="40AF3D00" wp14:editId="1DC400AB">
@@ -1855,31 +1821,26 @@
     <w:p>
       <w:pPr>
         <w:rPr>
-          <w:ins w:id="103" w:author="BenTal" w:date="2016-10-30T19:30:00Z"/>
+          <w:ins w:id="102" w:author="BenTal" w:date="2016-10-30T19:30:00Z"/>
         </w:rPr>
       </w:pPr>
-      <w:ins w:id="104" w:author="BenTal" w:date="2016-10-30T19:30:00Z">
+      <w:ins w:id="103" w:author="BenTal" w:date="2016-10-30T19:30:00Z">
         <w:r>
           <w:lastRenderedPageBreak/>
           <w:t xml:space="preserve">[Please explain why you are doing it. </w:t>
         </w:r>
       </w:ins>
-      <w:ins w:id="105" w:author="BenTal" w:date="2016-10-30T19:31:00Z">
+      <w:ins w:id="104" w:author="BenTal" w:date="2016-10-30T19:31:00Z">
         <w:r>
           <w:t xml:space="preserve">Do you suspect that their results are inaccurate? Can you correct them? The main theme so far was about the influence of the size of the smallest set. </w:t>
         </w:r>
       </w:ins>
-      <w:ins w:id="106" w:author="BenTal" w:date="2016-10-30T19:32:00Z">
-        <w:r>
-          <w:t xml:space="preserve">No you compare </w:t>
-        </w:r>
-        <w:bookmarkStart w:id="107" w:name="_GoBack"/>
-        <w:bookmarkEnd w:id="107"/>
-        <w:r>
-          <w:t>data with human only to all. How is it related? Please revise your summary accordingly.</w:t>
-        </w:r>
-      </w:ins>
-      <w:ins w:id="108" w:author="BenTal" w:date="2016-10-30T19:30:00Z">
+      <w:ins w:id="105" w:author="BenTal" w:date="2016-10-30T19:32:00Z">
+        <w:r>
+          <w:t>No you compare data with human only to all. How is it related? Please revise your summary accordingly.</w:t>
+        </w:r>
+      </w:ins>
+      <w:ins w:id="106" w:author="BenTal" w:date="2016-10-30T19:30:00Z">
         <w:r>
           <w:t>]</w:t>
         </w:r>
@@ -1903,12 +1864,12 @@
       <w:r>
         <w:t xml:space="preserve">o check if we are on the right track </w:t>
       </w:r>
-      <w:del w:id="109" w:author="BenTal" w:date="2016-10-30T19:26:00Z">
+      <w:del w:id="107" w:author="BenTal" w:date="2016-10-30T19:26:00Z">
         <w:r>
           <w:delText>I’ve decided to</w:delText>
         </w:r>
       </w:del>
-      <w:ins w:id="110" w:author="BenTal" w:date="2016-10-30T19:26:00Z">
+      <w:ins w:id="108" w:author="BenTal" w:date="2016-10-30T19:26:00Z">
         <w:r>
           <w:t>I</w:t>
         </w:r>
@@ -1916,7 +1877,7 @@
       <w:r>
         <w:t xml:space="preserve"> calculate</w:t>
       </w:r>
-      <w:ins w:id="111" w:author="BenTal" w:date="2016-10-30T19:26:00Z">
+      <w:ins w:id="109" w:author="BenTal" w:date="2016-10-30T19:26:00Z">
         <w:r>
           <w:t>d</w:t>
         </w:r>
@@ -1942,12 +1903,12 @@
       <w:r>
         <w:t xml:space="preserve"> et al. (2007)</w:t>
       </w:r>
-      <w:ins w:id="112" w:author="BenTal" w:date="2016-10-30T19:27:00Z">
+      <w:ins w:id="110" w:author="BenTal" w:date="2016-10-30T19:27:00Z">
         <w:r>
           <w:t>. I then</w:t>
         </w:r>
       </w:ins>
-      <w:del w:id="113" w:author="BenTal" w:date="2016-10-30T19:27:00Z">
+      <w:del w:id="111" w:author="BenTal" w:date="2016-10-30T19:27:00Z">
         <w:r>
           <w:delText>,</w:delText>
         </w:r>
@@ -1958,34 +1919,34 @@
       <w:r>
         <w:t>plot</w:t>
       </w:r>
-      <w:ins w:id="114" w:author="BenTal" w:date="2016-10-30T19:30:00Z">
+      <w:ins w:id="112" w:author="BenTal" w:date="2016-10-30T19:30:00Z">
         <w:r>
           <w:t>t</w:t>
         </w:r>
       </w:ins>
+      <w:ins w:id="113" w:author="BenTal" w:date="2016-10-30T19:27:00Z">
+        <w:r>
+          <w:t>ed</w:t>
+        </w:r>
+      </w:ins>
+      <w:r>
+        <w:t xml:space="preserve"> a histogram of the values and mark</w:t>
+      </w:r>
+      <w:ins w:id="114" w:author="BenTal" w:date="2016-10-30T19:27:00Z">
+        <w:r>
+          <w:t>ed</w:t>
+        </w:r>
+      </w:ins>
+      <w:r>
+        <w:t xml:space="preserve"> in vertical lines the ZS for positive SEA predictions</w:t>
+      </w:r>
+      <w:r>
+        <w:rPr>
+          <w:rFonts w:eastAsiaTheme="minorEastAsia"/>
+        </w:rPr>
+        <w:t xml:space="preserve">. </w:t>
+      </w:r>
       <w:ins w:id="115" w:author="BenTal" w:date="2016-10-30T19:27:00Z">
-        <w:r>
-          <w:t>ed</w:t>
-        </w:r>
-      </w:ins>
-      <w:r>
-        <w:t xml:space="preserve"> a histogram of the values and mark</w:t>
-      </w:r>
-      <w:ins w:id="116" w:author="BenTal" w:date="2016-10-30T19:27:00Z">
-        <w:r>
-          <w:t>ed</w:t>
-        </w:r>
-      </w:ins>
-      <w:r>
-        <w:t xml:space="preserve"> in vertical lines the ZS for positive SEA predictions</w:t>
-      </w:r>
-      <w:r>
-        <w:rPr>
-          <w:rFonts w:eastAsiaTheme="minorEastAsia"/>
-        </w:rPr>
-        <w:t xml:space="preserve">. </w:t>
-      </w:r>
-      <w:ins w:id="117" w:author="BenTal" w:date="2016-10-30T19:27:00Z">
         <w:r>
           <w:rPr>
             <w:rFonts w:eastAsiaTheme="minorEastAsia"/>
@@ -1993,7 +1954,7 @@
           <w:t xml:space="preserve">[maybe you mean specific positive predictions that </w:t>
         </w:r>
       </w:ins>
-      <w:ins w:id="118" w:author="BenTal" w:date="2016-10-30T19:28:00Z">
+      <w:ins w:id="116" w:author="BenTal" w:date="2016-10-30T19:28:00Z">
         <w:r>
           <w:rPr>
             <w:rFonts w:eastAsiaTheme="minorEastAsia"/>
@@ -2001,7 +1962,7 @@
           <w:t>Keiser</w:t>
         </w:r>
       </w:ins>
-      <w:ins w:id="119" w:author="BenTal" w:date="2016-10-30T19:27:00Z">
+      <w:ins w:id="117" w:author="BenTal" w:date="2016-10-30T19:27:00Z">
         <w:r>
           <w:rPr>
             <w:rFonts w:eastAsiaTheme="minorEastAsia"/>
@@ -2009,7 +1970,7 @@
           <w:t xml:space="preserve"> </w:t>
         </w:r>
       </w:ins>
-      <w:ins w:id="120" w:author="BenTal" w:date="2016-10-30T19:28:00Z">
+      <w:ins w:id="118" w:author="BenTal" w:date="2016-10-30T19:28:00Z">
         <w:r>
           <w:rPr>
             <w:rFonts w:eastAsiaTheme="minorEastAsia"/>
@@ -2017,7 +1978,7 @@
           <w:t xml:space="preserve">has </w:t>
         </w:r>
       </w:ins>
-      <w:ins w:id="121" w:author="BenTal" w:date="2016-10-30T19:27:00Z">
+      <w:ins w:id="119" w:author="BenTal" w:date="2016-10-30T19:27:00Z">
         <w:r>
           <w:rPr>
             <w:rFonts w:eastAsiaTheme="minorEastAsia"/>
@@ -2057,7 +2018,7 @@
         </w:rPr>
         <w:t xml:space="preserve"> against two target proteins groups, the first is human only</w:t>
       </w:r>
-      <w:ins w:id="122" w:author="BenTal" w:date="2016-10-30T19:29:00Z">
+      <w:ins w:id="120" w:author="BenTal" w:date="2016-10-30T19:29:00Z">
         <w:r>
           <w:rPr>
             <w:rFonts w:eastAsiaTheme="minorEastAsia"/>
@@ -2124,7 +2085,6 @@
       <w:r>
         <w:rPr>
           <w:noProof/>
-          <w:lang w:bidi="he-IL"/>
         </w:rPr>
         <w:drawing>
           <wp:inline distT="0" distB="0" distL="0" distR="0" wp14:anchorId="5DBFA09F" wp14:editId="1B81EB0D">
@@ -2180,7 +2140,7 @@
 </file>
 
 <file path=word/endnotes.xml><?xml version="1.0" encoding="utf-8"?>
-<w:endnotes xmlns:wpc="http://schemas.microsoft.com/office/word/2010/wordprocessingCanvas" xmlns:mc="http://schemas.openxmlformats.org/markup-compatibility/2006" xmlns:o="urn:schemas-microsoft-com:office:office" xmlns:r="http://schemas.openxmlformats.org/officeDocument/2006/relationships" xmlns:m="http://schemas.openxmlformats.org/officeDocument/2006/math" xmlns:v="urn:schemas-microsoft-com:vml" xmlns:wp14="http://schemas.microsoft.com/office/word/2010/wordprocessingDrawing" xmlns:wp="http://schemas.openxmlformats.org/drawingml/2006/wordprocessingDrawing" xmlns:w10="urn:schemas-microsoft-com:office:word" xmlns:w="http://schemas.openxmlformats.org/wordprocessingml/2006/main" xmlns:w14="http://schemas.microsoft.com/office/word/2010/wordml" xmlns:w15="http://schemas.microsoft.com/office/word/2012/wordml" xmlns:wpg="http://schemas.microsoft.com/office/word/2010/wordprocessingGroup" xmlns:wpi="http://schemas.microsoft.com/office/word/2010/wordprocessingInk" xmlns:wne="http://schemas.microsoft.com/office/word/2006/wordml" xmlns:wps="http://schemas.microsoft.com/office/word/2010/wordprocessingShape" mc:Ignorable="w14 w15 wp14">
+<w:endnotes xmlns:wpc="http://schemas.microsoft.com/office/word/2010/wordprocessingCanvas" xmlns:mo="http://schemas.microsoft.com/office/mac/office/2008/main" xmlns:mc="http://schemas.openxmlformats.org/markup-compatibility/2006" xmlns:mv="urn:schemas-microsoft-com:mac:vml" xmlns:o="urn:schemas-microsoft-com:office:office" xmlns:r="http://schemas.openxmlformats.org/officeDocument/2006/relationships" xmlns:m="http://schemas.openxmlformats.org/officeDocument/2006/math" xmlns:v="urn:schemas-microsoft-com:vml" xmlns:wp14="http://schemas.microsoft.com/office/word/2010/wordprocessingDrawing" xmlns:wp="http://schemas.openxmlformats.org/drawingml/2006/wordprocessingDrawing" xmlns:w10="urn:schemas-microsoft-com:office:word" xmlns:w="http://schemas.openxmlformats.org/wordprocessingml/2006/main" xmlns:w14="http://schemas.microsoft.com/office/word/2010/wordml" xmlns:w15="http://schemas.microsoft.com/office/word/2012/wordml" xmlns:wpg="http://schemas.microsoft.com/office/word/2010/wordprocessingGroup" xmlns:wpi="http://schemas.microsoft.com/office/word/2010/wordprocessingInk" xmlns:wne="http://schemas.microsoft.com/office/word/2006/wordml" xmlns:wps="http://schemas.microsoft.com/office/word/2010/wordprocessingShape" mc:Ignorable="w14 w15 wp14">
   <w:endnote w:type="separator" w:id="-1">
     <w:p>
       <w:r>
@@ -2199,7 +2159,7 @@
 </file>
 
 <file path=word/footnotes.xml><?xml version="1.0" encoding="utf-8"?>
-<w:footnotes xmlns:wpc="http://schemas.microsoft.com/office/word/2010/wordprocessingCanvas" xmlns:mc="http://schemas.openxmlformats.org/markup-compatibility/2006" xmlns:o="urn:schemas-microsoft-com:office:office" xmlns:r="http://schemas.openxmlformats.org/officeDocument/2006/relationships" xmlns:m="http://schemas.openxmlformats.org/officeDocument/2006/math" xmlns:v="urn:schemas-microsoft-com:vml" xmlns:wp14="http://schemas.microsoft.com/office/word/2010/wordprocessingDrawing" xmlns:wp="http://schemas.openxmlformats.org/drawingml/2006/wordprocessingDrawing" xmlns:w10="urn:schemas-microsoft-com:office:word" xmlns:w="http://schemas.openxmlformats.org/wordprocessingml/2006/main" xmlns:w14="http://schemas.microsoft.com/office/word/2010/wordml" xmlns:w15="http://schemas.microsoft.com/office/word/2012/wordml" xmlns:wpg="http://schemas.microsoft.com/office/word/2010/wordprocessingGroup" xmlns:wpi="http://schemas.microsoft.com/office/word/2010/wordprocessingInk" xmlns:wne="http://schemas.microsoft.com/office/word/2006/wordml" xmlns:wps="http://schemas.microsoft.com/office/word/2010/wordprocessingShape" mc:Ignorable="w14 w15 wp14">
+<w:footnotes xmlns:wpc="http://schemas.microsoft.com/office/word/2010/wordprocessingCanvas" xmlns:mo="http://schemas.microsoft.com/office/mac/office/2008/main" xmlns:mc="http://schemas.openxmlformats.org/markup-compatibility/2006" xmlns:mv="urn:schemas-microsoft-com:mac:vml" xmlns:o="urn:schemas-microsoft-com:office:office" xmlns:r="http://schemas.openxmlformats.org/officeDocument/2006/relationships" xmlns:m="http://schemas.openxmlformats.org/officeDocument/2006/math" xmlns:v="urn:schemas-microsoft-com:vml" xmlns:wp14="http://schemas.microsoft.com/office/word/2010/wordprocessingDrawing" xmlns:wp="http://schemas.openxmlformats.org/drawingml/2006/wordprocessingDrawing" xmlns:w10="urn:schemas-microsoft-com:office:word" xmlns:w="http://schemas.openxmlformats.org/wordprocessingml/2006/main" xmlns:w14="http://schemas.microsoft.com/office/word/2010/wordml" xmlns:w15="http://schemas.microsoft.com/office/word/2012/wordml" xmlns:wpg="http://schemas.microsoft.com/office/word/2010/wordprocessingGroup" xmlns:wpi="http://schemas.microsoft.com/office/word/2010/wordprocessingInk" xmlns:wne="http://schemas.microsoft.com/office/word/2006/wordml" xmlns:wps="http://schemas.microsoft.com/office/word/2010/wordprocessingShape" mc:Ignorable="w14 w15 wp14">
   <w:footnote w:type="separator" w:id="-1">
     <w:p>
       <w:r>
@@ -2218,8 +2178,8 @@
 </file>
 
 <file path=word/numbering.xml><?xml version="1.0" encoding="utf-8"?>
-<w:numbering xmlns:wpc="http://schemas.microsoft.com/office/word/2010/wordprocessingCanvas" xmlns:mc="http://schemas.openxmlformats.org/markup-compatibility/2006" xmlns:o="urn:schemas-microsoft-com:office:office" xmlns:r="http://schemas.openxmlformats.org/officeDocument/2006/relationships" xmlns:m="http://schemas.openxmlformats.org/officeDocument/2006/math" xmlns:v="urn:schemas-microsoft-com:vml" xmlns:wp14="http://schemas.microsoft.com/office/word/2010/wordprocessingDrawing" xmlns:wp="http://schemas.openxmlformats.org/drawingml/2006/wordprocessingDrawing" xmlns:w10="urn:schemas-microsoft-com:office:word" xmlns:w="http://schemas.openxmlformats.org/wordprocessingml/2006/main" xmlns:w14="http://schemas.microsoft.com/office/word/2010/wordml" xmlns:w15="http://schemas.microsoft.com/office/word/2012/wordml" xmlns:wpg="http://schemas.microsoft.com/office/word/2010/wordprocessingGroup" xmlns:wpi="http://schemas.microsoft.com/office/word/2010/wordprocessingInk" xmlns:wne="http://schemas.microsoft.com/office/word/2006/wordml" xmlns:wps="http://schemas.microsoft.com/office/word/2010/wordprocessingShape" mc:Ignorable="w14 w15 wp14">
-  <w:abstractNum w:abstractNumId="0" w15:restartNumberingAfterBreak="0">
+<w:numbering xmlns:wpc="http://schemas.microsoft.com/office/word/2010/wordprocessingCanvas" xmlns:mo="http://schemas.microsoft.com/office/mac/office/2008/main" xmlns:mc="http://schemas.openxmlformats.org/markup-compatibility/2006" xmlns:mv="urn:schemas-microsoft-com:mac:vml" xmlns:o="urn:schemas-microsoft-com:office:office" xmlns:r="http://schemas.openxmlformats.org/officeDocument/2006/relationships" xmlns:m="http://schemas.openxmlformats.org/officeDocument/2006/math" xmlns:v="urn:schemas-microsoft-com:vml" xmlns:wp14="http://schemas.microsoft.com/office/word/2010/wordprocessingDrawing" xmlns:wp="http://schemas.openxmlformats.org/drawingml/2006/wordprocessingDrawing" xmlns:w10="urn:schemas-microsoft-com:office:word" xmlns:w="http://schemas.openxmlformats.org/wordprocessingml/2006/main" xmlns:w14="http://schemas.microsoft.com/office/word/2010/wordml" xmlns:w15="http://schemas.microsoft.com/office/word/2012/wordml" xmlns:wpg="http://schemas.microsoft.com/office/word/2010/wordprocessingGroup" xmlns:wpi="http://schemas.microsoft.com/office/word/2010/wordprocessingInk" xmlns:wne="http://schemas.microsoft.com/office/word/2006/wordml" xmlns:wps="http://schemas.microsoft.com/office/word/2010/wordprocessingShape" mc:Ignorable="w14 w15 wp14">
+  <w:abstractNum w:abstractNumId="0">
     <w:nsid w:val="26DE3C94"/>
     <w:multiLevelType w:val="hybridMultilevel"/>
     <w:tmpl w:val="1ED8942C"/>
@@ -2315,7 +2275,7 @@
 </file>
 
 <file path=word/people.xml><?xml version="1.0" encoding="utf-8"?>
-<w15:people xmlns:wpc="http://schemas.microsoft.com/office/word/2010/wordprocessingCanvas" xmlns:mc="http://schemas.openxmlformats.org/markup-compatibility/2006" xmlns:o="urn:schemas-microsoft-com:office:office" xmlns:r="http://schemas.openxmlformats.org/officeDocument/2006/relationships" xmlns:m="http://schemas.openxmlformats.org/officeDocument/2006/math" xmlns:v="urn:schemas-microsoft-com:vml" xmlns:wp14="http://schemas.microsoft.com/office/word/2010/wordprocessingDrawing" xmlns:wp="http://schemas.openxmlformats.org/drawingml/2006/wordprocessingDrawing" xmlns:w10="urn:schemas-microsoft-com:office:word" xmlns:w="http://schemas.openxmlformats.org/wordprocessingml/2006/main" xmlns:w14="http://schemas.microsoft.com/office/word/2010/wordml" xmlns:w15="http://schemas.microsoft.com/office/word/2012/wordml" xmlns:wpg="http://schemas.microsoft.com/office/word/2010/wordprocessingGroup" xmlns:wpi="http://schemas.microsoft.com/office/word/2010/wordprocessingInk" xmlns:wne="http://schemas.microsoft.com/office/word/2006/wordml" xmlns:wps="http://schemas.microsoft.com/office/word/2010/wordprocessingShape" mc:Ignorable="w14 w15 wp14">
+<w15:people xmlns:wpc="http://schemas.microsoft.com/office/word/2010/wordprocessingCanvas" xmlns:mo="http://schemas.microsoft.com/office/mac/office/2008/main" xmlns:mc="http://schemas.openxmlformats.org/markup-compatibility/2006" xmlns:mv="urn:schemas-microsoft-com:mac:vml" xmlns:o="urn:schemas-microsoft-com:office:office" xmlns:r="http://schemas.openxmlformats.org/officeDocument/2006/relationships" xmlns:m="http://schemas.openxmlformats.org/officeDocument/2006/math" xmlns:v="urn:schemas-microsoft-com:vml" xmlns:wp14="http://schemas.microsoft.com/office/word/2010/wordprocessingDrawing" xmlns:wp="http://schemas.openxmlformats.org/drawingml/2006/wordprocessingDrawing" xmlns:w10="urn:schemas-microsoft-com:office:word" xmlns:w="http://schemas.openxmlformats.org/wordprocessingml/2006/main" xmlns:w14="http://schemas.microsoft.com/office/word/2010/wordml" xmlns:w15="http://schemas.microsoft.com/office/word/2012/wordml" xmlns:wpg="http://schemas.microsoft.com/office/word/2010/wordprocessingGroup" xmlns:wpi="http://schemas.microsoft.com/office/word/2010/wordprocessingInk" xmlns:wne="http://schemas.microsoft.com/office/word/2006/wordml" xmlns:wps="http://schemas.microsoft.com/office/word/2010/wordprocessingShape" mc:Ignorable="w14 w15 wp14">
   <w15:person w15:author="BenTal">
     <w15:presenceInfo w15:providerId="None" w15:userId="BenTal"/>
   </w15:person>
@@ -2335,7 +2295,7 @@
     </w:rPrDefault>
     <w:pPrDefault/>
   </w:docDefaults>
-  <w:latentStyles w:defLockedState="0" w:defUIPriority="99" w:defSemiHidden="0" w:defUnhideWhenUsed="0" w:defQFormat="0" w:count="371">
+  <w:latentStyles w:defLockedState="0" w:defUIPriority="99" w:defSemiHidden="0" w:defUnhideWhenUsed="0" w:defQFormat="0" w:count="380">
     <w:lsdException w:name="Normal" w:uiPriority="0" w:qFormat="1"/>
     <w:lsdException w:name="heading 1" w:uiPriority="9" w:qFormat="1"/>
     <w:lsdException w:name="heading 2" w:semiHidden="1" w:uiPriority="9" w:unhideWhenUsed="1" w:qFormat="1"/>

</xml_diff>

<commit_message>
Accecpted all Nir's changes.
</commit_message>
<xml_diff>
--- a/short_summary.docx
+++ b/short_summary.docx
@@ -17,11 +17,9 @@
       <w:r>
         <w:t xml:space="preserve"> et al. (2007)</w:t>
       </w:r>
-      <w:ins w:id="0" w:author="BenTal" w:date="2016-10-30T18:33:00Z">
-        <w:r>
-          <w:t xml:space="preserve"> [please give the full citation in Bibliography at the end of the summary.]</w:t>
-        </w:r>
-      </w:ins>
+      <w:r>
+        <w:t xml:space="preserve"> [please give the full citation in Bibliography at the end of the summary.]</w:t>
+      </w:r>
       <w:r>
         <w:t xml:space="preserve"> describing the </w:t>
       </w:r>
@@ -37,58 +35,27 @@
       <w:r>
         <w:t xml:space="preserve"> creating the statistical model</w:t>
       </w:r>
-      <w:ins w:id="1" w:author="BenTal" w:date="2016-10-30T18:17:00Z">
-        <w:r>
-          <w:t>,</w:t>
-        </w:r>
-      </w:ins>
+      <w:r>
+        <w:t>,</w:t>
+      </w:r>
       <w:r>
         <w:t xml:space="preserve"> </w:t>
       </w:r>
-      <w:ins w:id="2" w:author="BenTal" w:date="2016-10-30T18:18:00Z">
-        <w:r>
-          <w:t xml:space="preserve">the reasoning behind </w:t>
-        </w:r>
-        <w:bookmarkStart w:id="3" w:name="_GoBack"/>
-        <w:bookmarkEnd w:id="3"/>
-        <w:r>
-          <w:t>some of the</w:t>
-        </w:r>
-      </w:ins>
-      <w:r>
-        <w:t xml:space="preserve"> steps </w:t>
-      </w:r>
-      <w:del w:id="4" w:author="BenTal" w:date="2016-10-30T18:18:00Z">
-        <w:r>
-          <w:delText xml:space="preserve">were made for which the reasoning behind </w:delText>
-        </w:r>
-      </w:del>
-      <w:r>
-        <w:t xml:space="preserve">was lacking or not provided. </w:t>
-      </w:r>
-      <w:del w:id="5" w:author="BenTal" w:date="2016-10-30T18:19:00Z">
-        <w:r>
-          <w:delText>This drove us to try and</w:delText>
-        </w:r>
-      </w:del>
-      <w:ins w:id="6" w:author="BenTal" w:date="2016-10-30T18:19:00Z">
-        <w:r>
-          <w:t>Thus, we decided</w:t>
-        </w:r>
-      </w:ins>
+      <w:r>
+        <w:t>the reasoning behind some of the</w:t>
+      </w:r>
+      <w:r>
+        <w:t xml:space="preserve"> steps was lacking or not provided. </w:t>
+      </w:r>
+      <w:r>
+        <w:t>Thus, we decided</w:t>
+      </w:r>
       <w:r>
         <w:t xml:space="preserve"> </w:t>
       </w:r>
-      <w:del w:id="7" w:author="BenTal" w:date="2016-10-30T18:19:00Z">
-        <w:r>
-          <w:delText>recreate a new model</w:delText>
-        </w:r>
-      </w:del>
-      <w:ins w:id="8" w:author="BenTal" w:date="2016-10-30T18:19:00Z">
-        <w:r>
-          <w:t>to derive a statistically robust model</w:t>
-        </w:r>
-      </w:ins>
+      <w:r>
+        <w:t>to derive a statistically robust model</w:t>
+      </w:r>
       <w:r>
         <w:t>.</w:t>
       </w:r>
@@ -112,62 +79,18 @@
       <w:r>
         <w:t>fingerprints</w:t>
       </w:r>
-      <w:ins w:id="9" w:author="BenTal" w:date="2016-10-30T18:21:00Z">
-        <w:r>
-          <w:t xml:space="preserve"> [please define</w:t>
-        </w:r>
-      </w:ins>
-      <w:ins w:id="10" w:author="BenTal" w:date="2016-10-30T18:22:00Z">
-        <w:r>
-          <w:t xml:space="preserve"> ligand,</w:t>
-        </w:r>
-      </w:ins>
-      <w:ins w:id="11" w:author="BenTal" w:date="2016-10-30T18:21:00Z">
-        <w:r>
-          <w:t xml:space="preserve"> drug fingerprint</w:t>
-        </w:r>
-      </w:ins>
-      <w:ins w:id="12" w:author="BenTal" w:date="2016-10-30T18:22:00Z">
-        <w:r>
-          <w:t xml:space="preserve"> and the difference between them</w:t>
-        </w:r>
-      </w:ins>
-      <w:ins w:id="13" w:author="BenTal" w:date="2016-10-30T18:21:00Z">
-        <w:r>
-          <w:t>.</w:t>
-        </w:r>
-      </w:ins>
-      <w:ins w:id="14" w:author="BenTal" w:date="2016-10-30T18:22:00Z">
-        <w:r>
-          <w:t xml:space="preserve"> Maybe give an example.</w:t>
-        </w:r>
-      </w:ins>
-      <w:ins w:id="15" w:author="BenTal" w:date="2016-10-30T18:21:00Z">
-        <w:r>
-          <w:t>]</w:t>
-        </w:r>
-      </w:ins>
+      <w:r>
+        <w:t xml:space="preserve"> [please define ligand, drug fingerprint and the difference between them. Maybe give an example.]</w:t>
+      </w:r>
       <w:r>
         <w:t xml:space="preserve">, </w:t>
       </w:r>
       <w:r>
         <w:t>target (protein) ligand</w:t>
       </w:r>
-      <w:ins w:id="16" w:author="BenTal" w:date="2016-10-30T18:22:00Z">
-        <w:r>
-          <w:t xml:space="preserve"> [what is </w:t>
-        </w:r>
-      </w:ins>
-      <w:ins w:id="17" w:author="BenTal" w:date="2016-10-30T18:23:00Z">
-        <w:r>
-          <w:t>“target ligand”?</w:t>
-        </w:r>
-      </w:ins>
-      <w:ins w:id="18" w:author="BenTal" w:date="2016-10-30T18:22:00Z">
-        <w:r>
-          <w:t>]</w:t>
-        </w:r>
-      </w:ins>
+      <w:r>
+        <w:t xml:space="preserve"> [what is “target ligand”?]</w:t>
+      </w:r>
       <w:r>
         <w:t xml:space="preserve"> groups were provided by </w:t>
       </w:r>
@@ -228,36 +151,15 @@
           <w:numId w:val="1"/>
         </w:numPr>
       </w:pPr>
-      <w:ins w:id="19" w:author="BenTal" w:date="2016-10-30T18:26:00Z">
-        <w:r>
-          <w:t xml:space="preserve">For all pairs of ligands, where one is from set A and the </w:t>
-        </w:r>
-      </w:ins>
-      <w:ins w:id="20" w:author="BenTal" w:date="2016-10-30T18:27:00Z">
-        <w:r>
-          <w:t>other</w:t>
-        </w:r>
-      </w:ins>
-      <w:ins w:id="21" w:author="BenTal" w:date="2016-10-30T18:26:00Z">
-        <w:r>
-          <w:t xml:space="preserve"> from set B</w:t>
-        </w:r>
-      </w:ins>
-      <w:ins w:id="22" w:author="BenTal" w:date="2016-10-30T18:27:00Z">
-        <w:r>
-          <w:t>,</w:t>
-        </w:r>
-      </w:ins>
-      <w:ins w:id="23" w:author="BenTal" w:date="2016-10-30T18:26:00Z">
-        <w:r>
-          <w:t xml:space="preserve"> </w:t>
-        </w:r>
-      </w:ins>
-      <w:del w:id="24" w:author="BenTal" w:date="2016-10-30T18:27:00Z">
-        <w:r>
-          <w:delText xml:space="preserve">For each two ligand sets, A and B, </w:delText>
-        </w:r>
-      </w:del>
+      <w:r>
+        <w:t>For all pairs of ligands, where one is from set A and the other from set B</w:t>
+      </w:r>
+      <w:r>
+        <w:t>,</w:t>
+      </w:r>
+      <w:r>
+        <w:t xml:space="preserve"> </w:t>
+      </w:r>
       <w:r>
         <w:t xml:space="preserve">the </w:t>
       </w:r>
@@ -269,57 +171,31 @@
       <w:r>
         <w:t xml:space="preserve"> coefficient score (Tc</w:t>
       </w:r>
-      <w:ins w:id="25" w:author="BenTal" w:date="2016-10-30T18:24:00Z">
-        <w:r>
-          <w:t>; a measure of the chemical similarity between A and B</w:t>
-        </w:r>
-      </w:ins>
-      <w:ins w:id="26" w:author="BenTal" w:date="2016-10-30T19:14:00Z">
-        <w:r>
-          <w:t xml:space="preserve">. [Please give the range. What </w:t>
-        </w:r>
-      </w:ins>
-      <w:ins w:id="27" w:author="BenTal" w:date="2016-10-30T19:15:00Z">
-        <w:r>
-          <w:t>are the values with</w:t>
-        </w:r>
-      </w:ins>
-      <w:ins w:id="28" w:author="BenTal" w:date="2016-10-30T19:14:00Z">
-        <w:r>
-          <w:t xml:space="preserve"> maximal and minimal</w:t>
-        </w:r>
-      </w:ins>
-      <w:ins w:id="29" w:author="BenTal" w:date="2016-10-30T19:15:00Z">
-        <w:r>
-          <w:t xml:space="preserve"> similarity.</w:t>
-        </w:r>
-      </w:ins>
-      <w:ins w:id="30" w:author="BenTal" w:date="2016-10-30T19:14:00Z">
-        <w:r>
-          <w:t>]</w:t>
-        </w:r>
-      </w:ins>
-      <w:r>
-        <w:t>) was calculated</w:t>
-      </w:r>
-      <w:del w:id="31" w:author="BenTal" w:date="2016-10-30T18:27:00Z">
-        <w:r>
-          <w:delText xml:space="preserve"> for each</w:delText>
-        </w:r>
-      </w:del>
-      <w:del w:id="32" w:author="BenTal" w:date="2016-10-30T18:26:00Z">
-        <w:r>
-          <w:delText xml:space="preserve"> pair of ligands one from set A and the second from set B</w:delText>
-        </w:r>
-      </w:del>
-      <w:r>
-        <w:t>. The sum of Tc was saved</w:t>
-      </w:r>
-      <w:ins w:id="33" w:author="BenTal" w:date="2016-10-30T18:28:00Z">
-        <w:r>
-          <w:t>,</w:t>
-        </w:r>
-      </w:ins>
+      <w:r>
+        <w:t>; a measure of the chemical similarity between A and B</w:t>
+      </w:r>
+      <w:r>
+        <w:t>. [Please give the range. What are the values with maximal and minimal similarity.]</w:t>
+      </w:r>
+      <w:r>
+        <w:t xml:space="preserve">) was </w:t>
+      </w:r>
+      <w:proofErr w:type="gramStart"/>
+      <w:r>
+        <w:t>calc</w:t>
+      </w:r>
+      <w:bookmarkStart w:id="0" w:name="_GoBack"/>
+      <w:bookmarkEnd w:id="0"/>
+      <w:r>
+        <w:t>ulated.</w:t>
+      </w:r>
+      <w:proofErr w:type="gramEnd"/>
+      <w:r>
+        <w:t xml:space="preserve"> The sum of Tc was saved</w:t>
+      </w:r>
+      <w:r>
+        <w:t>,</w:t>
+      </w:r>
       <w:r>
         <w:t xml:space="preserve"> so a tuple was created : (</w:t>
       </w:r>
@@ -425,54 +301,33 @@
     </w:p>
     <w:p/>
     <w:p>
-      <w:del w:id="34" w:author="BenTal" w:date="2016-10-30T18:30:00Z">
-        <w:r>
-          <w:delText>First since</w:delText>
-        </w:r>
-      </w:del>
-      <w:ins w:id="35" w:author="BenTal" w:date="2016-10-30T18:30:00Z">
-        <w:r>
-          <w:t>In</w:t>
-        </w:r>
-      </w:ins>
+      <w:r>
+        <w:t>In</w:t>
+      </w:r>
       <w:r>
         <w:t xml:space="preserve"> SEA</w:t>
       </w:r>
-      <w:ins w:id="36" w:author="BenTal" w:date="2016-10-30T18:30:00Z">
-        <w:r>
-          <w:t xml:space="preserve"> (</w:t>
-        </w:r>
-        <w:r>
-          <w:t>Keiser</w:t>
-        </w:r>
-        <w:r>
-          <w:t xml:space="preserve"> et al. 2007)</w:t>
-        </w:r>
-      </w:ins>
+      <w:r>
+        <w:t xml:space="preserve"> (</w:t>
+      </w:r>
+      <w:r>
+        <w:t>Keiser</w:t>
+      </w:r>
+      <w:r>
+        <w:t xml:space="preserve"> et al. 2007)</w:t>
+      </w:r>
       <w:r>
         <w:t xml:space="preserve"> sampling was done using “across logarithmic set size intervals in the range of 10 to 1,000 molecules”</w:t>
       </w:r>
-      <w:ins w:id="37" w:author="BenTal" w:date="2016-10-30T18:31:00Z">
-        <w:r>
-          <w:t>.</w:t>
-        </w:r>
-      </w:ins>
+      <w:r>
+        <w:t>.</w:t>
+      </w:r>
       <w:r>
         <w:t xml:space="preserve"> </w:t>
       </w:r>
-      <w:del w:id="38" w:author="BenTal" w:date="2016-10-30T18:31:00Z">
-        <w:r>
-          <w:delText>(it is worth noting th</w:delText>
-        </w:r>
-        <w:r>
-          <w:delText>at although</w:delText>
-        </w:r>
-      </w:del>
-      <w:ins w:id="39" w:author="BenTal" w:date="2016-10-30T18:31:00Z">
-        <w:r>
-          <w:t>In that paper</w:t>
-        </w:r>
-      </w:ins>
+      <w:r>
+        <w:t>In that paper</w:t>
+      </w:r>
       <w:r>
         <w:t xml:space="preserve"> there were no</w:t>
       </w:r>
@@ -482,77 +337,42 @@
       <w:r>
         <w:t>in the sampling process</w:t>
       </w:r>
-      <w:ins w:id="40" w:author="BenTal" w:date="2016-10-30T18:31:00Z">
-        <w:r>
-          <w:t>. However,</w:t>
-        </w:r>
-      </w:ins>
-      <w:del w:id="41" w:author="BenTal" w:date="2016-10-30T18:31:00Z">
-        <w:r>
-          <w:delText>,</w:delText>
-        </w:r>
-      </w:del>
+      <w:r>
+        <w:t>. However,</w:t>
+      </w:r>
       <w:r>
         <w:t xml:space="preserve"> the</w:t>
       </w:r>
-      <w:ins w:id="42" w:author="BenTal" w:date="2016-10-30T18:32:00Z">
-        <w:r>
-          <w:t xml:space="preserve"> same</w:t>
-        </w:r>
-      </w:ins>
+      <w:r>
+        <w:t xml:space="preserve"> same</w:t>
+      </w:r>
       <w:r>
         <w:t xml:space="preserve"> statistical model </w:t>
       </w:r>
-      <w:del w:id="43" w:author="BenTal" w:date="2016-10-30T18:31:00Z">
-        <w:r>
-          <w:delText>is being</w:delText>
-        </w:r>
-      </w:del>
-      <w:ins w:id="44" w:author="BenTal" w:date="2016-10-30T18:31:00Z">
-        <w:r>
-          <w:t xml:space="preserve">was </w:t>
-        </w:r>
-      </w:ins>
-      <w:ins w:id="45" w:author="BenTal" w:date="2016-10-30T18:32:00Z">
-        <w:r>
-          <w:t>also</w:t>
-        </w:r>
-      </w:ins>
+      <w:r>
+        <w:t>was also</w:t>
+      </w:r>
       <w:r>
         <w:t xml:space="preserve"> used in</w:t>
       </w:r>
-      <w:ins w:id="46" w:author="BenTal" w:date="2016-10-30T18:32:00Z">
-        <w:r>
-          <w:t xml:space="preserve"> the next publication</w:t>
-        </w:r>
-      </w:ins>
+      <w:r>
+        <w:t xml:space="preserve"> the next publication</w:t>
+      </w:r>
       <w:r>
         <w:t xml:space="preserve"> </w:t>
       </w:r>
-      <w:ins w:id="47" w:author="BenTal" w:date="2016-10-30T18:32:00Z">
-        <w:r>
-          <w:t>(</w:t>
-        </w:r>
-      </w:ins>
+      <w:r>
+        <w:t>(</w:t>
+      </w:r>
       <w:r>
         <w:t>Keiser</w:t>
       </w:r>
       <w:r>
-        <w:t xml:space="preserve"> et al. </w:t>
-      </w:r>
-      <w:del w:id="48" w:author="BenTal" w:date="2016-10-30T18:32:00Z">
-        <w:r>
-          <w:delText>(</w:delText>
-        </w:r>
-      </w:del>
-      <w:r>
-        <w:t>2012)</w:t>
-      </w:r>
-      <w:ins w:id="49" w:author="BenTal" w:date="2016-10-30T18:34:00Z">
-        <w:r>
-          <w:t xml:space="preserve"> [add to bibliography]</w:t>
-        </w:r>
-      </w:ins>
+        <w:t xml:space="preserve"> et al. 2012)</w:t>
+      </w:r>
+      <w:r>
+        <w:t xml:space="preserve"> [add to bibliography]</w:t>
+      </w:r>
       <w:r>
         <w:t xml:space="preserve"> to predict the statistical significance </w:t>
       </w:r>
@@ -571,34 +391,15 @@
       <w:r>
         <w:t xml:space="preserve"> which sometimes results in a comparison size less than 100</w:t>
       </w:r>
-      <w:ins w:id="50" w:author="BenTal" w:date="2016-10-30T18:35:00Z">
-        <w:r>
-          <w:t xml:space="preserve"> [please define ‘comparison size’.]</w:t>
-        </w:r>
-      </w:ins>
-      <w:del w:id="51" w:author="BenTal" w:date="2016-10-30T18:34:00Z">
-        <w:r>
-          <w:delText>)</w:delText>
-        </w:r>
-      </w:del>
+      <w:r>
+        <w:t xml:space="preserve"> [please define ‘comparison size’.]</w:t>
+      </w:r>
       <w:r>
         <w:t xml:space="preserve">. </w:t>
       </w:r>
-      <w:del w:id="52" w:author="BenTal" w:date="2016-10-30T18:36:00Z">
-        <w:r>
-          <w:delText>It was interesting to see</w:delText>
-        </w:r>
-      </w:del>
-      <w:ins w:id="53" w:author="BenTal" w:date="2016-10-30T18:36:00Z">
-        <w:r>
-          <w:t xml:space="preserve"> Thus, we examined </w:t>
-        </w:r>
-      </w:ins>
-      <w:del w:id="54" w:author="BenTal" w:date="2016-10-30T18:36:00Z">
-        <w:r>
-          <w:delText xml:space="preserve"> </w:delText>
-        </w:r>
-      </w:del>
+      <w:r>
+        <w:t xml:space="preserve"> Thus, we examined </w:t>
+      </w:r>
       <w:r>
         <w:t>if the same results would be achieved when using set sizes ranging from 1 to 1,000</w:t>
       </w:r>
@@ -611,39 +412,15 @@
     </w:p>
     <w:p/>
     <w:p>
-      <w:ins w:id="55" w:author="BenTal" w:date="2016-10-30T18:37:00Z">
-        <w:r>
-          <w:t xml:space="preserve">[Please use active voice when describing your work. </w:t>
-        </w:r>
-      </w:ins>
-      <w:ins w:id="56" w:author="BenTal" w:date="2016-10-30T18:38:00Z">
-        <w:r>
-          <w:t>“We calculated”, etc. It is much more simple to write and read</w:t>
-        </w:r>
-      </w:ins>
-      <w:ins w:id="57" w:author="BenTal" w:date="2016-10-30T18:39:00Z">
-        <w:r>
-          <w:t xml:space="preserve"> in active voice</w:t>
-        </w:r>
-      </w:ins>
-      <w:ins w:id="58" w:author="BenTal" w:date="2016-10-30T18:38:00Z">
-        <w:r>
-          <w:t>.</w:t>
-        </w:r>
-      </w:ins>
-      <w:ins w:id="59" w:author="BenTal" w:date="2016-10-30T18:37:00Z">
-        <w:r>
-          <w:t xml:space="preserve">] </w:t>
-        </w:r>
-      </w:ins>
+      <w:r>
+        <w:t xml:space="preserve">[Please use active voice when describing your work. “We calculated”, etc. It is much more simple to write and read in active voice.] </w:t>
+      </w:r>
       <w:r>
         <w:t>Using the data sampled</w:t>
       </w:r>
-      <w:ins w:id="60" w:author="BenTal" w:date="2016-10-30T18:35:00Z">
-        <w:r>
-          <w:t>,</w:t>
-        </w:r>
-      </w:ins>
+      <w:r>
+        <w:t>,</w:t>
+      </w:r>
       <w:r>
         <w:t xml:space="preserve"> a mapping between </w:t>
       </w:r>
@@ -779,21 +556,9 @@
         <w:lastRenderedPageBreak/>
         <w:t>The results are shown in the following two figures</w:t>
       </w:r>
-      <w:ins w:id="61" w:author="BenTal" w:date="2016-10-30T18:39:00Z">
-        <w:r>
-          <w:t xml:space="preserve"> [Please number the figures and refer to them in the text using the numbers.</w:t>
-        </w:r>
-      </w:ins>
-      <w:ins w:id="62" w:author="BenTal" w:date="2016-10-30T18:40:00Z">
-        <w:r>
-          <w:t xml:space="preserve"> This would be Figure 1.</w:t>
-        </w:r>
-      </w:ins>
-      <w:ins w:id="63" w:author="BenTal" w:date="2016-10-30T18:39:00Z">
-        <w:r>
-          <w:t>]</w:t>
-        </w:r>
-      </w:ins>
+      <w:r>
+        <w:t xml:space="preserve"> [Please number the figures and refer to them in the text using the numbers. This would be Figure 1.]</w:t>
+      </w:r>
       <w:r>
         <w:t>:</w:t>
       </w:r>
@@ -817,7 +582,7 @@
                     <pic:cNvPicPr/>
                   </pic:nvPicPr>
                   <pic:blipFill>
-                    <a:blip r:embed="rId7">
+                    <a:blip r:embed="rId8">
                       <a:extLst>
                         <a:ext uri="{28A0092B-C50C-407E-A947-70E740481C1C}">
                           <a14:useLocalDpi xmlns:a14="http://schemas.microsoft.com/office/drawing/2010/main" val="0"/>
@@ -869,7 +634,7 @@
                     <pic:cNvPicPr/>
                   </pic:nvPicPr>
                   <pic:blipFill>
-                    <a:blip r:embed="rId8">
+                    <a:blip r:embed="rId9">
                       <a:extLst>
                         <a:ext uri="{28A0092B-C50C-407E-A947-70E740481C1C}">
                           <a14:useLocalDpi xmlns:a14="http://schemas.microsoft.com/office/drawing/2010/main" val="0"/>
@@ -1130,32 +895,24 @@
       <w:r>
         <w:t>uld not produce usable results</w:t>
       </w:r>
-      <w:ins w:id="64" w:author="BenTal" w:date="2016-10-30T19:16:00Z">
-        <w:r>
-          <w:t>.</w:t>
-        </w:r>
-      </w:ins>
+      <w:r>
+        <w:t>.</w:t>
+      </w:r>
       <w:r>
         <w:t xml:space="preserve"> (</w:t>
       </w:r>
       <w:r>
         <w:t>In the paper describing SEA</w:t>
       </w:r>
-      <w:ins w:id="65" w:author="BenTal" w:date="2016-10-30T19:17:00Z">
-        <w:r>
-          <w:t xml:space="preserve"> [K</w:t>
-        </w:r>
-      </w:ins>
-      <w:ins w:id="66" w:author="BenTal" w:date="2016-10-30T19:28:00Z">
-        <w:r>
-          <w:t>e</w:t>
-        </w:r>
-      </w:ins>
-      <w:ins w:id="67" w:author="BenTal" w:date="2016-10-30T19:17:00Z">
-        <w:r>
-          <w:t>iser 2007?]</w:t>
-        </w:r>
-      </w:ins>
+      <w:r>
+        <w:t xml:space="preserve"> [K</w:t>
+      </w:r>
+      <w:r>
+        <w:t>e</w:t>
+      </w:r>
+      <w:r>
+        <w:t>iser 2007?]</w:t>
+      </w:r>
       <w:r>
         <w:t xml:space="preserve"> a nonlinear fit was </w:t>
       </w:r>
@@ -1168,31 +925,9 @@
       <w:r>
         <w:t xml:space="preserve">. </w:t>
       </w:r>
-      <w:ins w:id="68" w:author="BenTal" w:date="2016-10-30T19:17:00Z">
-        <w:r>
-          <w:t>[The plot shows multiple linear lines. Co</w:t>
-        </w:r>
-      </w:ins>
-      <w:ins w:id="69" w:author="BenTal" w:date="2016-10-30T19:18:00Z">
-        <w:r>
-          <w:t>u</w:t>
-        </w:r>
-      </w:ins>
-      <w:ins w:id="70" w:author="BenTal" w:date="2016-10-30T19:17:00Z">
-        <w:r>
-          <w:t>ld</w:t>
-        </w:r>
-      </w:ins>
-      <w:ins w:id="71" w:author="BenTal" w:date="2016-10-30T19:18:00Z">
-        <w:r>
-          <w:t xml:space="preserve"> you suggest why? If not, please report this observation and leave it as open question.</w:t>
-        </w:r>
-      </w:ins>
-      <w:ins w:id="72" w:author="BenTal" w:date="2016-10-30T19:17:00Z">
-        <w:r>
-          <w:t>]</w:t>
-        </w:r>
-      </w:ins>
+      <w:r>
+        <w:t>[The plot shows multiple linear lines. Could you suggest why? If not, please report this observation and leave it as open question.]</w:t>
+      </w:r>
     </w:p>
     <w:p/>
     <w:p>
@@ -1200,33 +935,16 @@
         <w:tabs>
           <w:tab w:val="left" w:pos="1820"/>
         </w:tabs>
-        <w:rPr>
-          <w:del w:id="73" w:author="BenTal" w:date="2016-10-30T19:23:00Z"/>
-        </w:rPr>
       </w:pPr>
-      <w:del w:id="74" w:author="BenTal" w:date="2016-10-30T19:17:00Z">
-        <w:r>
-          <w:delText>The idea proposed</w:delText>
-        </w:r>
-      </w:del>
-      <w:ins w:id="75" w:author="BenTal" w:date="2016-10-30T19:17:00Z">
-        <w:r>
-          <w:t>We examine the possibility</w:t>
-        </w:r>
-      </w:ins>
+      <w:r>
+        <w:t>We examine the possibility</w:t>
+      </w:r>
       <w:r>
         <w:t xml:space="preserve"> </w:t>
       </w:r>
-      <w:del w:id="76" w:author="BenTal" w:date="2016-10-30T19:19:00Z">
-        <w:r>
-          <w:delText xml:space="preserve">was </w:delText>
-        </w:r>
-      </w:del>
-      <w:ins w:id="77" w:author="BenTal" w:date="2016-10-30T19:19:00Z">
-        <w:r>
-          <w:t xml:space="preserve">that the data above corresponds to a mixture. Specifically, </w:t>
-        </w:r>
-      </w:ins>
+      <w:r>
+        <w:t xml:space="preserve">that the data above corresponds to a mixture. Specifically, </w:t>
+      </w:r>
       <w:r>
         <w:t xml:space="preserve">that </w:t>
       </w:r>
@@ -1236,169 +954,57 @@
       <w:r>
         <w:t xml:space="preserve">results of </w:t>
       </w:r>
-      <w:ins w:id="78" w:author="BenTal" w:date="2016-10-30T19:19:00Z">
-        <w:r>
-          <w:t>comp</w:t>
-        </w:r>
-      </w:ins>
-      <w:ins w:id="79" w:author="BenTal" w:date="2016-10-30T19:20:00Z">
-        <w:r>
-          <w:t>a</w:t>
-        </w:r>
-      </w:ins>
-      <w:ins w:id="80" w:author="BenTal" w:date="2016-10-30T19:19:00Z">
-        <w:r>
-          <w:t xml:space="preserve">risons of </w:t>
-        </w:r>
-      </w:ins>
-      <w:r>
-        <w:t xml:space="preserve">the same </w:t>
-      </w:r>
-      <w:del w:id="81" w:author="BenTal" w:date="2016-10-30T19:20:00Z">
-        <w:r>
-          <w:delText xml:space="preserve">comparison </w:delText>
-        </w:r>
-      </w:del>
-      <w:r>
-        <w:t xml:space="preserve">size </w:t>
-      </w:r>
-      <w:ins w:id="82" w:author="BenTal" w:date="2016-10-30T19:20:00Z">
-        <w:r>
-          <w:t xml:space="preserve">may </w:t>
-        </w:r>
-      </w:ins>
-      <w:r>
-        <w:t>differ based on the sizes of the sets used</w:t>
-      </w:r>
-      <w:del w:id="83" w:author="BenTal" w:date="2016-10-30T19:20:00Z">
-        <w:r>
-          <w:delText xml:space="preserve"> in the comparison</w:delText>
-        </w:r>
-      </w:del>
-      <w:r>
-        <w:t xml:space="preserve">. For example, </w:t>
-      </w:r>
-      <w:ins w:id="84" w:author="BenTal" w:date="2016-10-30T19:21:00Z">
-        <w:r>
-          <w:t xml:space="preserve">a comparison of size 400 can be obtained </w:t>
-        </w:r>
-      </w:ins>
-      <w:del w:id="85" w:author="BenTal" w:date="2016-10-30T19:21:00Z">
-        <w:r>
-          <w:delText xml:space="preserve">when </w:delText>
-        </w:r>
-      </w:del>
-      <w:ins w:id="86" w:author="BenTal" w:date="2016-10-30T19:21:00Z">
-        <w:r>
-          <w:t xml:space="preserve">by </w:t>
-        </w:r>
-      </w:ins>
-      <w:r>
-        <w:t xml:space="preserve">comparing </w:t>
-      </w:r>
-      <w:del w:id="87" w:author="BenTal" w:date="2016-10-30T19:21:00Z">
-        <w:r>
-          <w:delText xml:space="preserve">two sets one of </w:delText>
-        </w:r>
-      </w:del>
-      <w:r>
-        <w:t xml:space="preserve">one ligand </w:t>
-      </w:r>
-      <w:del w:id="88" w:author="BenTal" w:date="2016-10-30T19:22:00Z">
-        <w:r>
-          <w:delText xml:space="preserve">and </w:delText>
-        </w:r>
-      </w:del>
-      <w:ins w:id="89" w:author="BenTal" w:date="2016-10-30T19:22:00Z">
-        <w:r>
-          <w:t xml:space="preserve">to a set </w:t>
-        </w:r>
-      </w:ins>
-      <w:del w:id="90" w:author="BenTal" w:date="2016-10-30T19:22:00Z">
-        <w:r>
-          <w:delText xml:space="preserve">the other </w:delText>
-        </w:r>
-      </w:del>
+      <w:r>
+        <w:t xml:space="preserve">comparisons of </w:t>
+      </w:r>
+      <w:r>
+        <w:t xml:space="preserve">the same size </w:t>
+      </w:r>
+      <w:r>
+        <w:t xml:space="preserve">may </w:t>
+      </w:r>
+      <w:r>
+        <w:t xml:space="preserve">differ based on the sizes of the sets used. For example, </w:t>
+      </w:r>
+      <w:r>
+        <w:t xml:space="preserve">a comparison of size 400 can be obtained by </w:t>
+      </w:r>
+      <w:r>
+        <w:t xml:space="preserve">comparing one ligand </w:t>
+      </w:r>
+      <w:r>
+        <w:t xml:space="preserve">to a set </w:t>
+      </w:r>
       <w:r>
         <w:t>of 400 ligands</w:t>
       </w:r>
-      <w:ins w:id="91" w:author="BenTal" w:date="2016-10-30T19:22:00Z">
-        <w:r>
-          <w:t xml:space="preserve">, as well as by </w:t>
-        </w:r>
-      </w:ins>
-      <w:del w:id="92" w:author="BenTal" w:date="2016-10-30T19:22:00Z">
-        <w:r>
-          <w:delText xml:space="preserve"> the results would differ from the results we would receive when </w:delText>
-        </w:r>
-      </w:del>
+      <w:r>
+        <w:t xml:space="preserve">, as well as by </w:t>
+      </w:r>
       <w:r>
         <w:t xml:space="preserve">comparing two sets of 20 ligands </w:t>
       </w:r>
-      <w:del w:id="93" w:author="BenTal" w:date="2016-10-30T19:23:00Z">
-        <w:r>
-          <w:delText>although the number of comparisons is equal</w:delText>
-        </w:r>
-      </w:del>
-      <w:ins w:id="94" w:author="BenTal" w:date="2016-10-30T19:23:00Z">
-        <w:r>
-          <w:t>in each</w:t>
-        </w:r>
-      </w:ins>
+      <w:r>
+        <w:t>in each</w:t>
+      </w:r>
       <w:r>
         <w:t>.</w:t>
       </w:r>
-      <w:ins w:id="95" w:author="BenTal" w:date="2016-10-30T19:23:00Z">
-        <w:r>
-          <w:t xml:space="preserve"> We examine</w:t>
-        </w:r>
-      </w:ins>
-    </w:p>
-    <w:p>
-      <w:pPr>
-        <w:tabs>
-          <w:tab w:val="left" w:pos="1820"/>
-        </w:tabs>
-        <w:rPr>
-          <w:del w:id="96" w:author="BenTal" w:date="2016-10-30T19:24:00Z"/>
-        </w:rPr>
-      </w:pPr>
-      <w:del w:id="97" w:author="BenTal" w:date="2016-10-30T19:23:00Z">
-        <w:r>
-          <w:delText xml:space="preserve">We can look at it as </w:delText>
-        </w:r>
-      </w:del>
-      <w:ins w:id="98" w:author="BenTal" w:date="2016-10-30T19:23:00Z">
-        <w:r>
-          <w:t xml:space="preserve"> </w:t>
-        </w:r>
-      </w:ins>
+      <w:r>
+        <w:t xml:space="preserve"> We examine </w:t>
+      </w:r>
       <w:r>
         <w:t xml:space="preserve">if the results of the model are based on the size of </w:t>
       </w:r>
-      <w:ins w:id="99" w:author="BenTal" w:date="2016-10-30T19:24:00Z">
-        <w:r>
-          <w:t xml:space="preserve">the </w:t>
-        </w:r>
-      </w:ins>
+      <w:r>
+        <w:t xml:space="preserve">the </w:t>
+      </w:r>
       <w:r>
         <w:t>smaller of the two sets.</w:t>
       </w:r>
-      <w:ins w:id="100" w:author="BenTal" w:date="2016-10-30T19:24:00Z">
-        <w:r>
-          <w:t xml:space="preserve"> </w:t>
-        </w:r>
-      </w:ins>
-    </w:p>
-    <w:p>
-      <w:pPr>
-        <w:tabs>
-          <w:tab w:val="left" w:pos="1820"/>
-        </w:tabs>
-        <w:pPrChange w:id="101" w:author="BenTal" w:date="2016-10-30T19:24:00Z">
-          <w:pPr/>
-        </w:pPrChange>
-      </w:pPr>
+      <w:r>
+        <w:t xml:space="preserve"> </w:t>
+      </w:r>
       <w:r>
         <w:t>To test this</w:t>
       </w:r>
@@ -1583,194 +1189,6 @@
                 <pic:pic xmlns:pic="http://schemas.openxmlformats.org/drawingml/2006/picture">
                   <pic:nvPicPr>
                     <pic:cNvPr id="3" name="1_tcmean.png"/>
-                    <pic:cNvPicPr/>
-                  </pic:nvPicPr>
-                  <pic:blipFill>
-                    <a:blip r:embed="rId9">
-                      <a:extLst>
-                        <a:ext uri="{28A0092B-C50C-407E-A947-70E740481C1C}">
-                          <a14:useLocalDpi xmlns:a14="http://schemas.microsoft.com/office/drawing/2010/main" val="0"/>
-                        </a:ext>
-                      </a:extLst>
-                    </a:blip>
-                    <a:stretch>
-                      <a:fillRect/>
-                    </a:stretch>
-                  </pic:blipFill>
-                  <pic:spPr>
-                    <a:xfrm>
-                      <a:off x="0" y="0"/>
-                      <a:ext cx="5727700" cy="4529455"/>
-                    </a:xfrm>
-                    <a:prstGeom prst="rect">
-                      <a:avLst/>
-                    </a:prstGeom>
-                  </pic:spPr>
-                </pic:pic>
-              </a:graphicData>
-            </a:graphic>
-          </wp:inline>
-        </w:drawing>
-      </w:r>
-    </w:p>
-    <w:p>
-      <w:r>
-        <w:t>When fitting a linear model to mean the model has an R-squared value of 0.999.</w:t>
-      </w:r>
-    </w:p>
-    <w:p/>
-    <w:p>
-      <w:r>
-        <w:lastRenderedPageBreak/>
-        <w:t xml:space="preserve">The following figure shows the relation between the SD of </w:t>
-      </w:r>
-      <m:oMath>
-        <m:nary>
-          <m:naryPr>
-            <m:chr m:val="∑"/>
-            <m:limLoc m:val="undOvr"/>
-            <m:subHide m:val="1"/>
-            <m:supHide m:val="1"/>
-            <m:ctrlPr>
-              <w:rPr>
-                <w:rFonts w:ascii="Cambria Math" w:eastAsiaTheme="minorEastAsia" w:hAnsi="Cambria Math"/>
-                <w:i/>
-              </w:rPr>
-            </m:ctrlPr>
-          </m:naryPr>
-          <m:sub/>
-          <m:sup/>
-          <m:e>
-            <m:r>
-              <w:rPr>
-                <w:rFonts w:ascii="Cambria Math" w:eastAsiaTheme="minorEastAsia" w:hAnsi="Cambria Math"/>
-              </w:rPr>
-              <m:t>Tc</m:t>
-            </m:r>
-          </m:e>
-        </m:nary>
-      </m:oMath>
-      <w:r>
-        <w:rPr>
-          <w:rFonts w:eastAsiaTheme="minorEastAsia"/>
-        </w:rPr>
-        <w:t xml:space="preserve"> to the size of the second set in the comparison (in the notation used before this plot shows </w:t>
-      </w:r>
-      <m:oMath>
-        <m:r>
-          <w:rPr>
-            <w:rFonts w:ascii="Cambria Math" w:eastAsiaTheme="minorEastAsia" w:hAnsi="Cambria Math"/>
-          </w:rPr>
-          <m:t>SD(</m:t>
-        </m:r>
-        <m:nary>
-          <m:naryPr>
-            <m:chr m:val="∑"/>
-            <m:limLoc m:val="undOvr"/>
-            <m:subHide m:val="1"/>
-            <m:supHide m:val="1"/>
-            <m:ctrlPr>
-              <w:rPr>
-                <w:rFonts w:ascii="Cambria Math" w:eastAsiaTheme="minorEastAsia" w:hAnsi="Cambria Math"/>
-                <w:i/>
-              </w:rPr>
-            </m:ctrlPr>
-          </m:naryPr>
-          <m:sub/>
-          <m:sup/>
-          <m:e>
-            <m:r>
-              <w:rPr>
-                <w:rFonts w:ascii="Cambria Math" w:eastAsiaTheme="minorEastAsia" w:hAnsi="Cambria Math"/>
-              </w:rPr>
-              <m:t>Tc)</m:t>
-            </m:r>
-          </m:e>
-        </m:nary>
-        <m:r>
-          <w:rPr>
-            <w:rFonts w:ascii="Cambria Math" w:eastAsiaTheme="minorEastAsia" w:hAnsi="Cambria Math"/>
-          </w:rPr>
-          <m:t xml:space="preserve"> ~ </m:t>
-        </m:r>
-        <m:d>
-          <m:dPr>
-            <m:begChr m:val="|"/>
-            <m:endChr m:val="|"/>
-            <m:ctrlPr>
-              <w:rPr>
-                <w:rFonts w:ascii="Cambria Math" w:eastAsiaTheme="minorEastAsia" w:hAnsi="Cambria Math"/>
-                <w:i/>
-              </w:rPr>
-            </m:ctrlPr>
-          </m:dPr>
-          <m:e>
-            <m:r>
-              <w:rPr>
-                <w:rFonts w:ascii="Cambria Math" w:eastAsiaTheme="minorEastAsia" w:hAnsi="Cambria Math"/>
-              </w:rPr>
-              <m:t>B</m:t>
-            </m:r>
-          </m:e>
-        </m:d>
-      </m:oMath>
-      <w:r>
-        <w:rPr>
-          <w:rFonts w:eastAsiaTheme="minorEastAsia"/>
-        </w:rPr>
-        <w:t xml:space="preserve">, </w:t>
-      </w:r>
-      <m:oMath>
-        <m:d>
-          <m:dPr>
-            <m:begChr m:val="|"/>
-            <m:endChr m:val="|"/>
-            <m:ctrlPr>
-              <w:rPr>
-                <w:rFonts w:ascii="Cambria Math" w:eastAsiaTheme="minorEastAsia" w:hAnsi="Cambria Math"/>
-                <w:i/>
-              </w:rPr>
-            </m:ctrlPr>
-          </m:dPr>
-          <m:e>
-            <m:r>
-              <w:rPr>
-                <w:rFonts w:ascii="Cambria Math" w:eastAsiaTheme="minorEastAsia" w:hAnsi="Cambria Math"/>
-              </w:rPr>
-              <m:t>A</m:t>
-            </m:r>
-          </m:e>
-        </m:d>
-        <m:r>
-          <w:rPr>
-            <w:rFonts w:ascii="Cambria Math" w:eastAsiaTheme="minorEastAsia" w:hAnsi="Cambria Math"/>
-          </w:rPr>
-          <m:t xml:space="preserve"> =1)</m:t>
-        </m:r>
-      </m:oMath>
-      <w:r>
-        <w:rPr>
-          <w:rFonts w:eastAsiaTheme="minorEastAsia"/>
-        </w:rPr>
-        <w:t>.</w:t>
-      </w:r>
-      <w:r>
-        <w:rPr>
-          <w:noProof/>
-        </w:rPr>
-        <w:drawing>
-          <wp:inline distT="0" distB="0" distL="0" distR="0" wp14:anchorId="40AF3D00" wp14:editId="1DC400AB">
-            <wp:extent cx="5727700" cy="4529455"/>
-            <wp:effectExtent l="0" t="0" r="12700" b="0"/>
-            <wp:docPr id="4" name="Picture 4"/>
-            <wp:cNvGraphicFramePr>
-              <a:graphicFrameLocks xmlns:a="http://schemas.openxmlformats.org/drawingml/2006/main" noChangeAspect="1"/>
-            </wp:cNvGraphicFramePr>
-            <a:graphic xmlns:a="http://schemas.openxmlformats.org/drawingml/2006/main">
-              <a:graphicData uri="http://schemas.openxmlformats.org/drawingml/2006/picture">
-                <pic:pic xmlns:pic="http://schemas.openxmlformats.org/drawingml/2006/picture">
-                  <pic:nvPicPr>
-                    <pic:cNvPr id="4" name="1_tcsd.png"/>
                     <pic:cNvPicPr/>
                   </pic:nvPicPr>
                   <pic:blipFill>
@@ -1803,6 +1221,194 @@
     </w:p>
     <w:p>
       <w:r>
+        <w:t>When fitting a linear model to mean the model has an R-squared value of 0.999.</w:t>
+      </w:r>
+    </w:p>
+    <w:p/>
+    <w:p>
+      <w:r>
+        <w:lastRenderedPageBreak/>
+        <w:t xml:space="preserve">The following figure shows the relation between the SD of </w:t>
+      </w:r>
+      <m:oMath>
+        <m:nary>
+          <m:naryPr>
+            <m:chr m:val="∑"/>
+            <m:limLoc m:val="undOvr"/>
+            <m:subHide m:val="1"/>
+            <m:supHide m:val="1"/>
+            <m:ctrlPr>
+              <w:rPr>
+                <w:rFonts w:ascii="Cambria Math" w:eastAsiaTheme="minorEastAsia" w:hAnsi="Cambria Math"/>
+                <w:i/>
+              </w:rPr>
+            </m:ctrlPr>
+          </m:naryPr>
+          <m:sub/>
+          <m:sup/>
+          <m:e>
+            <m:r>
+              <w:rPr>
+                <w:rFonts w:ascii="Cambria Math" w:eastAsiaTheme="minorEastAsia" w:hAnsi="Cambria Math"/>
+              </w:rPr>
+              <m:t>Tc</m:t>
+            </m:r>
+          </m:e>
+        </m:nary>
+      </m:oMath>
+      <w:r>
+        <w:rPr>
+          <w:rFonts w:eastAsiaTheme="minorEastAsia"/>
+        </w:rPr>
+        <w:t xml:space="preserve"> to the size of the second set in the comparison (in the notation used before this plot shows </w:t>
+      </w:r>
+      <m:oMath>
+        <m:r>
+          <w:rPr>
+            <w:rFonts w:ascii="Cambria Math" w:eastAsiaTheme="minorEastAsia" w:hAnsi="Cambria Math"/>
+          </w:rPr>
+          <m:t>SD(</m:t>
+        </m:r>
+        <m:nary>
+          <m:naryPr>
+            <m:chr m:val="∑"/>
+            <m:limLoc m:val="undOvr"/>
+            <m:subHide m:val="1"/>
+            <m:supHide m:val="1"/>
+            <m:ctrlPr>
+              <w:rPr>
+                <w:rFonts w:ascii="Cambria Math" w:eastAsiaTheme="minorEastAsia" w:hAnsi="Cambria Math"/>
+                <w:i/>
+              </w:rPr>
+            </m:ctrlPr>
+          </m:naryPr>
+          <m:sub/>
+          <m:sup/>
+          <m:e>
+            <m:r>
+              <w:rPr>
+                <w:rFonts w:ascii="Cambria Math" w:eastAsiaTheme="minorEastAsia" w:hAnsi="Cambria Math"/>
+              </w:rPr>
+              <m:t>Tc)</m:t>
+            </m:r>
+          </m:e>
+        </m:nary>
+        <m:r>
+          <w:rPr>
+            <w:rFonts w:ascii="Cambria Math" w:eastAsiaTheme="minorEastAsia" w:hAnsi="Cambria Math"/>
+          </w:rPr>
+          <m:t xml:space="preserve"> ~ </m:t>
+        </m:r>
+        <m:d>
+          <m:dPr>
+            <m:begChr m:val="|"/>
+            <m:endChr m:val="|"/>
+            <m:ctrlPr>
+              <w:rPr>
+                <w:rFonts w:ascii="Cambria Math" w:eastAsiaTheme="minorEastAsia" w:hAnsi="Cambria Math"/>
+                <w:i/>
+              </w:rPr>
+            </m:ctrlPr>
+          </m:dPr>
+          <m:e>
+            <m:r>
+              <w:rPr>
+                <w:rFonts w:ascii="Cambria Math" w:eastAsiaTheme="minorEastAsia" w:hAnsi="Cambria Math"/>
+              </w:rPr>
+              <m:t>B</m:t>
+            </m:r>
+          </m:e>
+        </m:d>
+      </m:oMath>
+      <w:r>
+        <w:rPr>
+          <w:rFonts w:eastAsiaTheme="minorEastAsia"/>
+        </w:rPr>
+        <w:t xml:space="preserve">, </w:t>
+      </w:r>
+      <m:oMath>
+        <m:d>
+          <m:dPr>
+            <m:begChr m:val="|"/>
+            <m:endChr m:val="|"/>
+            <m:ctrlPr>
+              <w:rPr>
+                <w:rFonts w:ascii="Cambria Math" w:eastAsiaTheme="minorEastAsia" w:hAnsi="Cambria Math"/>
+                <w:i/>
+              </w:rPr>
+            </m:ctrlPr>
+          </m:dPr>
+          <m:e>
+            <m:r>
+              <w:rPr>
+                <w:rFonts w:ascii="Cambria Math" w:eastAsiaTheme="minorEastAsia" w:hAnsi="Cambria Math"/>
+              </w:rPr>
+              <m:t>A</m:t>
+            </m:r>
+          </m:e>
+        </m:d>
+        <m:r>
+          <w:rPr>
+            <w:rFonts w:ascii="Cambria Math" w:eastAsiaTheme="minorEastAsia" w:hAnsi="Cambria Math"/>
+          </w:rPr>
+          <m:t xml:space="preserve"> =1)</m:t>
+        </m:r>
+      </m:oMath>
+      <w:r>
+        <w:rPr>
+          <w:rFonts w:eastAsiaTheme="minorEastAsia"/>
+        </w:rPr>
+        <w:t>.</w:t>
+      </w:r>
+      <w:r>
+        <w:rPr>
+          <w:noProof/>
+        </w:rPr>
+        <w:drawing>
+          <wp:inline distT="0" distB="0" distL="0" distR="0" wp14:anchorId="40AF3D00" wp14:editId="1DC400AB">
+            <wp:extent cx="5727700" cy="4529455"/>
+            <wp:effectExtent l="0" t="0" r="12700" b="0"/>
+            <wp:docPr id="4" name="Picture 4"/>
+            <wp:cNvGraphicFramePr>
+              <a:graphicFrameLocks xmlns:a="http://schemas.openxmlformats.org/drawingml/2006/main" noChangeAspect="1"/>
+            </wp:cNvGraphicFramePr>
+            <a:graphic xmlns:a="http://schemas.openxmlformats.org/drawingml/2006/main">
+              <a:graphicData uri="http://schemas.openxmlformats.org/drawingml/2006/picture">
+                <pic:pic xmlns:pic="http://schemas.openxmlformats.org/drawingml/2006/picture">
+                  <pic:nvPicPr>
+                    <pic:cNvPr id="4" name="1_tcsd.png"/>
+                    <pic:cNvPicPr/>
+                  </pic:nvPicPr>
+                  <pic:blipFill>
+                    <a:blip r:embed="rId11">
+                      <a:extLst>
+                        <a:ext uri="{28A0092B-C50C-407E-A947-70E740481C1C}">
+                          <a14:useLocalDpi xmlns:a14="http://schemas.microsoft.com/office/drawing/2010/main" val="0"/>
+                        </a:ext>
+                      </a:extLst>
+                    </a:blip>
+                    <a:stretch>
+                      <a:fillRect/>
+                    </a:stretch>
+                  </pic:blipFill>
+                  <pic:spPr>
+                    <a:xfrm>
+                      <a:off x="0" y="0"/>
+                      <a:ext cx="5727700" cy="4529455"/>
+                    </a:xfrm>
+                    <a:prstGeom prst="rect">
+                      <a:avLst/>
+                    </a:prstGeom>
+                  </pic:spPr>
+                </pic:pic>
+              </a:graphicData>
+            </a:graphic>
+          </wp:inline>
+        </w:drawing>
+      </w:r>
+    </w:p>
+    <w:p>
+      <w:r>
         <w:t xml:space="preserve">When fitting a linear model to SD the model has an R-squared value of </w:t>
       </w:r>
       <w:r>
@@ -1819,32 +1425,92 @@
       </w:r>
     </w:p>
     <w:p>
+      <w:r>
+        <w:lastRenderedPageBreak/>
+        <w:t>[Please explain why you are doing it. Do you suspect that their results are inaccurate? Can you correct them? The main theme so far was about the influence of the size of the smallest set. No you compare data with human only to all. How is it related? Please revise your summary accordingly.]</w:t>
+      </w:r>
+    </w:p>
+    <w:p>
       <w:pPr>
         <w:rPr>
-          <w:ins w:id="102" w:author="BenTal" w:date="2016-10-30T19:30:00Z"/>
+          <w:rFonts w:eastAsiaTheme="minorEastAsia"/>
         </w:rPr>
       </w:pPr>
-      <w:ins w:id="103" w:author="BenTal" w:date="2016-10-30T19:30:00Z">
-        <w:r>
-          <w:lastRenderedPageBreak/>
-          <w:t xml:space="preserve">[Please explain why you are doing it. </w:t>
-        </w:r>
-      </w:ins>
-      <w:ins w:id="104" w:author="BenTal" w:date="2016-10-30T19:31:00Z">
-        <w:r>
-          <w:t xml:space="preserve">Do you suspect that their results are inaccurate? Can you correct them? The main theme so far was about the influence of the size of the smallest set. </w:t>
-        </w:r>
-      </w:ins>
-      <w:ins w:id="105" w:author="BenTal" w:date="2016-10-30T19:32:00Z">
-        <w:r>
-          <w:t>No you compare data with human only to all. How is it related? Please revise your summary accordingly.</w:t>
-        </w:r>
-      </w:ins>
-      <w:ins w:id="106" w:author="BenTal" w:date="2016-10-30T19:30:00Z">
-        <w:r>
-          <w:t>]</w:t>
-        </w:r>
-      </w:ins>
+      <w:r>
+        <w:t xml:space="preserve">In </w:t>
+      </w:r>
+      <w:r>
+        <w:t>Keiser</w:t>
+      </w:r>
+      <w:r>
+        <w:t xml:space="preserve"> et al. (2012) SEA predictions were tested across a number of ligands and proteins. In order t</w:t>
+      </w:r>
+      <w:r>
+        <w:t xml:space="preserve">o check if we are on the right track </w:t>
+      </w:r>
+      <w:r>
+        <w:t>I</w:t>
+      </w:r>
+      <w:r>
+        <w:t xml:space="preserve"> calculate</w:t>
+      </w:r>
+      <w:r>
+        <w:t>d</w:t>
+      </w:r>
+      <w:r>
+        <w:t xml:space="preserve"> </w:t>
+      </w:r>
+      <w:r>
+        <w:t>normalized z-scores</w:t>
+      </w:r>
+      <w:r>
+        <w:t xml:space="preserve"> </w:t>
+      </w:r>
+      <w:r>
+        <w:t xml:space="preserve">(ZS) </w:t>
+      </w:r>
+      <w:r>
+        <w:t xml:space="preserve">in the same manner they were calculated in </w:t>
+      </w:r>
+      <w:r>
+        <w:t>Keiser</w:t>
+      </w:r>
+      <w:r>
+        <w:t xml:space="preserve"> et al. (2007)</w:t>
+      </w:r>
+      <w:r>
+        <w:t>. I then</w:t>
+      </w:r>
+      <w:r>
+        <w:t xml:space="preserve"> </w:t>
+      </w:r>
+      <w:r>
+        <w:t>plot</w:t>
+      </w:r>
+      <w:r>
+        <w:t>ted</w:t>
+      </w:r>
+      <w:r>
+        <w:t xml:space="preserve"> a histogram of the values and mark</w:t>
+      </w:r>
+      <w:r>
+        <w:t>ed</w:t>
+      </w:r>
+      <w:r>
+        <w:t xml:space="preserve"> in vertical lines the ZS for positive SEA predictions</w:t>
+      </w:r>
+      <w:r>
+        <w:rPr>
+          <w:rFonts w:eastAsiaTheme="minorEastAsia"/>
+        </w:rPr>
+        <w:t xml:space="preserve">. </w:t>
+      </w:r>
+      <w:r>
+        <w:rPr>
+          <w:rFonts w:eastAsiaTheme="minorEastAsia"/>
+        </w:rPr>
+        <w:t>[maybe you mean specific positive predictions that Keiser has tested?]</w:t>
+      </w:r>
     </w:p>
     <w:p>
       <w:pPr>
@@ -1852,140 +1518,6 @@
           <w:rFonts w:eastAsiaTheme="minorEastAsia"/>
         </w:rPr>
       </w:pPr>
-      <w:r>
-        <w:t xml:space="preserve">In </w:t>
-      </w:r>
-      <w:r>
-        <w:t>Keiser</w:t>
-      </w:r>
-      <w:r>
-        <w:t xml:space="preserve"> et al. (2012) SEA predictions were tested across a number of ligands and proteins. In order t</w:t>
-      </w:r>
-      <w:r>
-        <w:t xml:space="preserve">o check if we are on the right track </w:t>
-      </w:r>
-      <w:del w:id="107" w:author="BenTal" w:date="2016-10-30T19:26:00Z">
-        <w:r>
-          <w:delText>I’ve decided to</w:delText>
-        </w:r>
-      </w:del>
-      <w:ins w:id="108" w:author="BenTal" w:date="2016-10-30T19:26:00Z">
-        <w:r>
-          <w:t>I</w:t>
-        </w:r>
-      </w:ins>
-      <w:r>
-        <w:t xml:space="preserve"> calculate</w:t>
-      </w:r>
-      <w:ins w:id="109" w:author="BenTal" w:date="2016-10-30T19:26:00Z">
-        <w:r>
-          <w:t>d</w:t>
-        </w:r>
-      </w:ins>
-      <w:r>
-        <w:t xml:space="preserve"> </w:t>
-      </w:r>
-      <w:r>
-        <w:t>normalized z-scores</w:t>
-      </w:r>
-      <w:r>
-        <w:t xml:space="preserve"> </w:t>
-      </w:r>
-      <w:r>
-        <w:t xml:space="preserve">(ZS) </w:t>
-      </w:r>
-      <w:r>
-        <w:t xml:space="preserve">in the same manner they were calculated in </w:t>
-      </w:r>
-      <w:r>
-        <w:t>Keiser</w:t>
-      </w:r>
-      <w:r>
-        <w:t xml:space="preserve"> et al. (2007)</w:t>
-      </w:r>
-      <w:ins w:id="110" w:author="BenTal" w:date="2016-10-30T19:27:00Z">
-        <w:r>
-          <w:t>. I then</w:t>
-        </w:r>
-      </w:ins>
-      <w:del w:id="111" w:author="BenTal" w:date="2016-10-30T19:27:00Z">
-        <w:r>
-          <w:delText>,</w:delText>
-        </w:r>
-      </w:del>
-      <w:r>
-        <w:t xml:space="preserve"> </w:t>
-      </w:r>
-      <w:r>
-        <w:t>plot</w:t>
-      </w:r>
-      <w:ins w:id="112" w:author="BenTal" w:date="2016-10-30T19:30:00Z">
-        <w:r>
-          <w:t>t</w:t>
-        </w:r>
-      </w:ins>
-      <w:ins w:id="113" w:author="BenTal" w:date="2016-10-30T19:27:00Z">
-        <w:r>
-          <w:t>ed</w:t>
-        </w:r>
-      </w:ins>
-      <w:r>
-        <w:t xml:space="preserve"> a histogram of the values and mark</w:t>
-      </w:r>
-      <w:ins w:id="114" w:author="BenTal" w:date="2016-10-30T19:27:00Z">
-        <w:r>
-          <w:t>ed</w:t>
-        </w:r>
-      </w:ins>
-      <w:r>
-        <w:t xml:space="preserve"> in vertical lines the ZS for positive SEA predictions</w:t>
-      </w:r>
-      <w:r>
-        <w:rPr>
-          <w:rFonts w:eastAsiaTheme="minorEastAsia"/>
-        </w:rPr>
-        <w:t xml:space="preserve">. </w:t>
-      </w:r>
-      <w:ins w:id="115" w:author="BenTal" w:date="2016-10-30T19:27:00Z">
-        <w:r>
-          <w:rPr>
-            <w:rFonts w:eastAsiaTheme="minorEastAsia"/>
-          </w:rPr>
-          <w:t xml:space="preserve">[maybe you mean specific positive predictions that </w:t>
-        </w:r>
-      </w:ins>
-      <w:ins w:id="116" w:author="BenTal" w:date="2016-10-30T19:28:00Z">
-        <w:r>
-          <w:rPr>
-            <w:rFonts w:eastAsiaTheme="minorEastAsia"/>
-          </w:rPr>
-          <w:t>Keiser</w:t>
-        </w:r>
-      </w:ins>
-      <w:ins w:id="117" w:author="BenTal" w:date="2016-10-30T19:27:00Z">
-        <w:r>
-          <w:rPr>
-            <w:rFonts w:eastAsiaTheme="minorEastAsia"/>
-          </w:rPr>
-          <w:t xml:space="preserve"> </w:t>
-        </w:r>
-      </w:ins>
-      <w:ins w:id="118" w:author="BenTal" w:date="2016-10-30T19:28:00Z">
-        <w:r>
-          <w:rPr>
-            <w:rFonts w:eastAsiaTheme="minorEastAsia"/>
-          </w:rPr>
-          <w:t xml:space="preserve">has </w:t>
-        </w:r>
-      </w:ins>
-      <w:ins w:id="119" w:author="BenTal" w:date="2016-10-30T19:27:00Z">
-        <w:r>
-          <w:rPr>
-            <w:rFonts w:eastAsiaTheme="minorEastAsia"/>
-          </w:rPr>
-          <w:t>tested?]</w:t>
-        </w:r>
-      </w:ins>
     </w:p>
     <w:p>
       <w:pPr>
@@ -1993,13 +1525,6 @@
           <w:rFonts w:eastAsiaTheme="minorEastAsia"/>
         </w:rPr>
       </w:pPr>
-    </w:p>
-    <w:p>
-      <w:pPr>
-        <w:rPr>
-          <w:rFonts w:eastAsiaTheme="minorEastAsia"/>
-        </w:rPr>
-      </w:pPr>
       <w:r>
         <w:rPr>
           <w:rFonts w:eastAsiaTheme="minorEastAsia"/>
@@ -2018,14 +1543,12 @@
         </w:rPr>
         <w:t xml:space="preserve"> against two target proteins groups, the first is human only</w:t>
       </w:r>
-      <w:ins w:id="120" w:author="BenTal" w:date="2016-10-30T19:29:00Z">
-        <w:r>
-          <w:rPr>
-            <w:rFonts w:eastAsiaTheme="minorEastAsia"/>
-          </w:rPr>
-          <w:t>,</w:t>
-        </w:r>
-      </w:ins>
+      <w:r>
+        <w:rPr>
+          <w:rFonts w:eastAsiaTheme="minorEastAsia"/>
+        </w:rPr>
+        <w:t>,</w:t>
+      </w:r>
       <w:r>
         <w:rPr>
           <w:rFonts w:eastAsiaTheme="minorEastAsia"/>
@@ -2102,7 +1625,7 @@
                     <pic:cNvPicPr/>
                   </pic:nvPicPr>
                   <pic:blipFill>
-                    <a:blip r:embed="rId11">
+                    <a:blip r:embed="rId12">
                       <a:extLst>
                         <a:ext uri="{28A0092B-C50C-407E-A947-70E740481C1C}">
                           <a14:useLocalDpi xmlns:a14="http://schemas.microsoft.com/office/drawing/2010/main" val="0"/>
@@ -2272,14 +1795,6 @@
     <w:abstractNumId w:val="0"/>
   </w:num>
 </w:numbering>
-</file>
-
-<file path=word/people.xml><?xml version="1.0" encoding="utf-8"?>
-<w15:people xmlns:wpc="http://schemas.microsoft.com/office/word/2010/wordprocessingCanvas" xmlns:mo="http://schemas.microsoft.com/office/mac/office/2008/main" xmlns:mc="http://schemas.openxmlformats.org/markup-compatibility/2006" xmlns:mv="urn:schemas-microsoft-com:mac:vml" xmlns:o="urn:schemas-microsoft-com:office:office" xmlns:r="http://schemas.openxmlformats.org/officeDocument/2006/relationships" xmlns:m="http://schemas.openxmlformats.org/officeDocument/2006/math" xmlns:v="urn:schemas-microsoft-com:vml" xmlns:wp14="http://schemas.microsoft.com/office/word/2010/wordprocessingDrawing" xmlns:wp="http://schemas.openxmlformats.org/drawingml/2006/wordprocessingDrawing" xmlns:w10="urn:schemas-microsoft-com:office:word" xmlns:w="http://schemas.openxmlformats.org/wordprocessingml/2006/main" xmlns:w14="http://schemas.microsoft.com/office/word/2010/wordml" xmlns:w15="http://schemas.microsoft.com/office/word/2012/wordml" xmlns:wpg="http://schemas.microsoft.com/office/word/2010/wordprocessingGroup" xmlns:wpi="http://schemas.microsoft.com/office/word/2010/wordprocessingInk" xmlns:wne="http://schemas.microsoft.com/office/word/2006/wordml" xmlns:wps="http://schemas.microsoft.com/office/word/2010/wordprocessingShape" mc:Ignorable="w14 w15 wp14">
-  <w15:person w15:author="BenTal">
-    <w15:presenceInfo w15:providerId="None" w15:userId="BenTal"/>
-  </w15:person>
-</w15:people>
 </file>
 
 <file path=word/styles.xml><?xml version="1.0" encoding="utf-8"?>
@@ -3051,4 +2566,16 @@
     </a:ext>
   </a:extLst>
 </a:theme>
+</file>
+
+<file path=customXml/item1.xml><?xml version="1.0" encoding="utf-8"?>
+<b:Sources xmlns:b="http://schemas.openxmlformats.org/officeDocument/2006/bibliography" xmlns="http://schemas.openxmlformats.org/officeDocument/2006/bibliography" SelectedStyle="/APA.XSL" StyleName="APA"/>
+</file>
+
+<file path=customXml/itemProps1.xml><?xml version="1.0" encoding="utf-8"?>
+<ds:datastoreItem xmlns:ds="http://schemas.openxmlformats.org/officeDocument/2006/customXml" ds:itemID="{44CA07DA-E240-0E40-A9DF-42081D6D5426}">
+  <ds:schemaRefs>
+    <ds:schemaRef ds:uri="http://schemas.openxmlformats.org/officeDocument/2006/bibliography"/>
+  </ds:schemaRefs>
+</ds:datastoreItem>
 </file>
</xml_diff>

<commit_message>
Accepted some of Nir's comments. TODO: provide an explanation and drive for ploting a histogram of z-scores in the last page.
</commit_message>
<xml_diff>
--- a/short_summary.docx
+++ b/short_summary.docx
@@ -62,44 +62,152 @@
     </w:p>
     <w:p/>
     <w:p>
+      <w:pPr>
+        <w:rPr>
+          <w:ins w:id="0" w:author="Microsoft Office User" w:date="2016-11-03T12:10:00Z"/>
+        </w:rPr>
+      </w:pPr>
       <w:r>
         <w:t>Methods:</w:t>
       </w:r>
     </w:p>
     <w:p>
-      <w:r>
-        <w:t>All ligands</w:t>
-      </w:r>
-      <w:r>
-        <w:t xml:space="preserve"> and </w:t>
-      </w:r>
-      <w:r>
-        <w:t xml:space="preserve">drugs </w:t>
-      </w:r>
-      <w:r>
-        <w:t>fingerprints</w:t>
-      </w:r>
-      <w:r>
-        <w:t xml:space="preserve"> [please define ligand, drug fingerprint and the difference between them. Maybe give an example.]</w:t>
-      </w:r>
-      <w:r>
-        <w:t xml:space="preserve">, </w:t>
-      </w:r>
-      <w:r>
-        <w:t>target (protein) ligand</w:t>
-      </w:r>
-      <w:r>
-        <w:t xml:space="preserve"> [what is “target ligand”?]</w:t>
-      </w:r>
-      <w:r>
-        <w:t xml:space="preserve"> groups were provided by </w:t>
-      </w:r>
-      <w:r>
-        <w:t>Keiser</w:t>
-      </w:r>
-      <w:r>
-        <w:t xml:space="preserve"> from a paper published in 2012 testing SEA predictions in-vitro.  </w:t>
-      </w:r>
+      <w:pPr>
+        <w:rPr>
+          <w:ins w:id="1" w:author="Microsoft Office User" w:date="2016-11-03T12:11:00Z"/>
+        </w:rPr>
+      </w:pPr>
+      <w:ins w:id="2" w:author="Microsoft Office User" w:date="2016-11-03T12:10:00Z">
+        <w:r>
+          <w:t xml:space="preserve">All data used was provided by Keiser from a paper </w:t>
+        </w:r>
+      </w:ins>
+      <w:ins w:id="3" w:author="Microsoft Office User" w:date="2016-11-03T12:11:00Z">
+        <w:r>
+          <w:t>published</w:t>
+        </w:r>
+      </w:ins>
+      <w:ins w:id="4" w:author="Microsoft Office User" w:date="2016-11-03T12:10:00Z">
+        <w:r>
+          <w:t xml:space="preserve"> </w:t>
+        </w:r>
+        <w:proofErr w:type="gramStart"/>
+        <w:r>
+          <w:t xml:space="preserve">in  </w:t>
+        </w:r>
+      </w:ins>
+      <w:ins w:id="5" w:author="Microsoft Office User" w:date="2016-11-03T12:11:00Z">
+        <w:r>
+          <w:t>2012</w:t>
+        </w:r>
+        <w:proofErr w:type="gramEnd"/>
+        <w:r>
+          <w:t xml:space="preserve"> (Keiser et. Al 2012).</w:t>
+        </w:r>
+      </w:ins>
+    </w:p>
+    <w:p>
+      <w:ins w:id="6" w:author="Microsoft Office User" w:date="2016-11-03T12:11:00Z">
+        <w:r>
+          <w:t xml:space="preserve">This includes: </w:t>
+        </w:r>
+      </w:ins>
+      <w:ins w:id="7" w:author="Microsoft Office User" w:date="2016-11-03T12:12:00Z">
+        <w:r>
+          <w:t xml:space="preserve">A mapping between </w:t>
+        </w:r>
+      </w:ins>
+      <w:ins w:id="8" w:author="Microsoft Office User" w:date="2016-11-03T12:11:00Z">
+        <w:r>
+          <w:t xml:space="preserve">protein targets and their ligands, </w:t>
+        </w:r>
+      </w:ins>
+      <w:ins w:id="9" w:author="Microsoft Office User" w:date="2016-11-03T12:12:00Z">
+        <w:r>
+          <w:t xml:space="preserve">ligand fingerprints which were used to </w:t>
+        </w:r>
+      </w:ins>
+      <w:ins w:id="10" w:author="Microsoft Office User" w:date="2016-11-03T12:13:00Z">
+        <w:r>
+          <w:t xml:space="preserve">derive the statistical </w:t>
+        </w:r>
+        <w:r>
+          <w:t>model</w:t>
+        </w:r>
+        <w:r>
+          <w:t xml:space="preserve"> and drug fingerprints which are not included in the ligands, which were </w:t>
+        </w:r>
+      </w:ins>
+      <w:ins w:id="11" w:author="Microsoft Office User" w:date="2016-11-03T12:14:00Z">
+        <w:r>
+          <w:t>shown</w:t>
+        </w:r>
+      </w:ins>
+      <w:ins w:id="12" w:author="Microsoft Office User" w:date="2016-11-03T12:13:00Z">
+        <w:r>
+          <w:t xml:space="preserve"> </w:t>
+        </w:r>
+      </w:ins>
+      <w:ins w:id="13" w:author="Microsoft Office User" w:date="2016-11-03T12:15:00Z">
+        <w:r>
+          <w:t>by</w:t>
+        </w:r>
+      </w:ins>
+      <w:ins w:id="14" w:author="Microsoft Office User" w:date="2016-11-03T12:13:00Z">
+        <w:r>
+          <w:t xml:space="preserve"> </w:t>
+        </w:r>
+      </w:ins>
+      <w:ins w:id="15" w:author="Microsoft Office User" w:date="2016-11-03T12:14:00Z">
+        <w:r>
+          <w:t>(Keiser et. Al 2012)</w:t>
+        </w:r>
+        <w:r>
+          <w:t xml:space="preserve"> to bind to specific targets.</w:t>
+        </w:r>
+      </w:ins>
+    </w:p>
+    <w:p>
+      <w:pPr>
+        <w:rPr>
+          <w:del w:id="16" w:author="Microsoft Office User" w:date="2016-11-03T12:15:00Z"/>
+        </w:rPr>
+      </w:pPr>
+      <w:del w:id="17" w:author="Microsoft Office User" w:date="2016-11-03T12:15:00Z">
+        <w:r>
+          <w:delText>All ligands</w:delText>
+        </w:r>
+        <w:r>
+          <w:delText xml:space="preserve"> and </w:delText>
+        </w:r>
+        <w:r>
+          <w:delText xml:space="preserve">drugs </w:delText>
+        </w:r>
+        <w:r>
+          <w:delText>fingerprints</w:delText>
+        </w:r>
+        <w:r>
+          <w:delText xml:space="preserve"> [please define ligand, drug fingerprint and the difference between them. Maybe give an example.]</w:delText>
+        </w:r>
+        <w:r>
+          <w:delText xml:space="preserve">, </w:delText>
+        </w:r>
+        <w:r>
+          <w:delText>target (protein) ligand</w:delText>
+        </w:r>
+        <w:r>
+          <w:delText xml:space="preserve"> [what is “target ligand”?]</w:delText>
+        </w:r>
+        <w:r>
+          <w:delText xml:space="preserve"> groups were provided by </w:delText>
+        </w:r>
+        <w:r>
+          <w:delText>Keiser</w:delText>
+        </w:r>
+        <w:r>
+          <w:delText xml:space="preserve"> from a paper published in 2012 testing SEA predictions in-vitro.  </w:delText>
+        </w:r>
+      </w:del>
     </w:p>
     <w:p/>
     <w:p>
@@ -152,7 +260,15 @@
         </w:numPr>
       </w:pPr>
       <w:r>
-        <w:t>For all pairs of ligands, where one is from set A and the other from set B</w:t>
+        <w:t>For all pairs of ligands</w:t>
+      </w:r>
+      <w:ins w:id="18" w:author="Microsoft Office User" w:date="2016-11-03T12:21:00Z">
+        <w:r>
+          <w:t>, L1 and L2</w:t>
+        </w:r>
+      </w:ins>
+      <w:r>
+        <w:t>, where one is from set A and the other from set B</w:t>
       </w:r>
       <w:r>
         <w:t>,</w:t>
@@ -172,26 +288,48 @@
         <w:t xml:space="preserve"> coefficient score (Tc</w:t>
       </w:r>
       <w:r>
-        <w:t>; a measure of the chemical similarity between A and B</w:t>
-      </w:r>
-      <w:r>
-        <w:t>. [Please give the range. What are the values with maximal and minimal similarity.]</w:t>
-      </w:r>
-      <w:r>
-        <w:t xml:space="preserve">) was </w:t>
-      </w:r>
-      <w:proofErr w:type="gramStart"/>
-      <w:r>
-        <w:t>calc</w:t>
-      </w:r>
-      <w:bookmarkStart w:id="0" w:name="_GoBack"/>
-      <w:bookmarkEnd w:id="0"/>
-      <w:r>
-        <w:t>ulated.</w:t>
-      </w:r>
-      <w:proofErr w:type="gramEnd"/>
-      <w:r>
-        <w:t xml:space="preserve"> The sum of Tc was saved</w:t>
+        <w:t xml:space="preserve">; a measure of the chemical similarity between </w:t>
+      </w:r>
+      <w:ins w:id="19" w:author="Microsoft Office User" w:date="2016-11-03T12:22:00Z">
+        <w:r>
+          <w:t>L1</w:t>
+        </w:r>
+      </w:ins>
+      <w:del w:id="20" w:author="Microsoft Office User" w:date="2016-11-03T12:22:00Z">
+        <w:r>
+          <w:delText>A</w:delText>
+        </w:r>
+      </w:del>
+      <w:r>
+        <w:t xml:space="preserve"> and </w:t>
+      </w:r>
+      <w:ins w:id="21" w:author="Microsoft Office User" w:date="2016-11-03T12:22:00Z">
+        <w:r>
+          <w:t>L2</w:t>
+        </w:r>
+      </w:ins>
+      <w:del w:id="22" w:author="Microsoft Office User" w:date="2016-11-03T12:22:00Z">
+        <w:r>
+          <w:delText>B</w:delText>
+        </w:r>
+      </w:del>
+      <w:ins w:id="23" w:author="Microsoft Office User" w:date="2016-11-03T12:16:00Z">
+        <w:r>
+          <w:t xml:space="preserve"> which ranges between 0 for minimal similarity and 1 </w:t>
+        </w:r>
+      </w:ins>
+      <w:ins w:id="24" w:author="Microsoft Office User" w:date="2016-11-03T12:23:00Z">
+        <w:r>
+          <w:t>for maximal similarity</w:t>
+        </w:r>
+      </w:ins>
+      <w:del w:id="25" w:author="Microsoft Office User" w:date="2016-11-03T12:16:00Z">
+        <w:r>
+          <w:delText>. [Please give the range. What are the values with maximal and minimal similarity.]</w:delText>
+        </w:r>
+      </w:del>
+      <w:r>
+        <w:t>) was calculated. The sum of Tc was saved</w:t>
       </w:r>
       <w:r>
         <w:t>,</w:t>
@@ -319,6 +457,116 @@
       <w:r>
         <w:t xml:space="preserve"> sampling was done using “across logarithmic set size intervals in the range of 10 to 1,000 molecules”</w:t>
       </w:r>
+      <w:ins w:id="26" w:author="Microsoft Office User" w:date="2016-11-03T12:27:00Z">
+        <w:r>
+          <w:t xml:space="preserve"> which resulted in </w:t>
+        </w:r>
+        <w:r>
+          <w:t xml:space="preserve">set comparison sizes (the number of comparisons made between to sets, in the previous notation, </w:t>
+        </w:r>
+      </w:ins>
+      <m:oMath>
+        <m:d>
+          <m:dPr>
+            <m:begChr m:val="|"/>
+            <m:endChr m:val="|"/>
+            <m:ctrlPr>
+              <w:ins w:id="27" w:author="Microsoft Office User" w:date="2016-11-03T12:28:00Z">
+                <w:rPr>
+                  <w:rFonts w:ascii="Cambria Math" w:hAnsi="Cambria Math"/>
+                  <w:i/>
+                </w:rPr>
+              </w:ins>
+            </m:ctrlPr>
+          </m:dPr>
+          <m:e>
+            <w:ins w:id="28" w:author="Microsoft Office User" w:date="2016-11-03T12:28:00Z">
+              <m:r>
+                <w:rPr>
+                  <w:rFonts w:ascii="Cambria Math" w:hAnsi="Cambria Math"/>
+                </w:rPr>
+                <m:t>A</m:t>
+              </m:r>
+            </w:ins>
+          </m:e>
+        </m:d>
+        <w:ins w:id="29" w:author="Microsoft Office User" w:date="2016-11-03T12:28:00Z">
+          <m:r>
+            <w:rPr>
+              <w:rFonts w:ascii="Cambria Math" w:hAnsi="Cambria Math"/>
+            </w:rPr>
+            <m:t>×</m:t>
+          </m:r>
+        </w:ins>
+        <m:d>
+          <m:dPr>
+            <m:begChr m:val="|"/>
+            <m:endChr m:val="|"/>
+            <m:ctrlPr>
+              <w:ins w:id="30" w:author="Microsoft Office User" w:date="2016-11-03T12:28:00Z">
+                <w:rPr>
+                  <w:rFonts w:ascii="Cambria Math" w:hAnsi="Cambria Math"/>
+                  <w:i/>
+                </w:rPr>
+              </w:ins>
+            </m:ctrlPr>
+          </m:dPr>
+          <m:e>
+            <w:ins w:id="31" w:author="Microsoft Office User" w:date="2016-11-03T12:28:00Z">
+              <m:r>
+                <w:rPr>
+                  <w:rFonts w:ascii="Cambria Math" w:hAnsi="Cambria Math"/>
+                </w:rPr>
+                <m:t>B</m:t>
+              </m:r>
+            </w:ins>
+          </m:e>
+        </m:d>
+      </m:oMath>
+      <w:ins w:id="32" w:author="Microsoft Office User" w:date="2016-11-03T12:27:00Z">
+        <w:r>
+          <w:t>)</w:t>
+        </w:r>
+      </w:ins>
+      <w:ins w:id="33" w:author="Microsoft Office User" w:date="2016-11-03T12:28:00Z">
+        <w:r>
+          <w:t xml:space="preserve"> ranging from 100 to </w:t>
+        </w:r>
+      </w:ins>
+      <m:oMath>
+        <m:sSup>
+          <m:sSupPr>
+            <m:ctrlPr>
+              <w:ins w:id="34" w:author="Microsoft Office User" w:date="2016-11-03T12:29:00Z">
+                <w:rPr>
+                  <w:rFonts w:ascii="Cambria Math" w:hAnsi="Cambria Math"/>
+                  <w:i/>
+                </w:rPr>
+              </w:ins>
+            </m:ctrlPr>
+          </m:sSupPr>
+          <m:e>
+            <w:ins w:id="35" w:author="Microsoft Office User" w:date="2016-11-03T12:29:00Z">
+              <m:r>
+                <w:rPr>
+                  <w:rFonts w:ascii="Cambria Math" w:hAnsi="Cambria Math"/>
+                </w:rPr>
+                <m:t>10</m:t>
+              </m:r>
+            </w:ins>
+          </m:e>
+          <m:sup>
+            <w:ins w:id="36" w:author="Microsoft Office User" w:date="2016-11-03T12:29:00Z">
+              <m:r>
+                <w:rPr>
+                  <w:rFonts w:ascii="Cambria Math" w:hAnsi="Cambria Math"/>
+                </w:rPr>
+                <m:t>6</m:t>
+              </m:r>
+            </w:ins>
+          </m:sup>
+        </m:sSup>
+      </m:oMath>
       <w:r>
         <w:t>.</w:t>
       </w:r>
@@ -389,16 +637,39 @@
         <w:t>against another set of ligands</w:t>
       </w:r>
       <w:r>
-        <w:t xml:space="preserve"> which sometimes results in a comparison size less than 100</w:t>
-      </w:r>
-      <w:r>
-        <w:t xml:space="preserve"> [please define ‘comparison size’.]</w:t>
-      </w:r>
-      <w:r>
-        <w:t xml:space="preserve">. </w:t>
-      </w:r>
-      <w:r>
-        <w:t xml:space="preserve"> Thus, we examined </w:t>
+        <w:t xml:space="preserve"> which sometimes result</w:t>
+      </w:r>
+      <w:ins w:id="37" w:author="Microsoft Office User" w:date="2016-11-03T12:29:00Z">
+        <w:r>
+          <w:t>ed</w:t>
+        </w:r>
+      </w:ins>
+      <w:del w:id="38" w:author="Microsoft Office User" w:date="2016-11-03T12:29:00Z">
+        <w:r>
+          <w:delText>s</w:delText>
+        </w:r>
+      </w:del>
+      <w:r>
+        <w:t xml:space="preserve"> in a comparison size less than 100</w:t>
+      </w:r>
+      <w:ins w:id="39" w:author="Microsoft Office User" w:date="2016-11-03T12:29:00Z">
+        <w:r>
+          <w:t xml:space="preserve">. </w:t>
+        </w:r>
+      </w:ins>
+      <w:del w:id="40" w:author="Microsoft Office User" w:date="2016-11-03T12:29:00Z">
+        <w:r>
+          <w:delText xml:space="preserve"> [please define ‘comparison size’.]</w:delText>
+        </w:r>
+        <w:r>
+          <w:delText xml:space="preserve">. </w:delText>
+        </w:r>
+        <w:r>
+          <w:delText xml:space="preserve"> </w:delText>
+        </w:r>
+      </w:del>
+      <w:r>
+        <w:t xml:space="preserve">Thus, we examined </w:t>
       </w:r>
       <w:r>
         <w:t>if the same results would be achieved when using set sizes ranging from 1 to 1,000</w:t>
@@ -412,9 +683,11 @@
     </w:p>
     <w:p/>
     <w:p>
-      <w:r>
-        <w:t xml:space="preserve">[Please use active voice when describing your work. “We calculated”, etc. It is much more simple to write and read in active voice.] </w:t>
-      </w:r>
+      <w:del w:id="41" w:author="Microsoft Office User" w:date="2016-11-03T12:30:00Z">
+        <w:r>
+          <w:delText xml:space="preserve">[Please use active voice when describing your work. “We calculated”, etc. It is much more simple to write and read in active voice.] </w:delText>
+        </w:r>
+      </w:del>
       <w:r>
         <w:t>Using the data sampled</w:t>
       </w:r>
@@ -544,30 +817,106 @@
         <w:t>Keiser</w:t>
       </w:r>
       <w:r>
-        <w:t xml:space="preserve"> et al. for</w:t>
-      </w:r>
-      <w:r>
-        <w:t xml:space="preserve"> creating the SEA statistical model.</w:t>
+        <w:t xml:space="preserve"> et al. </w:t>
+      </w:r>
+      <w:del w:id="42" w:author="Microsoft Office User" w:date="2016-11-03T12:30:00Z">
+        <w:r>
+          <w:delText>for</w:delText>
+        </w:r>
+        <w:r>
+          <w:delText xml:space="preserve"> </w:delText>
+        </w:r>
+      </w:del>
+      <w:ins w:id="43" w:author="Microsoft Office User" w:date="2016-11-03T12:30:00Z">
+        <w:r>
+          <w:t>when</w:t>
+        </w:r>
+        <w:r>
+          <w:t xml:space="preserve"> </w:t>
+        </w:r>
+      </w:ins>
+      <w:r>
+        <w:t>creating the SEA statistical model.</w:t>
       </w:r>
     </w:p>
     <w:p/>
     <w:p>
-      <w:r>
-        <w:lastRenderedPageBreak/>
-        <w:t>The results are shown in the following two figures</w:t>
-      </w:r>
-      <w:r>
-        <w:t xml:space="preserve"> [Please number the figures and refer to them in the text using the numbers. This would be Figure 1.]</w:t>
-      </w:r>
+      <w:pPr>
+        <w:rPr>
+          <w:ins w:id="44" w:author="Microsoft Office User" w:date="2016-11-03T12:42:00Z"/>
+        </w:rPr>
+      </w:pPr>
+      <w:r>
+        <w:t xml:space="preserve">The results are shown in </w:t>
+      </w:r>
+      <w:del w:id="45" w:author="Microsoft Office User" w:date="2016-11-03T12:42:00Z">
+        <w:r>
+          <w:delText>the following two figures</w:delText>
+        </w:r>
+        <w:r>
+          <w:delText xml:space="preserve"> [Please number the figures and refer to them in the text using the numbers. This would be </w:delText>
+        </w:r>
+      </w:del>
+      <w:r>
+        <w:t>Figure 1</w:t>
+      </w:r>
+      <w:del w:id="46" w:author="Microsoft Office User" w:date="2016-11-03T12:42:00Z">
+        <w:r>
+          <w:delText>.]</w:delText>
+        </w:r>
+      </w:del>
       <w:r>
         <w:t>:</w:t>
       </w:r>
+    </w:p>
+    <w:p>
+      <w:pPr>
+        <w:pStyle w:val="Caption"/>
+        <w:keepNext/>
+        <w:jc w:val="center"/>
+        <w:rPr>
+          <w:ins w:id="47" w:author="Microsoft Office User" w:date="2016-11-03T12:42:00Z"/>
+        </w:rPr>
+        <w:pPrChange w:id="48" w:author="Microsoft Office User" w:date="2016-11-03T12:42:00Z">
+          <w:pPr>
+            <w:pStyle w:val="Caption"/>
+          </w:pPr>
+        </w:pPrChange>
+      </w:pPr>
+      <w:ins w:id="49" w:author="Microsoft Office User" w:date="2016-11-03T12:42:00Z">
+        <w:r>
+          <w:lastRenderedPageBreak/>
+          <w:t xml:space="preserve">Figure </w:t>
+        </w:r>
+        <w:r>
+          <w:fldChar w:fldCharType="begin"/>
+        </w:r>
+        <w:r>
+          <w:instrText xml:space="preserve"> SEQ Figure \* ARABIC </w:instrText>
+        </w:r>
+      </w:ins>
+      <w:r>
+        <w:fldChar w:fldCharType="separate"/>
+      </w:r>
+      <w:ins w:id="50" w:author="Microsoft Office User" w:date="2016-11-03T12:42:00Z">
+        <w:r>
+          <w:rPr>
+            <w:noProof/>
+          </w:rPr>
+          <w:t>1</w:t>
+        </w:r>
+        <w:r>
+          <w:fldChar w:fldCharType="end"/>
+        </w:r>
+      </w:ins>
+    </w:p>
+    <w:p>
       <w:r>
         <w:rPr>
           <w:noProof/>
         </w:rPr>
         <w:drawing>
-          <wp:inline distT="0" distB="0" distL="0" distR="0" wp14:anchorId="2B557E3D" wp14:editId="09D8C128">
+          <wp:inline distT="0" distB="0" distL="0" distR="0" wp14:anchorId="2B557E3D" wp14:editId="09D5A89D">
             <wp:extent cx="2797604" cy="2212340"/>
             <wp:effectExtent l="0" t="0" r="0" b="0"/>
             <wp:docPr id="1" name="Picture 1"/>
@@ -596,7 +945,7 @@
                   <pic:spPr>
                     <a:xfrm>
                       <a:off x="0" y="0"/>
-                      <a:ext cx="2818868" cy="2229156"/>
+                      <a:ext cx="2797604" cy="2212340"/>
                     </a:xfrm>
                     <a:prstGeom prst="rect">
                       <a:avLst/>
@@ -619,7 +968,7 @@
           <w:noProof/>
         </w:rPr>
         <w:drawing>
-          <wp:inline distT="0" distB="0" distL="0" distR="0" wp14:anchorId="5B76CA96" wp14:editId="7746B907">
+          <wp:inline distT="0" distB="0" distL="0" distR="0" wp14:anchorId="5B76CA96" wp14:editId="1EF29F0D">
             <wp:extent cx="2881069" cy="2278345"/>
             <wp:effectExtent l="0" t="0" r="0" b="8255"/>
             <wp:docPr id="2" name="Picture 2"/>
@@ -926,7 +1275,45 @@
         <w:t xml:space="preserve">. </w:t>
       </w:r>
       <w:r>
-        <w:t>[The plot shows multiple linear lines. Could you suggest why? If not, please report this observation and leave it as open question.]</w:t>
+        <w:t xml:space="preserve">[The plot shows multiple linear lines. Could you suggest why? </w:t>
+      </w:r>
+      <w:del w:id="51" w:author="Microsoft Office User" w:date="2016-11-03T13:35:00Z">
+        <w:r>
+          <w:delText>If not, please report this observation and leave it as open question</w:delText>
+        </w:r>
+      </w:del>
+      <w:ins w:id="52" w:author="Microsoft Office User" w:date="2016-11-03T13:36:00Z">
+        <w:r>
+          <w:t>I’m not</w:t>
+        </w:r>
+      </w:ins>
+      <w:ins w:id="53" w:author="Microsoft Office User" w:date="2016-11-03T13:38:00Z">
+        <w:r>
+          <w:t xml:space="preserve"> sure</w:t>
+        </w:r>
+      </w:ins>
+      <w:ins w:id="54" w:author="Microsoft Office User" w:date="2016-11-03T13:36:00Z">
+        <w:r>
+          <w:t xml:space="preserve"> these are in fact multiple linear lines, I can try and create a model as I</w:t>
+        </w:r>
+      </w:ins>
+      <w:ins w:id="55" w:author="Microsoft Office User" w:date="2016-11-03T13:37:00Z">
+        <w:r>
+          <w:t xml:space="preserve">’ve done for the comparison of a single ligand and plot those lines on the two </w:t>
+        </w:r>
+      </w:ins>
+      <w:del w:id="56" w:author="Microsoft Office User" w:date="2016-11-03T13:38:00Z">
+        <w:r>
+          <w:delText>.</w:delText>
+        </w:r>
+      </w:del>
+      <w:ins w:id="57" w:author="Microsoft Office User" w:date="2016-11-03T13:38:00Z">
+        <w:r>
+          <w:t>graphs.</w:t>
+        </w:r>
+      </w:ins>
+      <w:r>
+        <w:t>]</w:t>
       </w:r>
     </w:p>
     <w:p/>
@@ -1425,11 +1812,13 @@
       </w:r>
     </w:p>
     <w:p>
+      <w:bookmarkStart w:id="58" w:name="_GoBack"/>
       <w:r>
         <w:lastRenderedPageBreak/>
         <w:t>[Please explain why you are doing it. Do you suspect that their results are inaccurate? Can you correct them? The main theme so far was about the influence of the size of the smallest set. No you compare data with human only to all. How is it related? Please revise your summary accordingly.]</w:t>
       </w:r>
     </w:p>
+    <w:bookmarkEnd w:id="58"/>
     <w:p>
       <w:pPr>
         <w:rPr>
@@ -1795,6 +2184,14 @@
     <w:abstractNumId w:val="0"/>
   </w:num>
 </w:numbering>
+</file>
+
+<file path=word/people.xml><?xml version="1.0" encoding="utf-8"?>
+<w15:people xmlns:wpc="http://schemas.microsoft.com/office/word/2010/wordprocessingCanvas" xmlns:mo="http://schemas.microsoft.com/office/mac/office/2008/main" xmlns:mc="http://schemas.openxmlformats.org/markup-compatibility/2006" xmlns:mv="urn:schemas-microsoft-com:mac:vml" xmlns:o="urn:schemas-microsoft-com:office:office" xmlns:r="http://schemas.openxmlformats.org/officeDocument/2006/relationships" xmlns:m="http://schemas.openxmlformats.org/officeDocument/2006/math" xmlns:v="urn:schemas-microsoft-com:vml" xmlns:wp14="http://schemas.microsoft.com/office/word/2010/wordprocessingDrawing" xmlns:wp="http://schemas.openxmlformats.org/drawingml/2006/wordprocessingDrawing" xmlns:w10="urn:schemas-microsoft-com:office:word" xmlns:w="http://schemas.openxmlformats.org/wordprocessingml/2006/main" xmlns:w14="http://schemas.microsoft.com/office/word/2010/wordml" xmlns:w15="http://schemas.microsoft.com/office/word/2012/wordml" xmlns:wpg="http://schemas.microsoft.com/office/word/2010/wordprocessingGroup" xmlns:wpi="http://schemas.microsoft.com/office/word/2010/wordprocessingInk" xmlns:wne="http://schemas.microsoft.com/office/word/2006/wordml" xmlns:wps="http://schemas.microsoft.com/office/word/2010/wordprocessingShape" mc:Ignorable="w14 w15 wp14">
+  <w15:person w15:author="Microsoft Office User">
+    <w15:presenceInfo w15:providerId="None" w15:userId="Microsoft Office User"/>
+  </w15:person>
+</w15:people>
 </file>
 
 <file path=word/styles.xml><?xml version="1.0" encoding="utf-8"?>
@@ -2304,6 +2701,25 @@
       <w:szCs w:val="18"/>
     </w:rPr>
   </w:style>
+  <w:style w:type="paragraph" w:styleId="Caption">
+    <w:name w:val="caption"/>
+    <w:basedOn w:val="Normal"/>
+    <w:next w:val="Normal"/>
+    <w:uiPriority w:val="35"/>
+    <w:unhideWhenUsed/>
+    <w:qFormat/>
+    <w:rsid w:val="00052609"/>
+    <w:pPr>
+      <w:spacing w:after="200"/>
+    </w:pPr>
+    <w:rPr>
+      <w:i/>
+      <w:iCs/>
+      <w:color w:val="44546A" w:themeColor="text2"/>
+      <w:sz w:val="18"/>
+      <w:szCs w:val="18"/>
+    </w:rPr>
+  </w:style>
 </w:styles>
 </file>
 
@@ -2573,7 +2989,7 @@
 </file>
 
 <file path=customXml/itemProps1.xml><?xml version="1.0" encoding="utf-8"?>
-<ds:datastoreItem xmlns:ds="http://schemas.openxmlformats.org/officeDocument/2006/customXml" ds:itemID="{44CA07DA-E240-0E40-A9DF-42081D6D5426}">
+<ds:datastoreItem xmlns:ds="http://schemas.openxmlformats.org/officeDocument/2006/customXml" ds:itemID="{6A13DC9E-3A71-AC45-AF5B-898F97158337}">
   <ds:schemaRefs>
     <ds:schemaRef ds:uri="http://schemas.openxmlformats.org/officeDocument/2006/bibliography"/>
   </ds:schemaRefs>

</xml_diff>

<commit_message>
Fine changes. Mainly for the legend of figure 4.
</commit_message>
<xml_diff>
--- a/short_summary.docx
+++ b/short_summary.docx
@@ -22,7 +22,7 @@
         </w:r>
       </w:ins>
       <w:r>
-        <w:instrText>ADDIN CSL_CITATION { "citationItems" : [ { "id" : "ITEM-1", "itemData" : { "ISSN" : "1087-0156", "author" : [ { "dropping-particle" : "", "family" : "Keiser", "given" : "Michael J", "non-dropping-particle" : "", "parse-names" : false, "suffix" : "" }, { "dropping-particle" : "", "family" : "Roth", "given" : "Bryan L", "non-dropping-particle" : "", "parse-names" : false, "suffix" : "" }, { "dropping-particle" : "", "family" : "Armbruster", "given" : "Blaine N", "non-dropping-particle" : "", "parse-names" : false, "suffix" : "" }, { "dropping-particle" : "", "family" : "Ernsberger", "given" : "Paul", "non-dropping-particle" : "", "parse-names" : false, "suffix" : "" }, { "dropping-particle" : "", "family" : "Irwin", "given" : "John J", "non-dropping-particle" : "", "parse-names" : false, "suffix" : "" }, { "dropping-particle" : "", "family" : "Shoichet", "given" : "Brian K", "non-dropping-particle" : "", "parse-names" : false, "suffix" : "" } ], "container-title" : "Nat Biotech", "genre" : "JOUR", "id" : "ITEM-1", "issue" : "2", "issued" : { "date-parts" : [ [ "2007", "2" ] ] }, "note" : "10.1038/nbt1284", "page" : "197-206", "publisher" : "Nature Publishing Group", "title" : "Relating protein pharmacology by ligand chemistry", "type" : "article-journal", "volume" : "25" }, "uris" : [ "http://www.mendeley.com/documents/?uuid=70f36376-ad6e-4946-b159-cfa8650ad911" ] } ], "mendeley" : { "formattedCitation" : "&lt;sup&gt;1&lt;/sup&gt;", "plainTextFormattedCitation" : "1", "previouslyFormattedCitation" : "&lt;sup&gt;1&lt;/sup&gt;" }, "properties" : { "noteIndex" : 0 }, "schema" : "https://github.com/citation-style-language/schema/raw/master/csl-citation.json" }</w:instrText>
+        <w:instrText>ADDIN CSL_CITATION { "citationItems" : [ { "id" : "ITEM-1", "itemData" : { "ISSN" : "1087-0156", "author" : [ { "dropping-particle" : "", "family" : "Keiser", "given" : "Michael J", "non-dropping-particle" : "", "parse-names" : false, "suffix" : "" }, { "dropping-particle" : "", "family" : "Roth", "given" : "Bryan L", "non-dropping-particle" : "", "parse-names" : false, "suffix" : "" }, { "dropping-particle" : "", "family" : "Armbruster", "given" : "Blaine N", "non-dropping-particle" : "", "parse-names" : false, "suffix" : "" }, { "dropping-particle" : "", "family" : "Ernsberger", "given" : "Paul", "non-dropping-particle" : "", "parse-names" : false, "suffix" : "" }, { "dropping-particle" : "", "family" : "Irwin", "given" : "John J", "non-dropping-particle" : "", "parse-names" : false, "suffix" : "" }, { "dropping-particle" : "", "family" : "Shoichet", "given" : "Brian K", "non-dropping-particle" : "", "parse-names" : false, "suffix" : "" } ], "container-title" : "Nat Biotech", "genre" : "JOUR", "id" : "ITEM-1", "issue" : "2", "issued" : { "date-parts" : [ [ "2007", "2" ] ] }, "note" : "10.1038/nbt1284", "page" : "197-206", "publisher" : "Nature Publishing Group", "title" : "Relating protein pharmacology by ligand chemistry", "type" : "article-journal", "volume" : "25" }, "uris" : [ "http://www.mendeley.com/documents/?uuid=70f36376-ad6e-4946-b159-cfa8650ad911" ] } ], "mendeley" : { "formattedCitation" : "(Keiser et al. 2007)", "plainTextFormattedCitation" : "(Keiser et al. 2007)", "previouslyFormattedCitation" : "&lt;sup&gt;1&lt;/sup&gt;" }, "properties" : { "noteIndex" : 0 }, "schema" : "https://github.com/citation-style-language/schema/raw/master/csl-citation.json" }</w:instrText>
       </w:r>
       <w:r>
         <w:fldChar w:fldCharType="separate"/>
@@ -30,9 +30,8 @@
       <w:r>
         <w:rPr>
           <w:noProof/>
-          <w:vertAlign w:val="superscript"/>
-        </w:rPr>
-        <w:t>1</w:t>
+        </w:rPr>
+        <w:t>(Keiser et al. 2007)</w:t>
       </w:r>
       <w:ins w:id="1" w:author="Microsoft Office User" w:date="2016-11-08T10:32:00Z">
         <w:r>
@@ -81,7 +80,15 @@
         <w:t>the reasoning behind some of the</w:t>
       </w:r>
       <w:r>
-        <w:t xml:space="preserve"> steps was lacking or not provided. </w:t>
+        <w:t xml:space="preserve"> steps </w:t>
+      </w:r>
+      <w:ins w:id="3" w:author="Microsoft Office User" w:date="2016-11-16T20:16:00Z">
+        <w:r>
+          <w:t xml:space="preserve">taken </w:t>
+        </w:r>
+      </w:ins>
+      <w:r>
+        <w:t xml:space="preserve">was lacking or not provided. </w:t>
       </w:r>
     </w:p>
     <w:p>
@@ -119,7 +126,15 @@
         <w:t xml:space="preserve"> </w:t>
       </w:r>
       <w:r>
-        <w:t>the Tanimoto coefficient score (Tc</w:t>
+        <w:t xml:space="preserve">the </w:t>
+      </w:r>
+      <w:proofErr w:type="spellStart"/>
+      <w:r>
+        <w:t>Tanimoto</w:t>
+      </w:r>
+      <w:proofErr w:type="spellEnd"/>
+      <w:r>
+        <w:t xml:space="preserve"> coefficient score (Tc</w:t>
       </w:r>
       <w:r>
         <w:t>;</w:t>
@@ -615,13 +630,46 @@
         <w:t xml:space="preserve">The </w:t>
       </w:r>
       <w:r>
-        <w:t>reasoning given in the original article</w:t>
-      </w:r>
-      <w:r>
-        <w:t xml:space="preserve"> [give reference]</w:t>
-      </w:r>
-      <w:r>
-        <w:t xml:space="preserve"> cites </w:t>
+        <w:t xml:space="preserve">reasoning given in </w:t>
+      </w:r>
+      <w:ins w:id="4" w:author="Microsoft Office User" w:date="2016-11-16T20:19:00Z">
+        <w:r>
+          <w:fldChar w:fldCharType="begin" w:fldLock="1"/>
+        </w:r>
+      </w:ins>
+      <w:r>
+        <w:instrText>ADDIN CSL_CITATION { "citationItems" : [ { "id" : "ITEM-1", "itemData" : { "ISSN" : "1087-0156", "author" : [ { "dropping-particle" : "", "family" : "Keiser", "given" : "Michael J", "non-dropping-particle" : "", "parse-names" : false, "suffix" : "" }, { "dropping-particle" : "", "family" : "Roth", "given" : "Bryan L", "non-dropping-particle" : "", "parse-names" : false, "suffix" : "" }, { "dropping-particle" : "", "family" : "Armbruster", "given" : "Blaine N", "non-dropping-particle" : "", "parse-names" : false, "suffix" : "" }, { "dropping-particle" : "", "family" : "Ernsberger", "given" : "Paul", "non-dropping-particle" : "", "parse-names" : false, "suffix" : "" }, { "dropping-particle" : "", "family" : "Irwin", "given" : "John J", "non-dropping-particle" : "", "parse-names" : false, "suffix" : "" }, { "dropping-particle" : "", "family" : "Shoichet", "given" : "Brian K", "non-dropping-particle" : "", "parse-names" : false, "suffix" : "" } ], "container-title" : "Nat Biotech", "genre" : "JOUR", "id" : "ITEM-1", "issue" : "2", "issued" : { "date-parts" : [ [ "2007", "2" ] ] }, "note" : "10.1038/nbt1284", "page" : "197-206", "publisher" : "Nature Publishing Group", "title" : "Relating protein pharmacology by ligand chemistry", "type" : "article-journal", "volume" : "25" }, "uris" : [ "http://www.mendeley.com/documents/?uuid=70f36376-ad6e-4946-b159-cfa8650ad911" ] } ], "mendeley" : { "formattedCitation" : "(Keiser et al. 2007)", "plainTextFormattedCitation" : "(Keiser et al. 2007)", "previouslyFormattedCitation" : "&lt;sup&gt;1&lt;/sup&gt;" }, "properties" : { "noteIndex" : 0 }, "schema" : "https://github.com/citation-style-language/schema/raw/master/csl-citation.json" }</w:instrText>
+      </w:r>
+      <w:r>
+        <w:fldChar w:fldCharType="separate"/>
+      </w:r>
+      <w:r>
+        <w:rPr>
+          <w:noProof/>
+        </w:rPr>
+        <w:t>(Keiser et al. 2007)</w:t>
+      </w:r>
+      <w:ins w:id="5" w:author="Microsoft Office User" w:date="2016-11-16T20:19:00Z">
+        <w:r>
+          <w:fldChar w:fldCharType="end"/>
+        </w:r>
+        <w:r>
+          <w:t xml:space="preserve"> </w:t>
+        </w:r>
+      </w:ins>
+      <w:del w:id="6" w:author="Microsoft Office User" w:date="2016-11-16T20:18:00Z">
+        <w:r>
+          <w:delText>the original article</w:delText>
+        </w:r>
+        <w:r>
+          <w:delText xml:space="preserve"> [give reference]</w:delText>
+        </w:r>
+        <w:r>
+          <w:delText xml:space="preserve"> </w:delText>
+        </w:r>
+      </w:del>
+      <w:r>
+        <w:t xml:space="preserve">cites </w:t>
       </w:r>
       <w:r>
         <w:t xml:space="preserve">BLAST </w:t>
@@ -633,7 +681,15 @@
         <w:t xml:space="preserve">that </w:t>
       </w:r>
       <w:r>
-        <w:t xml:space="preserve">the EVD indicates biological significance, however in BLAST the underlying process is built in a way that maximizes the score (by finding the best alignment between </w:t>
+        <w:t xml:space="preserve">the EVD indicates biological significance, however in BLAST the underlying process </w:t>
+      </w:r>
+      <w:del w:id="7" w:author="Microsoft Office User" w:date="2016-11-16T20:20:00Z">
+        <w:r>
+          <w:delText xml:space="preserve">is built in a way that </w:delText>
+        </w:r>
+      </w:del>
+      <w:r>
+        <w:t xml:space="preserve">maximizes the score (by finding the best alignment between </w:t>
       </w:r>
       <w:r>
         <w:t>two proteins).</w:t>
@@ -667,111 +723,109 @@
         <w:t xml:space="preserve">raw </w:t>
       </w:r>
       <w:r>
-        <w:t>data used was provided by Keiser from a paper published in 2012</w:t>
-      </w:r>
-      <w:ins w:id="3" w:author="Microsoft Office User" w:date="2016-11-08T10:33:00Z">
+        <w:t xml:space="preserve">data used was provided by Keiser from </w:t>
+      </w:r>
+      <w:del w:id="8" w:author="Microsoft Office User" w:date="2016-11-16T20:23:00Z">
+        <w:r>
+          <w:delText>a paper published in 2012</w:delText>
+        </w:r>
+      </w:del>
+      <w:del w:id="9" w:author="Microsoft Office User" w:date="2016-11-08T10:32:00Z">
+        <w:r>
+          <w:delText xml:space="preserve"> </w:delText>
+        </w:r>
+      </w:del>
+      <w:ins w:id="10" w:author="Microsoft Office User" w:date="2016-11-08T10:32:00Z">
+        <w:r>
+          <w:fldChar w:fldCharType="begin" w:fldLock="1"/>
+        </w:r>
+      </w:ins>
+      <w:r>
+        <w:instrText>ADDIN CSL_CITATION { "citationItems" : [ { "id" : "ITEM-1", "itemData" : { "DOI" : "10.1038/nature11159", "ISSN" : "0028-0836", "author" : [ { "dropping-particle" : "", "family" : "Lounkine", "given" : "Eugen", "non-dropping-particle" : "", "parse-names" : false, "suffix" : "" }, { "dropping-particle" : "", "family" : "Keiser", "given" : "Michael J.", "non-dropping-particle" : "", "parse-names" : false, "suffix" : "" }, { "dropping-particle" : "", "family" : "Whitebread", "given" : "Steven", "non-dropping-particle" : "", "parse-names" : false, "suffix" : "" }, { "dropping-particle" : "", "family" : "Mikhailov", "given" : "Dmitri", "non-dropping-particle" : "", "parse-names" : false, "suffix" : "" }, { "dropping-particle" : "", "family" : "Hamon", "given" : "Jacques", "non-dropping-particle" : "", "parse-names" : false, "suffix" : "" }, { "dropping-particle" : "", "family" : "Jenkins", "given" : "Jeremy L.", "non-dropping-particle" : "", "parse-names" : false, "suffix" : "" }, { "dropping-particle" : "", "family" : "Lavan", "given" : "Paul", "non-dropping-particle" : "", "parse-names" : false, "suffix" : "" }, { "dropping-particle" : "", "family" : "Weber", "given" : "Eckhard", "non-dropping-particle" : "", "parse-names" : false, "suffix" : "" }, { "dropping-particle" : "", "family" : "Doak", "given" : "Allison K.", "non-dropping-particle" : "", "parse-names" : false, "suffix" : "" }, { "dropping-particle" : "", "family" : "C\u00f4t\u00e9", "given" : "Serge", "non-dropping-particle" : "", "parse-names" : false, "suffix" : "" }, { "dropping-particle" : "", "family" : "Shoichet", "given" : "Brian K.", "non-dropping-particle" : "", "parse-names" : false, "suffix" : "" }, { "dropping-particle" : "", "family" : "Urban", "given" : "Laszlo", "non-dropping-particle" : "", "parse-names" : false, "suffix" : "" } ], "container-title" : "Nature", "id" : "ITEM-1", "issue" : "7403", "issued" : { "date-parts" : [ [ "2012", "6", "10" ] ] }, "page" : "361", "publisher" : "Nature Publishing Group", "title" : "Large-scale prediction and testing of drug activity on side-effect targets", "type" : "article-journal", "volume" : "486" }, "uris" : [ "http://www.mendeley.com/documents/?uuid=55de145e-104b-3938-bbb9-11c01728a3d5" ] } ], "mendeley" : { "formattedCitation" : "(Lounkine et al. 2012)", "plainTextFormattedCitation" : "(Lounkine et al. 2012)", "previouslyFormattedCitation" : "&lt;sup&gt;2&lt;/sup&gt;" }, "properties" : { "noteIndex" : 0 }, "schema" : "https://github.com/citation-style-language/schema/raw/master/csl-citation.json" }</w:instrText>
+      </w:r>
+      <w:r>
+        <w:fldChar w:fldCharType="separate"/>
+      </w:r>
+      <w:r>
+        <w:rPr>
+          <w:noProof/>
+        </w:rPr>
+        <w:t>(Lounkine et al. 2012)</w:t>
+      </w:r>
+      <w:ins w:id="11" w:author="Microsoft Office User" w:date="2016-11-08T10:32:00Z">
+        <w:r>
+          <w:fldChar w:fldCharType="end"/>
+        </w:r>
+      </w:ins>
+      <w:del w:id="12" w:author="Microsoft Office User" w:date="2016-11-08T10:32:00Z">
+        <w:r>
+          <w:delText>(Keiser et. Al 2012)</w:delText>
+        </w:r>
+      </w:del>
+      <w:r>
+        <w:t>.</w:t>
+      </w:r>
+      <w:r>
+        <w:t xml:space="preserve"> </w:t>
+      </w:r>
+      <w:r>
+        <w:t>This includes: A mapping between protein targets and their ligands, ligand fingerprints</w:t>
+      </w:r>
+      <w:r>
+        <w:t>,</w:t>
+      </w:r>
+      <w:r>
+        <w:t xml:space="preserve"> which were used to derive the statistical model</w:t>
+      </w:r>
+      <w:r>
+        <w:t>,</w:t>
+      </w:r>
+      <w:r>
+        <w:t xml:space="preserve"> and drug fingerprints</w:t>
+      </w:r>
+      <w:r>
+        <w:t>,</w:t>
+      </w:r>
+      <w:r>
+        <w:t xml:space="preserve"> which</w:t>
+      </w:r>
+      <w:r>
+        <w:t xml:space="preserve"> are not included in the ligand set</w:t>
+      </w:r>
+      <w:r>
+        <w:t xml:space="preserve">, which were shown </w:t>
+      </w:r>
+      <w:del w:id="13" w:author="Microsoft Office User" w:date="2016-11-08T10:33:00Z">
+        <w:r>
+          <w:delText xml:space="preserve">by (Keiser et. Al 2012) </w:delText>
+        </w:r>
+      </w:del>
+      <w:r>
+        <w:t>to bind to specific targets</w:t>
+      </w:r>
+      <w:ins w:id="14" w:author="Microsoft Office User" w:date="2016-11-08T10:33:00Z">
         <w:r>
           <w:t xml:space="preserve"> </w:t>
         </w:r>
-      </w:ins>
-      <w:del w:id="4" w:author="Microsoft Office User" w:date="2016-11-08T10:32:00Z">
-        <w:r>
-          <w:delText xml:space="preserve"> </w:delText>
-        </w:r>
-      </w:del>
-      <w:ins w:id="5" w:author="Microsoft Office User" w:date="2016-11-08T10:32:00Z">
         <w:r>
           <w:fldChar w:fldCharType="begin" w:fldLock="1"/>
         </w:r>
       </w:ins>
       <w:r>
-        <w:instrText>ADDIN CSL_CITATION { "citationItems" : [ { "id" : "ITEM-1", "itemData" : { "DOI" : "10.1038/nature11159", "ISSN" : "0028-0836", "author" : [ { "dropping-particle" : "", "family" : "Lounkine", "given" : "Eugen", "non-dropping-particle" : "", "parse-names" : false, "suffix" : "" }, { "dropping-particle" : "", "family" : "Keiser", "given" : "Michael J.", "non-dropping-particle" : "", "parse-names" : false, "suffix" : "" }, { "dropping-particle" : "", "family" : "Whitebread", "given" : "Steven", "non-dropping-particle" : "", "parse-names" : false, "suffix" : "" }, { "dropping-particle" : "", "family" : "Mikhailov", "given" : "Dmitri", "non-dropping-particle" : "", "parse-names" : false, "suffix" : "" }, { "dropping-particle" : "", "family" : "Hamon", "given" : "Jacques", "non-dropping-particle" : "", "parse-names" : false, "suffix" : "" }, { "dropping-particle" : "", "family" : "Jenkins", "given" : "Jeremy L.", "non-dropping-particle" : "", "parse-names" : false, "suffix" : "" }, { "dropping-particle" : "", "family" : "Lavan", "given" : "Paul", "non-dropping-particle" : "", "parse-names" : false, "suffix" : "" }, { "dropping-particle" : "", "family" : "Weber", "given" : "Eckhard", "non-dropping-particle" : "", "parse-names" : false, "suffix" : "" }, { "dropping-particle" : "", "family" : "Doak", "given" : "Allison K.", "non-dropping-particle" : "", "parse-names" : false, "suffix" : "" }, { "dropping-particle" : "", "family" : "C\u00f4t\u00e9", "given" : "Serge", "non-dropping-particle" : "", "parse-names" : false, "suffix" : "" }, { "dropping-particle" : "", "family" : "Shoichet", "given" : "Brian K.", "non-dropping-particle" : "", "parse-names" : false, "suffix" : "" }, { "dropping-particle" : "", "family" : "Urban", "given" : "Laszlo", "non-dropping-particle" : "", "parse-names" : false, "suffix" : "" } ], "container-title" : "Nature", "id" : "ITEM-1", "issue" : "7403", "issued" : { "date-parts" : [ [ "2012", "6", "10" ] ] }, "page" : "361", "publisher" : "Nature Publishing Group", "title" : "Large-scale prediction and testing of drug activity on side-effect targets", "type" : "article-journal", "volume" : "486" }, "uris" : [ "http://www.mendeley.com/documents/?uuid=55de145e-104b-3938-bbb9-11c01728a3d5" ] } ], "mendeley" : { "formattedCitation" : "&lt;sup&gt;2&lt;/sup&gt;", "plainTextFormattedCitation" : "2", "previouslyFormattedCitation" : "&lt;sup&gt;2&lt;/sup&gt;" }, "properties" : { "noteIndex" : 0 }, "schema" : "https://github.com/citation-style-language/schema/raw/master/csl-citation.json" }</w:instrText>
-      </w:r>
-      <w:r>
-        <w:fldChar w:fldCharType="separate"/>
-      </w:r>
+        <w:instrText>ADDIN CSL_CITATION { "citationItems" : [ { "id" : "ITEM-1", "itemData" : { "DOI" : "10.1038/nature11159", "ISSN" : "0028-0836", "author" : [ { "dropping-particle" : "", "family" : "Lounkine", "given" : "Eugen", "non-dropping-particle" : "", "parse-names" : false, "suffix" : "" }, { "dropping-particle" : "", "family" : "Keiser", "given" : "Michael J.", "non-dropping-particle" : "", "parse-names" : false, "suffix" : "" }, { "dropping-particle" : "", "family" : "Whitebread", "given" : "Steven", "non-dropping-particle" : "", "parse-names" : false, "suffix" : "" }, { "dropping-particle" : "", "family" : "Mikhailov", "given" : "Dmitri", "non-dropping-particle" : "", "parse-names" : false, "suffix" : "" }, { "dropping-particle" : "", "family" : "Hamon", "given" : "Jacques", "non-dropping-particle" : "", "parse-names" : false, "suffix" : "" }, { "dropping-particle" : "", "family" : "Jenkins", "given" : "Jeremy L.", "non-dropping-particle" : "", "parse-names" : false, "suffix" : "" }, { "dropping-particle" : "", "family" : "Lavan", "given" : "Paul", "non-dropping-particle" : "", "parse-names" : false, "suffix" : "" }, { "dropping-particle" : "", "family" : "Weber", "given" : "Eckhard", "non-dropping-particle" : "", "parse-names" : false, "suffix" : "" }, { "dropping-particle" : "", "family" : "Doak", "given" : "Allison K.", "non-dropping-particle" : "", "parse-names" : false, "suffix" : "" }, { "dropping-particle" : "", "family" : "C\u00f4t\u00e9", "given" : "Serge", "non-dropping-particle" : "", "parse-names" : false, "suffix" : "" }, { "dropping-particle" : "", "family" : "Shoichet", "given" : "Brian K.", "non-dropping-particle" : "", "parse-names" : false, "suffix" : "" }, { "dropping-particle" : "", "family" : "Urban", "given" : "Laszlo", "non-dropping-particle" : "", "parse-names" : false, "suffix" : "" } ], "container-title" : "Nature", "id" : "ITEM-1", "issue" : "7403", "issued" : { "date-parts" : [ [ "2012", "6", "10" ] ] }, "page" : "361", "publisher" : "Nature Publishing Group", "title" : "Large-scale prediction and testing of drug activity on side-effect targets", "type" : "article-journal", "volume" : "486" }, "uris" : [ "http://www.mendeley.com/documents/?uuid=55de145e-104b-3938-bbb9-11c01728a3d5" ] } ], "mendeley" : { "formattedCitation" : "(Lounkine et al. 2012)", "plainTextFormattedCitation" : "(Lounkine et al. 2012)", "previouslyFormattedCitation" : "&lt;sup&gt;2&lt;/sup&gt;" }, "properties" : { "noteIndex" : 0 }, "schema" : "https://github.com/citation-style-language/schema/raw/master/csl-citation.json" }</w:instrText>
+      </w:r>
+      <w:ins w:id="15" w:author="Microsoft Office User" w:date="2016-11-08T10:33:00Z">
+        <w:r>
+          <w:fldChar w:fldCharType="separate"/>
+        </w:r>
+      </w:ins>
       <w:r>
         <w:rPr>
           <w:noProof/>
-          <w:vertAlign w:val="superscript"/>
-        </w:rPr>
-        <w:t>2</w:t>
-      </w:r>
-      <w:ins w:id="6" w:author="Microsoft Office User" w:date="2016-11-08T10:32:00Z">
-        <w:r>
-          <w:fldChar w:fldCharType="end"/>
-        </w:r>
-      </w:ins>
-      <w:del w:id="7" w:author="Microsoft Office User" w:date="2016-11-08T10:32:00Z">
-        <w:r>
-          <w:delText>(Keiser et. Al 2012)</w:delText>
-        </w:r>
-      </w:del>
-      <w:r>
-        <w:t>.</w:t>
-      </w:r>
-      <w:r>
-        <w:t xml:space="preserve"> </w:t>
-      </w:r>
-      <w:r>
-        <w:t>This includes: A mapping between protein targets and their ligands, ligand fingerprints</w:t>
-      </w:r>
-      <w:r>
-        <w:t>,</w:t>
-      </w:r>
-      <w:r>
-        <w:t xml:space="preserve"> which were used to derive the statistical model</w:t>
-      </w:r>
-      <w:r>
-        <w:t>,</w:t>
-      </w:r>
-      <w:r>
-        <w:t xml:space="preserve"> and drug fingerprints</w:t>
-      </w:r>
-      <w:r>
-        <w:t>,</w:t>
-      </w:r>
-      <w:r>
-        <w:t xml:space="preserve"> which</w:t>
-      </w:r>
-      <w:r>
-        <w:t xml:space="preserve"> are not included in the ligand set</w:t>
-      </w:r>
-      <w:r>
-        <w:t xml:space="preserve">, which were shown </w:t>
-      </w:r>
-      <w:del w:id="8" w:author="Microsoft Office User" w:date="2016-11-08T10:33:00Z">
-        <w:r>
-          <w:delText xml:space="preserve">by (Keiser et. Al 2012) </w:delText>
-        </w:r>
-      </w:del>
-      <w:r>
-        <w:t>to bind to specific targets</w:t>
-      </w:r>
-      <w:ins w:id="9" w:author="Microsoft Office User" w:date="2016-11-08T10:33:00Z">
-        <w:r>
-          <w:t xml:space="preserve"> </w:t>
-        </w:r>
-        <w:r>
-          <w:fldChar w:fldCharType="begin" w:fldLock="1"/>
-        </w:r>
-      </w:ins>
-      <w:r>
-        <w:instrText>ADDIN CSL_CITATION { "citationItems" : [ { "id" : "ITEM-1", "itemData" : { "DOI" : "10.1038/nature11159", "ISSN" : "0028-0836", "author" : [ { "dropping-particle" : "", "family" : "Lounkine", "given" : "Eugen", "non-dropping-particle" : "", "parse-names" : false, "suffix" : "" }, { "dropping-particle" : "", "family" : "Keiser", "given" : "Michael J.", "non-dropping-particle" : "", "parse-names" : false, "suffix" : "" }, { "dropping-particle" : "", "family" : "Whitebread", "given" : "Steven", "non-dropping-particle" : "", "parse-names" : false, "suffix" : "" }, { "dropping-particle" : "", "family" : "Mikhailov", "given" : "Dmitri", "non-dropping-particle" : "", "parse-names" : false, "suffix" : "" }, { "dropping-particle" : "", "family" : "Hamon", "given" : "Jacques", "non-dropping-particle" : "", "parse-names" : false, "suffix" : "" }, { "dropping-particle" : "", "family" : "Jenkins", "given" : "Jeremy L.", "non-dropping-particle" : "", "parse-names" : false, "suffix" : "" }, { "dropping-particle" : "", "family" : "Lavan", "given" : "Paul", "non-dropping-particle" : "", "parse-names" : false, "suffix" : "" }, { "dropping-particle" : "", "family" : "Weber", "given" : "Eckhard", "non-dropping-particle" : "", "parse-names" : false, "suffix" : "" }, { "dropping-particle" : "", "family" : "Doak", "given" : "Allison K.", "non-dropping-particle" : "", "parse-names" : false, "suffix" : "" }, { "dropping-particle" : "", "family" : "C\u00f4t\u00e9", "given" : "Serge", "non-dropping-particle" : "", "parse-names" : false, "suffix" : "" }, { "dropping-particle" : "", "family" : "Shoichet", "given" : "Brian K.", "non-dropping-particle" : "", "parse-names" : false, "suffix" : "" }, { "dropping-particle" : "", "family" : "Urban", "given" : "Laszlo", "non-dropping-particle" : "", "parse-names" : false, "suffix" : "" } ], "container-title" : "Nature", "id" : "ITEM-1", "issue" : "7403", "issued" : { "date-parts" : [ [ "2012", "6", "10" ] ] }, "page" : "361", "publisher" : "Nature Publishing Group", "title" : "Large-scale prediction and testing of drug activity on side-effect targets", "type" : "article-journal", "volume" : "486" }, "uris" : [ "http://www.mendeley.com/documents/?uuid=55de145e-104b-3938-bbb9-11c01728a3d5" ] } ], "mendeley" : { "formattedCitation" : "&lt;sup&gt;2&lt;/sup&gt;", "plainTextFormattedCitation" : "2", "previouslyFormattedCitation" : "&lt;sup&gt;2&lt;/sup&gt;" }, "properties" : { "noteIndex" : 0 }, "schema" : "https://github.com/citation-style-language/schema/raw/master/csl-citation.json" }</w:instrText>
-      </w:r>
-      <w:ins w:id="10" w:author="Microsoft Office User" w:date="2016-11-08T10:33:00Z">
-        <w:r>
-          <w:fldChar w:fldCharType="separate"/>
-        </w:r>
-      </w:ins>
-      <w:r>
-        <w:rPr>
-          <w:noProof/>
-          <w:vertAlign w:val="superscript"/>
-        </w:rPr>
-        <w:t>2</w:t>
-      </w:r>
-      <w:ins w:id="11" w:author="Microsoft Office User" w:date="2016-11-08T10:33:00Z">
+        </w:rPr>
+        <w:t>(Lounkine et al. 2012)</w:t>
+      </w:r>
+      <w:ins w:id="16" w:author="Microsoft Office User" w:date="2016-11-08T10:33:00Z">
         <w:r>
           <w:fldChar w:fldCharType="end"/>
         </w:r>
@@ -795,13 +849,51 @@
         <w:t xml:space="preserve"> emerging</w:t>
       </w:r>
       <w:r>
-        <w:t xml:space="preserve"> issues we repeated the original article’s </w:t>
-      </w:r>
-      <w:r>
-        <w:t xml:space="preserve">[reference] </w:t>
-      </w:r>
-      <w:r>
-        <w:t xml:space="preserve">sampling process in order to create a similar set of data </w:t>
+        <w:t xml:space="preserve"> issues we repeated the </w:t>
+      </w:r>
+      <w:del w:id="17" w:author="Microsoft Office User" w:date="2016-11-16T20:21:00Z">
+        <w:r>
+          <w:delText xml:space="preserve">original article’s </w:delText>
+        </w:r>
+        <w:r>
+          <w:delText xml:space="preserve">[reference] </w:delText>
+        </w:r>
+      </w:del>
+      <w:r>
+        <w:t xml:space="preserve">sampling process </w:t>
+      </w:r>
+      <w:ins w:id="18" w:author="Microsoft Office User" w:date="2016-11-16T20:21:00Z">
+        <w:r>
+          <w:t xml:space="preserve">made by </w:t>
+        </w:r>
+      </w:ins>
+      <w:ins w:id="19" w:author="Microsoft Office User" w:date="2016-11-16T20:22:00Z">
+        <w:r>
+          <w:fldChar w:fldCharType="begin" w:fldLock="1"/>
+        </w:r>
+      </w:ins>
+      <w:r>
+        <w:instrText>ADDIN CSL_CITATION { "citationItems" : [ { "id" : "ITEM-1", "itemData" : { "ISSN" : "1087-0156", "author" : [ { "dropping-particle" : "", "family" : "Keiser", "given" : "Michael J", "non-dropping-particle" : "", "parse-names" : false, "suffix" : "" }, { "dropping-particle" : "", "family" : "Roth", "given" : "Bryan L", "non-dropping-particle" : "", "parse-names" : false, "suffix" : "" }, { "dropping-particle" : "", "family" : "Armbruster", "given" : "Blaine N", "non-dropping-particle" : "", "parse-names" : false, "suffix" : "" }, { "dropping-particle" : "", "family" : "Ernsberger", "given" : "Paul", "non-dropping-particle" : "", "parse-names" : false, "suffix" : "" }, { "dropping-particle" : "", "family" : "Irwin", "given" : "John J", "non-dropping-particle" : "", "parse-names" : false, "suffix" : "" }, { "dropping-particle" : "", "family" : "Shoichet", "given" : "Brian K", "non-dropping-particle" : "", "parse-names" : false, "suffix" : "" } ], "container-title" : "Nat Biotech", "genre" : "JOUR", "id" : "ITEM-1", "issue" : "2", "issued" : { "date-parts" : [ [ "2007", "2" ] ] }, "note" : "10.1038/nbt1284", "page" : "197-206", "publisher" : "Nature Publishing Group", "title" : "Relating protein pharmacology by ligand chemistry", "type" : "article-journal", "volume" : "25" }, "uris" : [ "http://www.mendeley.com/documents/?uuid=70f36376-ad6e-4946-b159-cfa8650ad911" ] } ], "mendeley" : { "formattedCitation" : "(Keiser et al. 2007)", "plainTextFormattedCitation" : "(Keiser et al. 2007)", "previouslyFormattedCitation" : "&lt;sup&gt;1&lt;/sup&gt;" }, "properties" : { "noteIndex" : 0 }, "schema" : "https://github.com/citation-style-language/schema/raw/master/csl-citation.json" }</w:instrText>
+      </w:r>
+      <w:r>
+        <w:fldChar w:fldCharType="separate"/>
+      </w:r>
+      <w:r>
+        <w:rPr>
+          <w:noProof/>
+        </w:rPr>
+        <w:t>(Keiser et al. 2007)</w:t>
+      </w:r>
+      <w:ins w:id="20" w:author="Microsoft Office User" w:date="2016-11-16T20:22:00Z">
+        <w:r>
+          <w:fldChar w:fldCharType="end"/>
+        </w:r>
+        <w:r>
+          <w:t xml:space="preserve"> </w:t>
+        </w:r>
+      </w:ins>
+      <w:r>
+        <w:t xml:space="preserve">in order to create a similar set of data </w:t>
       </w:r>
       <w:r>
         <w:t>to be used in</w:t>
@@ -877,7 +969,15 @@
         <w:t xml:space="preserve"> </w:t>
       </w:r>
       <w:r>
-        <w:t xml:space="preserve">the Tanimoto coefficient score </w:t>
+        <w:t xml:space="preserve">the </w:t>
+      </w:r>
+      <w:proofErr w:type="spellStart"/>
+      <w:r>
+        <w:t>Tanimoto</w:t>
+      </w:r>
+      <w:proofErr w:type="spellEnd"/>
+      <w:r>
+        <w:t xml:space="preserve"> coefficient score </w:t>
       </w:r>
       <w:r>
         <w:t xml:space="preserve">[repetition] </w:t>
@@ -1008,15 +1108,15 @@
       <w:r>
         <w:t xml:space="preserve"> </w:t>
       </w:r>
-      <w:ins w:id="12" w:author="Microsoft Office User" w:date="2016-11-08T10:33:00Z">
+      <w:ins w:id="21" w:author="Microsoft Office User" w:date="2016-11-08T10:33:00Z">
         <w:r>
           <w:fldChar w:fldCharType="begin" w:fldLock="1"/>
         </w:r>
       </w:ins>
       <w:r>
-        <w:instrText>ADDIN CSL_CITATION { "citationItems" : [ { "id" : "ITEM-1", "itemData" : { "ISSN" : "1087-0156", "author" : [ { "dropping-particle" : "", "family" : "Keiser", "given" : "Michael J", "non-dropping-particle" : "", "parse-names" : false, "suffix" : "" }, { "dropping-particle" : "", "family" : "Roth", "given" : "Bryan L", "non-dropping-particle" : "", "parse-names" : false, "suffix" : "" }, { "dropping-particle" : "", "family" : "Armbruster", "given" : "Blaine N", "non-dropping-particle" : "", "parse-names" : false, "suffix" : "" }, { "dropping-particle" : "", "family" : "Ernsberger", "given" : "Paul", "non-dropping-particle" : "", "parse-names" : false, "suffix" : "" }, { "dropping-particle" : "", "family" : "Irwin", "given" : "John J", "non-dropping-particle" : "", "parse-names" : false, "suffix" : "" }, { "dropping-particle" : "", "family" : "Shoichet", "given" : "Brian K", "non-dropping-particle" : "", "parse-names" : false, "suffix" : "" } ], "container-title" : "Nat Biotech", "genre" : "JOUR", "id" : "ITEM-1", "issue" : "2", "issued" : { "date-parts" : [ [ "2007", "2" ] ] }, "note" : "10.1038/nbt1284", "page" : "197-206", "publisher" : "Nature Publishing Group", "title" : "Relating protein pharmacology by ligand chemistry", "type" : "article-journal", "volume" : "25" }, "uris" : [ "http://www.mendeley.com/documents/?uuid=70f36376-ad6e-4946-b159-cfa8650ad911" ] } ], "mendeley" : { "formattedCitation" : "&lt;sup&gt;1&lt;/sup&gt;", "plainTextFormattedCitation" : "1", "previouslyFormattedCitation" : "&lt;sup&gt;1&lt;/sup&gt;" }, "properties" : { "noteIndex" : 0 }, "schema" : "https://github.com/citation-style-language/schema/raw/master/csl-citation.json" }</w:instrText>
-      </w:r>
-      <w:ins w:id="13" w:author="Microsoft Office User" w:date="2016-11-08T10:33:00Z">
+        <w:instrText>ADDIN CSL_CITATION { "citationItems" : [ { "id" : "ITEM-1", "itemData" : { "ISSN" : "1087-0156", "author" : [ { "dropping-particle" : "", "family" : "Keiser", "given" : "Michael J", "non-dropping-particle" : "", "parse-names" : false, "suffix" : "" }, { "dropping-particle" : "", "family" : "Roth", "given" : "Bryan L", "non-dropping-particle" : "", "parse-names" : false, "suffix" : "" }, { "dropping-particle" : "", "family" : "Armbruster", "given" : "Blaine N", "non-dropping-particle" : "", "parse-names" : false, "suffix" : "" }, { "dropping-particle" : "", "family" : "Ernsberger", "given" : "Paul", "non-dropping-particle" : "", "parse-names" : false, "suffix" : "" }, { "dropping-particle" : "", "family" : "Irwin", "given" : "John J", "non-dropping-particle" : "", "parse-names" : false, "suffix" : "" }, { "dropping-particle" : "", "family" : "Shoichet", "given" : "Brian K", "non-dropping-particle" : "", "parse-names" : false, "suffix" : "" } ], "container-title" : "Nat Biotech", "genre" : "JOUR", "id" : "ITEM-1", "issue" : "2", "issued" : { "date-parts" : [ [ "2007", "2" ] ] }, "note" : "10.1038/nbt1284", "page" : "197-206", "publisher" : "Nature Publishing Group", "title" : "Relating protein pharmacology by ligand chemistry", "type" : "article-journal", "volume" : "25" }, "uris" : [ "http://www.mendeley.com/documents/?uuid=70f36376-ad6e-4946-b159-cfa8650ad911" ] } ], "mendeley" : { "formattedCitation" : "(Keiser et al. 2007)", "plainTextFormattedCitation" : "(Keiser et al. 2007)", "previouslyFormattedCitation" : "&lt;sup&gt;1&lt;/sup&gt;" }, "properties" : { "noteIndex" : 0 }, "schema" : "https://github.com/citation-style-language/schema/raw/master/csl-citation.json" }</w:instrText>
+      </w:r>
+      <w:ins w:id="22" w:author="Microsoft Office User" w:date="2016-11-08T10:33:00Z">
         <w:r>
           <w:fldChar w:fldCharType="separate"/>
         </w:r>
@@ -1024,16 +1124,15 @@
       <w:r>
         <w:rPr>
           <w:noProof/>
-          <w:vertAlign w:val="superscript"/>
-        </w:rPr>
-        <w:t>1</w:t>
-      </w:r>
-      <w:ins w:id="14" w:author="Microsoft Office User" w:date="2016-11-08T10:33:00Z">
+        </w:rPr>
+        <w:t>(Keiser et al. 2007)</w:t>
+      </w:r>
+      <w:ins w:id="23" w:author="Microsoft Office User" w:date="2016-11-08T10:33:00Z">
         <w:r>
           <w:fldChar w:fldCharType="end"/>
         </w:r>
       </w:ins>
-      <w:del w:id="15" w:author="Microsoft Office User" w:date="2016-11-08T10:33:00Z">
+      <w:del w:id="24" w:author="Microsoft Office User" w:date="2016-11-08T10:33:00Z">
         <w:r>
           <w:delText>(</w:delText>
         </w:r>
@@ -1104,6 +1203,14 @@
       <w:r>
         <w:t>) ranging from 100 to</w:t>
       </w:r>
+      <w:ins w:id="25" w:author="Microsoft Office User" w:date="2016-11-16T20:24:00Z">
+        <w:r>
+          <w:rPr>
+            <w:rFonts w:eastAsiaTheme="minorEastAsia"/>
+          </w:rPr>
+          <w:t xml:space="preserve"> </w:t>
+        </w:r>
+      </w:ins>
       <m:oMath>
         <m:sSup>
           <m:sSupPr>
@@ -1192,9 +1299,11 @@
       <w:r>
         <w:t xml:space="preserve"> et al. 2012)</w:t>
       </w:r>
-      <w:r>
-        <w:t xml:space="preserve"> [add to bibliography]</w:t>
-      </w:r>
+      <w:del w:id="26" w:author="Microsoft Office User" w:date="2016-11-16T20:24:00Z">
+        <w:r>
+          <w:delText xml:space="preserve"> [add to bibliography]</w:delText>
+        </w:r>
+      </w:del>
       <w:r>
         <w:t xml:space="preserve">. </w:t>
       </w:r>
@@ -1213,18 +1322,18 @@
     </w:p>
     <w:p/>
     <w:p>
-      <w:ins w:id="16" w:author="Microsoft Office User" w:date="2016-11-08T10:39:00Z">
+      <w:ins w:id="27" w:author="Microsoft Office User" w:date="2016-11-08T10:39:00Z">
         <w:r>
           <w:t xml:space="preserve">In order to replicated the sampling data produced by </w:t>
         </w:r>
       </w:ins>
-      <w:ins w:id="17" w:author="Microsoft Office User" w:date="2016-11-08T10:40:00Z">
+      <w:ins w:id="28" w:author="Microsoft Office User" w:date="2016-11-08T10:40:00Z">
         <w:r>
           <w:fldChar w:fldCharType="begin" w:fldLock="1"/>
         </w:r>
       </w:ins>
       <w:r>
-        <w:instrText>ADDIN CSL_CITATION { "citationItems" : [ { "id" : "ITEM-1", "itemData" : { "ISSN" : "1087-0156", "author" : [ { "dropping-particle" : "", "family" : "Keiser", "given" : "Michael J", "non-dropping-particle" : "", "parse-names" : false, "suffix" : "" }, { "dropping-particle" : "", "family" : "Roth", "given" : "Bryan L", "non-dropping-particle" : "", "parse-names" : false, "suffix" : "" }, { "dropping-particle" : "", "family" : "Armbruster", "given" : "Blaine N", "non-dropping-particle" : "", "parse-names" : false, "suffix" : "" }, { "dropping-particle" : "", "family" : "Ernsberger", "given" : "Paul", "non-dropping-particle" : "", "parse-names" : false, "suffix" : "" }, { "dropping-particle" : "", "family" : "Irwin", "given" : "John J", "non-dropping-particle" : "", "parse-names" : false, "suffix" : "" }, { "dropping-particle" : "", "family" : "Shoichet", "given" : "Brian K", "non-dropping-particle" : "", "parse-names" : false, "suffix" : "" } ], "container-title" : "Nat Biotech", "genre" : "JOUR", "id" : "ITEM-1", "issue" : "2", "issued" : { "date-parts" : [ [ "2007", "2" ] ] }, "note" : "10.1038/nbt1284", "page" : "197-206", "publisher" : "Nature Publishing Group", "title" : "Relating protein pharmacology by ligand chemistry", "type" : "article-journal", "volume" : "25" }, "uris" : [ "http://www.mendeley.com/documents/?uuid=70f36376-ad6e-4946-b159-cfa8650ad911" ] } ], "mendeley" : { "formattedCitation" : "&lt;sup&gt;1&lt;/sup&gt;", "plainTextFormattedCitation" : "1" }, "properties" : { "noteIndex" : 0 }, "schema" : "https://github.com/citation-style-language/schema/raw/master/csl-citation.json" }</w:instrText>
+        <w:instrText>ADDIN CSL_CITATION { "citationItems" : [ { "id" : "ITEM-1", "itemData" : { "ISSN" : "1087-0156", "author" : [ { "dropping-particle" : "", "family" : "Keiser", "given" : "Michael J", "non-dropping-particle" : "", "parse-names" : false, "suffix" : "" }, { "dropping-particle" : "", "family" : "Roth", "given" : "Bryan L", "non-dropping-particle" : "", "parse-names" : false, "suffix" : "" }, { "dropping-particle" : "", "family" : "Armbruster", "given" : "Blaine N", "non-dropping-particle" : "", "parse-names" : false, "suffix" : "" }, { "dropping-particle" : "", "family" : "Ernsberger", "given" : "Paul", "non-dropping-particle" : "", "parse-names" : false, "suffix" : "" }, { "dropping-particle" : "", "family" : "Irwin", "given" : "John J", "non-dropping-particle" : "", "parse-names" : false, "suffix" : "" }, { "dropping-particle" : "", "family" : "Shoichet", "given" : "Brian K", "non-dropping-particle" : "", "parse-names" : false, "suffix" : "" } ], "container-title" : "Nat Biotech", "genre" : "JOUR", "id" : "ITEM-1", "issue" : "2", "issued" : { "date-parts" : [ [ "2007", "2" ] ] }, "note" : "10.1038/nbt1284", "page" : "197-206", "publisher" : "Nature Publishing Group", "title" : "Relating protein pharmacology by ligand chemistry", "type" : "article-journal", "volume" : "25" }, "uris" : [ "http://www.mendeley.com/documents/?uuid=70f36376-ad6e-4946-b159-cfa8650ad911" ] } ], "mendeley" : { "formattedCitation" : "(Keiser et al. 2007)", "plainTextFormattedCitation" : "(Keiser et al. 2007)", "previouslyFormattedCitation" : "&lt;sup&gt;1&lt;/sup&gt;" }, "properties" : { "noteIndex" : 0 }, "schema" : "https://github.com/citation-style-language/schema/raw/master/csl-citation.json" }</w:instrText>
       </w:r>
       <w:r>
         <w:fldChar w:fldCharType="separate"/>
@@ -1232,11 +1341,10 @@
       <w:r>
         <w:rPr>
           <w:noProof/>
-          <w:vertAlign w:val="superscript"/>
-        </w:rPr>
-        <w:t>1</w:t>
-      </w:r>
-      <w:ins w:id="18" w:author="Microsoft Office User" w:date="2016-11-08T10:40:00Z">
+        </w:rPr>
+        <w:t>(Keiser et al. 2007)</w:t>
+      </w:r>
+      <w:ins w:id="29" w:author="Microsoft Office User" w:date="2016-11-08T10:40:00Z">
         <w:r>
           <w:fldChar w:fldCharType="end"/>
         </w:r>
@@ -1244,42 +1352,42 @@
           <w:t xml:space="preserve"> </w:t>
         </w:r>
       </w:ins>
-      <w:ins w:id="19" w:author="Microsoft Office User" w:date="2016-11-08T10:41:00Z">
+      <w:ins w:id="30" w:author="Microsoft Office User" w:date="2016-11-08T10:41:00Z">
         <w:r>
           <w:t xml:space="preserve"> when creating the SEA </w:t>
         </w:r>
       </w:ins>
-      <w:ins w:id="20" w:author="Microsoft Office User" w:date="2016-11-08T15:50:00Z">
+      <w:ins w:id="31" w:author="Microsoft Office User" w:date="2016-11-08T15:50:00Z">
         <w:r>
           <w:t>statistical</w:t>
         </w:r>
       </w:ins>
-      <w:ins w:id="21" w:author="Microsoft Office User" w:date="2016-11-08T10:41:00Z">
+      <w:ins w:id="32" w:author="Microsoft Office User" w:date="2016-11-08T10:41:00Z">
         <w:r>
           <w:t xml:space="preserve"> model </w:t>
         </w:r>
       </w:ins>
-      <w:ins w:id="22" w:author="Microsoft Office User" w:date="2016-11-08T10:40:00Z">
+      <w:ins w:id="33" w:author="Microsoft Office User" w:date="2016-11-08T10:40:00Z">
         <w:r>
           <w:t xml:space="preserve">we </w:t>
         </w:r>
       </w:ins>
-      <w:ins w:id="23" w:author="Microsoft Office User" w:date="2016-11-08T15:50:00Z">
+      <w:ins w:id="34" w:author="Microsoft Office User" w:date="2016-11-08T15:50:00Z">
         <w:r>
           <w:t>calculated</w:t>
         </w:r>
       </w:ins>
-      <w:ins w:id="24" w:author="Microsoft Office User" w:date="2016-11-08T10:40:00Z">
+      <w:ins w:id="35" w:author="Microsoft Office User" w:date="2016-11-08T10:40:00Z">
         <w:r>
           <w:t xml:space="preserve"> a </w:t>
         </w:r>
       </w:ins>
-      <w:ins w:id="25" w:author="Microsoft Office User" w:date="2016-11-08T10:41:00Z">
+      <w:ins w:id="36" w:author="Microsoft Office User" w:date="2016-11-08T10:41:00Z">
         <w:r>
           <w:t>mapping</w:t>
         </w:r>
       </w:ins>
-      <w:del w:id="26" w:author="Microsoft Office User" w:date="2016-11-08T10:41:00Z">
+      <w:del w:id="37" w:author="Microsoft Office User" w:date="2016-11-08T10:41:00Z">
         <w:r>
           <w:delText>Using the data sampled</w:delText>
         </w:r>
@@ -1347,7 +1455,7 @@
         </w:rPr>
         <w:t xml:space="preserve"> </w:t>
       </w:r>
-      <w:ins w:id="27" w:author="Microsoft Office User" w:date="2016-11-08T10:42:00Z">
+      <w:ins w:id="38" w:author="Microsoft Office User" w:date="2016-11-08T10:42:00Z">
         <w:r>
           <w:rPr>
             <w:rFonts w:eastAsiaTheme="minorEastAsia"/>
@@ -1387,7 +1495,7 @@
           </m:e>
         </m:nary>
       </m:oMath>
-      <w:ins w:id="28" w:author="Microsoft Office User" w:date="2016-11-08T10:42:00Z">
+      <w:ins w:id="39" w:author="Microsoft Office User" w:date="2016-11-08T10:42:00Z">
         <w:r>
           <w:rPr>
             <w:rFonts w:eastAsiaTheme="minorEastAsia"/>
@@ -1395,7 +1503,7 @@
           <w:t>.</w:t>
         </w:r>
       </w:ins>
-      <w:del w:id="29" w:author="Microsoft Office User" w:date="2016-11-08T10:42:00Z">
+      <w:del w:id="40" w:author="Microsoft Office User" w:date="2016-11-08T10:42:00Z">
         <w:r>
           <w:rPr>
             <w:rFonts w:eastAsiaTheme="minorEastAsia"/>
@@ -1433,7 +1541,7 @@
           <w:delText xml:space="preserve"> by</w:delText>
         </w:r>
       </w:del>
-      <w:del w:id="30" w:author="Microsoft Office User" w:date="2016-11-08T10:40:00Z">
+      <w:del w:id="41" w:author="Microsoft Office User" w:date="2016-11-08T10:40:00Z">
         <w:r>
           <w:rPr>
             <w:rFonts w:eastAsiaTheme="minorEastAsia"/>
@@ -1447,7 +1555,7 @@
           <w:delText xml:space="preserve"> et al</w:delText>
         </w:r>
       </w:del>
-      <w:del w:id="31" w:author="Microsoft Office User" w:date="2016-11-08T10:42:00Z">
+      <w:del w:id="42" w:author="Microsoft Office User" w:date="2016-11-08T10:42:00Z">
         <w:r>
           <w:delText xml:space="preserve">. </w:delText>
         </w:r>
@@ -1480,8 +1588,8 @@
         <w:keepNext/>
         <w:jc w:val="center"/>
       </w:pPr>
-      <w:moveFromRangeStart w:id="32" w:author="Microsoft Office User" w:date="2016-11-16T17:38:00Z" w:name="move467081261"/>
-      <w:moveFrom w:id="33" w:author="Microsoft Office User" w:date="2016-11-16T17:38:00Z">
+      <w:moveFromRangeStart w:id="43" w:author="Microsoft Office User" w:date="2016-11-16T17:38:00Z" w:name="move467081261"/>
+      <w:moveFrom w:id="44" w:author="Microsoft Office User" w:date="2016-11-16T17:38:00Z">
         <w:r>
           <w:t xml:space="preserve">Figure </w:t>
         </w:r>
@@ -1511,14 +1619,14 @@
         </w:r>
       </w:moveFrom>
     </w:p>
-    <w:moveFromRangeEnd w:id="32"/>
+    <w:moveFromRangeEnd w:id="43"/>
     <w:p>
       <w:pPr>
         <w:rPr>
           <w:lang w:bidi="he-IL"/>
         </w:rPr>
       </w:pPr>
-      <w:del w:id="34" w:author="Microsoft Office User" w:date="2016-11-16T17:33:00Z">
+      <w:del w:id="45" w:author="Microsoft Office User" w:date="2016-11-16T17:33:00Z">
         <w:r>
           <w:rPr>
             <w:noProof/>
@@ -1572,7 +1680,7 @@
         </w:rPr>
         <w:t xml:space="preserve"> </w:t>
       </w:r>
-      <w:del w:id="35" w:author="Microsoft Office User" w:date="2016-11-16T17:33:00Z">
+      <w:del w:id="46" w:author="Microsoft Office User" w:date="2016-11-16T17:33:00Z">
         <w:r>
           <w:rPr>
             <w:noProof/>
@@ -1620,7 +1728,7 @@
           </w:drawing>
         </w:r>
       </w:del>
-      <w:ins w:id="36" w:author="Microsoft Office User" w:date="2016-11-16T17:34:00Z">
+      <w:ins w:id="47" w:author="Microsoft Office User" w:date="2016-11-16T17:34:00Z">
         <w:r>
           <w:rPr>
             <w:noProof/>
@@ -1674,9 +1782,9 @@
         <w:pStyle w:val="Caption"/>
         <w:keepNext/>
         <w:rPr>
-          <w:del w:id="37" w:author="Microsoft Office User" w:date="2016-11-16T20:01:00Z"/>
-        </w:rPr>
-        <w:pPrChange w:id="38" w:author="Microsoft Office User" w:date="2016-11-16T17:39:00Z">
+          <w:del w:id="48" w:author="Microsoft Office User" w:date="2016-11-16T20:01:00Z"/>
+        </w:rPr>
+        <w:pPrChange w:id="49" w:author="Microsoft Office User" w:date="2016-11-16T17:39:00Z">
           <w:pPr>
             <w:pStyle w:val="Caption"/>
             <w:keepNext/>
@@ -1684,31 +1792,22 @@
           </w:pPr>
         </w:pPrChange>
       </w:pPr>
-      <w:moveToRangeStart w:id="39" w:author="Microsoft Office User" w:date="2016-11-16T17:38:00Z" w:name="move467081261"/>
-      <w:moveTo w:id="40" w:author="Microsoft Office User" w:date="2016-11-16T17:38:00Z">
+      <w:moveToRangeStart w:id="50" w:author="Microsoft Office User" w:date="2016-11-16T17:38:00Z" w:name="move467081261"/>
+      <w:moveTo w:id="51" w:author="Microsoft Office User" w:date="2016-11-16T17:38:00Z">
         <w:r>
           <w:rPr>
             <w:b/>
-            <w:i w:val="0"/>
-            <w:iCs w:val="0"/>
-            <w:rPrChange w:id="41" w:author="Microsoft Office User" w:date="2016-11-16T20:00:00Z">
+            <w:rPrChange w:id="52" w:author="Microsoft Office User" w:date="2016-11-16T20:00:00Z">
+              <w:rPr/>
+            </w:rPrChange>
+          </w:rPr>
+          <w:t xml:space="preserve">Figure </w:t>
+        </w:r>
+        <w:r>
+          <w:rPr>
+            <w:b/>
+            <w:rPrChange w:id="53" w:author="Microsoft Office User" w:date="2016-11-16T20:00:00Z">
               <w:rPr>
-                <w:i w:val="0"/>
-                <w:iCs w:val="0"/>
-              </w:rPr>
-            </w:rPrChange>
-          </w:rPr>
-          <w:t xml:space="preserve">Figure </w:t>
-        </w:r>
-        <w:r>
-          <w:rPr>
-            <w:b/>
-            <w:i w:val="0"/>
-            <w:iCs w:val="0"/>
-            <w:rPrChange w:id="42" w:author="Microsoft Office User" w:date="2016-11-16T20:00:00Z">
-              <w:rPr>
-                <w:i w:val="0"/>
-                <w:iCs w:val="0"/>
                 <w:noProof/>
               </w:rPr>
             </w:rPrChange>
@@ -1718,26 +1817,17 @@
         <w:r>
           <w:rPr>
             <w:b/>
-            <w:i w:val="0"/>
-            <w:iCs w:val="0"/>
-            <w:rPrChange w:id="43" w:author="Microsoft Office User" w:date="2016-11-16T20:00:00Z">
+            <w:rPrChange w:id="54" w:author="Microsoft Office User" w:date="2016-11-16T20:00:00Z">
+              <w:rPr/>
+            </w:rPrChange>
+          </w:rPr>
+          <w:instrText xml:space="preserve"> SEQ Figure \* ARABIC </w:instrText>
+        </w:r>
+        <w:r>
+          <w:rPr>
+            <w:b/>
+            <w:rPrChange w:id="55" w:author="Microsoft Office User" w:date="2016-11-16T20:00:00Z">
               <w:rPr>
-                <w:i w:val="0"/>
-                <w:iCs w:val="0"/>
-              </w:rPr>
-            </w:rPrChange>
-          </w:rPr>
-          <w:instrText xml:space="preserve"> SEQ Figure \* ARABIC </w:instrText>
-        </w:r>
-        <w:r>
-          <w:rPr>
-            <w:b/>
-            <w:i w:val="0"/>
-            <w:iCs w:val="0"/>
-            <w:rPrChange w:id="44" w:author="Microsoft Office User" w:date="2016-11-16T20:00:00Z">
-              <w:rPr>
-                <w:i w:val="0"/>
-                <w:iCs w:val="0"/>
                 <w:noProof/>
               </w:rPr>
             </w:rPrChange>
@@ -1748,30 +1838,22 @@
       <w:r>
         <w:rPr>
           <w:b/>
-          <w:i w:val="0"/>
-          <w:iCs w:val="0"/>
           <w:noProof/>
-          <w:rPrChange w:id="45" w:author="Microsoft Office User" w:date="2016-11-16T20:00:00Z">
+          <w:rPrChange w:id="56" w:author="Microsoft Office User" w:date="2016-11-16T20:00:00Z">
             <w:rPr>
-              <w:i w:val="0"/>
-              <w:iCs w:val="0"/>
               <w:noProof/>
             </w:rPr>
           </w:rPrChange>
         </w:rPr>
         <w:t>1</w:t>
       </w:r>
-      <w:moveTo w:id="46" w:author="Microsoft Office User" w:date="2016-11-16T17:38:00Z">
+      <w:moveTo w:id="57" w:author="Microsoft Office User" w:date="2016-11-16T17:38:00Z">
         <w:r>
           <w:rPr>
             <w:b/>
-            <w:i w:val="0"/>
-            <w:iCs w:val="0"/>
             <w:noProof/>
-            <w:rPrChange w:id="47" w:author="Microsoft Office User" w:date="2016-11-16T20:00:00Z">
+            <w:rPrChange w:id="58" w:author="Microsoft Office User" w:date="2016-11-16T20:00:00Z">
               <w:rPr>
-                <w:i w:val="0"/>
-                <w:iCs w:val="0"/>
                 <w:noProof/>
               </w:rPr>
             </w:rPrChange>
@@ -1781,175 +1863,62 @@
         <w:r>
           <w:rPr>
             <w:b/>
-            <w:i w:val="0"/>
-            <w:iCs w:val="0"/>
-            <w:rPrChange w:id="48" w:author="Microsoft Office User" w:date="2016-11-16T20:00:00Z">
-              <w:rPr>
-                <w:i w:val="0"/>
-                <w:iCs w:val="0"/>
-              </w:rPr>
+            <w:rPrChange w:id="59" w:author="Microsoft Office User" w:date="2016-11-16T20:00:00Z">
+              <w:rPr/>
             </w:rPrChange>
           </w:rPr>
           <w:t xml:space="preserve"> </w:t>
         </w:r>
       </w:moveTo>
-      <w:ins w:id="49" w:author="Microsoft Office User" w:date="2016-11-16T20:00:00Z">
-        <w:r>
-          <w:rPr>
-            <w:i w:val="0"/>
-            <w:iCs w:val="0"/>
-            <w:rPrChange w:id="50" w:author="Microsoft Office User" w:date="2016-11-16T20:01:00Z">
-              <w:rPr>
-                <w:i w:val="0"/>
-                <w:iCs w:val="0"/>
-              </w:rPr>
-            </w:rPrChange>
-          </w:rPr>
+      <w:ins w:id="60" w:author="Microsoft Office User" w:date="2016-11-16T20:00:00Z">
+        <w:r>
           <w:t xml:space="preserve"> </w:t>
         </w:r>
       </w:ins>
-      <w:ins w:id="51" w:author="Microsoft Office User" w:date="2016-11-16T17:41:00Z">
-        <w:r>
-          <w:rPr>
-            <w:i w:val="0"/>
-            <w:iCs w:val="0"/>
-            <w:rPrChange w:id="52" w:author="Microsoft Office User" w:date="2016-11-16T20:01:00Z">
-              <w:rPr>
-                <w:i w:val="0"/>
-                <w:iCs w:val="0"/>
-              </w:rPr>
-            </w:rPrChange>
-          </w:rPr>
+      <w:ins w:id="61" w:author="Microsoft Office User" w:date="2016-11-16T17:41:00Z">
+        <w:r>
           <w:t>Replicated sampling results. (</w:t>
         </w:r>
         <w:r>
           <w:rPr>
             <w:b/>
-            <w:i w:val="0"/>
-            <w:iCs w:val="0"/>
-            <w:rPrChange w:id="53" w:author="Microsoft Office User" w:date="2016-11-16T20:01:00Z">
-              <w:rPr>
-                <w:b/>
-                <w:i w:val="0"/>
-                <w:iCs w:val="0"/>
-              </w:rPr>
-            </w:rPrChange>
           </w:rPr>
           <w:t>A</w:t>
         </w:r>
         <w:r>
-          <w:rPr>
-            <w:i w:val="0"/>
-            <w:iCs w:val="0"/>
-            <w:rPrChange w:id="54" w:author="Microsoft Office User" w:date="2016-11-16T20:01:00Z">
-              <w:rPr>
-                <w:i w:val="0"/>
-                <w:iCs w:val="0"/>
-              </w:rPr>
-            </w:rPrChange>
-          </w:rPr>
           <w:t xml:space="preserve">) </w:t>
         </w:r>
       </w:ins>
-      <w:ins w:id="55" w:author="Microsoft Office User" w:date="2016-11-16T17:49:00Z">
-        <w:r>
-          <w:rPr>
-            <w:i w:val="0"/>
-            <w:iCs w:val="0"/>
-            <w:rPrChange w:id="56" w:author="Microsoft Office User" w:date="2016-11-16T20:01:00Z">
-              <w:rPr>
-                <w:i w:val="0"/>
-                <w:iCs w:val="0"/>
-              </w:rPr>
-            </w:rPrChange>
-          </w:rPr>
+      <w:ins w:id="62" w:author="Microsoft Office User" w:date="2016-11-16T17:49:00Z">
+        <w:r>
           <w:t>Linear regression</w:t>
         </w:r>
       </w:ins>
-      <w:ins w:id="57" w:author="Microsoft Office User" w:date="2016-11-16T18:18:00Z">
-        <w:r>
-          <w:rPr>
-            <w:i w:val="0"/>
-            <w:iCs w:val="0"/>
-            <w:rPrChange w:id="58" w:author="Microsoft Office User" w:date="2016-11-16T20:01:00Z">
-              <w:rPr>
-                <w:i w:val="0"/>
-                <w:iCs w:val="0"/>
-              </w:rPr>
-            </w:rPrChange>
-          </w:rPr>
+      <w:ins w:id="63" w:author="Microsoft Office User" w:date="2016-11-16T18:18:00Z">
+        <w:r>
           <w:t xml:space="preserve"> </w:t>
         </w:r>
         <w:r>
-          <w:rPr>
-            <w:i w:val="0"/>
-            <w:iCs w:val="0"/>
-            <w:rPrChange w:id="59" w:author="Microsoft Office User" w:date="2016-11-16T20:01:00Z">
-              <w:rPr>
-                <w:i w:val="0"/>
-                <w:iCs w:val="0"/>
-              </w:rPr>
-            </w:rPrChange>
-          </w:rPr>
           <w:t>drawn in blue was</w:t>
         </w:r>
       </w:ins>
-      <w:ins w:id="60" w:author="Microsoft Office User" w:date="2016-11-16T17:49:00Z">
-        <w:r>
-          <w:rPr>
-            <w:i w:val="0"/>
-            <w:iCs w:val="0"/>
-            <w:rPrChange w:id="61" w:author="Microsoft Office User" w:date="2016-11-16T20:01:00Z">
-              <w:rPr>
-                <w:i w:val="0"/>
-                <w:iCs w:val="0"/>
-              </w:rPr>
-            </w:rPrChange>
-          </w:rPr>
+      <w:ins w:id="64" w:author="Microsoft Office User" w:date="2016-11-16T17:49:00Z">
+        <w:r>
           <w:t xml:space="preserve"> fitted to </w:t>
         </w:r>
       </w:ins>
-      <w:ins w:id="62" w:author="Microsoft Office User" w:date="2016-11-16T17:42:00Z">
-        <w:r>
-          <w:rPr>
-            <w:i w:val="0"/>
-            <w:iCs w:val="0"/>
-            <w:rPrChange w:id="63" w:author="Microsoft Office User" w:date="2016-11-16T20:01:00Z">
-              <w:rPr>
-                <w:i w:val="0"/>
-                <w:iCs w:val="0"/>
-              </w:rPr>
-            </w:rPrChange>
-          </w:rPr>
+      <w:ins w:id="65" w:author="Microsoft Office User" w:date="2016-11-16T17:42:00Z">
+        <w:r>
           <w:t xml:space="preserve">the </w:t>
         </w:r>
         <w:r>
-          <w:rPr>
-            <w:i w:val="0"/>
-            <w:iCs w:val="0"/>
-            <w:rPrChange w:id="64" w:author="Microsoft Office User" w:date="2016-11-16T20:01:00Z">
-              <w:rPr>
-                <w:i w:val="0"/>
-                <w:iCs w:val="0"/>
-              </w:rPr>
-            </w:rPrChange>
-          </w:rPr>
           <w:t xml:space="preserve">mean of the Tc scores sum plotted against </w:t>
         </w:r>
       </w:ins>
-      <w:ins w:id="65" w:author="Microsoft Office User" w:date="2016-11-16T17:47:00Z">
-        <w:r>
-          <w:rPr>
-            <w:i w:val="0"/>
-            <w:iCs w:val="0"/>
+      <w:ins w:id="66" w:author="Microsoft Office User" w:date="2016-11-16T17:47:00Z">
+        <w:r>
+          <w:rPr>
             <w:lang w:bidi="he-IL"/>
-            <w:rPrChange w:id="66" w:author="Microsoft Office User" w:date="2016-11-16T20:01:00Z">
-              <w:rPr>
-                <w:i w:val="0"/>
-                <w:iCs w:val="0"/>
-                <w:lang w:bidi="he-IL"/>
-              </w:rPr>
-            </w:rPrChange>
           </w:rPr>
           <w:t>CS (the number of calculations made). (</w:t>
         </w:r>
@@ -1958,162 +1927,79 @@
         <w:r>
           <w:rPr>
             <w:b/>
-            <w:i w:val="0"/>
-            <w:iCs w:val="0"/>
             <w:lang w:bidi="he-IL"/>
-            <w:rPrChange w:id="68" w:author="Microsoft Office User" w:date="2016-11-16T20:01:00Z">
-              <w:rPr>
-                <w:b/>
-                <w:i w:val="0"/>
-                <w:iCs w:val="0"/>
-                <w:lang w:bidi="he-IL"/>
-              </w:rPr>
-            </w:rPrChange>
           </w:rPr>
           <w:t>B</w:t>
         </w:r>
         <w:r>
           <w:rPr>
-            <w:i w:val="0"/>
-            <w:iCs w:val="0"/>
             <w:lang w:bidi="he-IL"/>
-            <w:rPrChange w:id="69" w:author="Microsoft Office User" w:date="2016-11-16T20:01:00Z">
-              <w:rPr>
-                <w:i w:val="0"/>
-                <w:iCs w:val="0"/>
-                <w:lang w:bidi="he-IL"/>
-              </w:rPr>
-            </w:rPrChange>
           </w:rPr>
           <w:t>) Linear regression</w:t>
         </w:r>
       </w:ins>
-      <w:ins w:id="70" w:author="Microsoft Office User" w:date="2016-11-16T18:19:00Z">
-        <w:r>
-          <w:rPr>
-            <w:i w:val="0"/>
-            <w:iCs w:val="0"/>
+      <w:ins w:id="68" w:author="Microsoft Office User" w:date="2016-11-16T18:19:00Z">
+        <w:r>
+          <w:rPr>
             <w:lang w:bidi="he-IL"/>
-            <w:rPrChange w:id="71" w:author="Microsoft Office User" w:date="2016-11-16T20:01:00Z">
-              <w:rPr>
-                <w:i w:val="0"/>
-                <w:iCs w:val="0"/>
-                <w:lang w:bidi="he-IL"/>
-              </w:rPr>
-            </w:rPrChange>
           </w:rPr>
           <w:t xml:space="preserve"> drawn i</w:t>
         </w:r>
         <w:r>
           <w:rPr>
-            <w:i w:val="0"/>
-            <w:iCs w:val="0"/>
             <w:lang w:bidi="he-IL"/>
-            <w:rPrChange w:id="72" w:author="Microsoft Office User" w:date="2016-11-16T20:01:00Z">
-              <w:rPr>
-                <w:i w:val="0"/>
-                <w:iCs w:val="0"/>
-                <w:lang w:bidi="he-IL"/>
-              </w:rPr>
-            </w:rPrChange>
           </w:rPr>
           <w:t>n blue was</w:t>
         </w:r>
       </w:ins>
-      <w:ins w:id="73" w:author="Microsoft Office User" w:date="2016-11-16T17:48:00Z">
-        <w:r>
-          <w:rPr>
-            <w:i w:val="0"/>
-            <w:iCs w:val="0"/>
+      <w:ins w:id="69" w:author="Microsoft Office User" w:date="2016-11-16T17:48:00Z">
+        <w:r>
+          <w:rPr>
             <w:lang w:bidi="he-IL"/>
-            <w:rPrChange w:id="74" w:author="Microsoft Office User" w:date="2016-11-16T20:01:00Z">
-              <w:rPr>
-                <w:i w:val="0"/>
-                <w:iCs w:val="0"/>
-                <w:lang w:bidi="he-IL"/>
-              </w:rPr>
-            </w:rPrChange>
           </w:rPr>
           <w:t xml:space="preserve"> </w:t>
         </w:r>
       </w:ins>
-      <w:ins w:id="75" w:author="Microsoft Office User" w:date="2016-11-16T17:49:00Z">
-        <w:r>
-          <w:rPr>
-            <w:i w:val="0"/>
-            <w:iCs w:val="0"/>
+      <w:ins w:id="70" w:author="Microsoft Office User" w:date="2016-11-16T17:49:00Z">
+        <w:r>
+          <w:rPr>
             <w:lang w:bidi="he-IL"/>
-            <w:rPrChange w:id="76" w:author="Microsoft Office User" w:date="2016-11-16T20:01:00Z">
-              <w:rPr>
-                <w:i w:val="0"/>
-                <w:iCs w:val="0"/>
-                <w:lang w:bidi="he-IL"/>
-              </w:rPr>
-            </w:rPrChange>
           </w:rPr>
           <w:t xml:space="preserve">fitted to the SD </w:t>
         </w:r>
         <w:r>
-          <w:rPr>
-            <w:i w:val="0"/>
-            <w:iCs w:val="0"/>
-            <w:rPrChange w:id="77" w:author="Microsoft Office User" w:date="2016-11-16T20:01:00Z">
-              <w:rPr>
-                <w:i w:val="0"/>
-                <w:iCs w:val="0"/>
-              </w:rPr>
-            </w:rPrChange>
-          </w:rPr>
           <w:t xml:space="preserve">of the Tc scores sum plotted against </w:t>
         </w:r>
         <w:r>
           <w:rPr>
-            <w:i w:val="0"/>
-            <w:iCs w:val="0"/>
             <w:lang w:bidi="he-IL"/>
-            <w:rPrChange w:id="78" w:author="Microsoft Office User" w:date="2016-11-16T20:01:00Z">
-              <w:rPr>
-                <w:i w:val="0"/>
-                <w:iCs w:val="0"/>
-                <w:lang w:bidi="he-IL"/>
-              </w:rPr>
-            </w:rPrChange>
           </w:rPr>
           <w:t>CS</w:t>
         </w:r>
         <w:r>
           <w:rPr>
-            <w:i w:val="0"/>
-            <w:iCs w:val="0"/>
             <w:lang w:bidi="he-IL"/>
-            <w:rPrChange w:id="79" w:author="Microsoft Office User" w:date="2016-11-16T20:01:00Z">
-              <w:rPr>
-                <w:i w:val="0"/>
-                <w:iCs w:val="0"/>
-                <w:lang w:bidi="he-IL"/>
-              </w:rPr>
-            </w:rPrChange>
           </w:rPr>
           <w:t>.</w:t>
         </w:r>
       </w:ins>
-      <w:moveTo w:id="80" w:author="Microsoft Office User" w:date="2016-11-16T17:38:00Z">
-        <w:del w:id="81" w:author="Microsoft Office User" w:date="2016-11-16T17:41:00Z">
+      <w:moveTo w:id="71" w:author="Microsoft Office User" w:date="2016-11-16T17:38:00Z">
+        <w:del w:id="72" w:author="Microsoft Office User" w:date="2016-11-16T17:41:00Z">
           <w:r>
             <w:delText>[Please add figure legends. Just like in papers. Also refer in the main text to the panels as Fig. 1A, Fig. 1B, etc. And mark the panels.]</w:delText>
           </w:r>
         </w:del>
       </w:moveTo>
     </w:p>
-    <w:moveToRangeEnd w:id="39"/>
+    <w:moveToRangeEnd w:id="50"/>
     <w:p>
       <w:pPr>
         <w:pStyle w:val="Caption"/>
         <w:keepNext/>
         <w:rPr>
-          <w:ins w:id="82" w:author="Microsoft Office User" w:date="2016-11-16T17:34:00Z"/>
-        </w:rPr>
-        <w:pPrChange w:id="83" w:author="Microsoft Office User" w:date="2016-11-16T20:01:00Z">
+          <w:ins w:id="73" w:author="Microsoft Office User" w:date="2016-11-16T17:34:00Z"/>
+        </w:rPr>
+        <w:pPrChange w:id="74" w:author="Microsoft Office User" w:date="2016-11-16T20:01:00Z">
           <w:pPr/>
         </w:pPrChange>
       </w:pPr>
@@ -2124,7 +2010,7 @@
           <w:rFonts w:eastAsiaTheme="minorEastAsia"/>
         </w:rPr>
       </w:pPr>
-      <w:del w:id="84" w:author="Microsoft Office User" w:date="2016-11-16T18:12:00Z">
+      <w:del w:id="75" w:author="Microsoft Office User" w:date="2016-11-16T18:12:00Z">
         <w:r>
           <w:delText xml:space="preserve">To the left is </w:delText>
         </w:r>
@@ -2135,7 +2021,7 @@
           <w:delText>plot</w:delText>
         </w:r>
       </w:del>
-      <w:ins w:id="85" w:author="Microsoft Office User" w:date="2016-11-16T18:12:00Z">
+      <w:ins w:id="76" w:author="Microsoft Office User" w:date="2016-11-16T18:12:00Z">
         <w:r>
           <w:t>Fig. 1A</w:t>
         </w:r>
@@ -2143,12 +2029,12 @@
       <w:r>
         <w:t xml:space="preserve"> sho</w:t>
       </w:r>
-      <w:ins w:id="86" w:author="Microsoft Office User" w:date="2016-11-16T18:12:00Z">
+      <w:ins w:id="77" w:author="Microsoft Office User" w:date="2016-11-16T18:12:00Z">
         <w:r>
           <w:t>ws</w:t>
         </w:r>
       </w:ins>
-      <w:del w:id="87" w:author="Microsoft Office User" w:date="2016-11-16T18:12:00Z">
+      <w:del w:id="78" w:author="Microsoft Office User" w:date="2016-11-16T18:12:00Z">
         <w:r>
           <w:delText>wing</w:delText>
         </w:r>
@@ -2206,17 +2092,17 @@
       <w:r>
         <w:t>0.8421</w:t>
       </w:r>
-      <w:ins w:id="88" w:author="Microsoft Office User" w:date="2016-11-16T18:13:00Z">
+      <w:ins w:id="79" w:author="Microsoft Office User" w:date="2016-11-16T18:13:00Z">
         <w:r>
           <w:t xml:space="preserve"> but </w:t>
         </w:r>
       </w:ins>
-      <w:ins w:id="89" w:author="Microsoft Office User" w:date="2016-11-16T18:23:00Z">
+      <w:ins w:id="80" w:author="Microsoft Office User" w:date="2016-11-16T18:23:00Z">
         <w:r>
           <w:t>a</w:t>
         </w:r>
       </w:ins>
-      <w:ins w:id="90" w:author="Microsoft Office User" w:date="2016-11-16T18:13:00Z">
+      <w:ins w:id="81" w:author="Microsoft Office User" w:date="2016-11-16T18:13:00Z">
         <w:r>
           <w:t xml:space="preserve"> </w:t>
         </w:r>
@@ -2224,22 +2110,22 @@
           <w:t xml:space="preserve">calculated </w:t>
         </w:r>
       </w:ins>
-      <w:ins w:id="91" w:author="Microsoft Office User" w:date="2016-11-16T18:23:00Z">
+      <w:ins w:id="82" w:author="Microsoft Office User" w:date="2016-11-16T18:23:00Z">
         <w:r>
           <w:t>mean square error (</w:t>
         </w:r>
       </w:ins>
-      <w:ins w:id="92" w:author="Microsoft Office User" w:date="2016-11-16T18:13:00Z">
+      <w:ins w:id="83" w:author="Microsoft Office User" w:date="2016-11-16T18:13:00Z">
         <w:r>
           <w:t>MSE</w:t>
         </w:r>
       </w:ins>
-      <w:ins w:id="93" w:author="Microsoft Office User" w:date="2016-11-16T18:23:00Z">
+      <w:ins w:id="84" w:author="Microsoft Office User" w:date="2016-11-16T18:23:00Z">
         <w:r>
           <w:t>)</w:t>
         </w:r>
       </w:ins>
-      <w:ins w:id="94" w:author="Microsoft Office User" w:date="2016-11-16T18:13:00Z">
+      <w:ins w:id="85" w:author="Microsoft Office User" w:date="2016-11-16T18:13:00Z">
         <w:r>
           <w:t xml:space="preserve"> of </w:t>
         </w:r>
@@ -2247,12 +2133,12 @@
           <w:t>1.137e+08</w:t>
         </w:r>
       </w:ins>
-      <w:ins w:id="95" w:author="Microsoft Office User" w:date="2016-11-16T18:14:00Z">
+      <w:ins w:id="86" w:author="Microsoft Office User" w:date="2016-11-16T18:14:00Z">
         <w:r>
           <w:t>.</w:t>
         </w:r>
       </w:ins>
-      <w:del w:id="96" w:author="Microsoft Office User" w:date="2016-11-16T18:13:00Z">
+      <w:del w:id="87" w:author="Microsoft Office User" w:date="2016-11-16T18:13:00Z">
         <w:r>
           <w:delText>.</w:delText>
         </w:r>
@@ -2264,7 +2150,7 @@
           <w:rFonts w:eastAsiaTheme="minorEastAsia"/>
         </w:rPr>
       </w:pPr>
-      <w:del w:id="97" w:author="Microsoft Office User" w:date="2016-11-16T18:14:00Z">
+      <w:del w:id="88" w:author="Microsoft Office User" w:date="2016-11-16T18:14:00Z">
         <w:r>
           <w:rPr>
             <w:rFonts w:eastAsiaTheme="minorEastAsia"/>
@@ -2272,7 +2158,7 @@
           <w:delText>To the right is a plot</w:delText>
         </w:r>
       </w:del>
-      <w:ins w:id="98" w:author="Microsoft Office User" w:date="2016-11-16T18:14:00Z">
+      <w:ins w:id="89" w:author="Microsoft Office User" w:date="2016-11-16T18:14:00Z">
         <w:r>
           <w:rPr>
             <w:rFonts w:eastAsiaTheme="minorEastAsia"/>
@@ -2286,7 +2172,7 @@
         </w:rPr>
         <w:t xml:space="preserve"> show</w:t>
       </w:r>
-      <w:ins w:id="99" w:author="Microsoft Office User" w:date="2016-11-16T18:14:00Z">
+      <w:ins w:id="90" w:author="Microsoft Office User" w:date="2016-11-16T18:14:00Z">
         <w:r>
           <w:rPr>
             <w:rFonts w:eastAsiaTheme="minorEastAsia"/>
@@ -2294,7 +2180,7 @@
           <w:t>s</w:t>
         </w:r>
       </w:ins>
-      <w:del w:id="100" w:author="Microsoft Office User" w:date="2016-11-16T18:14:00Z">
+      <w:del w:id="91" w:author="Microsoft Office User" w:date="2016-11-16T18:14:00Z">
         <w:r>
           <w:rPr>
             <w:rFonts w:eastAsiaTheme="minorEastAsia"/>
@@ -2381,12 +2267,12 @@
       <w:r>
         <w:t>0.1325</w:t>
       </w:r>
-      <w:ins w:id="101" w:author="Microsoft Office User" w:date="2016-11-16T18:14:00Z">
+      <w:ins w:id="92" w:author="Microsoft Office User" w:date="2016-11-16T18:14:00Z">
         <w:r>
           <w:t xml:space="preserve"> </w:t>
         </w:r>
       </w:ins>
-      <w:ins w:id="102" w:author="Microsoft Office User" w:date="2016-11-16T18:16:00Z">
+      <w:ins w:id="93" w:author="Microsoft Office User" w:date="2016-11-16T18:16:00Z">
         <w:r>
           <w:t xml:space="preserve">and a calculated MSE of </w:t>
         </w:r>
@@ -2462,7 +2348,15 @@
         <w:t>]</w:t>
       </w:r>
       <w:r>
-        <w:t xml:space="preserve"> [I do see lines and do not understand your reply. It is fine if you simply point out the fact that there are lines, and say that we do not understand why. Maybe Saharon will.]</w:t>
+        <w:t xml:space="preserve"> [I do see lines and do not understand your reply. It is fine if you simply point out the fact that there are lines, and say that we do not understand why. Maybe </w:t>
+      </w:r>
+      <w:proofErr w:type="spellStart"/>
+      <w:r>
+        <w:t>Saharon</w:t>
+      </w:r>
+      <w:proofErr w:type="spellEnd"/>
+      <w:r>
+        <w:t xml:space="preserve"> will.]</w:t>
       </w:r>
     </w:p>
     <w:p/>
@@ -2602,8 +2496,8 @@
           <w:rFonts w:eastAsiaTheme="minorEastAsia"/>
         </w:rPr>
       </w:pPr>
-      <w:moveFromRangeStart w:id="103" w:author="Microsoft Office User" w:date="2016-11-16T18:21:00Z" w:name="move467083818"/>
-      <w:moveFrom w:id="104" w:author="Microsoft Office User" w:date="2016-11-16T18:21:00Z">
+      <w:moveFromRangeStart w:id="94" w:author="Microsoft Office User" w:date="2016-11-16T18:21:00Z" w:name="move467083818"/>
+      <w:moveFrom w:id="95" w:author="Microsoft Office User" w:date="2016-11-16T18:21:00Z">
         <w:r>
           <w:t>F</w:t>
         </w:r>
@@ -2764,7 +2658,7 @@
       <w:pPr>
         <w:pStyle w:val="Caption"/>
         <w:keepNext/>
-        <w:pPrChange w:id="105" w:author="Microsoft Office User" w:date="2016-11-16T18:16:00Z">
+        <w:pPrChange w:id="96" w:author="Microsoft Office User" w:date="2016-11-16T18:16:00Z">
           <w:pPr>
             <w:pStyle w:val="Caption"/>
             <w:keepNext/>
@@ -2772,9 +2666,9 @@
           </w:pPr>
         </w:pPrChange>
       </w:pPr>
-      <w:moveFromRangeStart w:id="106" w:author="Microsoft Office User" w:date="2016-11-16T18:17:00Z" w:name="move467083551"/>
-      <w:moveFromRangeEnd w:id="103"/>
-      <w:moveFrom w:id="107" w:author="Microsoft Office User" w:date="2016-11-16T18:17:00Z">
+      <w:moveFromRangeStart w:id="97" w:author="Microsoft Office User" w:date="2016-11-16T18:17:00Z" w:name="move467083551"/>
+      <w:moveFromRangeEnd w:id="94"/>
+      <w:moveFrom w:id="98" w:author="Microsoft Office User" w:date="2016-11-16T18:17:00Z">
         <w:r>
           <w:t xml:space="preserve">Figure </w:t>
         </w:r>
@@ -2804,7 +2698,7 @@
         </w:r>
       </w:moveFrom>
     </w:p>
-    <w:moveFromRangeEnd w:id="106"/>
+    <w:moveFromRangeEnd w:id="97"/>
     <w:p>
       <w:pPr>
         <w:jc w:val="center"/>
@@ -2862,18 +2756,18 @@
         <w:keepNext/>
         <w:rPr>
           <w:i w:val="0"/>
-          <w:rPrChange w:id="108" w:author="Microsoft Office User" w:date="2016-11-16T20:00:00Z">
+          <w:rPrChange w:id="99" w:author="Microsoft Office User" w:date="2016-11-16T20:00:00Z">
             <w:rPr/>
           </w:rPrChange>
         </w:rPr>
       </w:pPr>
-      <w:moveToRangeStart w:id="109" w:author="Microsoft Office User" w:date="2016-11-16T18:17:00Z" w:name="move467083551"/>
-      <w:moveTo w:id="110" w:author="Microsoft Office User" w:date="2016-11-16T18:17:00Z">
+      <w:moveToRangeStart w:id="100" w:author="Microsoft Office User" w:date="2016-11-16T18:17:00Z" w:name="move467083551"/>
+      <w:moveTo w:id="101" w:author="Microsoft Office User" w:date="2016-11-16T18:17:00Z">
         <w:r>
           <w:rPr>
             <w:b/>
             <w:i w:val="0"/>
-            <w:rPrChange w:id="111" w:author="Microsoft Office User" w:date="2016-11-16T20:00:00Z">
+            <w:rPrChange w:id="102" w:author="Microsoft Office User" w:date="2016-11-16T20:00:00Z">
               <w:rPr/>
             </w:rPrChange>
           </w:rPr>
@@ -2884,7 +2778,7 @@
           <w:rPr>
             <w:b/>
             <w:i w:val="0"/>
-            <w:rPrChange w:id="112" w:author="Microsoft Office User" w:date="2016-11-16T20:00:00Z">
+            <w:rPrChange w:id="103" w:author="Microsoft Office User" w:date="2016-11-16T20:00:00Z">
               <w:rPr>
                 <w:noProof/>
               </w:rPr>
@@ -2896,7 +2790,7 @@
           <w:rPr>
             <w:b/>
             <w:i w:val="0"/>
-            <w:rPrChange w:id="113" w:author="Microsoft Office User" w:date="2016-11-16T20:00:00Z">
+            <w:rPrChange w:id="104" w:author="Microsoft Office User" w:date="2016-11-16T20:00:00Z">
               <w:rPr/>
             </w:rPrChange>
           </w:rPr>
@@ -2906,7 +2800,7 @@
           <w:rPr>
             <w:b/>
             <w:i w:val="0"/>
-            <w:rPrChange w:id="114" w:author="Microsoft Office User" w:date="2016-11-16T20:00:00Z">
+            <w:rPrChange w:id="105" w:author="Microsoft Office User" w:date="2016-11-16T20:00:00Z">
               <w:rPr>
                 <w:noProof/>
               </w:rPr>
@@ -2920,7 +2814,7 @@
           <w:b/>
           <w:i w:val="0"/>
           <w:noProof/>
-          <w:rPrChange w:id="115" w:author="Microsoft Office User" w:date="2016-11-16T20:00:00Z">
+          <w:rPrChange w:id="106" w:author="Microsoft Office User" w:date="2016-11-16T20:00:00Z">
             <w:rPr>
               <w:noProof/>
             </w:rPr>
@@ -2928,13 +2822,13 @@
         </w:rPr>
         <w:t>2</w:t>
       </w:r>
-      <w:moveTo w:id="116" w:author="Microsoft Office User" w:date="2016-11-16T18:17:00Z">
+      <w:moveTo w:id="107" w:author="Microsoft Office User" w:date="2016-11-16T18:17:00Z">
         <w:r>
           <w:rPr>
             <w:b/>
             <w:i w:val="0"/>
             <w:noProof/>
-            <w:rPrChange w:id="117" w:author="Microsoft Office User" w:date="2016-11-16T20:00:00Z">
+            <w:rPrChange w:id="108" w:author="Microsoft Office User" w:date="2016-11-16T20:00:00Z">
               <w:rPr>
                 <w:noProof/>
               </w:rPr>
@@ -2946,14 +2840,14 @@
           <w:rPr>
             <w:b/>
             <w:i w:val="0"/>
-            <w:rPrChange w:id="118" w:author="Microsoft Office User" w:date="2016-11-16T20:00:00Z">
+            <w:rPrChange w:id="109" w:author="Microsoft Office User" w:date="2016-11-16T20:00:00Z">
               <w:rPr/>
             </w:rPrChange>
           </w:rPr>
           <w:t xml:space="preserve"> </w:t>
         </w:r>
       </w:moveTo>
-      <w:ins w:id="119" w:author="Microsoft Office User" w:date="2016-11-16T20:00:00Z">
+      <w:ins w:id="110" w:author="Microsoft Office User" w:date="2016-11-16T20:00:00Z">
         <w:r>
           <w:rPr>
             <w:b/>
@@ -2962,34 +2856,34 @@
           <w:t xml:space="preserve"> </w:t>
         </w:r>
       </w:ins>
-      <w:ins w:id="120" w:author="Microsoft Office User" w:date="2016-11-16T18:18:00Z">
-        <w:r>
-          <w:rPr>
-            <w:i w:val="0"/>
-            <w:rPrChange w:id="121" w:author="Microsoft Office User" w:date="2016-11-16T20:00:00Z">
+      <w:ins w:id="111" w:author="Microsoft Office User" w:date="2016-11-16T18:18:00Z">
+        <w:r>
+          <w:rPr>
+            <w:i w:val="0"/>
+            <w:rPrChange w:id="112" w:author="Microsoft Office User" w:date="2016-11-16T20:00:00Z">
               <w:rPr/>
             </w:rPrChange>
           </w:rPr>
           <w:t xml:space="preserve">Linear regression </w:t>
         </w:r>
       </w:ins>
-      <w:ins w:id="122" w:author="Microsoft Office User" w:date="2016-11-16T18:20:00Z">
-        <w:r>
-          <w:rPr>
-            <w:i w:val="0"/>
-            <w:rPrChange w:id="123" w:author="Microsoft Office User" w:date="2016-11-16T20:00:00Z">
+      <w:ins w:id="113" w:author="Microsoft Office User" w:date="2016-11-16T18:20:00Z">
+        <w:r>
+          <w:rPr>
+            <w:i w:val="0"/>
+            <w:rPrChange w:id="114" w:author="Microsoft Office User" w:date="2016-11-16T20:00:00Z">
               <w:rPr/>
             </w:rPrChange>
           </w:rPr>
           <w:t>drawn in red was fitted</w:t>
         </w:r>
       </w:ins>
-      <w:moveTo w:id="124" w:author="Microsoft Office User" w:date="2016-11-16T18:17:00Z">
-        <w:del w:id="125" w:author="Microsoft Office User" w:date="2016-11-16T18:18:00Z">
+      <w:moveTo w:id="115" w:author="Microsoft Office User" w:date="2016-11-16T18:17:00Z">
+        <w:del w:id="116" w:author="Microsoft Office User" w:date="2016-11-16T18:18:00Z">
           <w:r>
             <w:rPr>
               <w:i w:val="0"/>
-              <w:rPrChange w:id="126" w:author="Microsoft Office User" w:date="2016-11-16T20:00:00Z">
+              <w:rPrChange w:id="117" w:author="Microsoft Office User" w:date="2016-11-16T20:00:00Z">
                 <w:rPr/>
               </w:rPrChange>
             </w:rPr>
@@ -2997,11 +2891,11 @@
           </w:r>
         </w:del>
       </w:moveTo>
-      <w:ins w:id="127" w:author="Microsoft Office User" w:date="2016-11-16T18:21:00Z">
-        <w:r>
-          <w:rPr>
-            <w:i w:val="0"/>
-            <w:rPrChange w:id="128" w:author="Microsoft Office User" w:date="2016-11-16T20:00:00Z">
+      <w:ins w:id="118" w:author="Microsoft Office User" w:date="2016-11-16T18:21:00Z">
+        <w:r>
+          <w:rPr>
+            <w:i w:val="0"/>
+            <w:rPrChange w:id="119" w:author="Microsoft Office User" w:date="2016-11-16T20:00:00Z">
               <w:rPr/>
             </w:rPrChange>
           </w:rPr>
@@ -3011,7 +2905,7 @@
           <w:rPr>
             <w:i w:val="0"/>
             <w:lang w:bidi="he-IL"/>
-            <w:rPrChange w:id="129" w:author="Microsoft Office User" w:date="2016-11-16T20:00:00Z">
+            <w:rPrChange w:id="120" w:author="Microsoft Office User" w:date="2016-11-16T20:00:00Z">
               <w:rPr>
                 <w:lang w:bidi="he-IL"/>
               </w:rPr>
@@ -3024,13 +2918,13 @@
     <w:p>
       <w:pPr>
         <w:rPr>
-          <w:del w:id="130" w:author="Microsoft Office User" w:date="2016-11-16T18:21:00Z"/>
+          <w:del w:id="121" w:author="Microsoft Office User" w:date="2016-11-16T18:21:00Z"/>
           <w:rFonts w:eastAsiaTheme="minorEastAsia"/>
         </w:rPr>
       </w:pPr>
-      <w:moveToRangeStart w:id="131" w:author="Microsoft Office User" w:date="2016-11-16T18:21:00Z" w:name="move467083818"/>
-      <w:moveToRangeEnd w:id="109"/>
-      <w:moveTo w:id="132" w:author="Microsoft Office User" w:date="2016-11-16T18:21:00Z">
+      <w:moveToRangeStart w:id="122" w:author="Microsoft Office User" w:date="2016-11-16T18:21:00Z" w:name="move467083818"/>
+      <w:moveToRangeEnd w:id="100"/>
+      <w:moveTo w:id="123" w:author="Microsoft Office User" w:date="2016-11-16T18:21:00Z">
         <w:r>
           <w:t xml:space="preserve">Figure 2 shows the relation between the mean of </w:t>
         </w:r>
@@ -3166,19 +3060,19 @@
         </w:r>
       </w:moveTo>
     </w:p>
-    <w:moveToRangeEnd w:id="131"/>
+    <w:moveToRangeEnd w:id="122"/>
     <w:p>
-      <w:ins w:id="133" w:author="Microsoft Office User" w:date="2016-11-16T18:21:00Z">
+      <w:ins w:id="124" w:author="Microsoft Office User" w:date="2016-11-16T18:21:00Z">
         <w:r>
           <w:t xml:space="preserve"> </w:t>
         </w:r>
       </w:ins>
-      <w:ins w:id="134" w:author="Microsoft Office User" w:date="2016-11-16T18:25:00Z">
+      <w:ins w:id="125" w:author="Microsoft Office User" w:date="2016-11-16T18:25:00Z">
         <w:r>
           <w:t>We fitted a</w:t>
         </w:r>
       </w:ins>
-      <w:del w:id="135" w:author="Microsoft Office User" w:date="2016-11-16T18:25:00Z">
+      <w:del w:id="126" w:author="Microsoft Office User" w:date="2016-11-16T18:25:00Z">
         <w:r>
           <w:delText>A</w:delText>
         </w:r>
@@ -3186,17 +3080,17 @@
       <w:r>
         <w:t xml:space="preserve"> linear </w:t>
       </w:r>
-      <w:ins w:id="136" w:author="Microsoft Office User" w:date="2016-11-16T18:21:00Z">
+      <w:ins w:id="127" w:author="Microsoft Office User" w:date="2016-11-16T18:21:00Z">
         <w:r>
           <w:t xml:space="preserve">regression </w:t>
         </w:r>
       </w:ins>
-      <w:del w:id="137" w:author="Microsoft Office User" w:date="2016-11-16T18:25:00Z">
+      <w:del w:id="128" w:author="Microsoft Office User" w:date="2016-11-16T18:25:00Z">
         <w:r>
           <w:delText xml:space="preserve">fit </w:delText>
         </w:r>
       </w:del>
-      <w:ins w:id="138" w:author="Microsoft Office User" w:date="2016-11-16T18:21:00Z">
+      <w:ins w:id="129" w:author="Microsoft Office User" w:date="2016-11-16T18:21:00Z">
         <w:r>
           <w:t xml:space="preserve">which </w:t>
         </w:r>
@@ -3204,12 +3098,12 @@
       <w:r>
         <w:t>g</w:t>
       </w:r>
-      <w:ins w:id="139" w:author="Microsoft Office User" w:date="2016-11-16T18:21:00Z">
+      <w:ins w:id="130" w:author="Microsoft Office User" w:date="2016-11-16T18:21:00Z">
         <w:r>
           <w:t>a</w:t>
         </w:r>
       </w:ins>
-      <w:del w:id="140" w:author="Microsoft Office User" w:date="2016-11-16T18:21:00Z">
+      <w:del w:id="131" w:author="Microsoft Office User" w:date="2016-11-16T18:21:00Z">
         <w:r>
           <w:delText>i</w:delText>
         </w:r>
@@ -3217,7 +3111,7 @@
       <w:r>
         <w:t>ve</w:t>
       </w:r>
-      <w:del w:id="141" w:author="Microsoft Office User" w:date="2016-11-16T18:22:00Z">
+      <w:del w:id="132" w:author="Microsoft Office User" w:date="2016-11-16T18:22:00Z">
         <w:r>
           <w:delText>s</w:delText>
         </w:r>
@@ -3225,12 +3119,12 @@
       <w:r>
         <w:t xml:space="preserve"> an R-squared value of 0.999</w:t>
       </w:r>
-      <w:ins w:id="142" w:author="Microsoft Office User" w:date="2016-11-16T18:22:00Z">
+      <w:ins w:id="133" w:author="Microsoft Office User" w:date="2016-11-16T18:22:00Z">
         <w:r>
           <w:t xml:space="preserve"> </w:t>
         </w:r>
       </w:ins>
-      <w:ins w:id="143" w:author="Microsoft Office User" w:date="2016-11-16T18:23:00Z">
+      <w:ins w:id="134" w:author="Microsoft Office User" w:date="2016-11-16T18:23:00Z">
         <w:r>
           <w:t xml:space="preserve">and MSE of </w:t>
         </w:r>
@@ -3244,8 +3138,8 @@
     </w:p>
     <w:p/>
     <w:p>
-      <w:moveFromRangeStart w:id="144" w:author="Microsoft Office User" w:date="2016-11-16T18:25:00Z" w:name="move467084046"/>
-      <w:moveFrom w:id="145" w:author="Microsoft Office User" w:date="2016-11-16T18:25:00Z">
+      <w:moveFromRangeStart w:id="135" w:author="Microsoft Office User" w:date="2016-11-16T18:25:00Z" w:name="move467084046"/>
+      <w:moveFrom w:id="136" w:author="Microsoft Office User" w:date="2016-11-16T18:25:00Z">
         <w:r>
           <w:t>F</w:t>
         </w:r>
@@ -3418,7 +3312,7 @@
       <w:pPr>
         <w:pStyle w:val="Caption"/>
         <w:keepNext/>
-        <w:pPrChange w:id="146" w:author="Microsoft Office User" w:date="2016-11-16T18:24:00Z">
+        <w:pPrChange w:id="137" w:author="Microsoft Office User" w:date="2016-11-16T18:24:00Z">
           <w:pPr>
             <w:pStyle w:val="Caption"/>
             <w:keepNext/>
@@ -3426,9 +3320,9 @@
           </w:pPr>
         </w:pPrChange>
       </w:pPr>
-      <w:moveFromRangeStart w:id="147" w:author="Microsoft Office User" w:date="2016-11-16T18:24:00Z" w:name="move467083982"/>
-      <w:moveFromRangeEnd w:id="144"/>
-      <w:moveFrom w:id="148" w:author="Microsoft Office User" w:date="2016-11-16T18:24:00Z">
+      <w:moveFromRangeStart w:id="138" w:author="Microsoft Office User" w:date="2016-11-16T18:24:00Z" w:name="move467083982"/>
+      <w:moveFromRangeEnd w:id="135"/>
+      <w:moveFrom w:id="139" w:author="Microsoft Office User" w:date="2016-11-16T18:24:00Z">
         <w:r>
           <w:t xml:space="preserve">Figure </w:t>
         </w:r>
@@ -3458,7 +3352,7 @@
         </w:r>
       </w:moveFrom>
     </w:p>
-    <w:moveFromRangeEnd w:id="147"/>
+    <w:moveFromRangeEnd w:id="138"/>
     <w:p>
       <w:r>
         <w:rPr>
@@ -3513,17 +3407,17 @@
         <w:keepNext/>
         <w:rPr>
           <w:i w:val="0"/>
-          <w:rPrChange w:id="149" w:author="Microsoft Office User" w:date="2016-11-16T19:59:00Z">
+          <w:rPrChange w:id="140" w:author="Microsoft Office User" w:date="2016-11-16T19:59:00Z">
             <w:rPr/>
           </w:rPrChange>
         </w:rPr>
       </w:pPr>
-      <w:moveToRangeStart w:id="150" w:author="Microsoft Office User" w:date="2016-11-16T18:24:00Z" w:name="move467083982"/>
-      <w:moveTo w:id="151" w:author="Microsoft Office User" w:date="2016-11-16T18:24:00Z">
-        <w:r>
-          <w:rPr>
-            <w:i w:val="0"/>
-            <w:rPrChange w:id="152" w:author="Microsoft Office User" w:date="2016-11-16T19:59:00Z">
+      <w:moveToRangeStart w:id="141" w:author="Microsoft Office User" w:date="2016-11-16T18:24:00Z" w:name="move467083982"/>
+      <w:moveTo w:id="142" w:author="Microsoft Office User" w:date="2016-11-16T18:24:00Z">
+        <w:r>
+          <w:rPr>
+            <w:i w:val="0"/>
+            <w:rPrChange w:id="143" w:author="Microsoft Office User" w:date="2016-11-16T19:59:00Z">
               <w:rPr/>
             </w:rPrChange>
           </w:rPr>
@@ -3532,7 +3426,7 @@
         <w:r>
           <w:rPr>
             <w:i w:val="0"/>
-            <w:rPrChange w:id="153" w:author="Microsoft Office User" w:date="2016-11-16T19:59:00Z">
+            <w:rPrChange w:id="144" w:author="Microsoft Office User" w:date="2016-11-16T19:59:00Z">
               <w:rPr>
                 <w:noProof/>
               </w:rPr>
@@ -3543,7 +3437,7 @@
         <w:r>
           <w:rPr>
             <w:i w:val="0"/>
-            <w:rPrChange w:id="154" w:author="Microsoft Office User" w:date="2016-11-16T19:59:00Z">
+            <w:rPrChange w:id="145" w:author="Microsoft Office User" w:date="2016-11-16T19:59:00Z">
               <w:rPr/>
             </w:rPrChange>
           </w:rPr>
@@ -3552,7 +3446,7 @@
         <w:r>
           <w:rPr>
             <w:i w:val="0"/>
-            <w:rPrChange w:id="155" w:author="Microsoft Office User" w:date="2016-11-16T19:59:00Z">
+            <w:rPrChange w:id="146" w:author="Microsoft Office User" w:date="2016-11-16T19:59:00Z">
               <w:rPr>
                 <w:noProof/>
               </w:rPr>
@@ -3565,7 +3459,7 @@
         <w:rPr>
           <w:i w:val="0"/>
           <w:noProof/>
-          <w:rPrChange w:id="156" w:author="Microsoft Office User" w:date="2016-11-16T19:59:00Z">
+          <w:rPrChange w:id="147" w:author="Microsoft Office User" w:date="2016-11-16T19:59:00Z">
             <w:rPr>
               <w:noProof/>
             </w:rPr>
@@ -3573,12 +3467,12 @@
         </w:rPr>
         <w:t>3</w:t>
       </w:r>
-      <w:moveTo w:id="157" w:author="Microsoft Office User" w:date="2016-11-16T18:24:00Z">
+      <w:moveTo w:id="148" w:author="Microsoft Office User" w:date="2016-11-16T18:24:00Z">
         <w:r>
           <w:rPr>
             <w:i w:val="0"/>
             <w:noProof/>
-            <w:rPrChange w:id="158" w:author="Microsoft Office User" w:date="2016-11-16T19:59:00Z">
+            <w:rPrChange w:id="149" w:author="Microsoft Office User" w:date="2016-11-16T19:59:00Z">
               <w:rPr>
                 <w:noProof/>
               </w:rPr>
@@ -3587,7 +3481,7 @@
           <w:fldChar w:fldCharType="end"/>
         </w:r>
       </w:moveTo>
-      <w:ins w:id="159" w:author="Microsoft Office User" w:date="2016-11-16T20:00:00Z">
+      <w:ins w:id="150" w:author="Microsoft Office User" w:date="2016-11-16T20:00:00Z">
         <w:r>
           <w:rPr>
             <w:i w:val="0"/>
@@ -3596,11 +3490,11 @@
           <w:t>.</w:t>
         </w:r>
       </w:ins>
-      <w:ins w:id="160" w:author="Microsoft Office User" w:date="2016-11-16T18:24:00Z">
-        <w:r>
-          <w:rPr>
-            <w:i w:val="0"/>
-            <w:rPrChange w:id="161" w:author="Microsoft Office User" w:date="2016-11-16T19:59:00Z">
+      <w:ins w:id="151" w:author="Microsoft Office User" w:date="2016-11-16T18:24:00Z">
+        <w:r>
+          <w:rPr>
+            <w:i w:val="0"/>
+            <w:rPrChange w:id="152" w:author="Microsoft Office User" w:date="2016-11-16T19:59:00Z">
               <w:rPr/>
             </w:rPrChange>
           </w:rPr>
@@ -3610,7 +3504,7 @@
           <w:rPr>
             <w:i w:val="0"/>
             <w:lang w:bidi="he-IL"/>
-            <w:rPrChange w:id="162" w:author="Microsoft Office User" w:date="2016-11-16T19:59:00Z">
+            <w:rPrChange w:id="153" w:author="Microsoft Office User" w:date="2016-11-16T19:59:00Z">
               <w:rPr>
                 <w:lang w:bidi="he-IL"/>
               </w:rPr>
@@ -3621,7 +3515,7 @@
         <w:r>
           <w:rPr>
             <w:i w:val="0"/>
-            <w:rPrChange w:id="163" w:author="Microsoft Office User" w:date="2016-11-16T19:59:00Z">
+            <w:rPrChange w:id="154" w:author="Microsoft Office User" w:date="2016-11-16T19:59:00Z">
               <w:rPr/>
             </w:rPrChange>
           </w:rPr>
@@ -3631,7 +3525,7 @@
           <w:rPr>
             <w:i w:val="0"/>
             <w:lang w:bidi="he-IL"/>
-            <w:rPrChange w:id="164" w:author="Microsoft Office User" w:date="2016-11-16T19:59:00Z">
+            <w:rPrChange w:id="155" w:author="Microsoft Office User" w:date="2016-11-16T19:59:00Z">
               <w:rPr>
                 <w:lang w:bidi="he-IL"/>
               </w:rPr>
@@ -3640,12 +3534,12 @@
           <w:t>CS</w:t>
         </w:r>
       </w:ins>
-      <w:ins w:id="165" w:author="Microsoft Office User" w:date="2016-11-16T18:25:00Z">
+      <w:ins w:id="156" w:author="Microsoft Office User" w:date="2016-11-16T18:25:00Z">
         <w:r>
           <w:rPr>
             <w:i w:val="0"/>
             <w:lang w:bidi="he-IL"/>
-            <w:rPrChange w:id="166" w:author="Microsoft Office User" w:date="2016-11-16T19:59:00Z">
+            <w:rPrChange w:id="157" w:author="Microsoft Office User" w:date="2016-11-16T19:59:00Z">
               <w:rPr>
                 <w:lang w:bidi="he-IL"/>
               </w:rPr>
@@ -3654,12 +3548,12 @@
           <w:t>.</w:t>
         </w:r>
       </w:ins>
-      <w:moveTo w:id="167" w:author="Microsoft Office User" w:date="2016-11-16T18:24:00Z">
-        <w:del w:id="168" w:author="Microsoft Office User" w:date="2016-11-16T18:24:00Z">
+      <w:moveTo w:id="158" w:author="Microsoft Office User" w:date="2016-11-16T18:24:00Z">
+        <w:del w:id="159" w:author="Microsoft Office User" w:date="2016-11-16T18:24:00Z">
           <w:r>
             <w:rPr>
               <w:i w:val="0"/>
-              <w:rPrChange w:id="169" w:author="Microsoft Office User" w:date="2016-11-16T19:59:00Z">
+              <w:rPrChange w:id="160" w:author="Microsoft Office User" w:date="2016-11-16T19:59:00Z">
                 <w:rPr/>
               </w:rPrChange>
             </w:rPr>
@@ -3671,12 +3565,12 @@
     <w:p>
       <w:pPr>
         <w:rPr>
-          <w:del w:id="170" w:author="Microsoft Office User" w:date="2016-11-16T18:25:00Z"/>
+          <w:del w:id="161" w:author="Microsoft Office User" w:date="2016-11-16T18:25:00Z"/>
         </w:rPr>
       </w:pPr>
-      <w:moveToRangeStart w:id="171" w:author="Microsoft Office User" w:date="2016-11-16T18:25:00Z" w:name="move467084046"/>
-      <w:moveToRangeEnd w:id="150"/>
-      <w:moveTo w:id="172" w:author="Microsoft Office User" w:date="2016-11-16T18:25:00Z">
+      <w:moveToRangeStart w:id="162" w:author="Microsoft Office User" w:date="2016-11-16T18:25:00Z" w:name="move467084046"/>
+      <w:moveToRangeEnd w:id="141"/>
+      <w:moveTo w:id="163" w:author="Microsoft Office User" w:date="2016-11-16T18:25:00Z">
         <w:r>
           <w:t xml:space="preserve">Figure 3 shows the relation between the SD of </w:t>
         </w:r>
@@ -3812,14 +3706,14 @@
         </w:r>
       </w:moveTo>
     </w:p>
-    <w:moveToRangeEnd w:id="171"/>
+    <w:moveToRangeEnd w:id="162"/>
     <w:p>
-      <w:ins w:id="173" w:author="Microsoft Office User" w:date="2016-11-16T18:25:00Z">
+      <w:ins w:id="164" w:author="Microsoft Office User" w:date="2016-11-16T18:25:00Z">
         <w:r>
           <w:t xml:space="preserve"> </w:t>
         </w:r>
       </w:ins>
-      <w:del w:id="174" w:author="Microsoft Office User" w:date="2016-11-16T18:25:00Z">
+      <w:del w:id="165" w:author="Microsoft Office User" w:date="2016-11-16T18:25:00Z">
         <w:r>
           <w:delText>A</w:delText>
         </w:r>
@@ -3827,7 +3721,7 @@
           <w:delText xml:space="preserve"> </w:delText>
         </w:r>
       </w:del>
-      <w:ins w:id="175" w:author="Microsoft Office User" w:date="2016-11-16T18:25:00Z">
+      <w:ins w:id="166" w:author="Microsoft Office User" w:date="2016-11-16T18:25:00Z">
         <w:r>
           <w:t xml:space="preserve">We fitted a </w:t>
         </w:r>
@@ -3835,17 +3729,17 @@
       <w:r>
         <w:t xml:space="preserve">linear </w:t>
       </w:r>
-      <w:ins w:id="176" w:author="Microsoft Office User" w:date="2016-11-16T18:26:00Z">
+      <w:ins w:id="167" w:author="Microsoft Office User" w:date="2016-11-16T18:26:00Z">
         <w:r>
           <w:t xml:space="preserve">regression </w:t>
         </w:r>
       </w:ins>
-      <w:del w:id="177" w:author="Microsoft Office User" w:date="2016-11-16T18:26:00Z">
+      <w:del w:id="168" w:author="Microsoft Office User" w:date="2016-11-16T18:26:00Z">
         <w:r>
           <w:delText xml:space="preserve">fit </w:delText>
         </w:r>
       </w:del>
-      <w:ins w:id="178" w:author="Microsoft Office User" w:date="2016-11-16T18:26:00Z">
+      <w:ins w:id="169" w:author="Microsoft Office User" w:date="2016-11-16T18:26:00Z">
         <w:r>
           <w:t xml:space="preserve">which </w:t>
         </w:r>
@@ -3853,12 +3747,12 @@
       <w:r>
         <w:t>g</w:t>
       </w:r>
-      <w:ins w:id="179" w:author="Microsoft Office User" w:date="2016-11-16T18:26:00Z">
+      <w:ins w:id="170" w:author="Microsoft Office User" w:date="2016-11-16T18:26:00Z">
         <w:r>
           <w:t>a</w:t>
         </w:r>
       </w:ins>
-      <w:del w:id="180" w:author="Microsoft Office User" w:date="2016-11-16T18:26:00Z">
+      <w:del w:id="171" w:author="Microsoft Office User" w:date="2016-11-16T18:26:00Z">
         <w:r>
           <w:delText>i</w:delText>
         </w:r>
@@ -3866,7 +3760,7 @@
       <w:r>
         <w:t>ve</w:t>
       </w:r>
-      <w:del w:id="181" w:author="Microsoft Office User" w:date="2016-11-16T18:26:00Z">
+      <w:del w:id="172" w:author="Microsoft Office User" w:date="2016-11-16T18:26:00Z">
         <w:r>
           <w:delText>s</w:delText>
         </w:r>
@@ -3877,7 +3771,7 @@
       <w:r>
         <w:t>0.9868</w:t>
       </w:r>
-      <w:ins w:id="182" w:author="Microsoft Office User" w:date="2016-11-16T18:26:00Z">
+      <w:ins w:id="173" w:author="Microsoft Office User" w:date="2016-11-16T18:26:00Z">
         <w:r>
           <w:t xml:space="preserve"> and MSE of </w:t>
         </w:r>
@@ -3950,10 +3844,20 @@
       <w:r>
         <w:t xml:space="preserve">ZS </w:t>
       </w:r>
-      <w:r>
-        <w:t xml:space="preserve">histogram </w:t>
-      </w:r>
-      <w:ins w:id="183" w:author="Microsoft Office User" w:date="2016-11-16T19:53:00Z">
+      <w:del w:id="174" w:author="Microsoft Office User" w:date="2016-11-16T20:31:00Z">
+        <w:r>
+          <w:delText xml:space="preserve">histogram </w:delText>
+        </w:r>
+      </w:del>
+      <w:ins w:id="175" w:author="Microsoft Office User" w:date="2016-11-16T20:31:00Z">
+        <w:r>
+          <w:t>density plot</w:t>
+        </w:r>
+        <w:r>
+          <w:t xml:space="preserve"> </w:t>
+        </w:r>
+      </w:ins>
+      <w:ins w:id="176" w:author="Microsoft Office User" w:date="2016-11-16T19:53:00Z">
         <w:r>
           <w:t xml:space="preserve">in Fig. 4 </w:t>
         </w:r>
@@ -3970,12 +3874,12 @@
       <w:r>
         <w:t xml:space="preserve"> depicting two populations</w:t>
       </w:r>
-      <w:ins w:id="184" w:author="Microsoft Office User" w:date="2016-11-16T19:54:00Z">
+      <w:ins w:id="177" w:author="Microsoft Office User" w:date="2016-11-16T19:54:00Z">
         <w:r>
           <w:t xml:space="preserve">: </w:t>
         </w:r>
       </w:ins>
-      <w:del w:id="185" w:author="Microsoft Office User" w:date="2016-11-16T19:53:00Z">
+      <w:del w:id="178" w:author="Microsoft Office User" w:date="2016-11-16T19:53:00Z">
         <w:r>
           <w:delText xml:space="preserve"> (Figure 4):</w:delText>
         </w:r>
@@ -4106,15 +4010,15 @@
         </w:rPr>
         <w:t xml:space="preserve">targets that has been shown in-vitro by </w:t>
       </w:r>
-      <w:ins w:id="186" w:author="Microsoft Office User" w:date="2016-11-08T10:34:00Z">
+      <w:ins w:id="179" w:author="Microsoft Office User" w:date="2016-11-08T10:34:00Z">
         <w:r>
           <w:fldChar w:fldCharType="begin" w:fldLock="1"/>
         </w:r>
       </w:ins>
       <w:r>
-        <w:instrText>ADDIN CSL_CITATION { "citationItems" : [ { "id" : "ITEM-1", "itemData" : { "DOI" : "10.1038/nature11159", "ISSN" : "0028-0836", "author" : [ { "dropping-particle" : "", "family" : "Lounkine", "given" : "Eugen", "non-dropping-particle" : "", "parse-names" : false, "suffix" : "" }, { "dropping-particle" : "", "family" : "Keiser", "given" : "Michael J.", "non-dropping-particle" : "", "parse-names" : false, "suffix" : "" }, { "dropping-particle" : "", "family" : "Whitebread", "given" : "Steven", "non-dropping-particle" : "", "parse-names" : false, "suffix" : "" }, { "dropping-particle" : "", "family" : "Mikhailov", "given" : "Dmitri", "non-dropping-particle" : "", "parse-names" : false, "suffix" : "" }, { "dropping-particle" : "", "family" : "Hamon", "given" : "Jacques", "non-dropping-particle" : "", "parse-names" : false, "suffix" : "" }, { "dropping-particle" : "", "family" : "Jenkins", "given" : "Jeremy L.", "non-dropping-particle" : "", "parse-names" : false, "suffix" : "" }, { "dropping-particle" : "", "family" : "Lavan", "given" : "Paul", "non-dropping-particle" : "", "parse-names" : false, "suffix" : "" }, { "dropping-particle" : "", "family" : "Weber", "given" : "Eckhard", "non-dropping-particle" : "", "parse-names" : false, "suffix" : "" }, { "dropping-particle" : "", "family" : "Doak", "given" : "Allison K.", "non-dropping-particle" : "", "parse-names" : false, "suffix" : "" }, { "dropping-particle" : "", "family" : "C\u00f4t\u00e9", "given" : "Serge", "non-dropping-particle" : "", "parse-names" : false, "suffix" : "" }, { "dropping-particle" : "", "family" : "Shoichet", "given" : "Brian K.", "non-dropping-particle" : "", "parse-names" : false, "suffix" : "" }, { "dropping-particle" : "", "family" : "Urban", "given" : "Laszlo", "non-dropping-particle" : "", "parse-names" : false, "suffix" : "" } ], "container-title" : "Nature", "id" : "ITEM-1", "issue" : "7403", "issued" : { "date-parts" : [ [ "2012", "6", "10" ] ] }, "page" : "361", "publisher" : "Nature Publishing Group", "title" : "Large-scale prediction and testing of drug activity on side-effect targets", "type" : "article-journal", "volume" : "486" }, "uris" : [ "http://www.mendeley.com/documents/?uuid=55de145e-104b-3938-bbb9-11c01728a3d5" ] } ], "mendeley" : { "formattedCitation" : "&lt;sup&gt;2&lt;/sup&gt;", "plainTextFormattedCitation" : "2", "previouslyFormattedCitation" : "&lt;sup&gt;2&lt;/sup&gt;" }, "properties" : { "noteIndex" : 0 }, "schema" : "https://github.com/citation-style-language/schema/raw/master/csl-citation.json" }</w:instrText>
-      </w:r>
-      <w:ins w:id="187" w:author="Microsoft Office User" w:date="2016-11-08T10:34:00Z">
+        <w:instrText>ADDIN CSL_CITATION { "citationItems" : [ { "id" : "ITEM-1", "itemData" : { "DOI" : "10.1038/nature11159", "ISSN" : "0028-0836", "author" : [ { "dropping-particle" : "", "family" : "Lounkine", "given" : "Eugen", "non-dropping-particle" : "", "parse-names" : false, "suffix" : "" }, { "dropping-particle" : "", "family" : "Keiser", "given" : "Michael J.", "non-dropping-particle" : "", "parse-names" : false, "suffix" : "" }, { "dropping-particle" : "", "family" : "Whitebread", "given" : "Steven", "non-dropping-particle" : "", "parse-names" : false, "suffix" : "" }, { "dropping-particle" : "", "family" : "Mikhailov", "given" : "Dmitri", "non-dropping-particle" : "", "parse-names" : false, "suffix" : "" }, { "dropping-particle" : "", "family" : "Hamon", "given" : "Jacques", "non-dropping-particle" : "", "parse-names" : false, "suffix" : "" }, { "dropping-particle" : "", "family" : "Jenkins", "given" : "Jeremy L.", "non-dropping-particle" : "", "parse-names" : false, "suffix" : "" }, { "dropping-particle" : "", "family" : "Lavan", "given" : "Paul", "non-dropping-particle" : "", "parse-names" : false, "suffix" : "" }, { "dropping-particle" : "", "family" : "Weber", "given" : "Eckhard", "non-dropping-particle" : "", "parse-names" : false, "suffix" : "" }, { "dropping-particle" : "", "family" : "Doak", "given" : "Allison K.", "non-dropping-particle" : "", "parse-names" : false, "suffix" : "" }, { "dropping-particle" : "", "family" : "C\u00f4t\u00e9", "given" : "Serge", "non-dropping-particle" : "", "parse-names" : false, "suffix" : "" }, { "dropping-particle" : "", "family" : "Shoichet", "given" : "Brian K.", "non-dropping-particle" : "", "parse-names" : false, "suffix" : "" }, { "dropping-particle" : "", "family" : "Urban", "given" : "Laszlo", "non-dropping-particle" : "", "parse-names" : false, "suffix" : "" } ], "container-title" : "Nature", "id" : "ITEM-1", "issue" : "7403", "issued" : { "date-parts" : [ [ "2012", "6", "10" ] ] }, "page" : "361", "publisher" : "Nature Publishing Group", "title" : "Large-scale prediction and testing of drug activity on side-effect targets", "type" : "article-journal", "volume" : "486" }, "uris" : [ "http://www.mendeley.com/documents/?uuid=55de145e-104b-3938-bbb9-11c01728a3d5" ] } ], "mendeley" : { "formattedCitation" : "(Lounkine et al. 2012)", "plainTextFormattedCitation" : "(Lounkine et al. 2012)", "previouslyFormattedCitation" : "&lt;sup&gt;2&lt;/sup&gt;" }, "properties" : { "noteIndex" : 0 }, "schema" : "https://github.com/citation-style-language/schema/raw/master/csl-citation.json" }</w:instrText>
+      </w:r>
+      <w:ins w:id="180" w:author="Microsoft Office User" w:date="2016-11-08T10:34:00Z">
         <w:r>
           <w:fldChar w:fldCharType="separate"/>
         </w:r>
@@ -4122,11 +4026,10 @@
       <w:r>
         <w:rPr>
           <w:noProof/>
-          <w:vertAlign w:val="superscript"/>
-        </w:rPr>
-        <w:t>2</w:t>
-      </w:r>
-      <w:ins w:id="188" w:author="Microsoft Office User" w:date="2016-11-08T10:34:00Z">
+        </w:rPr>
+        <w:t>(Lounkine et al. 2012)</w:t>
+      </w:r>
+      <w:ins w:id="181" w:author="Microsoft Office User" w:date="2016-11-08T10:34:00Z">
         <w:r>
           <w:fldChar w:fldCharType="end"/>
         </w:r>
@@ -4134,7 +4037,7 @@
           <w:t xml:space="preserve"> </w:t>
         </w:r>
       </w:ins>
-      <w:del w:id="189" w:author="Microsoft Office User" w:date="2016-11-08T10:34:00Z">
+      <w:del w:id="182" w:author="Microsoft Office User" w:date="2016-11-08T10:34:00Z">
         <w:r>
           <w:rPr>
             <w:rFonts w:eastAsiaTheme="minorEastAsia"/>
@@ -4180,20 +4083,135 @@
         <w:rPr>
           <w:rFonts w:eastAsiaTheme="minorEastAsia"/>
         </w:rPr>
-        <w:t>against two target proteins groups, the first is human only, and the second is all organisms for which binding information is available</w:t>
+        <w:t>against two target protein</w:t>
+      </w:r>
+      <w:ins w:id="183" w:author="Microsoft Office User" w:date="2016-11-16T20:39:00Z">
+        <w:r>
+          <w:rPr>
+            <w:rFonts w:eastAsiaTheme="minorEastAsia"/>
+          </w:rPr>
+          <w:t xml:space="preserve"> ligand</w:t>
+        </w:r>
+      </w:ins>
+      <w:del w:id="184" w:author="Microsoft Office User" w:date="2016-11-16T20:39:00Z">
+        <w:r>
+          <w:rPr>
+            <w:rFonts w:eastAsiaTheme="minorEastAsia"/>
+          </w:rPr>
+          <w:delText>s</w:delText>
+        </w:r>
+      </w:del>
+      <w:r>
+        <w:rPr>
+          <w:rFonts w:eastAsiaTheme="minorEastAsia"/>
+        </w:rPr>
+        <w:t xml:space="preserve"> groups, the first </w:t>
+      </w:r>
+      <w:del w:id="185" w:author="Microsoft Office User" w:date="2016-11-16T20:39:00Z">
+        <w:r>
+          <w:rPr>
+            <w:rFonts w:eastAsiaTheme="minorEastAsia"/>
+          </w:rPr>
+          <w:delText xml:space="preserve">is </w:delText>
+        </w:r>
+      </w:del>
+      <w:ins w:id="186" w:author="Microsoft Office User" w:date="2016-11-16T20:39:00Z">
+        <w:r>
+          <w:rPr>
+            <w:rFonts w:eastAsiaTheme="minorEastAsia"/>
+          </w:rPr>
+          <w:t>composed of known ligands of the</w:t>
+        </w:r>
+        <w:r>
+          <w:rPr>
+            <w:rFonts w:eastAsiaTheme="minorEastAsia"/>
+          </w:rPr>
+          <w:t xml:space="preserve"> </w:t>
+        </w:r>
+      </w:ins>
+      <w:r>
+        <w:rPr>
+          <w:rFonts w:eastAsiaTheme="minorEastAsia"/>
+        </w:rPr>
+        <w:t xml:space="preserve">human </w:t>
+      </w:r>
+      <w:ins w:id="187" w:author="Microsoft Office User" w:date="2016-11-16T20:40:00Z">
+        <w:r>
+          <w:rPr>
+            <w:rFonts w:eastAsiaTheme="minorEastAsia"/>
+          </w:rPr>
+          <w:t xml:space="preserve">target </w:t>
+        </w:r>
+      </w:ins>
+      <w:r>
+        <w:rPr>
+          <w:rFonts w:eastAsiaTheme="minorEastAsia"/>
+        </w:rPr>
+        <w:t xml:space="preserve">only, and the second </w:t>
+      </w:r>
+      <w:del w:id="188" w:author="Microsoft Office User" w:date="2016-11-16T20:40:00Z">
+        <w:r>
+          <w:rPr>
+            <w:rFonts w:eastAsiaTheme="minorEastAsia"/>
+          </w:rPr>
+          <w:delText xml:space="preserve">is </w:delText>
+        </w:r>
+      </w:del>
+      <w:ins w:id="189" w:author="Microsoft Office User" w:date="2016-11-16T20:40:00Z">
+        <w:r>
+          <w:rPr>
+            <w:rFonts w:eastAsiaTheme="minorEastAsia"/>
+          </w:rPr>
+          <w:t>composed by</w:t>
+        </w:r>
+        <w:r>
+          <w:rPr>
+            <w:rFonts w:eastAsiaTheme="minorEastAsia"/>
+          </w:rPr>
+          <w:t xml:space="preserve"> </w:t>
+        </w:r>
+      </w:ins>
+      <w:r>
+        <w:rPr>
+          <w:rFonts w:eastAsiaTheme="minorEastAsia"/>
+        </w:rPr>
+        <w:t xml:space="preserve">all </w:t>
+      </w:r>
+      <w:ins w:id="190" w:author="Microsoft Office User" w:date="2016-11-16T20:40:00Z">
+        <w:r>
+          <w:rPr>
+            <w:rFonts w:eastAsiaTheme="minorEastAsia"/>
+          </w:rPr>
+          <w:lastRenderedPageBreak/>
+          <w:t xml:space="preserve">ligands </w:t>
+        </w:r>
+      </w:ins>
+      <w:ins w:id="191" w:author="Microsoft Office User" w:date="2016-11-16T20:41:00Z">
+        <w:r>
+          <w:rPr>
+            <w:rFonts w:eastAsiaTheme="minorEastAsia"/>
+          </w:rPr>
+          <w:t xml:space="preserve">from all </w:t>
+        </w:r>
+      </w:ins>
+      <w:r>
+        <w:rPr>
+          <w:rFonts w:eastAsiaTheme="minorEastAsia"/>
+        </w:rPr>
+        <w:t>organisms for which binding information is available</w:t>
       </w:r>
       <w:r>
         <w:t xml:space="preserve">. This is done since in </w:t>
       </w:r>
-      <w:ins w:id="190" w:author="Microsoft Office User" w:date="2016-11-08T10:34:00Z">
+      <w:ins w:id="192" w:author="Microsoft Office User" w:date="2016-11-08T10:34:00Z">
         <w:r>
           <w:fldChar w:fldCharType="begin" w:fldLock="1"/>
         </w:r>
       </w:ins>
       <w:r>
-        <w:instrText>ADDIN CSL_CITATION { "citationItems" : [ { "id" : "ITEM-1", "itemData" : { "DOI" : "10.1038/nature11159", "ISSN" : "0028-0836", "author" : [ { "dropping-particle" : "", "family" : "Lounkine", "given" : "Eugen", "non-dropping-particle" : "", "parse-names" : false, "suffix" : "" }, { "dropping-particle" : "", "family" : "Keiser", "given" : "Michael J.", "non-dropping-particle" : "", "parse-names" : false, "suffix" : "" }, { "dropping-particle" : "", "family" : "Whitebread", "given" : "Steven", "non-dropping-particle" : "", "parse-names" : false, "suffix" : "" }, { "dropping-particle" : "", "family" : "Mikhailov", "given" : "Dmitri", "non-dropping-particle" : "", "parse-names" : false, "suffix" : "" }, { "dropping-particle" : "", "family" : "Hamon", "given" : "Jacques", "non-dropping-particle" : "", "parse-names" : false, "suffix" : "" }, { "dropping-particle" : "", "family" : "Jenkins", "given" : "Jeremy L.", "non-dropping-particle" : "", "parse-names" : false, "suffix" : "" }, { "dropping-particle" : "", "family" : "Lavan", "given" : "Paul", "non-dropping-particle" : "", "parse-names" : false, "suffix" : "" }, { "dropping-particle" : "", "family" : "Weber", "given" : "Eckhard", "non-dropping-particle" : "", "parse-names" : false, "suffix" : "" }, { "dropping-particle" : "", "family" : "Doak", "given" : "Allison K.", "non-dropping-particle" : "", "parse-names" : false, "suffix" : "" }, { "dropping-particle" : "", "family" : "C\u00f4t\u00e9", "given" : "Serge", "non-dropping-particle" : "", "parse-names" : false, "suffix" : "" }, { "dropping-particle" : "", "family" : "Shoichet", "given" : "Brian K.", "non-dropping-particle" : "", "parse-names" : false, "suffix" : "" }, { "dropping-particle" : "", "family" : "Urban", "given" : "Laszlo", "non-dropping-particle" : "", "parse-names" : false, "suffix" : "" } ], "container-title" : "Nature", "id" : "ITEM-1", "issue" : "7403", "issued" : { "date-parts" : [ [ "2012", "6", "10" ] ] }, "page" : "361", "publisher" : "Nature Publishing Group", "title" : "Large-scale prediction and testing of drug activity on side-effect targets", "type" : "article-journal", "volume" : "486" }, "uris" : [ "http://www.mendeley.com/documents/?uuid=55de145e-104b-3938-bbb9-11c01728a3d5" ] } ], "mendeley" : { "formattedCitation" : "&lt;sup&gt;2&lt;/sup&gt;", "plainTextFormattedCitation" : "2", "previouslyFormattedCitation" : "&lt;sup&gt;2&lt;/sup&gt;" }, "properties" : { "noteIndex" : 0 }, "schema" : "https://github.com/citation-style-language/schema/raw/master/csl-citation.json" }</w:instrText>
-      </w:r>
-      <w:ins w:id="191" w:author="Microsoft Office User" w:date="2016-11-08T10:34:00Z">
+        <w:instrText>ADDIN CSL_CITATION { "citationItems" : [ { "id" : "ITEM-1", "itemData" : { "DOI" : "10.1038/nature11159", "ISSN" : "0028-0836", "author" : [ { "dropping-particle" : "", "family" : "Lounkine", "given" : "Eugen", "non-dropping-particle" : "", "parse-names" : false, "suffix" : "" }, { "dropping-particle" : "", "family" : "Keiser", "given" : "Michael J.", "non-dropping-particle" : "", "parse-names" : false, "suffix" : "" }, { "dropping-particle" : "", "family" : "Whitebread", "given" : "Steven", "non-dropping-particle" : "", "parse-names" : false, "suffix" : "" }, { "dropping-particle" : "", "family" : "Mikhailov", "given" : "Dmitri", "non-dropping-particle" : "", "parse-names" : false, "suffix" : "" }, { "dropping-particle" : "", "family" : "Hamon", "given" : "Jacques", "non-dropping-particle" : "", "parse-names" : false, "suffix" : "" }, { "dropping-particle" : "", "family" : "Jenkins", "given" : "Jeremy L.", "non-dropping-particle" : "", "parse-names" : false, "suffix" : "" }, { "dropping-particle" : "", "family" : "Lavan", "given" : "Paul", "non-dropping-particle" : "", "parse-names" : false, "suffix" : "" }, { "dropping-particle" : "", "family" : "Weber", "given" : "Eckhard", "non-dropping-particle" : "", "parse-names" : false, "suffix" : "" }, { "dropping-particle" : "", "family" : "Doak", "given" : "Allison K.", "non-dropping-particle" : "", "parse-names" : false, "suffix" : "" }, { "dropping-particle" : "", "family" : "C\u00f4t\u00e9", "given" : "Serge", "non-dropping-particle" : "", "parse-names" : false, "suffix" : "" }, { "dropping-particle" : "", "family" : "Shoichet", "given" : "Brian K.", "non-dropping-particle" : "", "parse-names" : false, "suffix" : "" }, { "dropping-particle" : "", "family" : "Urban", "given" : "Laszlo", "non-dropping-particle" : "", "parse-names" : false, "suffix" : "" } ], "container-title" : "Nature", "id" : "ITEM-1", "issue" : "7403", "issued" : { "date-parts" : [ [ "2012", "6", "10" ] ] }, "page" : "361", "publisher" : "Nature Publishing Group", "title" : "Large-scale prediction and testing of drug activity on side-effect targets", "type" : "article-journal", "volume" : "486" }, "uris" : [ "http://www.mendeley.com/documents/?uuid=55de145e-104b-3938-bbb9-11c01728a3d5" ] } ], "mendeley" : { "formattedCitation" : "(Lounkine et al. 2012)", "plainTextFormattedCitation" : "(Lounkine et al. 2012)", "previouslyFormattedCitation" : "&lt;sup&gt;2&lt;/sup&gt;" }, "properties" : { "noteIndex" : 0 }, "schema" : "https://github.com/citation-style-language/schema/raw/master/csl-citation.json" }</w:instrText>
+      </w:r>
+      <w:ins w:id="193" w:author="Microsoft Office User" w:date="2016-11-08T10:34:00Z">
         <w:r>
           <w:fldChar w:fldCharType="separate"/>
         </w:r>
@@ -4201,11 +4219,10 @@
       <w:r>
         <w:rPr>
           <w:noProof/>
-          <w:vertAlign w:val="superscript"/>
-        </w:rPr>
-        <w:t>2</w:t>
-      </w:r>
-      <w:ins w:id="192" w:author="Microsoft Office User" w:date="2016-11-08T10:34:00Z">
+        </w:rPr>
+        <w:t>(Lounkine et al. 2012)</w:t>
+      </w:r>
+      <w:ins w:id="194" w:author="Microsoft Office User" w:date="2016-11-08T10:34:00Z">
         <w:r>
           <w:fldChar w:fldCharType="end"/>
         </w:r>
@@ -4213,7 +4230,7 @@
           <w:t xml:space="preserve"> </w:t>
         </w:r>
       </w:ins>
-      <w:del w:id="193" w:author="Microsoft Office User" w:date="2016-11-08T10:34:00Z">
+      <w:del w:id="195" w:author="Microsoft Office User" w:date="2016-11-08T10:34:00Z">
         <w:r>
           <w:rPr>
             <w:rFonts w:eastAsiaTheme="minorEastAsia"/>
@@ -4225,14 +4242,7 @@
         <w:rPr>
           <w:rFonts w:eastAsiaTheme="minorEastAsia"/>
         </w:rPr>
-        <w:t xml:space="preserve">it is unclear </w:t>
-      </w:r>
-      <w:r>
-        <w:rPr>
-          <w:rFonts w:eastAsiaTheme="minorEastAsia"/>
-        </w:rPr>
-        <w:lastRenderedPageBreak/>
-        <w:t>whether the predictions were made against human proteins only or against all organisms for which binding information is available</w:t>
+        <w:t>it is unclear whether the predictions were made against human proteins only or against all organisms for which binding information is available</w:t>
       </w:r>
       <w:r>
         <w:t>.</w:t>
@@ -4256,11 +4266,56 @@
       <w:r>
         <w:t xml:space="preserve">ask </w:t>
       </w:r>
-      <w:r>
-        <w:t xml:space="preserve">Shoichet and Keiser to provide details of false positives and ambiguous results (predictions which do bind but at a high concentrations) and see </w:t>
-      </w:r>
-      <w:r>
-        <w:t xml:space="preserve">where they appear in the histogram of Fig. 4. </w:t>
+      <w:proofErr w:type="spellStart"/>
+      <w:r>
+        <w:t>Shoichet</w:t>
+      </w:r>
+      <w:proofErr w:type="spellEnd"/>
+      <w:r>
+        <w:t xml:space="preserve"> and Keiser to provide details of false positives and ambiguous results (predictions which do bind but at a high concentrations) and see </w:t>
+      </w:r>
+      <w:r>
+        <w:t xml:space="preserve">where they </w:t>
+      </w:r>
+      <w:del w:id="196" w:author="Microsoft Office User" w:date="2016-11-16T20:30:00Z">
+        <w:r>
+          <w:delText xml:space="preserve">appear </w:delText>
+        </w:r>
+      </w:del>
+      <w:ins w:id="197" w:author="Microsoft Office User" w:date="2016-11-16T20:30:00Z">
+        <w:r>
+          <w:t>fall</w:t>
+        </w:r>
+        <w:r>
+          <w:t xml:space="preserve"> </w:t>
+        </w:r>
+      </w:ins>
+      <w:r>
+        <w:t xml:space="preserve">in the </w:t>
+      </w:r>
+      <w:del w:id="198" w:author="Microsoft Office User" w:date="2016-11-16T20:31:00Z">
+        <w:r>
+          <w:delText xml:space="preserve">histogram </w:delText>
+        </w:r>
+      </w:del>
+      <w:ins w:id="199" w:author="Microsoft Office User" w:date="2016-11-16T20:31:00Z">
+        <w:r>
+          <w:t>density plot</w:t>
+        </w:r>
+        <w:r>
+          <w:t xml:space="preserve"> </w:t>
+        </w:r>
+        <w:r>
+          <w:t>in</w:t>
+        </w:r>
+      </w:ins>
+      <w:del w:id="200" w:author="Microsoft Office User" w:date="2016-11-16T20:31:00Z">
+        <w:r>
+          <w:delText>of</w:delText>
+        </w:r>
+      </w:del>
+      <w:r>
+        <w:t xml:space="preserve"> Fig. 4. </w:t>
       </w:r>
     </w:p>
     <w:p/>
@@ -4270,9 +4325,9 @@
         <w:pStyle w:val="Caption"/>
         <w:keepNext/>
         <w:rPr>
-          <w:del w:id="194" w:author="Microsoft Office User" w:date="2016-11-16T20:11:00Z"/>
-        </w:rPr>
-        <w:pPrChange w:id="195" w:author="Microsoft Office User" w:date="2016-11-16T19:54:00Z">
+          <w:del w:id="201" w:author="Microsoft Office User" w:date="2016-11-16T20:11:00Z"/>
+        </w:rPr>
+        <w:pPrChange w:id="202" w:author="Microsoft Office User" w:date="2016-11-16T19:54:00Z">
           <w:pPr>
             <w:pStyle w:val="Caption"/>
             <w:keepNext/>
@@ -4280,9 +4335,11 @@
           </w:pPr>
         </w:pPrChange>
       </w:pPr>
-      <w:ins w:id="196" w:author="Microsoft Office User" w:date="2016-11-16T19:55:00Z">
-        <w:r>
-          <w:rPr>
+      <w:ins w:id="203" w:author="Microsoft Office User" w:date="2016-11-16T19:55:00Z">
+        <w:r>
+          <w:rPr>
+            <w:i w:val="0"/>
+            <w:iCs w:val="0"/>
             <w:noProof/>
           </w:rPr>
           <w:drawing>
@@ -4328,18 +4385,26 @@
           </w:drawing>
         </w:r>
       </w:ins>
-      <w:moveFromRangeStart w:id="197" w:author="Microsoft Office User" w:date="2016-11-16T19:54:00Z" w:name="move467089388"/>
-      <w:moveFrom w:id="198" w:author="Microsoft Office User" w:date="2016-11-16T19:54:00Z">
+      <w:moveFromRangeStart w:id="204" w:author="Microsoft Office User" w:date="2016-11-16T19:54:00Z" w:name="move467089388"/>
+      <w:moveFrom w:id="205" w:author="Microsoft Office User" w:date="2016-11-16T19:54:00Z">
         <w:r>
           <w:t xml:space="preserve">Figure </w:t>
         </w:r>
         <w:r>
+          <w:rPr>
+            <w:i w:val="0"/>
+            <w:iCs w:val="0"/>
+          </w:rPr>
           <w:fldChar w:fldCharType="begin"/>
         </w:r>
         <w:r>
           <w:instrText xml:space="preserve"> SEQ Figure \* ARABIC </w:instrText>
         </w:r>
         <w:r>
+          <w:rPr>
+            <w:i w:val="0"/>
+            <w:iCs w:val="0"/>
+          </w:rPr>
           <w:fldChar w:fldCharType="separate"/>
         </w:r>
         <w:r>
@@ -4350,6 +4415,8 @@
         </w:r>
         <w:r>
           <w:rPr>
+            <w:i w:val="0"/>
+            <w:iCs w:val="0"/>
             <w:noProof/>
           </w:rPr>
           <w:fldChar w:fldCharType="end"/>
@@ -4359,21 +4426,21 @@
         </w:r>
       </w:moveFrom>
     </w:p>
-    <w:moveFromRangeEnd w:id="197"/>
+    <w:moveFromRangeEnd w:id="204"/>
     <w:p>
       <w:pPr>
         <w:pStyle w:val="Caption"/>
         <w:keepNext/>
         <w:rPr>
-          <w:ins w:id="199" w:author="Microsoft Office User" w:date="2016-11-08T10:35:00Z"/>
-        </w:rPr>
-        <w:pPrChange w:id="200" w:author="Microsoft Office User" w:date="2016-11-16T20:11:00Z">
+          <w:ins w:id="206" w:author="Microsoft Office User" w:date="2016-11-08T10:35:00Z"/>
+        </w:rPr>
+        <w:pPrChange w:id="207" w:author="Microsoft Office User" w:date="2016-11-16T20:11:00Z">
           <w:pPr>
             <w:jc w:val="center"/>
           </w:pPr>
         </w:pPrChange>
       </w:pPr>
-      <w:del w:id="201" w:author="Microsoft Office User" w:date="2016-11-16T19:55:00Z">
+      <w:del w:id="208" w:author="Microsoft Office User" w:date="2016-11-16T19:55:00Z">
         <w:r>
           <w:rPr>
             <w:noProof/>
@@ -4428,18 +4495,18 @@
         <w:keepNext/>
         <w:rPr>
           <w:i w:val="0"/>
-          <w:rPrChange w:id="202" w:author="Microsoft Office User" w:date="2016-11-16T20:01:00Z">
+          <w:rPrChange w:id="209" w:author="Microsoft Office User" w:date="2016-11-16T20:01:00Z">
             <w:rPr/>
           </w:rPrChange>
         </w:rPr>
       </w:pPr>
-      <w:moveToRangeStart w:id="203" w:author="Microsoft Office User" w:date="2016-11-16T19:54:00Z" w:name="move467089388"/>
-      <w:moveTo w:id="204" w:author="Microsoft Office User" w:date="2016-11-16T19:54:00Z">
+      <w:moveToRangeStart w:id="210" w:author="Microsoft Office User" w:date="2016-11-16T19:54:00Z" w:name="move467089388"/>
+      <w:moveTo w:id="211" w:author="Microsoft Office User" w:date="2016-11-16T19:54:00Z">
         <w:r>
           <w:rPr>
             <w:b/>
             <w:i w:val="0"/>
-            <w:rPrChange w:id="205" w:author="Microsoft Office User" w:date="2016-11-16T20:02:00Z">
+            <w:rPrChange w:id="212" w:author="Microsoft Office User" w:date="2016-11-16T20:02:00Z">
               <w:rPr/>
             </w:rPrChange>
           </w:rPr>
@@ -4449,7 +4516,7 @@
           <w:rPr>
             <w:b/>
             <w:i w:val="0"/>
-            <w:rPrChange w:id="206" w:author="Microsoft Office User" w:date="2016-11-16T20:02:00Z">
+            <w:rPrChange w:id="213" w:author="Microsoft Office User" w:date="2016-11-16T20:02:00Z">
               <w:rPr>
                 <w:noProof/>
               </w:rPr>
@@ -4461,7 +4528,7 @@
           <w:rPr>
             <w:b/>
             <w:i w:val="0"/>
-            <w:rPrChange w:id="207" w:author="Microsoft Office User" w:date="2016-11-16T20:02:00Z">
+            <w:rPrChange w:id="214" w:author="Microsoft Office User" w:date="2016-11-16T20:02:00Z">
               <w:rPr/>
             </w:rPrChange>
           </w:rPr>
@@ -4471,7 +4538,7 @@
           <w:rPr>
             <w:b/>
             <w:i w:val="0"/>
-            <w:rPrChange w:id="208" w:author="Microsoft Office User" w:date="2016-11-16T20:02:00Z">
+            <w:rPrChange w:id="215" w:author="Microsoft Office User" w:date="2016-11-16T20:02:00Z">
               <w:rPr>
                 <w:noProof/>
               </w:rPr>
@@ -4485,7 +4552,7 @@
           <w:b/>
           <w:i w:val="0"/>
           <w:noProof/>
-          <w:rPrChange w:id="209" w:author="Microsoft Office User" w:date="2016-11-16T20:02:00Z">
+          <w:rPrChange w:id="216" w:author="Microsoft Office User" w:date="2016-11-16T20:02:00Z">
             <w:rPr>
               <w:noProof/>
             </w:rPr>
@@ -4493,13 +4560,13 @@
         </w:rPr>
         <w:t>4</w:t>
       </w:r>
-      <w:moveTo w:id="210" w:author="Microsoft Office User" w:date="2016-11-16T19:54:00Z">
+      <w:moveTo w:id="217" w:author="Microsoft Office User" w:date="2016-11-16T19:54:00Z">
         <w:r>
           <w:rPr>
             <w:b/>
             <w:i w:val="0"/>
             <w:noProof/>
-            <w:rPrChange w:id="211" w:author="Microsoft Office User" w:date="2016-11-16T20:02:00Z">
+            <w:rPrChange w:id="218" w:author="Microsoft Office User" w:date="2016-11-16T20:02:00Z">
               <w:rPr>
                 <w:noProof/>
               </w:rPr>
@@ -4508,12 +4575,12 @@
           <w:fldChar w:fldCharType="end"/>
         </w:r>
       </w:moveTo>
-      <w:ins w:id="212" w:author="Microsoft Office User" w:date="2016-11-16T19:59:00Z">
+      <w:ins w:id="219" w:author="Microsoft Office User" w:date="2016-11-16T19:59:00Z">
         <w:r>
           <w:rPr>
             <w:i w:val="0"/>
             <w:noProof/>
-            <w:rPrChange w:id="213" w:author="Microsoft Office User" w:date="2016-11-16T20:01:00Z">
+            <w:rPrChange w:id="220" w:author="Microsoft Office User" w:date="2016-11-16T20:01:00Z">
               <w:rPr>
                 <w:noProof/>
               </w:rPr>
@@ -4522,7 +4589,7 @@
           <w:t>.</w:t>
         </w:r>
       </w:ins>
-      <w:ins w:id="214" w:author="Microsoft Office User" w:date="2016-11-16T20:02:00Z">
+      <w:ins w:id="221" w:author="Microsoft Office User" w:date="2016-11-16T20:02:00Z">
         <w:r>
           <w:rPr>
             <w:i w:val="0"/>
@@ -4531,7 +4598,7 @@
           <w:t xml:space="preserve"> </w:t>
         </w:r>
       </w:ins>
-      <w:ins w:id="215" w:author="Microsoft Office User" w:date="2016-11-16T20:03:00Z">
+      <w:ins w:id="222" w:author="Microsoft Office User" w:date="2016-11-16T20:03:00Z">
         <w:r>
           <w:rPr>
             <w:i w:val="0"/>
@@ -4547,23 +4614,154 @@
           <w:t xml:space="preserve">-scores density plot. </w:t>
         </w:r>
       </w:ins>
-      <w:ins w:id="216" w:author="Microsoft Office User" w:date="2016-11-16T20:11:00Z">
+      <w:ins w:id="223" w:author="Microsoft Office User" w:date="2016-11-16T20:11:00Z">
         <w:r>
           <w:rPr>
             <w:i w:val="0"/>
             <w:noProof/>
           </w:rPr>
-          <w:t>Plotted as vertical lines are positive predictions made by SEA.</w:t>
-        </w:r>
-      </w:ins>
-      <w:bookmarkStart w:id="217" w:name="_GoBack"/>
-      <w:bookmarkEnd w:id="217"/>
-      <w:moveTo w:id="218" w:author="Microsoft Office User" w:date="2016-11-16T19:54:00Z">
-        <w:del w:id="219" w:author="Microsoft Office User" w:date="2016-11-16T19:59:00Z">
+          <w:t>P</w:t>
+        </w:r>
+        <w:r>
+          <w:rPr>
+            <w:i w:val="0"/>
+            <w:noProof/>
+          </w:rPr>
+          <w:t>ositive predictions made by SEA</w:t>
+        </w:r>
+      </w:ins>
+      <w:ins w:id="224" w:author="Microsoft Office User" w:date="2016-11-16T20:26:00Z">
+        <w:r>
+          <w:rPr>
+            <w:i w:val="0"/>
+            <w:noProof/>
+          </w:rPr>
+          <w:t xml:space="preserve"> z-scores are plotted as </w:t>
+        </w:r>
+      </w:ins>
+      <w:ins w:id="225" w:author="Microsoft Office User" w:date="2016-11-16T20:27:00Z">
+        <w:r>
+          <w:rPr>
+            <w:i w:val="0"/>
+            <w:noProof/>
+          </w:rPr>
+          <w:t>vertical lines</w:t>
+        </w:r>
+      </w:ins>
+      <w:ins w:id="226" w:author="Microsoft Office User" w:date="2016-11-16T20:11:00Z">
+        <w:r>
+          <w:rPr>
+            <w:i w:val="0"/>
+            <w:noProof/>
+          </w:rPr>
+          <w:t>.</w:t>
+        </w:r>
+      </w:ins>
+      <w:ins w:id="227" w:author="Microsoft Office User" w:date="2016-11-16T20:31:00Z">
+        <w:r>
+          <w:rPr>
+            <w:i w:val="0"/>
+            <w:noProof/>
+          </w:rPr>
+          <w:t xml:space="preserve"> For each drug two ZS were calculated. </w:t>
+        </w:r>
+      </w:ins>
+      <w:ins w:id="228" w:author="Microsoft Office User" w:date="2016-11-16T20:35:00Z">
+        <w:r>
+          <w:rPr>
+            <w:i w:val="0"/>
+            <w:noProof/>
+          </w:rPr>
+          <w:t>The first</w:t>
+        </w:r>
+      </w:ins>
+      <w:ins w:id="229" w:author="Microsoft Office User" w:date="2016-11-16T20:36:00Z">
+        <w:r>
+          <w:rPr>
+            <w:i w:val="0"/>
+            <w:noProof/>
+          </w:rPr>
+          <w:t>, colored in the lighter shade,</w:t>
+        </w:r>
+      </w:ins>
+      <w:ins w:id="230" w:author="Microsoft Office User" w:date="2016-11-16T20:31:00Z">
+        <w:r>
+          <w:rPr>
+            <w:i w:val="0"/>
+            <w:noProof/>
+          </w:rPr>
+          <w:t xml:space="preserve"> against the known ligands of the human </w:t>
+        </w:r>
+      </w:ins>
+      <w:ins w:id="231" w:author="Microsoft Office User" w:date="2016-11-16T20:33:00Z">
+        <w:r>
+          <w:rPr>
+            <w:i w:val="0"/>
+            <w:noProof/>
+          </w:rPr>
+          <w:t>target only and the second</w:t>
+        </w:r>
+      </w:ins>
+      <w:ins w:id="232" w:author="Microsoft Office User" w:date="2016-11-16T20:36:00Z">
+        <w:r>
+          <w:rPr>
+            <w:i w:val="0"/>
+            <w:noProof/>
+          </w:rPr>
+          <w:t>, colored in the dark shade,</w:t>
+        </w:r>
+      </w:ins>
+      <w:ins w:id="233" w:author="Microsoft Office User" w:date="2016-11-16T20:33:00Z">
+        <w:r>
+          <w:rPr>
+            <w:i w:val="0"/>
+            <w:noProof/>
+          </w:rPr>
+          <w:t xml:space="preserve"> against the known ligands of </w:t>
+        </w:r>
+      </w:ins>
+      <w:ins w:id="234" w:author="Microsoft Office User" w:date="2016-11-16T20:34:00Z">
+        <w:r>
+          <w:rPr>
+            <w:i w:val="0"/>
+            <w:noProof/>
+          </w:rPr>
+          <w:t xml:space="preserve">the same target across </w:t>
+        </w:r>
+      </w:ins>
+      <w:ins w:id="235" w:author="Microsoft Office User" w:date="2016-11-16T20:33:00Z">
+        <w:r>
+          <w:rPr>
+            <w:i w:val="0"/>
+            <w:noProof/>
+          </w:rPr>
+          <w:t>all or</w:t>
+        </w:r>
+      </w:ins>
+      <w:ins w:id="236" w:author="Microsoft Office User" w:date="2016-11-16T20:34:00Z">
+        <w:r>
+          <w:rPr>
+            <w:i w:val="0"/>
+            <w:noProof/>
+          </w:rPr>
+          <w:t>g</w:t>
+        </w:r>
+      </w:ins>
+      <w:ins w:id="237" w:author="Microsoft Office User" w:date="2016-11-16T20:33:00Z">
+        <w:r>
+          <w:rPr>
+            <w:i w:val="0"/>
+            <w:noProof/>
+          </w:rPr>
+          <w:t xml:space="preserve">anisms </w:t>
+        </w:r>
+      </w:ins>
+      <w:moveTo w:id="238" w:author="Microsoft Office User" w:date="2016-11-16T19:54:00Z">
+        <w:del w:id="239" w:author="Microsoft Office User" w:date="2016-11-16T19:59:00Z">
           <w:r>
             <w:rPr>
               <w:i w:val="0"/>
-              <w:rPrChange w:id="220" w:author="Microsoft Office User" w:date="2016-11-16T20:01:00Z">
+              <w:rPrChange w:id="240" w:author="Microsoft Office User" w:date="2016-11-16T20:01:00Z">
                 <w:rPr/>
               </w:rPrChange>
             </w:rPr>
@@ -4571,19 +4769,260 @@
           </w:r>
         </w:del>
       </w:moveTo>
+      <w:ins w:id="241" w:author="Microsoft Office User" w:date="2016-11-16T20:34:00Z">
+        <w:r>
+          <w:rPr>
+            <w:i w:val="0"/>
+          </w:rPr>
+          <w:t xml:space="preserve">with known binding data. </w:t>
+        </w:r>
+      </w:ins>
+      <w:ins w:id="242" w:author="Microsoft Office User" w:date="2016-11-16T20:36:00Z">
+        <w:r>
+          <w:rPr>
+            <w:i w:val="0"/>
+          </w:rPr>
+          <w:t xml:space="preserve">For </w:t>
+        </w:r>
+      </w:ins>
+      <w:bookmarkStart w:id="243" w:name="_GoBack"/>
+      <w:bookmarkEnd w:id="243"/>
+      <w:ins w:id="244" w:author="Microsoft Office User" w:date="2016-11-16T20:44:00Z">
+        <w:r>
+          <w:rPr>
+            <w:i w:val="0"/>
+          </w:rPr>
+          <w:t>example,</w:t>
+        </w:r>
+      </w:ins>
+      <w:ins w:id="245" w:author="Microsoft Office User" w:date="2016-11-16T20:42:00Z">
+        <w:r>
+          <w:rPr>
+            <w:i w:val="0"/>
+          </w:rPr>
+          <w:t xml:space="preserve"> </w:t>
+        </w:r>
+        <w:proofErr w:type="spellStart"/>
+        <w:r>
+          <w:rPr>
+            <w:i w:val="0"/>
+          </w:rPr>
+          <w:t>Aprindine</w:t>
+        </w:r>
+      </w:ins>
+      <w:proofErr w:type="spellEnd"/>
+      <w:ins w:id="246" w:author="Microsoft Office User" w:date="2016-11-16T20:36:00Z">
+        <w:r>
+          <w:rPr>
+            <w:i w:val="0"/>
+          </w:rPr>
+          <w:t xml:space="preserve">: </w:t>
+        </w:r>
+      </w:ins>
+      <w:ins w:id="247" w:author="Microsoft Office User" w:date="2016-11-16T20:39:00Z">
+        <w:r>
+          <w:rPr>
+            <w:i w:val="0"/>
+          </w:rPr>
+          <w:t xml:space="preserve">when we calculated the ZS </w:t>
+        </w:r>
+      </w:ins>
+      <w:ins w:id="248" w:author="Microsoft Office User" w:date="2016-11-16T20:42:00Z">
+        <w:r>
+          <w:rPr>
+            <w:i w:val="0"/>
+          </w:rPr>
+          <w:t>against ligands from all organisms this</w:t>
+        </w:r>
+      </w:ins>
+      <w:ins w:id="249" w:author="Microsoft Office User" w:date="2016-11-16T20:37:00Z">
+        <w:r>
+          <w:rPr>
+            <w:i w:val="0"/>
+          </w:rPr>
+          <w:t xml:space="preserve"> resulted in a ZS of </w:t>
+        </w:r>
+        <w:r>
+          <w:rPr>
+            <w:i w:val="0"/>
+          </w:rPr>
+          <w:t>0.568764</w:t>
+        </w:r>
+      </w:ins>
+      <w:ins w:id="250" w:author="Microsoft Office User" w:date="2016-11-16T20:38:00Z">
+        <w:r>
+          <w:rPr>
+            <w:i w:val="0"/>
+          </w:rPr>
+          <w:t xml:space="preserve"> </w:t>
+        </w:r>
+      </w:ins>
+      <w:ins w:id="251" w:author="Microsoft Office User" w:date="2016-11-16T20:42:00Z">
+        <w:r>
+          <w:rPr>
+            <w:i w:val="0"/>
+          </w:rPr>
+          <w:t xml:space="preserve">(plotted in dark green) and </w:t>
+        </w:r>
+      </w:ins>
+      <w:ins w:id="252" w:author="Microsoft Office User" w:date="2016-11-16T20:43:00Z">
+        <w:r>
+          <w:rPr>
+            <w:i w:val="0"/>
+          </w:rPr>
+          <w:t xml:space="preserve">against ligands </w:t>
+        </w:r>
+        <w:r>
+          <w:rPr>
+            <w:i w:val="0"/>
+          </w:rPr>
+          <w:t xml:space="preserve">from the human target only this resulted in a ZS of </w:t>
+        </w:r>
+      </w:ins>
+      <w:ins w:id="253" w:author="Microsoft Office User" w:date="2016-11-16T20:44:00Z">
+        <w:r>
+          <w:rPr>
+            <w:i w:val="0"/>
+          </w:rPr>
+          <w:t>0.7971227</w:t>
+        </w:r>
+        <w:r>
+          <w:rPr>
+            <w:i w:val="0"/>
+          </w:rPr>
+          <w:t xml:space="preserve"> (plotted in green).</w:t>
+        </w:r>
+      </w:ins>
     </w:p>
-    <w:moveToRangeEnd w:id="203"/>
+    <w:moveToRangeEnd w:id="210"/>
     <w:p>
       <w:pPr>
-        <w:rPr>
-          <w:ins w:id="221" w:author="Microsoft Office User" w:date="2016-11-08T10:35:00Z"/>
-        </w:rPr>
+        <w:tabs>
+          <w:tab w:val="left" w:pos="5898"/>
+        </w:tabs>
+        <w:rPr>
+          <w:ins w:id="254" w:author="Microsoft Office User" w:date="2016-11-16T20:43:00Z"/>
+        </w:rPr>
+        <w:pPrChange w:id="255" w:author="Microsoft Office User" w:date="2016-11-16T20:43:00Z">
+          <w:pPr>
+            <w:tabs>
+              <w:tab w:val="center" w:pos="4510"/>
+            </w:tabs>
+          </w:pPr>
+        </w:pPrChange>
       </w:pPr>
-      <w:ins w:id="222" w:author="Microsoft Office User" w:date="2016-11-08T10:35:00Z">
+      <w:ins w:id="256" w:author="Microsoft Office User" w:date="2016-11-16T20:43:00Z">
+        <w:r>
+          <w:tab/>
+        </w:r>
+      </w:ins>
+    </w:p>
+    <w:p>
+      <w:pPr>
+        <w:tabs>
+          <w:tab w:val="center" w:pos="4510"/>
+        </w:tabs>
+        <w:rPr>
+          <w:ins w:id="257" w:author="Microsoft Office User" w:date="2016-11-08T10:35:00Z"/>
+        </w:rPr>
+        <w:pPrChange w:id="258" w:author="Microsoft Office User" w:date="2016-11-16T20:42:00Z">
+          <w:pPr/>
+        </w:pPrChange>
+      </w:pPr>
+      <w:ins w:id="259" w:author="Microsoft Office User" w:date="2016-11-08T10:35:00Z">
         <w:r>
           <w:br w:type="page"/>
         </w:r>
       </w:ins>
+      <w:ins w:id="260" w:author="Microsoft Office User" w:date="2016-11-16T20:42:00Z">
+        <w:r>
+          <w:lastRenderedPageBreak/>
+          <w:tab/>
+        </w:r>
+      </w:ins>
+    </w:p>
+    <w:p>
+      <w:pPr>
+        <w:widowControl w:val="0"/>
+        <w:autoSpaceDE w:val="0"/>
+        <w:autoSpaceDN w:val="0"/>
+        <w:adjustRightInd w:val="0"/>
+        <w:ind w:left="480" w:hanging="480"/>
+        <w:rPr>
+          <w:rFonts w:ascii="Calibri" w:eastAsia="Times New Roman" w:hAnsi="Calibri" w:cs="Times New Roman"/>
+          <w:noProof/>
+        </w:rPr>
+      </w:pPr>
+      <w:ins w:id="261" w:author="Microsoft Office User" w:date="2016-11-08T10:35:00Z">
+        <w:r>
+          <w:fldChar w:fldCharType="begin" w:fldLock="1"/>
+        </w:r>
+        <w:r>
+          <w:instrText xml:space="preserve">ADDIN Mendeley Bibliography CSL_BIBLIOGRAPHY </w:instrText>
+        </w:r>
+      </w:ins>
+      <w:r>
+        <w:fldChar w:fldCharType="separate"/>
+      </w:r>
+      <w:r>
+        <w:rPr>
+          <w:rFonts w:ascii="Calibri" w:eastAsia="Times New Roman" w:hAnsi="Calibri" w:cs="Times New Roman"/>
+          <w:noProof/>
+        </w:rPr>
+        <w:t xml:space="preserve">Keiser, M.J. et al., 2007. Relating protein pharmacology by ligand chemistry. </w:t>
+      </w:r>
+      <w:r>
+        <w:rPr>
+          <w:rFonts w:ascii="Calibri" w:eastAsia="Times New Roman" w:hAnsi="Calibri" w:cs="Times New Roman"/>
+          <w:i/>
+          <w:iCs/>
+          <w:noProof/>
+        </w:rPr>
+        <w:t>Nat Biotech</w:t>
+      </w:r>
+      <w:r>
+        <w:rPr>
+          <w:rFonts w:ascii="Calibri" w:eastAsia="Times New Roman" w:hAnsi="Calibri" w:cs="Times New Roman"/>
+          <w:noProof/>
+        </w:rPr>
+        <w:t>, 25(2), pp.197–206. Available at: http://dx.doi.org/10.1038/nbt1284.</w:t>
+      </w:r>
+    </w:p>
+    <w:p>
+      <w:pPr>
+        <w:widowControl w:val="0"/>
+        <w:autoSpaceDE w:val="0"/>
+        <w:autoSpaceDN w:val="0"/>
+        <w:adjustRightInd w:val="0"/>
+        <w:ind w:left="480" w:hanging="480"/>
+        <w:rPr>
+          <w:rFonts w:ascii="Calibri" w:hAnsi="Calibri"/>
+          <w:noProof/>
+        </w:rPr>
+      </w:pPr>
+      <w:r>
+        <w:rPr>
+          <w:rFonts w:ascii="Calibri" w:eastAsia="Times New Roman" w:hAnsi="Calibri" w:cs="Times New Roman"/>
+          <w:noProof/>
+        </w:rPr>
+        <w:t xml:space="preserve">Lounkine, E. et al., 2012. Large-scale prediction and testing of drug activity on side-effect targets. </w:t>
+      </w:r>
+      <w:r>
+        <w:rPr>
+          <w:rFonts w:ascii="Calibri" w:eastAsia="Times New Roman" w:hAnsi="Calibri" w:cs="Times New Roman"/>
+          <w:i/>
+          <w:iCs/>
+          <w:noProof/>
+        </w:rPr>
+        <w:t>Nature</w:t>
+      </w:r>
+      <w:r>
+        <w:rPr>
+          <w:rFonts w:ascii="Calibri" w:eastAsia="Times New Roman" w:hAnsi="Calibri" w:cs="Times New Roman"/>
+          <w:noProof/>
+        </w:rPr>
+        <w:t>, 486(7403), p.361. Available at: http://www.nature.com/doifinder/10.1038/nature11159 [Accessed June 8, 2016].</w:t>
+      </w:r>
     </w:p>
     <w:p>
       <w:pPr>
@@ -4592,177 +5031,13 @@
         <w:autoSpaceDN w:val="0"/>
         <w:adjustRightInd w:val="0"/>
         <w:ind w:left="640" w:hanging="640"/>
-        <w:rPr>
-          <w:rFonts w:ascii="Calibri" w:eastAsia="Times New Roman" w:hAnsi="Calibri" w:cs="Times New Roman"/>
-          <w:noProof/>
-        </w:rPr>
-      </w:pPr>
-      <w:ins w:id="223" w:author="Microsoft Office User" w:date="2016-11-08T10:35:00Z">
-        <w:r>
-          <w:lastRenderedPageBreak/>
-          <w:fldChar w:fldCharType="begin" w:fldLock="1"/>
-        </w:r>
-        <w:r>
-          <w:instrText xml:space="preserve">ADDIN Mendeley Bibliography CSL_BIBLIOGRAPHY </w:instrText>
-        </w:r>
-      </w:ins>
-      <w:r>
-        <w:fldChar w:fldCharType="separate"/>
-      </w:r>
-      <w:r>
-        <w:rPr>
-          <w:rFonts w:ascii="Calibri" w:eastAsia="Times New Roman" w:hAnsi="Calibri" w:cs="Times New Roman"/>
-          <w:noProof/>
-        </w:rPr>
-        <w:t>1.</w:t>
-      </w:r>
-      <w:r>
-        <w:rPr>
-          <w:rFonts w:ascii="Calibri" w:eastAsia="Times New Roman" w:hAnsi="Calibri" w:cs="Times New Roman"/>
-          <w:noProof/>
-        </w:rPr>
-        <w:tab/>
-        <w:t xml:space="preserve">Keiser, M. J. </w:t>
-      </w:r>
-      <w:r>
-        <w:rPr>
-          <w:rFonts w:ascii="Calibri" w:eastAsia="Times New Roman" w:hAnsi="Calibri" w:cs="Times New Roman"/>
-          <w:i/>
-          <w:iCs/>
-          <w:noProof/>
-        </w:rPr>
-        <w:t>et al.</w:t>
-      </w:r>
-      <w:r>
-        <w:rPr>
-          <w:rFonts w:ascii="Calibri" w:eastAsia="Times New Roman" w:hAnsi="Calibri" w:cs="Times New Roman"/>
-          <w:noProof/>
-        </w:rPr>
-        <w:t xml:space="preserve"> Relating protein pharmacology by ligand chemistry. </w:t>
-      </w:r>
-      <w:r>
-        <w:rPr>
-          <w:rFonts w:ascii="Calibri" w:eastAsia="Times New Roman" w:hAnsi="Calibri" w:cs="Times New Roman"/>
-          <w:i/>
-          <w:iCs/>
-          <w:noProof/>
-        </w:rPr>
-        <w:t>Nat Biotech</w:t>
-      </w:r>
-      <w:r>
-        <w:rPr>
-          <w:rFonts w:ascii="Calibri" w:eastAsia="Times New Roman" w:hAnsi="Calibri" w:cs="Times New Roman"/>
-          <w:noProof/>
-        </w:rPr>
-        <w:t xml:space="preserve"> </w:t>
-      </w:r>
-      <w:r>
-        <w:rPr>
-          <w:rFonts w:ascii="Calibri" w:eastAsia="Times New Roman" w:hAnsi="Calibri" w:cs="Times New Roman"/>
-          <w:b/>
-          <w:bCs/>
-          <w:noProof/>
-        </w:rPr>
-        <w:t>25,</w:t>
-      </w:r>
-      <w:r>
-        <w:rPr>
-          <w:rFonts w:ascii="Calibri" w:eastAsia="Times New Roman" w:hAnsi="Calibri" w:cs="Times New Roman"/>
-          <w:noProof/>
-        </w:rPr>
-        <w:t xml:space="preserve"> 197–206 (2007).</w:t>
-      </w:r>
-    </w:p>
-    <w:p>
-      <w:pPr>
-        <w:widowControl w:val="0"/>
-        <w:autoSpaceDE w:val="0"/>
-        <w:autoSpaceDN w:val="0"/>
-        <w:adjustRightInd w:val="0"/>
-        <w:ind w:left="640" w:hanging="640"/>
-        <w:rPr>
-          <w:rFonts w:ascii="Calibri" w:hAnsi="Calibri"/>
-          <w:noProof/>
-        </w:rPr>
-      </w:pPr>
-      <w:r>
-        <w:rPr>
-          <w:rFonts w:ascii="Calibri" w:eastAsia="Times New Roman" w:hAnsi="Calibri" w:cs="Times New Roman"/>
-          <w:noProof/>
-        </w:rPr>
-        <w:t>2.</w:t>
-      </w:r>
-      <w:r>
-        <w:rPr>
-          <w:rFonts w:ascii="Calibri" w:eastAsia="Times New Roman" w:hAnsi="Calibri" w:cs="Times New Roman"/>
-          <w:noProof/>
-        </w:rPr>
-        <w:tab/>
-        <w:t xml:space="preserve">Lounkine, E. </w:t>
-      </w:r>
-      <w:r>
-        <w:rPr>
-          <w:rFonts w:ascii="Calibri" w:eastAsia="Times New Roman" w:hAnsi="Calibri" w:cs="Times New Roman"/>
-          <w:i/>
-          <w:iCs/>
-          <w:noProof/>
-        </w:rPr>
-        <w:t>et al.</w:t>
-      </w:r>
-      <w:r>
-        <w:rPr>
-          <w:rFonts w:ascii="Calibri" w:eastAsia="Times New Roman" w:hAnsi="Calibri" w:cs="Times New Roman"/>
-          <w:noProof/>
-        </w:rPr>
-        <w:t xml:space="preserve"> Large-scale prediction and testing of drug activity on side-effect targets. </w:t>
-      </w:r>
-      <w:r>
-        <w:rPr>
-          <w:rFonts w:ascii="Calibri" w:eastAsia="Times New Roman" w:hAnsi="Calibri" w:cs="Times New Roman"/>
-          <w:i/>
-          <w:iCs/>
-          <w:noProof/>
-        </w:rPr>
-        <w:t>Nature</w:t>
-      </w:r>
-      <w:r>
-        <w:rPr>
-          <w:rFonts w:ascii="Calibri" w:eastAsia="Times New Roman" w:hAnsi="Calibri" w:cs="Times New Roman"/>
-          <w:noProof/>
-        </w:rPr>
-        <w:t xml:space="preserve"> </w:t>
-      </w:r>
-      <w:r>
-        <w:rPr>
-          <w:rFonts w:ascii="Calibri" w:eastAsia="Times New Roman" w:hAnsi="Calibri" w:cs="Times New Roman"/>
-          <w:b/>
-          <w:bCs/>
-          <w:noProof/>
-        </w:rPr>
-        <w:t>486,</w:t>
-      </w:r>
-      <w:r>
-        <w:rPr>
-          <w:rFonts w:ascii="Calibri" w:eastAsia="Times New Roman" w:hAnsi="Calibri" w:cs="Times New Roman"/>
-          <w:noProof/>
-        </w:rPr>
-        <w:t xml:space="preserve"> 361 (2012).</w:t>
-      </w:r>
-    </w:p>
-    <w:p>
-      <w:pPr>
-        <w:widowControl w:val="0"/>
-        <w:autoSpaceDE w:val="0"/>
-        <w:autoSpaceDN w:val="0"/>
-        <w:adjustRightInd w:val="0"/>
-        <w:ind w:left="640" w:hanging="640"/>
-        <w:pPrChange w:id="224" w:author="Microsoft Office User" w:date="2016-11-08T10:35:00Z">
+        <w:pPrChange w:id="262" w:author="Microsoft Office User" w:date="2016-11-08T10:35:00Z">
           <w:pPr>
             <w:jc w:val="center"/>
           </w:pPr>
         </w:pPrChange>
       </w:pPr>
-      <w:ins w:id="225" w:author="Microsoft Office User" w:date="2016-11-08T10:35:00Z">
+      <w:ins w:id="263" w:author="Microsoft Office User" w:date="2016-11-08T10:35:00Z">
         <w:r>
           <w:fldChar w:fldCharType="end"/>
         </w:r>
@@ -5808,7 +6083,7 @@
 </file>
 
 <file path=customXml/itemProps1.xml><?xml version="1.0" encoding="utf-8"?>
-<ds:datastoreItem xmlns:ds="http://schemas.openxmlformats.org/officeDocument/2006/customXml" ds:itemID="{00B20A93-FD90-404F-A86E-D59102951DB4}">
+<ds:datastoreItem xmlns:ds="http://schemas.openxmlformats.org/officeDocument/2006/customXml" ds:itemID="{A2157EF1-7E65-754A-B373-5ACFE2920C1E}">
   <ds:schemaRefs>
     <ds:schemaRef ds:uri="http://schemas.openxmlformats.org/officeDocument/2006/bibliography"/>
   </ds:schemaRefs>

</xml_diff>